<commit_message>
Borrador FBD 1.3  Añadida la imagen del diseño relacional realizado a mano
</commit_message>
<xml_diff>
--- a/FBD/Practica 1/FSDB_plantillaMemoria1.docx
+++ b/FBD/Practica 1/FSDB_plantillaMemoria1.docx
@@ -58,261 +58,278 @@
               <w:spacing w:before="120" w:after="120"/>
               <w:rPr>
                 <w:rFonts w:ascii="Arial" w:hAnsi="Arial" w:cs="Arial"/>
-                <w:b/>
                 <w:sz w:val="20"/>
                 <w:szCs w:val="20"/>
               </w:rPr>
             </w:pPr>
             <w:r>
+              <w:rPr>
+                <w:rFonts w:ascii="Arial" w:hAnsi="Arial" w:cs="Arial"/>
+                <w:sz w:val="20"/>
+                <w:szCs w:val="20"/>
+              </w:rPr>
+              <w:t>FRANCISCO JAVIER CALLE GOMEZ</w:t>
+            </w:r>
+          </w:p>
+        </w:tc>
+        <w:tc>
+          <w:tcPr>
+            <w:tcW w:w="898" w:type="dxa"/>
+          </w:tcPr>
+          <w:p>
+            <w:pPr>
+              <w:spacing w:before="120" w:after="120"/>
               <w:rPr>
                 <w:rFonts w:ascii="Arial" w:hAnsi="Arial" w:cs="Arial"/>
                 <w:b/>
                 <w:sz w:val="20"/>
                 <w:szCs w:val="20"/>
               </w:rPr>
-              <w:t>JAVIER ETC</w:t>
-            </w:r>
-          </w:p>
-        </w:tc>
-        <w:tc>
-          <w:tcPr>
-            <w:tcW w:w="898" w:type="dxa"/>
-          </w:tcPr>
-          <w:p>
-            <w:pPr>
-              <w:spacing w:before="120" w:after="120"/>
+            </w:pPr>
+            <w:r>
               <w:rPr>
                 <w:rFonts w:ascii="Arial" w:hAnsi="Arial" w:cs="Arial"/>
                 <w:b/>
                 <w:sz w:val="20"/>
                 <w:szCs w:val="20"/>
               </w:rPr>
-            </w:pPr>
-            <w:r>
+              <w:t>Grupo</w:t>
+            </w:r>
+          </w:p>
+        </w:tc>
+        <w:tc>
+          <w:tcPr>
+            <w:tcW w:w="1827" w:type="dxa"/>
+          </w:tcPr>
+          <w:p>
+            <w:pPr>
+              <w:spacing w:before="120" w:after="120"/>
+              <w:rPr>
+                <w:rFonts w:ascii="Arial" w:hAnsi="Arial" w:cs="Arial"/>
+                <w:sz w:val="20"/>
+                <w:szCs w:val="20"/>
+              </w:rPr>
+            </w:pPr>
+            <w:r>
+              <w:rPr>
+                <w:rFonts w:ascii="Arial" w:hAnsi="Arial" w:cs="Arial"/>
+                <w:sz w:val="20"/>
+                <w:szCs w:val="20"/>
+              </w:rPr>
+              <w:t>81</w:t>
+            </w:r>
+          </w:p>
+        </w:tc>
+      </w:tr>
+      <w:tr>
+        <w:tc>
+          <w:tcPr>
+            <w:tcW w:w="1418" w:type="dxa"/>
+          </w:tcPr>
+          <w:p>
+            <w:pPr>
+              <w:spacing w:before="120" w:after="120"/>
               <w:rPr>
                 <w:rFonts w:ascii="Arial" w:hAnsi="Arial" w:cs="Arial"/>
                 <w:b/>
                 <w:sz w:val="20"/>
                 <w:szCs w:val="20"/>
               </w:rPr>
-              <w:t>Grupo</w:t>
-            </w:r>
-          </w:p>
-        </w:tc>
-        <w:tc>
-          <w:tcPr>
-            <w:tcW w:w="1827" w:type="dxa"/>
-          </w:tcPr>
-          <w:p>
-            <w:pPr>
-              <w:spacing w:before="120" w:after="120"/>
-              <w:rPr>
-                <w:rFonts w:ascii="Arial" w:hAnsi="Arial" w:cs="Arial"/>
-                <w:sz w:val="20"/>
-                <w:szCs w:val="20"/>
-              </w:rPr>
-            </w:pPr>
-            <w:r>
-              <w:rPr>
-                <w:rFonts w:ascii="Arial" w:hAnsi="Arial" w:cs="Arial"/>
-                <w:sz w:val="20"/>
-                <w:szCs w:val="20"/>
-              </w:rPr>
-              <w:t>81</w:t>
-            </w:r>
-          </w:p>
-        </w:tc>
-      </w:tr>
-      <w:tr>
-        <w:tc>
-          <w:tcPr>
-            <w:tcW w:w="1418" w:type="dxa"/>
-          </w:tcPr>
-          <w:p>
-            <w:pPr>
-              <w:spacing w:before="120" w:after="120"/>
+            </w:pPr>
+            <w:r>
               <w:rPr>
                 <w:rFonts w:ascii="Arial" w:hAnsi="Arial" w:cs="Arial"/>
                 <w:b/>
                 <w:sz w:val="20"/>
                 <w:szCs w:val="20"/>
               </w:rPr>
-            </w:pPr>
-            <w:r>
+              <w:t>Alumno/a:</w:t>
+            </w:r>
+          </w:p>
+        </w:tc>
+        <w:tc>
+          <w:tcPr>
+            <w:tcW w:w="3937" w:type="dxa"/>
+          </w:tcPr>
+          <w:p>
+            <w:pPr>
+              <w:spacing w:before="120" w:after="120"/>
+              <w:rPr>
+                <w:rFonts w:ascii="Arial" w:hAnsi="Arial" w:cs="Arial"/>
+                <w:sz w:val="20"/>
+                <w:szCs w:val="20"/>
+              </w:rPr>
+            </w:pPr>
+            <w:r>
+              <w:rPr>
+                <w:rFonts w:ascii="Arial" w:hAnsi="Arial" w:cs="Arial"/>
+                <w:sz w:val="20"/>
+                <w:szCs w:val="20"/>
+              </w:rPr>
+              <w:t>JORGE RODR</w:t>
+            </w:r>
+            <w:r>
+              <w:rPr>
+                <w:rFonts w:ascii="Arial" w:hAnsi="Arial" w:cs="Arial"/>
+                <w:sz w:val="20"/>
+                <w:szCs w:val="20"/>
+              </w:rPr>
+              <w:t>Í</w:t>
+            </w:r>
+            <w:r>
+              <w:rPr>
+                <w:rFonts w:ascii="Arial" w:hAnsi="Arial" w:cs="Arial"/>
+                <w:sz w:val="20"/>
+                <w:szCs w:val="20"/>
+              </w:rPr>
+              <w:t>GUEZ FRAILE</w:t>
+            </w:r>
+          </w:p>
+        </w:tc>
+        <w:tc>
+          <w:tcPr>
+            <w:tcW w:w="898" w:type="dxa"/>
+          </w:tcPr>
+          <w:p>
+            <w:pPr>
+              <w:spacing w:before="120" w:after="120"/>
               <w:rPr>
                 <w:rFonts w:ascii="Arial" w:hAnsi="Arial" w:cs="Arial"/>
                 <w:b/>
                 <w:sz w:val="20"/>
                 <w:szCs w:val="20"/>
               </w:rPr>
-              <w:t>Alumno/a:</w:t>
-            </w:r>
-          </w:p>
-        </w:tc>
-        <w:tc>
-          <w:tcPr>
-            <w:tcW w:w="3937" w:type="dxa"/>
-          </w:tcPr>
-          <w:p>
-            <w:pPr>
-              <w:spacing w:before="120" w:after="120"/>
+            </w:pPr>
+            <w:r>
               <w:rPr>
                 <w:rFonts w:ascii="Arial" w:hAnsi="Arial" w:cs="Arial"/>
                 <w:b/>
                 <w:sz w:val="20"/>
                 <w:szCs w:val="20"/>
               </w:rPr>
-            </w:pPr>
-            <w:r>
+              <w:t>NIA:</w:t>
+            </w:r>
+          </w:p>
+        </w:tc>
+        <w:tc>
+          <w:tcPr>
+            <w:tcW w:w="1827" w:type="dxa"/>
+          </w:tcPr>
+          <w:p>
+            <w:pPr>
+              <w:spacing w:before="120" w:after="120"/>
+              <w:rPr>
+                <w:rFonts w:ascii="Arial" w:hAnsi="Arial" w:cs="Arial"/>
+                <w:sz w:val="20"/>
+                <w:szCs w:val="20"/>
+              </w:rPr>
+            </w:pPr>
+            <w:r>
+              <w:rPr>
+                <w:rFonts w:ascii="Arial" w:hAnsi="Arial" w:cs="Arial"/>
+                <w:sz w:val="20"/>
+                <w:szCs w:val="20"/>
+              </w:rPr>
+              <w:t>100405951</w:t>
+            </w:r>
+          </w:p>
+        </w:tc>
+      </w:tr>
+      <w:tr>
+        <w:tc>
+          <w:tcPr>
+            <w:tcW w:w="1418" w:type="dxa"/>
+          </w:tcPr>
+          <w:p>
+            <w:pPr>
+              <w:spacing w:before="120" w:after="120"/>
               <w:rPr>
                 <w:rFonts w:ascii="Arial" w:hAnsi="Arial" w:cs="Arial"/>
                 <w:b/>
                 <w:sz w:val="20"/>
                 <w:szCs w:val="20"/>
               </w:rPr>
-              <w:t>JORGE RODRIGUEZ FRAILE</w:t>
-            </w:r>
-          </w:p>
-        </w:tc>
-        <w:tc>
-          <w:tcPr>
-            <w:tcW w:w="898" w:type="dxa"/>
-          </w:tcPr>
-          <w:p>
-            <w:pPr>
-              <w:spacing w:before="120" w:after="120"/>
+            </w:pPr>
+            <w:r>
               <w:rPr>
                 <w:rFonts w:ascii="Arial" w:hAnsi="Arial" w:cs="Arial"/>
                 <w:b/>
                 <w:sz w:val="20"/>
                 <w:szCs w:val="20"/>
               </w:rPr>
-            </w:pPr>
-            <w:r>
+              <w:t>Alumno/a:</w:t>
+            </w:r>
+          </w:p>
+        </w:tc>
+        <w:tc>
+          <w:tcPr>
+            <w:tcW w:w="3937" w:type="dxa"/>
+          </w:tcPr>
+          <w:p>
+            <w:pPr>
+              <w:spacing w:before="120" w:after="120"/>
+              <w:rPr>
+                <w:rFonts w:ascii="Arial" w:hAnsi="Arial" w:cs="Arial"/>
+                <w:sz w:val="20"/>
+                <w:szCs w:val="20"/>
+              </w:rPr>
+            </w:pPr>
+            <w:r>
+              <w:rPr>
+                <w:rFonts w:ascii="Arial" w:hAnsi="Arial" w:cs="Arial"/>
+                <w:sz w:val="20"/>
+                <w:szCs w:val="20"/>
+              </w:rPr>
+              <w:t>CARLOS RUBIO OLIVARES</w:t>
+            </w:r>
+          </w:p>
+        </w:tc>
+        <w:tc>
+          <w:tcPr>
+            <w:tcW w:w="898" w:type="dxa"/>
+          </w:tcPr>
+          <w:p>
+            <w:pPr>
+              <w:spacing w:before="120" w:after="120"/>
               <w:rPr>
                 <w:rFonts w:ascii="Arial" w:hAnsi="Arial" w:cs="Arial"/>
                 <w:b/>
                 <w:sz w:val="20"/>
                 <w:szCs w:val="20"/>
               </w:rPr>
-              <w:t>NIA:</w:t>
-            </w:r>
-          </w:p>
-        </w:tc>
-        <w:tc>
-          <w:tcPr>
-            <w:tcW w:w="1827" w:type="dxa"/>
-          </w:tcPr>
-          <w:p>
-            <w:pPr>
-              <w:spacing w:before="120" w:after="120"/>
-              <w:rPr>
-                <w:rFonts w:ascii="Arial" w:hAnsi="Arial" w:cs="Arial"/>
-                <w:sz w:val="20"/>
-                <w:szCs w:val="20"/>
-              </w:rPr>
-            </w:pPr>
-            <w:r>
-              <w:rPr>
-                <w:rFonts w:ascii="Arial" w:hAnsi="Arial" w:cs="Arial"/>
-                <w:sz w:val="20"/>
-                <w:szCs w:val="20"/>
-              </w:rPr>
-              <w:t>100405951</w:t>
-            </w:r>
-          </w:p>
-        </w:tc>
-      </w:tr>
-      <w:tr>
-        <w:tc>
-          <w:tcPr>
-            <w:tcW w:w="1418" w:type="dxa"/>
-          </w:tcPr>
-          <w:p>
-            <w:pPr>
-              <w:spacing w:before="120" w:after="120"/>
+            </w:pPr>
+            <w:r>
               <w:rPr>
                 <w:rFonts w:ascii="Arial" w:hAnsi="Arial" w:cs="Arial"/>
                 <w:b/>
                 <w:sz w:val="20"/>
                 <w:szCs w:val="20"/>
               </w:rPr>
-            </w:pPr>
-            <w:r>
+              <w:t>NIA:</w:t>
+            </w:r>
+          </w:p>
+        </w:tc>
+        <w:tc>
+          <w:tcPr>
+            <w:tcW w:w="1827" w:type="dxa"/>
+          </w:tcPr>
+          <w:p>
+            <w:pPr>
+              <w:spacing w:before="120" w:after="120"/>
               <w:rPr>
                 <w:rFonts w:ascii="Arial" w:hAnsi="Arial" w:cs="Arial"/>
-                <w:b/>
                 <w:sz w:val="20"/>
                 <w:szCs w:val="20"/>
               </w:rPr>
-              <w:t>Alumno/a:</w:t>
-            </w:r>
-          </w:p>
-        </w:tc>
-        <w:tc>
-          <w:tcPr>
-            <w:tcW w:w="3937" w:type="dxa"/>
-          </w:tcPr>
-          <w:p>
-            <w:pPr>
-              <w:spacing w:before="120" w:after="120"/>
+            </w:pPr>
+            <w:r>
               <w:rPr>
                 <w:rFonts w:ascii="Arial" w:hAnsi="Arial" w:cs="Arial"/>
-                <w:b/>
                 <w:sz w:val="20"/>
                 <w:szCs w:val="20"/>
               </w:rPr>
-            </w:pPr>
-            <w:r>
-              <w:rPr>
-                <w:rFonts w:ascii="Arial" w:hAnsi="Arial" w:cs="Arial"/>
-                <w:b/>
-                <w:sz w:val="20"/>
-                <w:szCs w:val="20"/>
-              </w:rPr>
-              <w:t>CARLOS RUBIO OLIVARES</w:t>
-            </w:r>
-          </w:p>
-        </w:tc>
-        <w:tc>
-          <w:tcPr>
-            <w:tcW w:w="898" w:type="dxa"/>
-          </w:tcPr>
-          <w:p>
-            <w:pPr>
-              <w:spacing w:before="120" w:after="120"/>
-              <w:rPr>
-                <w:rFonts w:ascii="Arial" w:hAnsi="Arial" w:cs="Arial"/>
-                <w:b/>
-                <w:sz w:val="20"/>
-                <w:szCs w:val="20"/>
-              </w:rPr>
-            </w:pPr>
-            <w:r>
-              <w:rPr>
-                <w:rFonts w:ascii="Arial" w:hAnsi="Arial" w:cs="Arial"/>
-                <w:b/>
-                <w:sz w:val="20"/>
-                <w:szCs w:val="20"/>
-              </w:rPr>
-              <w:t>NIA:</w:t>
-            </w:r>
-          </w:p>
-        </w:tc>
-        <w:tc>
-          <w:tcPr>
-            <w:tcW w:w="1827" w:type="dxa"/>
-          </w:tcPr>
-          <w:p>
-            <w:pPr>
-              <w:spacing w:before="120" w:after="120"/>
-              <w:rPr>
-                <w:rFonts w:ascii="Arial" w:hAnsi="Arial" w:cs="Arial"/>
-                <w:b/>
-                <w:sz w:val="20"/>
-                <w:szCs w:val="20"/>
-              </w:rPr>
-            </w:pPr>
+              <w:t>100405834</w:t>
+            </w:r>
           </w:p>
         </w:tc>
       </w:tr>
@@ -466,7 +483,7 @@
         <w:rPr>
           <w:color w:val="000000"/>
         </w:rPr>
-        <w:t xml:space="preserve"> Es importante que el grafo se visualice claramente. </w:t>
+        <w:t xml:space="preserve"> Es importante que el grafo se visualice claramente.</w:t>
       </w:r>
     </w:p>
     <w:p>
@@ -477,6 +494,61 @@
           <w:color w:val="000000"/>
         </w:rPr>
       </w:pPr>
+      <w:r>
+        <w:rPr>
+          <w:noProof/>
+          <w:color w:val="000000"/>
+        </w:rPr>
+        <w:lastRenderedPageBreak/>
+        <w:drawing>
+          <wp:inline distT="0" distB="0" distL="0" distR="0">
+            <wp:extent cx="5850890" cy="7588574"/>
+            <wp:effectExtent l="0" t="0" r="0" b="0"/>
+            <wp:docPr id="2" name="Imagen 2"/>
+            <wp:cNvGraphicFramePr>
+              <a:graphicFrameLocks xmlns:a="http://schemas.openxmlformats.org/drawingml/2006/main" noChangeAspect="1"/>
+            </wp:cNvGraphicFramePr>
+            <a:graphic xmlns:a="http://schemas.openxmlformats.org/drawingml/2006/main">
+              <a:graphicData uri="http://schemas.openxmlformats.org/drawingml/2006/picture">
+                <pic:pic xmlns:pic="http://schemas.openxmlformats.org/drawingml/2006/picture">
+                  <pic:nvPicPr>
+                    <pic:cNvPr id="2" name="DiagramaCorregidoLimpio.jpg"/>
+                    <pic:cNvPicPr/>
+                  </pic:nvPicPr>
+                  <pic:blipFill rotWithShape="1">
+                    <a:blip r:embed="rId8" cstate="print">
+                      <a:extLst>
+                        <a:ext uri="{28A0092B-C50C-407E-A947-70E740481C1C}">
+                          <a14:useLocalDpi xmlns:a14="http://schemas.microsoft.com/office/drawing/2010/main" val="0"/>
+                        </a:ext>
+                      </a:extLst>
+                    </a:blip>
+                    <a:srcRect t="4411"/>
+                    <a:stretch/>
+                  </pic:blipFill>
+                  <pic:spPr bwMode="auto">
+                    <a:xfrm>
+                      <a:off x="0" y="0"/>
+                      <a:ext cx="5850890" cy="7588574"/>
+                    </a:xfrm>
+                    <a:prstGeom prst="rect">
+                      <a:avLst/>
+                    </a:prstGeom>
+                    <a:ln>
+                      <a:noFill/>
+                    </a:ln>
+                    <a:extLst>
+                      <a:ext uri="{53640926-AAD7-44D8-BBD7-CCE9431645EC}">
+                        <a14:shadowObscured xmlns:a14="http://schemas.microsoft.com/office/drawing/2010/main"/>
+                      </a:ext>
+                    </a:extLst>
+                  </pic:spPr>
+                </pic:pic>
+              </a:graphicData>
+            </a:graphic>
+          </wp:inline>
+        </w:drawing>
+      </w:r>
     </w:p>
     <w:p>
       <w:pPr>
@@ -528,8 +600,8 @@
         <w:tblLook w:val="04A0" w:firstRow="1" w:lastRow="0" w:firstColumn="1" w:lastColumn="0" w:noHBand="0" w:noVBand="1"/>
       </w:tblPr>
       <w:tblGrid>
-        <w:gridCol w:w="1175"/>
-        <w:gridCol w:w="1626"/>
+        <w:gridCol w:w="958"/>
+        <w:gridCol w:w="1843"/>
         <w:gridCol w:w="6203"/>
       </w:tblGrid>
       <w:tr>
@@ -538,7 +610,7 @@
         </w:trPr>
         <w:tc>
           <w:tcPr>
-            <w:tcW w:w="1175" w:type="dxa"/>
+            <w:tcW w:w="958" w:type="dxa"/>
             <w:shd w:val="clear" w:color="auto" w:fill="BFBFBF"/>
           </w:tcPr>
           <w:p>
@@ -556,6 +628,7 @@
                 <w:b/>
                 <w:color w:val="000000"/>
               </w:rPr>
+              <w:lastRenderedPageBreak/>
               <w:t>Sup_id</w:t>
             </w:r>
             <w:proofErr w:type="spellEnd"/>
@@ -563,13 +636,14 @@
         </w:tc>
         <w:tc>
           <w:tcPr>
-            <w:tcW w:w="1626" w:type="dxa"/>
+            <w:tcW w:w="1843" w:type="dxa"/>
             <w:shd w:val="clear" w:color="auto" w:fill="BFBFBF"/>
           </w:tcPr>
           <w:p>
             <w:pPr>
               <w:pStyle w:val="WW-Sangra2detindependiente"/>
               <w:ind w:left="0"/>
+              <w:jc w:val="center"/>
               <w:rPr>
                 <w:b/>
                 <w:color w:val="000000"/>
@@ -614,7 +688,7 @@
         </w:trPr>
         <w:tc>
           <w:tcPr>
-            <w:tcW w:w="1175" w:type="dxa"/>
+            <w:tcW w:w="958" w:type="dxa"/>
           </w:tcPr>
           <w:p>
             <w:pPr>
@@ -625,16 +699,30 @@
                 <w:color w:val="000000"/>
               </w:rPr>
             </w:pPr>
-          </w:p>
-        </w:tc>
-        <w:tc>
-          <w:tcPr>
-            <w:tcW w:w="1626" w:type="dxa"/>
-          </w:tcPr>
-          <w:p>
-            <w:pPr>
-              <w:pStyle w:val="WW-Sangra2detindependiente"/>
-              <w:ind w:left="0"/>
+            <w:r>
+              <w:rPr>
+                <w:color w:val="000000"/>
+              </w:rPr>
+              <w:t>I</w:t>
+            </w:r>
+            <w:r>
+              <w:rPr>
+                <w:color w:val="000000"/>
+                <w:vertAlign w:val="subscript"/>
+              </w:rPr>
+              <w:t>1</w:t>
+            </w:r>
+          </w:p>
+        </w:tc>
+        <w:tc>
+          <w:tcPr>
+            <w:tcW w:w="1843" w:type="dxa"/>
+          </w:tcPr>
+          <w:p>
+            <w:pPr>
+              <w:pStyle w:val="WW-Sangra2detindependiente"/>
+              <w:ind w:left="0"/>
+              <w:jc w:val="center"/>
               <w:rPr>
                 <w:color w:val="000000"/>
               </w:rPr>
@@ -674,7 +762,7 @@
         </w:trPr>
         <w:tc>
           <w:tcPr>
-            <w:tcW w:w="1175" w:type="dxa"/>
+            <w:tcW w:w="958" w:type="dxa"/>
           </w:tcPr>
           <w:p>
             <w:pPr>
@@ -696,18 +784,19 @@
                 <w:color w:val="000000"/>
                 <w:vertAlign w:val="subscript"/>
               </w:rPr>
-              <w:t>1</w:t>
-            </w:r>
-          </w:p>
-        </w:tc>
-        <w:tc>
-          <w:tcPr>
-            <w:tcW w:w="1626" w:type="dxa"/>
-          </w:tcPr>
-          <w:p>
-            <w:pPr>
-              <w:pStyle w:val="WW-Sangra2detindependiente"/>
-              <w:ind w:left="0"/>
+              <w:t>2</w:t>
+            </w:r>
+          </w:p>
+        </w:tc>
+        <w:tc>
+          <w:tcPr>
+            <w:tcW w:w="1843" w:type="dxa"/>
+          </w:tcPr>
+          <w:p>
+            <w:pPr>
+              <w:pStyle w:val="WW-Sangra2detindependiente"/>
+              <w:ind w:left="0"/>
+              <w:jc w:val="center"/>
               <w:rPr>
                 <w:color w:val="000000"/>
               </w:rPr>
@@ -747,7 +836,7 @@
         </w:trPr>
         <w:tc>
           <w:tcPr>
-            <w:tcW w:w="1175" w:type="dxa"/>
+            <w:tcW w:w="958" w:type="dxa"/>
           </w:tcPr>
           <w:p>
             <w:pPr>
@@ -758,7 +847,6 @@
                 <w:color w:val="000000"/>
               </w:rPr>
             </w:pPr>
-            <w:proofErr w:type="spellStart"/>
             <w:r>
               <w:rPr>
                 <w:color w:val="000000"/>
@@ -770,20 +858,20 @@
                 <w:color w:val="000000"/>
                 <w:vertAlign w:val="subscript"/>
               </w:rPr>
-              <w:t>j</w:t>
-            </w:r>
-            <w:proofErr w:type="spellEnd"/>
-          </w:p>
-        </w:tc>
-        <w:tc>
-          <w:tcPr>
-            <w:tcW w:w="1626" w:type="dxa"/>
+              <w:t>3</w:t>
+            </w:r>
+          </w:p>
+        </w:tc>
+        <w:tc>
+          <w:tcPr>
+            <w:tcW w:w="1843" w:type="dxa"/>
           </w:tcPr>
           <w:p>
             <w:pPr>
               <w:pStyle w:val="WW-Sangra2detindependiente"/>
               <w:keepNext/>
               <w:ind w:left="0"/>
+              <w:jc w:val="center"/>
               <w:rPr>
                 <w:color w:val="000000"/>
               </w:rPr>
@@ -824,7 +912,7 @@
         </w:trPr>
         <w:tc>
           <w:tcPr>
-            <w:tcW w:w="1175" w:type="dxa"/>
+            <w:tcW w:w="958" w:type="dxa"/>
           </w:tcPr>
           <w:p>
             <w:pPr>
@@ -835,17 +923,31 @@
                 <w:color w:val="000000"/>
               </w:rPr>
             </w:pPr>
-          </w:p>
-        </w:tc>
-        <w:tc>
-          <w:tcPr>
-            <w:tcW w:w="1626" w:type="dxa"/>
+            <w:r>
+              <w:rPr>
+                <w:color w:val="000000"/>
+              </w:rPr>
+              <w:t>I</w:t>
+            </w:r>
+            <w:r>
+              <w:rPr>
+                <w:color w:val="000000"/>
+                <w:vertAlign w:val="subscript"/>
+              </w:rPr>
+              <w:t>4</w:t>
+            </w:r>
+          </w:p>
+        </w:tc>
+        <w:tc>
+          <w:tcPr>
+            <w:tcW w:w="1843" w:type="dxa"/>
           </w:tcPr>
           <w:p>
             <w:pPr>
               <w:pStyle w:val="WW-Sangra2detindependiente"/>
               <w:keepNext/>
               <w:ind w:left="0"/>
+              <w:jc w:val="center"/>
               <w:rPr>
                 <w:color w:val="000000"/>
               </w:rPr>
@@ -886,7 +988,7 @@
         </w:trPr>
         <w:tc>
           <w:tcPr>
-            <w:tcW w:w="1175" w:type="dxa"/>
+            <w:tcW w:w="958" w:type="dxa"/>
           </w:tcPr>
           <w:p>
             <w:pPr>
@@ -901,43 +1003,27 @@
               <w:rPr>
                 <w:color w:val="000000"/>
               </w:rPr>
-              <w:t xml:space="preserve"> </w:t>
-            </w:r>
-          </w:p>
-          <w:p>
-            <w:pPr>
-              <w:pStyle w:val="WW-Sangra2detindependiente"/>
+              <w:t>I</w:t>
+            </w:r>
+            <w:r>
+              <w:rPr>
+                <w:color w:val="000000"/>
+                <w:vertAlign w:val="subscript"/>
+              </w:rPr>
+              <w:t>5</w:t>
+            </w:r>
+          </w:p>
+        </w:tc>
+        <w:tc>
+          <w:tcPr>
+            <w:tcW w:w="1843" w:type="dxa"/>
+          </w:tcPr>
+          <w:p>
+            <w:pPr>
+              <w:pStyle w:val="WW-Sangra2detindependiente"/>
+              <w:keepNext/>
               <w:ind w:left="0"/>
               <w:jc w:val="center"/>
-              <w:rPr>
-                <w:color w:val="000000"/>
-              </w:rPr>
-            </w:pPr>
-            <w:r>
-              <w:rPr>
-                <w:color w:val="000000"/>
-              </w:rPr>
-              <w:t xml:space="preserve"> </w:t>
-            </w:r>
-            <w:bookmarkStart w:id="1" w:name="_GoBack"/>
-            <w:bookmarkEnd w:id="1"/>
-            <w:r>
-              <w:rPr>
-                <w:color w:val="000000"/>
-              </w:rPr>
-              <w:t>…</w:t>
-            </w:r>
-          </w:p>
-        </w:tc>
-        <w:tc>
-          <w:tcPr>
-            <w:tcW w:w="1626" w:type="dxa"/>
-          </w:tcPr>
-          <w:p>
-            <w:pPr>
-              <w:pStyle w:val="WW-Sangra2detindependiente"/>
-              <w:keepNext/>
-              <w:ind w:left="0"/>
               <w:rPr>
                 <w:color w:val="000000"/>
               </w:rPr>
@@ -1000,7 +1086,7 @@
         </w:trPr>
         <w:tc>
           <w:tcPr>
-            <w:tcW w:w="1175" w:type="dxa"/>
+            <w:tcW w:w="958" w:type="dxa"/>
           </w:tcPr>
           <w:p>
             <w:pPr>
@@ -1011,17 +1097,31 @@
                 <w:color w:val="000000"/>
               </w:rPr>
             </w:pPr>
-          </w:p>
-        </w:tc>
-        <w:tc>
-          <w:tcPr>
-            <w:tcW w:w="1626" w:type="dxa"/>
+            <w:r>
+              <w:rPr>
+                <w:color w:val="000000"/>
+              </w:rPr>
+              <w:t>I</w:t>
+            </w:r>
+            <w:r>
+              <w:rPr>
+                <w:color w:val="000000"/>
+                <w:vertAlign w:val="subscript"/>
+              </w:rPr>
+              <w:t>6</w:t>
+            </w:r>
+          </w:p>
+        </w:tc>
+        <w:tc>
+          <w:tcPr>
+            <w:tcW w:w="1843" w:type="dxa"/>
           </w:tcPr>
           <w:p>
             <w:pPr>
               <w:pStyle w:val="WW-Sangra2detindependiente"/>
               <w:keepNext/>
               <w:ind w:left="0"/>
+              <w:jc w:val="center"/>
               <w:rPr>
                 <w:color w:val="000000"/>
               </w:rPr>
@@ -1080,7 +1180,7 @@
         </w:trPr>
         <w:tc>
           <w:tcPr>
-            <w:tcW w:w="1175" w:type="dxa"/>
+            <w:tcW w:w="958" w:type="dxa"/>
           </w:tcPr>
           <w:p>
             <w:pPr>
@@ -1091,17 +1191,31 @@
                 <w:color w:val="000000"/>
               </w:rPr>
             </w:pPr>
-          </w:p>
-        </w:tc>
-        <w:tc>
-          <w:tcPr>
-            <w:tcW w:w="1626" w:type="dxa"/>
+            <w:r>
+              <w:rPr>
+                <w:color w:val="000000"/>
+              </w:rPr>
+              <w:t>I</w:t>
+            </w:r>
+            <w:r>
+              <w:rPr>
+                <w:color w:val="000000"/>
+                <w:vertAlign w:val="subscript"/>
+              </w:rPr>
+              <w:t>7</w:t>
+            </w:r>
+          </w:p>
+        </w:tc>
+        <w:tc>
+          <w:tcPr>
+            <w:tcW w:w="1843" w:type="dxa"/>
           </w:tcPr>
           <w:p>
             <w:pPr>
               <w:pStyle w:val="WW-Sangra2detindependiente"/>
               <w:keepNext/>
               <w:ind w:left="0"/>
+              <w:jc w:val="center"/>
               <w:rPr>
                 <w:color w:val="000000"/>
               </w:rPr>
@@ -1142,7 +1256,7 @@
         </w:trPr>
         <w:tc>
           <w:tcPr>
-            <w:tcW w:w="1175" w:type="dxa"/>
+            <w:tcW w:w="958" w:type="dxa"/>
           </w:tcPr>
           <w:p>
             <w:pPr>
@@ -1153,17 +1267,31 @@
                 <w:color w:val="000000"/>
               </w:rPr>
             </w:pPr>
-          </w:p>
-        </w:tc>
-        <w:tc>
-          <w:tcPr>
-            <w:tcW w:w="1626" w:type="dxa"/>
+            <w:r>
+              <w:rPr>
+                <w:color w:val="000000"/>
+              </w:rPr>
+              <w:t>I</w:t>
+            </w:r>
+            <w:r>
+              <w:rPr>
+                <w:color w:val="000000"/>
+                <w:vertAlign w:val="subscript"/>
+              </w:rPr>
+              <w:t>8</w:t>
+            </w:r>
+          </w:p>
+        </w:tc>
+        <w:tc>
+          <w:tcPr>
+            <w:tcW w:w="1843" w:type="dxa"/>
           </w:tcPr>
           <w:p>
             <w:pPr>
               <w:pStyle w:val="WW-Sangra2detindependiente"/>
               <w:keepNext/>
               <w:ind w:left="0"/>
+              <w:jc w:val="center"/>
               <w:rPr>
                 <w:color w:val="000000"/>
               </w:rPr>
@@ -1216,7 +1344,7 @@
         </w:trPr>
         <w:tc>
           <w:tcPr>
-            <w:tcW w:w="1175" w:type="dxa"/>
+            <w:tcW w:w="958" w:type="dxa"/>
           </w:tcPr>
           <w:p>
             <w:pPr>
@@ -1227,16 +1355,30 @@
                 <w:color w:val="000000"/>
               </w:rPr>
             </w:pPr>
-          </w:p>
-        </w:tc>
-        <w:tc>
-          <w:tcPr>
-            <w:tcW w:w="1626" w:type="dxa"/>
-          </w:tcPr>
-          <w:p>
-            <w:pPr>
-              <w:pStyle w:val="WW-Sangra2detindependiente"/>
-              <w:ind w:left="0"/>
+            <w:r>
+              <w:rPr>
+                <w:color w:val="000000"/>
+              </w:rPr>
+              <w:t>I</w:t>
+            </w:r>
+            <w:r>
+              <w:rPr>
+                <w:color w:val="000000"/>
+                <w:vertAlign w:val="subscript"/>
+              </w:rPr>
+              <w:t>9</w:t>
+            </w:r>
+          </w:p>
+        </w:tc>
+        <w:tc>
+          <w:tcPr>
+            <w:tcW w:w="1843" w:type="dxa"/>
+          </w:tcPr>
+          <w:p>
+            <w:pPr>
+              <w:pStyle w:val="WW-Sangra2detindependiente"/>
+              <w:ind w:left="0"/>
+              <w:jc w:val="center"/>
               <w:rPr>
                 <w:color w:val="000000"/>
               </w:rPr>
@@ -1276,7 +1418,7 @@
         </w:trPr>
         <w:tc>
           <w:tcPr>
-            <w:tcW w:w="1175" w:type="dxa"/>
+            <w:tcW w:w="958" w:type="dxa"/>
           </w:tcPr>
           <w:p>
             <w:pPr>
@@ -1287,16 +1429,37 @@
                 <w:color w:val="000000"/>
               </w:rPr>
             </w:pPr>
-          </w:p>
-        </w:tc>
-        <w:tc>
-          <w:tcPr>
-            <w:tcW w:w="1626" w:type="dxa"/>
-          </w:tcPr>
-          <w:p>
-            <w:pPr>
-              <w:pStyle w:val="WW-Sangra2detindependiente"/>
-              <w:ind w:left="0"/>
+            <w:r>
+              <w:rPr>
+                <w:color w:val="000000"/>
+              </w:rPr>
+              <w:t>I</w:t>
+            </w:r>
+            <w:r>
+              <w:rPr>
+                <w:color w:val="000000"/>
+                <w:vertAlign w:val="subscript"/>
+              </w:rPr>
+              <w:t>1</w:t>
+            </w:r>
+            <w:r>
+              <w:rPr>
+                <w:color w:val="000000"/>
+                <w:vertAlign w:val="subscript"/>
+              </w:rPr>
+              <w:t>0</w:t>
+            </w:r>
+          </w:p>
+        </w:tc>
+        <w:tc>
+          <w:tcPr>
+            <w:tcW w:w="1843" w:type="dxa"/>
+          </w:tcPr>
+          <w:p>
+            <w:pPr>
+              <w:pStyle w:val="WW-Sangra2detindependiente"/>
+              <w:ind w:left="0"/>
+              <w:jc w:val="center"/>
               <w:rPr>
                 <w:color w:val="000000"/>
               </w:rPr>
@@ -1337,21 +1500,7 @@
               <w:rPr>
                 <w:color w:val="000000"/>
               </w:rPr>
-              <w:t xml:space="preserve">Los datos que almacenaremos de los cubes cerrados serán los propios datos del club y aquellos miembros que formaban parte </w:t>
-            </w:r>
-            <w:proofErr w:type="gramStart"/>
-            <w:r>
-              <w:rPr>
-                <w:color w:val="000000"/>
-              </w:rPr>
-              <w:t>del mismo</w:t>
-            </w:r>
-            <w:proofErr w:type="gramEnd"/>
-            <w:r>
-              <w:rPr>
-                <w:color w:val="000000"/>
-              </w:rPr>
-              <w:t>.</w:t>
+              <w:t>Los datos que almacenaremos de los cubes cerrados serán los propios datos del club y aquellos miembros que formaban parte del mismo.</w:t>
             </w:r>
           </w:p>
         </w:tc>
@@ -1362,7 +1511,7 @@
         </w:trPr>
         <w:tc>
           <w:tcPr>
-            <w:tcW w:w="1175" w:type="dxa"/>
+            <w:tcW w:w="958" w:type="dxa"/>
           </w:tcPr>
           <w:p>
             <w:pPr>
@@ -1373,16 +1522,37 @@
                 <w:color w:val="000000"/>
               </w:rPr>
             </w:pPr>
-          </w:p>
-        </w:tc>
-        <w:tc>
-          <w:tcPr>
-            <w:tcW w:w="1626" w:type="dxa"/>
-          </w:tcPr>
-          <w:p>
-            <w:pPr>
-              <w:pStyle w:val="WW-Sangra2detindependiente"/>
-              <w:ind w:left="0"/>
+            <w:r>
+              <w:rPr>
+                <w:color w:val="000000"/>
+              </w:rPr>
+              <w:t>I</w:t>
+            </w:r>
+            <w:r>
+              <w:rPr>
+                <w:color w:val="000000"/>
+                <w:vertAlign w:val="subscript"/>
+              </w:rPr>
+              <w:t>1</w:t>
+            </w:r>
+            <w:r>
+              <w:rPr>
+                <w:color w:val="000000"/>
+                <w:vertAlign w:val="subscript"/>
+              </w:rPr>
+              <w:t>1</w:t>
+            </w:r>
+          </w:p>
+        </w:tc>
+        <w:tc>
+          <w:tcPr>
+            <w:tcW w:w="1843" w:type="dxa"/>
+          </w:tcPr>
+          <w:p>
+            <w:pPr>
+              <w:pStyle w:val="WW-Sangra2detindependiente"/>
+              <w:ind w:left="0"/>
+              <w:jc w:val="center"/>
               <w:rPr>
                 <w:color w:val="000000"/>
               </w:rPr>
@@ -1428,7 +1598,7 @@
         </w:trPr>
         <w:tc>
           <w:tcPr>
-            <w:tcW w:w="1175" w:type="dxa"/>
+            <w:tcW w:w="958" w:type="dxa"/>
           </w:tcPr>
           <w:p>
             <w:pPr>
@@ -1439,16 +1609,37 @@
                 <w:color w:val="000000"/>
               </w:rPr>
             </w:pPr>
-          </w:p>
-        </w:tc>
-        <w:tc>
-          <w:tcPr>
-            <w:tcW w:w="1626" w:type="dxa"/>
-          </w:tcPr>
-          <w:p>
-            <w:pPr>
-              <w:pStyle w:val="WW-Sangra2detindependiente"/>
-              <w:ind w:left="0"/>
+            <w:r>
+              <w:rPr>
+                <w:color w:val="000000"/>
+              </w:rPr>
+              <w:t>I</w:t>
+            </w:r>
+            <w:r>
+              <w:rPr>
+                <w:color w:val="000000"/>
+                <w:vertAlign w:val="subscript"/>
+              </w:rPr>
+              <w:t>1</w:t>
+            </w:r>
+            <w:r>
+              <w:rPr>
+                <w:color w:val="000000"/>
+                <w:vertAlign w:val="subscript"/>
+              </w:rPr>
+              <w:t>2</w:t>
+            </w:r>
+          </w:p>
+        </w:tc>
+        <w:tc>
+          <w:tcPr>
+            <w:tcW w:w="1843" w:type="dxa"/>
+          </w:tcPr>
+          <w:p>
+            <w:pPr>
+              <w:pStyle w:val="WW-Sangra2detindependiente"/>
+              <w:ind w:left="0"/>
+              <w:jc w:val="center"/>
               <w:rPr>
                 <w:color w:val="000000"/>
               </w:rPr>
@@ -1569,6 +1760,977 @@
         <w:rPr>
           <w:color w:val="000000"/>
           <w:u w:val="single"/>
+        </w:rPr>
+      </w:pPr>
+    </w:p>
+    <w:tbl>
+      <w:tblPr>
+        <w:tblW w:w="0" w:type="auto"/>
+        <w:tblInd w:w="426" w:type="dxa"/>
+        <w:tblBorders>
+          <w:top w:val="single" w:sz="4" w:space="0" w:color="auto"/>
+          <w:left w:val="single" w:sz="4" w:space="0" w:color="auto"/>
+          <w:bottom w:val="single" w:sz="4" w:space="0" w:color="auto"/>
+          <w:right w:val="single" w:sz="4" w:space="0" w:color="auto"/>
+          <w:insideH w:val="single" w:sz="4" w:space="0" w:color="auto"/>
+          <w:insideV w:val="single" w:sz="4" w:space="0" w:color="auto"/>
+        </w:tblBorders>
+        <w:tblLook w:val="04A0" w:firstRow="1" w:lastRow="0" w:firstColumn="1" w:lastColumn="0" w:noHBand="0" w:noVBand="1"/>
+      </w:tblPr>
+      <w:tblGrid>
+        <w:gridCol w:w="937"/>
+        <w:gridCol w:w="8043"/>
+      </w:tblGrid>
+      <w:tr>
+        <w:tc>
+          <w:tcPr>
+            <w:tcW w:w="675" w:type="dxa"/>
+            <w:shd w:val="clear" w:color="auto" w:fill="BFBFBF"/>
+          </w:tcPr>
+          <w:p>
+            <w:pPr>
+              <w:pStyle w:val="WW-Sangra2detindependiente"/>
+              <w:ind w:left="0"/>
+              <w:rPr>
+                <w:b/>
+                <w:color w:val="000000"/>
+              </w:rPr>
+            </w:pPr>
+            <w:proofErr w:type="spellStart"/>
+            <w:r>
+              <w:rPr>
+                <w:b/>
+                <w:color w:val="000000"/>
+              </w:rPr>
+              <w:t>Sup_id</w:t>
+            </w:r>
+            <w:proofErr w:type="spellEnd"/>
+          </w:p>
+        </w:tc>
+        <w:tc>
+          <w:tcPr>
+            <w:tcW w:w="8043" w:type="dxa"/>
+            <w:shd w:val="clear" w:color="auto" w:fill="BFBFBF"/>
+          </w:tcPr>
+          <w:p>
+            <w:pPr>
+              <w:pStyle w:val="WW-Sangra2detindependiente"/>
+              <w:ind w:left="0"/>
+              <w:rPr>
+                <w:b/>
+                <w:color w:val="000000"/>
+              </w:rPr>
+            </w:pPr>
+            <w:r>
+              <w:rPr>
+                <w:b/>
+                <w:color w:val="000000"/>
+              </w:rPr>
+              <w:t>Descripción</w:t>
+            </w:r>
+          </w:p>
+        </w:tc>
+      </w:tr>
+      <w:tr>
+        <w:tc>
+          <w:tcPr>
+            <w:tcW w:w="675" w:type="dxa"/>
+          </w:tcPr>
+          <w:p>
+            <w:pPr>
+              <w:pStyle w:val="WW-Sangra2detindependiente"/>
+              <w:ind w:left="0"/>
+              <w:jc w:val="center"/>
+              <w:rPr>
+                <w:color w:val="000000"/>
+                <w:sz w:val="22"/>
+              </w:rPr>
+            </w:pPr>
+            <w:r>
+              <w:rPr>
+                <w:color w:val="000000"/>
+                <w:sz w:val="22"/>
+              </w:rPr>
+              <w:t>S</w:t>
+            </w:r>
+            <w:r>
+              <w:rPr>
+                <w:color w:val="000000"/>
+                <w:sz w:val="22"/>
+                <w:vertAlign w:val="subscript"/>
+              </w:rPr>
+              <w:t>1</w:t>
+            </w:r>
+          </w:p>
+        </w:tc>
+        <w:tc>
+          <w:tcPr>
+            <w:tcW w:w="8043" w:type="dxa"/>
+          </w:tcPr>
+          <w:p>
+            <w:pPr>
+              <w:pStyle w:val="WW-Sangra2detindependiente"/>
+              <w:ind w:left="0"/>
+              <w:rPr>
+                <w:color w:val="000000"/>
+              </w:rPr>
+            </w:pPr>
+            <w:r>
+              <w:rPr>
+                <w:color w:val="000000"/>
+              </w:rPr>
+              <w:t xml:space="preserve">La </w:t>
+            </w:r>
+            <w:proofErr w:type="spellStart"/>
+            <w:r>
+              <w:rPr>
+                <w:color w:val="000000"/>
+              </w:rPr>
+              <w:t>password</w:t>
+            </w:r>
+            <w:proofErr w:type="spellEnd"/>
+            <w:r>
+              <w:rPr>
+                <w:color w:val="000000"/>
+              </w:rPr>
+              <w:t xml:space="preserve"> tenga como mínimo 8 caracteres.</w:t>
+            </w:r>
+          </w:p>
+        </w:tc>
+      </w:tr>
+      <w:tr>
+        <w:tc>
+          <w:tcPr>
+            <w:tcW w:w="675" w:type="dxa"/>
+          </w:tcPr>
+          <w:p>
+            <w:pPr>
+              <w:pStyle w:val="WW-Sangra2detindependiente"/>
+              <w:ind w:left="0"/>
+              <w:jc w:val="center"/>
+              <w:rPr>
+                <w:color w:val="000000"/>
+                <w:sz w:val="22"/>
+              </w:rPr>
+            </w:pPr>
+            <w:r>
+              <w:rPr>
+                <w:color w:val="000000"/>
+                <w:sz w:val="22"/>
+              </w:rPr>
+              <w:t>S</w:t>
+            </w:r>
+            <w:r>
+              <w:rPr>
+                <w:color w:val="000000"/>
+                <w:sz w:val="22"/>
+                <w:vertAlign w:val="subscript"/>
+              </w:rPr>
+              <w:t>2</w:t>
+            </w:r>
+          </w:p>
+        </w:tc>
+        <w:tc>
+          <w:tcPr>
+            <w:tcW w:w="8043" w:type="dxa"/>
+          </w:tcPr>
+          <w:p>
+            <w:pPr>
+              <w:pStyle w:val="WW-Sangra2detindependiente"/>
+              <w:ind w:left="0"/>
+              <w:rPr>
+                <w:color w:val="000000"/>
+              </w:rPr>
+            </w:pPr>
+            <w:r>
+              <w:rPr>
+                <w:color w:val="000000"/>
+              </w:rPr>
+              <w:t xml:space="preserve">La edad del usuario, esta directamente relacionado con la fecha de nacimiento, se </w:t>
+            </w:r>
+            <w:r>
+              <w:rPr>
+                <w:color w:val="000000"/>
+              </w:rPr>
+              <w:lastRenderedPageBreak/>
+              <w:t>contemplará</w:t>
+            </w:r>
+            <w:r>
+              <w:rPr>
+                <w:color w:val="000000"/>
+              </w:rPr>
+              <w:t xml:space="preserve"> </w:t>
+            </w:r>
+            <w:r>
+              <w:rPr>
+                <w:color w:val="000000"/>
+              </w:rPr>
+              <w:t>más</w:t>
+            </w:r>
+            <w:r>
+              <w:rPr>
+                <w:color w:val="000000"/>
+              </w:rPr>
+              <w:t xml:space="preserve"> adelante.</w:t>
+            </w:r>
+          </w:p>
+        </w:tc>
+      </w:tr>
+      <w:tr>
+        <w:tc>
+          <w:tcPr>
+            <w:tcW w:w="675" w:type="dxa"/>
+          </w:tcPr>
+          <w:p>
+            <w:pPr>
+              <w:pStyle w:val="WW-Sangra2detindependiente"/>
+              <w:ind w:left="0"/>
+              <w:jc w:val="center"/>
+              <w:rPr>
+                <w:color w:val="000000"/>
+                <w:sz w:val="22"/>
+              </w:rPr>
+            </w:pPr>
+            <w:r>
+              <w:rPr>
+                <w:color w:val="000000"/>
+                <w:sz w:val="22"/>
+              </w:rPr>
+              <w:t>S</w:t>
+            </w:r>
+            <w:r>
+              <w:rPr>
+                <w:color w:val="000000"/>
+                <w:sz w:val="22"/>
+                <w:vertAlign w:val="subscript"/>
+              </w:rPr>
+              <w:t>3</w:t>
+            </w:r>
+          </w:p>
+        </w:tc>
+        <w:tc>
+          <w:tcPr>
+            <w:tcW w:w="8043" w:type="dxa"/>
+          </w:tcPr>
+          <w:p>
+            <w:pPr>
+              <w:pStyle w:val="WW-Sangra2detindependiente"/>
+              <w:keepNext/>
+              <w:ind w:left="0"/>
+              <w:rPr>
+                <w:color w:val="000000"/>
+              </w:rPr>
+            </w:pPr>
+            <w:r>
+              <w:rPr>
+                <w:color w:val="000000"/>
+              </w:rPr>
+              <w:t>Restringir que los usuarios que contraten servicios tengan que tener teléfono.</w:t>
+            </w:r>
+          </w:p>
+        </w:tc>
+      </w:tr>
+      <w:tr>
+        <w:tc>
+          <w:tcPr>
+            <w:tcW w:w="675" w:type="dxa"/>
+          </w:tcPr>
+          <w:p>
+            <w:pPr>
+              <w:pStyle w:val="WW-Sangra2detindependiente"/>
+              <w:ind w:left="0"/>
+              <w:jc w:val="center"/>
+              <w:rPr>
+                <w:color w:val="000000"/>
+                <w:sz w:val="22"/>
+              </w:rPr>
+            </w:pPr>
+            <w:r>
+              <w:rPr>
+                <w:color w:val="000000"/>
+                <w:sz w:val="22"/>
+              </w:rPr>
+              <w:t>S</w:t>
+            </w:r>
+            <w:r>
+              <w:rPr>
+                <w:color w:val="000000"/>
+                <w:sz w:val="22"/>
+                <w:vertAlign w:val="subscript"/>
+              </w:rPr>
+              <w:t>4</w:t>
+            </w:r>
+          </w:p>
+        </w:tc>
+        <w:tc>
+          <w:tcPr>
+            <w:tcW w:w="8043" w:type="dxa"/>
+          </w:tcPr>
+          <w:p>
+            <w:pPr>
+              <w:pStyle w:val="WW-Sangra2detindependiente"/>
+              <w:keepNext/>
+              <w:ind w:left="0"/>
+              <w:rPr>
+                <w:color w:val="000000"/>
+              </w:rPr>
+            </w:pPr>
+            <w:r>
+              <w:rPr>
+                <w:color w:val="000000"/>
+              </w:rPr>
+              <w:t>Vigilar la coherencia de las fechas.</w:t>
+            </w:r>
+          </w:p>
+        </w:tc>
+      </w:tr>
+      <w:tr>
+        <w:tc>
+          <w:tcPr>
+            <w:tcW w:w="675" w:type="dxa"/>
+          </w:tcPr>
+          <w:p>
+            <w:pPr>
+              <w:pStyle w:val="WW-Sangra2detindependiente"/>
+              <w:ind w:left="0"/>
+              <w:jc w:val="center"/>
+              <w:rPr>
+                <w:color w:val="000000"/>
+                <w:sz w:val="22"/>
+              </w:rPr>
+            </w:pPr>
+            <w:r>
+              <w:rPr>
+                <w:color w:val="000000"/>
+                <w:sz w:val="22"/>
+              </w:rPr>
+              <w:t>S</w:t>
+            </w:r>
+            <w:r>
+              <w:rPr>
+                <w:color w:val="000000"/>
+                <w:sz w:val="22"/>
+                <w:vertAlign w:val="subscript"/>
+              </w:rPr>
+              <w:t>5</w:t>
+            </w:r>
+          </w:p>
+        </w:tc>
+        <w:tc>
+          <w:tcPr>
+            <w:tcW w:w="8043" w:type="dxa"/>
+          </w:tcPr>
+          <w:p>
+            <w:pPr>
+              <w:pStyle w:val="WW-Sangra2detindependiente"/>
+              <w:keepNext/>
+              <w:ind w:left="0"/>
+              <w:rPr>
+                <w:color w:val="000000"/>
+              </w:rPr>
+            </w:pPr>
+            <w:r>
+              <w:rPr>
+                <w:color w:val="000000"/>
+              </w:rPr>
+              <w:t>La fecha de creación no esta en club, si no que se encuentra en la tabla de creación de club, seria redundante que aparezca en ambos lados.</w:t>
+            </w:r>
+          </w:p>
+        </w:tc>
+      </w:tr>
+      <w:tr>
+        <w:tc>
+          <w:tcPr>
+            <w:tcW w:w="675" w:type="dxa"/>
+          </w:tcPr>
+          <w:p>
+            <w:pPr>
+              <w:pStyle w:val="WW-Sangra2detindependiente"/>
+              <w:ind w:left="0"/>
+              <w:jc w:val="center"/>
+              <w:rPr>
+                <w:color w:val="000000"/>
+                <w:sz w:val="22"/>
+              </w:rPr>
+            </w:pPr>
+            <w:r>
+              <w:rPr>
+                <w:color w:val="000000"/>
+                <w:sz w:val="22"/>
+              </w:rPr>
+              <w:t>S</w:t>
+            </w:r>
+            <w:r>
+              <w:rPr>
+                <w:color w:val="000000"/>
+                <w:sz w:val="22"/>
+                <w:vertAlign w:val="subscript"/>
+              </w:rPr>
+              <w:t>6</w:t>
+            </w:r>
+          </w:p>
+        </w:tc>
+        <w:tc>
+          <w:tcPr>
+            <w:tcW w:w="8043" w:type="dxa"/>
+          </w:tcPr>
+          <w:p>
+            <w:pPr>
+              <w:pStyle w:val="WW-Sangra2detindependiente"/>
+              <w:keepNext/>
+              <w:ind w:left="0"/>
+              <w:rPr>
+                <w:color w:val="000000"/>
+              </w:rPr>
+            </w:pPr>
+            <w:r>
+              <w:rPr>
+                <w:color w:val="000000"/>
+              </w:rPr>
+              <w:t>No podemos controlar que cuando un usuario es invitado y acepta dicha invitación, pase a formar parte de club.</w:t>
+            </w:r>
+          </w:p>
+        </w:tc>
+      </w:tr>
+      <w:tr>
+        <w:tc>
+          <w:tcPr>
+            <w:tcW w:w="675" w:type="dxa"/>
+          </w:tcPr>
+          <w:p>
+            <w:pPr>
+              <w:pStyle w:val="WW-Sangra2detindependiente"/>
+              <w:ind w:left="0"/>
+              <w:jc w:val="center"/>
+              <w:rPr>
+                <w:color w:val="000000"/>
+                <w:sz w:val="22"/>
+              </w:rPr>
+            </w:pPr>
+            <w:r>
+              <w:rPr>
+                <w:color w:val="000000"/>
+                <w:sz w:val="22"/>
+              </w:rPr>
+              <w:t>S</w:t>
+            </w:r>
+            <w:r>
+              <w:rPr>
+                <w:color w:val="000000"/>
+                <w:sz w:val="22"/>
+                <w:vertAlign w:val="subscript"/>
+              </w:rPr>
+              <w:t>7</w:t>
+            </w:r>
+          </w:p>
+        </w:tc>
+        <w:tc>
+          <w:tcPr>
+            <w:tcW w:w="8043" w:type="dxa"/>
+          </w:tcPr>
+          <w:p>
+            <w:pPr>
+              <w:pStyle w:val="WW-Sangra2detindependiente"/>
+              <w:keepNext/>
+              <w:ind w:left="0"/>
+              <w:rPr>
+                <w:color w:val="000000"/>
+              </w:rPr>
+            </w:pPr>
+            <w:r>
+              <w:rPr>
+                <w:color w:val="000000"/>
+              </w:rPr>
+              <w:t xml:space="preserve">No nos es posible limitar que las solicitudes solo se puedan enviar en caso de que </w:t>
+            </w:r>
+            <w:proofErr w:type="spellStart"/>
+            <w:r>
+              <w:rPr>
+                <w:color w:val="000000"/>
+              </w:rPr>
+              <w:t>club</w:t>
+            </w:r>
+            <w:r>
+              <w:rPr>
+                <w:color w:val="000000"/>
+              </w:rPr>
+              <w:t>.</w:t>
+            </w:r>
+            <w:r>
+              <w:rPr>
+                <w:color w:val="000000"/>
+              </w:rPr>
+              <w:t>abierto</w:t>
+            </w:r>
+            <w:proofErr w:type="spellEnd"/>
+            <w:r>
+              <w:rPr>
+                <w:color w:val="000000"/>
+              </w:rPr>
+              <w:t xml:space="preserve"> sea falso, que este cerrad</w:t>
+            </w:r>
+            <w:r>
+              <w:rPr>
+                <w:color w:val="000000"/>
+              </w:rPr>
+              <w:t>o</w:t>
+            </w:r>
+            <w:r>
+              <w:rPr>
+                <w:color w:val="000000"/>
+              </w:rPr>
+              <w:t>.</w:t>
+            </w:r>
+          </w:p>
+        </w:tc>
+      </w:tr>
+      <w:tr>
+        <w:tc>
+          <w:tcPr>
+            <w:tcW w:w="675" w:type="dxa"/>
+          </w:tcPr>
+          <w:p>
+            <w:pPr>
+              <w:pStyle w:val="WW-Sangra2detindependiente"/>
+              <w:ind w:left="0"/>
+              <w:jc w:val="center"/>
+              <w:rPr>
+                <w:color w:val="000000"/>
+                <w:sz w:val="22"/>
+              </w:rPr>
+            </w:pPr>
+            <w:r>
+              <w:rPr>
+                <w:color w:val="000000"/>
+                <w:sz w:val="22"/>
+              </w:rPr>
+              <w:t>S</w:t>
+            </w:r>
+            <w:r>
+              <w:rPr>
+                <w:color w:val="000000"/>
+                <w:sz w:val="22"/>
+                <w:vertAlign w:val="subscript"/>
+              </w:rPr>
+              <w:t>8</w:t>
+            </w:r>
+          </w:p>
+        </w:tc>
+        <w:tc>
+          <w:tcPr>
+            <w:tcW w:w="8043" w:type="dxa"/>
+          </w:tcPr>
+          <w:p>
+            <w:pPr>
+              <w:pStyle w:val="WW-Sangra2detindependiente"/>
+              <w:keepNext/>
+              <w:ind w:left="0"/>
+              <w:rPr>
+                <w:color w:val="000000"/>
+              </w:rPr>
+            </w:pPr>
+            <w:r>
+              <w:rPr>
+                <w:color w:val="000000"/>
+              </w:rPr>
+              <w:t>Que un usuario al crear un club pase a ser miembro del mismo.</w:t>
+            </w:r>
+          </w:p>
+        </w:tc>
+      </w:tr>
+      <w:tr>
+        <w:tc>
+          <w:tcPr>
+            <w:tcW w:w="675" w:type="dxa"/>
+          </w:tcPr>
+          <w:p>
+            <w:pPr>
+              <w:pStyle w:val="WW-Sangra2detindependiente"/>
+              <w:ind w:left="0"/>
+              <w:jc w:val="center"/>
+              <w:rPr>
+                <w:color w:val="000000"/>
+                <w:sz w:val="22"/>
+              </w:rPr>
+            </w:pPr>
+            <w:r>
+              <w:rPr>
+                <w:color w:val="000000"/>
+                <w:sz w:val="22"/>
+              </w:rPr>
+              <w:t>S</w:t>
+            </w:r>
+            <w:r>
+              <w:rPr>
+                <w:color w:val="000000"/>
+                <w:sz w:val="22"/>
+                <w:vertAlign w:val="subscript"/>
+              </w:rPr>
+              <w:t>9</w:t>
+            </w:r>
+          </w:p>
+        </w:tc>
+        <w:tc>
+          <w:tcPr>
+            <w:tcW w:w="8043" w:type="dxa"/>
+          </w:tcPr>
+          <w:p>
+            <w:pPr>
+              <w:pStyle w:val="WW-Sangra2detindependiente"/>
+              <w:keepNext/>
+              <w:ind w:left="0"/>
+              <w:rPr>
+                <w:color w:val="000000"/>
+              </w:rPr>
+            </w:pPr>
+            <w:r>
+              <w:rPr>
+                <w:color w:val="000000"/>
+              </w:rPr>
+              <w:t>La valoración tendrá valores entre 0 y 10.</w:t>
+            </w:r>
+          </w:p>
+        </w:tc>
+      </w:tr>
+      <w:tr>
+        <w:tc>
+          <w:tcPr>
+            <w:tcW w:w="675" w:type="dxa"/>
+          </w:tcPr>
+          <w:p>
+            <w:pPr>
+              <w:pStyle w:val="WW-Sangra2detindependiente"/>
+              <w:ind w:left="0"/>
+              <w:jc w:val="center"/>
+              <w:rPr>
+                <w:color w:val="000000"/>
+                <w:sz w:val="22"/>
+              </w:rPr>
+            </w:pPr>
+            <w:r>
+              <w:rPr>
+                <w:color w:val="000000"/>
+                <w:sz w:val="22"/>
+              </w:rPr>
+              <w:t>S</w:t>
+            </w:r>
+            <w:r>
+              <w:rPr>
+                <w:color w:val="000000"/>
+                <w:sz w:val="22"/>
+                <w:vertAlign w:val="subscript"/>
+              </w:rPr>
+              <w:t>1</w:t>
+            </w:r>
+            <w:r>
+              <w:rPr>
+                <w:color w:val="000000"/>
+                <w:sz w:val="22"/>
+                <w:vertAlign w:val="subscript"/>
+              </w:rPr>
+              <w:t>0</w:t>
+            </w:r>
+          </w:p>
+        </w:tc>
+        <w:tc>
+          <w:tcPr>
+            <w:tcW w:w="8043" w:type="dxa"/>
+          </w:tcPr>
+          <w:p>
+            <w:pPr>
+              <w:pStyle w:val="WW-Sangra2detindependiente"/>
+              <w:keepNext/>
+              <w:ind w:left="0"/>
+              <w:rPr>
+                <w:color w:val="000000"/>
+              </w:rPr>
+            </w:pPr>
+            <w:r>
+              <w:rPr>
+                <w:color w:val="000000"/>
+              </w:rPr>
+              <w:t xml:space="preserve">El log de actividades no se ha incluido en el </w:t>
+            </w:r>
+            <w:r>
+              <w:rPr>
+                <w:color w:val="000000"/>
+              </w:rPr>
+              <w:t>diseño por</w:t>
+            </w:r>
+            <w:r>
+              <w:rPr>
+                <w:color w:val="000000"/>
+              </w:rPr>
+              <w:t xml:space="preserve"> falta de información.</w:t>
+            </w:r>
+          </w:p>
+        </w:tc>
+      </w:tr>
+      <w:tr>
+        <w:tc>
+          <w:tcPr>
+            <w:tcW w:w="675" w:type="dxa"/>
+          </w:tcPr>
+          <w:p>
+            <w:pPr>
+              <w:pStyle w:val="WW-Sangra2detindependiente"/>
+              <w:ind w:left="0"/>
+              <w:jc w:val="center"/>
+              <w:rPr>
+                <w:color w:val="000000"/>
+                <w:sz w:val="22"/>
+              </w:rPr>
+            </w:pPr>
+            <w:r>
+              <w:rPr>
+                <w:color w:val="000000"/>
+                <w:sz w:val="22"/>
+              </w:rPr>
+              <w:t>S</w:t>
+            </w:r>
+            <w:r>
+              <w:rPr>
+                <w:color w:val="000000"/>
+                <w:sz w:val="22"/>
+                <w:vertAlign w:val="subscript"/>
+              </w:rPr>
+              <w:t>1</w:t>
+            </w:r>
+            <w:r>
+              <w:rPr>
+                <w:color w:val="000000"/>
+                <w:sz w:val="22"/>
+                <w:vertAlign w:val="subscript"/>
+              </w:rPr>
+              <w:t>1</w:t>
+            </w:r>
+          </w:p>
+        </w:tc>
+        <w:tc>
+          <w:tcPr>
+            <w:tcW w:w="8043" w:type="dxa"/>
+          </w:tcPr>
+          <w:p>
+            <w:pPr>
+              <w:pStyle w:val="WW-Sangra2detindependiente"/>
+              <w:keepNext/>
+              <w:ind w:left="0"/>
+            </w:pPr>
+            <w:r>
+              <w:t>Cuando un club se va a eliminar se mantendrán sus datos como registro histórico, pero sin actividad. No lo hemos podido añadir a nuestro diseño.</w:t>
+            </w:r>
+          </w:p>
+        </w:tc>
+      </w:tr>
+    </w:tbl>
+    <w:p>
+      <w:pPr>
+        <w:pStyle w:val="Descripcin"/>
+        <w:spacing w:before="120" w:after="240"/>
+        <w:ind w:left="284"/>
+      </w:pPr>
+      <w:r>
+        <w:t xml:space="preserve">Tabla </w:t>
+      </w:r>
+      <w:r>
+        <w:fldChar w:fldCharType="begin"/>
+      </w:r>
+      <w:r>
+        <w:instrText xml:space="preserve"> SEQ Tabla \* ARABIC </w:instrText>
+      </w:r>
+      <w:r>
+        <w:fldChar w:fldCharType="separate"/>
+      </w:r>
+      <w:r>
+        <w:rPr>
+          <w:noProof/>
+        </w:rPr>
+        <w:t>2</w:t>
+      </w:r>
+      <w:r>
+        <w:rPr>
+          <w:noProof/>
+        </w:rPr>
+        <w:fldChar w:fldCharType="end"/>
+      </w:r>
+      <w:r>
+        <w:t>: Semántica explícita no contemplada</w:t>
+      </w:r>
+    </w:p>
+    <w:p>
+      <w:pPr>
+        <w:pStyle w:val="Ttulo1"/>
+      </w:pPr>
+      <w:r>
+        <w:t>Implementación de la Estática Relacional en SQL (LDD)</w:t>
+      </w:r>
+    </w:p>
+    <w:p>
+      <w:pPr>
+        <w:pStyle w:val="WW-Sangra2detindependiente"/>
+        <w:ind w:left="0"/>
+        <w:rPr>
+          <w:color w:val="000000"/>
+        </w:rPr>
+      </w:pPr>
+      <w:r>
+        <w:rPr>
+          <w:color w:val="000000"/>
+        </w:rPr>
+        <w:t xml:space="preserve">Esta sección </w:t>
+      </w:r>
+      <w:r>
+        <w:rPr>
+          <w:color w:val="000000"/>
+        </w:rPr>
+        <w:t>complementa</w:t>
+      </w:r>
+      <w:r>
+        <w:rPr>
+          <w:color w:val="000000"/>
+        </w:rPr>
+        <w:t xml:space="preserve"> al fichero </w:t>
+      </w:r>
+      <w:r>
+        <w:rPr>
+          <w:color w:val="000000"/>
+        </w:rPr>
+        <w:t xml:space="preserve">con el script </w:t>
+      </w:r>
+      <w:r>
+        <w:rPr>
+          <w:color w:val="000000"/>
+        </w:rPr>
+        <w:t xml:space="preserve">de creación de </w:t>
+      </w:r>
+      <w:r>
+        <w:rPr>
+          <w:color w:val="000000"/>
+        </w:rPr>
+        <w:t>la base de datos</w:t>
+      </w:r>
+      <w:r>
+        <w:rPr>
+          <w:color w:val="000000"/>
+        </w:rPr>
+        <w:t xml:space="preserve"> (</w:t>
+      </w:r>
+      <w:proofErr w:type="spellStart"/>
+      <w:r>
+        <w:rPr>
+          <w:color w:val="000000"/>
+          <w:highlight w:val="green"/>
+        </w:rPr>
+        <w:t>NEWcreation</w:t>
+      </w:r>
+      <w:r>
+        <w:rPr>
+          <w:color w:val="000000"/>
+          <w:highlight w:val="green"/>
+        </w:rPr>
+        <w:t>.sql</w:t>
+      </w:r>
+      <w:proofErr w:type="spellEnd"/>
+      <w:r>
+        <w:rPr>
+          <w:color w:val="000000"/>
+        </w:rPr>
+        <w:t>)</w:t>
+      </w:r>
+      <w:r>
+        <w:rPr>
+          <w:color w:val="000000"/>
+        </w:rPr>
+        <w:t>.</w:t>
+      </w:r>
+      <w:r>
+        <w:rPr>
+          <w:color w:val="000000"/>
+        </w:rPr>
+        <w:t xml:space="preserve"> </w:t>
+      </w:r>
+      <w:r>
+        <w:rPr>
+          <w:color w:val="000000"/>
+        </w:rPr>
+        <w:t>Añadiendo los siguientes apartados</w:t>
+      </w:r>
+      <w:r>
+        <w:rPr>
+          <w:color w:val="000000"/>
+        </w:rPr>
+        <w:t>:</w:t>
+      </w:r>
+    </w:p>
+    <w:p>
+      <w:pPr>
+        <w:pStyle w:val="WW-Sangra2detindependiente"/>
+        <w:ind w:left="0"/>
+        <w:rPr>
+          <w:color w:val="000000"/>
+        </w:rPr>
+      </w:pPr>
+    </w:p>
+    <w:p>
+      <w:pPr>
+        <w:pStyle w:val="WW-Sangra2detindependiente"/>
+        <w:ind w:left="0"/>
+        <w:rPr>
+          <w:color w:val="000000"/>
+        </w:rPr>
+      </w:pPr>
+      <w:r>
+        <w:rPr>
+          <w:color w:val="000000"/>
+          <w:u w:val="single"/>
+        </w:rPr>
+        <w:t>Semántica</w:t>
+      </w:r>
+      <w:r>
+        <w:rPr>
+          <w:color w:val="000000"/>
+          <w:u w:val="single"/>
+        </w:rPr>
+        <w:t xml:space="preserve"> explícita</w:t>
+      </w:r>
+      <w:r>
+        <w:rPr>
+          <w:color w:val="000000"/>
+          <w:u w:val="single"/>
+        </w:rPr>
+        <w:t xml:space="preserve"> re-incorporada</w:t>
+      </w:r>
+      <w:r>
+        <w:rPr>
+          <w:color w:val="000000"/>
+        </w:rPr>
+        <w:t xml:space="preserve">: </w:t>
+      </w:r>
+      <w:r>
+        <w:rPr>
+          <w:color w:val="000000"/>
+        </w:rPr>
+        <w:t xml:space="preserve">Incluir aquellos supuestos de la Tabla </w:t>
+      </w:r>
+      <w:r>
+        <w:rPr>
+          <w:color w:val="000000"/>
+        </w:rPr>
+        <w:t>2</w:t>
+      </w:r>
+      <w:r>
+        <w:rPr>
+          <w:color w:val="000000"/>
+        </w:rPr>
+        <w:t xml:space="preserve"> que se han podido contemplar con las sentencias de definición de SQL. </w:t>
+      </w:r>
+    </w:p>
+    <w:p>
+      <w:pPr>
+        <w:pStyle w:val="WW-Sangra2detindependiente"/>
+        <w:ind w:left="0"/>
+        <w:rPr>
+          <w:color w:val="000000"/>
         </w:rPr>
       </w:pPr>
     </w:p>
@@ -1635,7 +2797,7 @@
                 <w:b/>
                 <w:color w:val="000000"/>
               </w:rPr>
-              <w:t>Descripción</w:t>
+              <w:t>Descripción de la solución</w:t>
             </w:r>
           </w:p>
         </w:tc>
@@ -1652,6 +2814,100 @@
               <w:jc w:val="center"/>
               <w:rPr>
                 <w:color w:val="000000"/>
+              </w:rPr>
+            </w:pPr>
+            <w:r>
+              <w:rPr>
+                <w:color w:val="000000"/>
+              </w:rPr>
+              <w:t>S</w:t>
+            </w:r>
+            <w:r>
+              <w:rPr>
+                <w:color w:val="000000"/>
+                <w:vertAlign w:val="subscript"/>
+              </w:rPr>
+              <w:t>2</w:t>
+            </w:r>
+          </w:p>
+        </w:tc>
+        <w:tc>
+          <w:tcPr>
+            <w:tcW w:w="7618" w:type="dxa"/>
+          </w:tcPr>
+          <w:p>
+            <w:pPr>
+              <w:pStyle w:val="WW-Sangra2detindependiente"/>
+              <w:ind w:left="0"/>
+              <w:rPr>
+                <w:color w:val="000000"/>
+              </w:rPr>
+            </w:pPr>
+            <w:r>
+              <w:rPr>
+                <w:color w:val="000000"/>
+              </w:rPr>
+              <w:t>R</w:t>
+            </w:r>
+            <w:r>
+              <w:rPr>
+                <w:color w:val="000000"/>
+              </w:rPr>
+              <w:t>estricción CHECK (</w:t>
+            </w:r>
+            <w:proofErr w:type="spellStart"/>
+            <w:r>
+              <w:rPr>
+                <w:i/>
+                <w:color w:val="000000"/>
+              </w:rPr>
+              <w:t>constraint_name</w:t>
+            </w:r>
+            <w:proofErr w:type="spellEnd"/>
+            <w:r>
+              <w:rPr>
+                <w:color w:val="000000"/>
+              </w:rPr>
+              <w:t xml:space="preserve">) a la tabla </w:t>
+            </w:r>
+            <w:r>
+              <w:rPr>
+                <w:i/>
+                <w:color w:val="000000"/>
+              </w:rPr>
+              <w:t>&lt;</w:t>
+            </w:r>
+            <w:proofErr w:type="spellStart"/>
+            <w:r>
+              <w:rPr>
+                <w:i/>
+                <w:color w:val="000000"/>
+              </w:rPr>
+              <w:t>tablename</w:t>
+            </w:r>
+            <w:proofErr w:type="spellEnd"/>
+            <w:r>
+              <w:rPr>
+                <w:i/>
+                <w:color w:val="000000"/>
+              </w:rPr>
+              <w:t xml:space="preserve">&gt; </w:t>
+            </w:r>
+          </w:p>
+        </w:tc>
+      </w:tr>
+      <w:tr>
+        <w:tc>
+          <w:tcPr>
+            <w:tcW w:w="1100" w:type="dxa"/>
+          </w:tcPr>
+          <w:p>
+            <w:pPr>
+              <w:pStyle w:val="WW-Sangra2detindependiente"/>
+              <w:ind w:left="0"/>
+              <w:jc w:val="center"/>
+              <w:rPr>
+                <w:color w:val="000000"/>
                 <w:sz w:val="22"/>
               </w:rPr>
             </w:pPr>
@@ -1668,7 +2924,7 @@
                 <w:sz w:val="22"/>
                 <w:vertAlign w:val="subscript"/>
               </w:rPr>
-              <w:t>1</w:t>
+              <w:t>i</w:t>
             </w:r>
           </w:p>
         </w:tc>
@@ -1679,166 +2935,6 @@
           <w:p>
             <w:pPr>
               <w:pStyle w:val="WW-Sangra2detindependiente"/>
-              <w:ind w:left="0"/>
-              <w:rPr>
-                <w:color w:val="000000"/>
-              </w:rPr>
-            </w:pPr>
-            <w:r>
-              <w:rPr>
-                <w:color w:val="000000"/>
-              </w:rPr>
-              <w:t xml:space="preserve">La </w:t>
-            </w:r>
-            <w:proofErr w:type="spellStart"/>
-            <w:proofErr w:type="gramStart"/>
-            <w:r>
-              <w:rPr>
-                <w:color w:val="000000"/>
-              </w:rPr>
-              <w:t>password</w:t>
-            </w:r>
-            <w:proofErr w:type="spellEnd"/>
-            <w:proofErr w:type="gramEnd"/>
-            <w:r>
-              <w:rPr>
-                <w:color w:val="000000"/>
-              </w:rPr>
-              <w:t xml:space="preserve"> tenga como mínimo 8 caracteres.</w:t>
-            </w:r>
-          </w:p>
-        </w:tc>
-      </w:tr>
-      <w:tr>
-        <w:tc>
-          <w:tcPr>
-            <w:tcW w:w="1100" w:type="dxa"/>
-          </w:tcPr>
-          <w:p>
-            <w:pPr>
-              <w:pStyle w:val="WW-Sangra2detindependiente"/>
-              <w:ind w:left="0"/>
-              <w:jc w:val="center"/>
-              <w:rPr>
-                <w:color w:val="000000"/>
-                <w:sz w:val="22"/>
-              </w:rPr>
-            </w:pPr>
-            <w:r>
-              <w:rPr>
-                <w:color w:val="000000"/>
-                <w:sz w:val="22"/>
-              </w:rPr>
-              <w:t>S</w:t>
-            </w:r>
-            <w:r>
-              <w:rPr>
-                <w:color w:val="000000"/>
-                <w:sz w:val="22"/>
-                <w:vertAlign w:val="subscript"/>
-              </w:rPr>
-              <w:t>2</w:t>
-            </w:r>
-          </w:p>
-        </w:tc>
-        <w:tc>
-          <w:tcPr>
-            <w:tcW w:w="7618" w:type="dxa"/>
-          </w:tcPr>
-          <w:p>
-            <w:pPr>
-              <w:pStyle w:val="WW-Sangra2detindependiente"/>
-              <w:ind w:left="0"/>
-              <w:rPr>
-                <w:color w:val="000000"/>
-              </w:rPr>
-            </w:pPr>
-            <w:r>
-              <w:rPr>
-                <w:color w:val="000000"/>
-              </w:rPr>
-              <w:t xml:space="preserve">La edad del usuario, </w:t>
-            </w:r>
-            <w:proofErr w:type="spellStart"/>
-            <w:r>
-              <w:rPr>
-                <w:color w:val="000000"/>
-              </w:rPr>
-              <w:t>esta</w:t>
-            </w:r>
-            <w:proofErr w:type="spellEnd"/>
-            <w:r>
-              <w:rPr>
-                <w:color w:val="000000"/>
-              </w:rPr>
-              <w:t xml:space="preserve"> directamente relacionado con la fecha de nacimiento, se </w:t>
-            </w:r>
-            <w:r>
-              <w:rPr>
-                <w:color w:val="000000"/>
-              </w:rPr>
-              <w:t>contemplará</w:t>
-            </w:r>
-            <w:r>
-              <w:rPr>
-                <w:color w:val="000000"/>
-              </w:rPr>
-              <w:t xml:space="preserve"> </w:t>
-            </w:r>
-            <w:r>
-              <w:rPr>
-                <w:color w:val="000000"/>
-              </w:rPr>
-              <w:t>más</w:t>
-            </w:r>
-            <w:r>
-              <w:rPr>
-                <w:color w:val="000000"/>
-              </w:rPr>
-              <w:t xml:space="preserve"> adelante.</w:t>
-            </w:r>
-          </w:p>
-        </w:tc>
-      </w:tr>
-      <w:tr>
-        <w:tc>
-          <w:tcPr>
-            <w:tcW w:w="1100" w:type="dxa"/>
-          </w:tcPr>
-          <w:p>
-            <w:pPr>
-              <w:pStyle w:val="WW-Sangra2detindependiente"/>
-              <w:ind w:left="0"/>
-              <w:jc w:val="center"/>
-              <w:rPr>
-                <w:color w:val="000000"/>
-                <w:sz w:val="22"/>
-              </w:rPr>
-            </w:pPr>
-            <w:r>
-              <w:rPr>
-                <w:color w:val="000000"/>
-                <w:sz w:val="22"/>
-              </w:rPr>
-              <w:t>S</w:t>
-            </w:r>
-            <w:r>
-              <w:rPr>
-                <w:color w:val="000000"/>
-                <w:sz w:val="22"/>
-                <w:vertAlign w:val="subscript"/>
-              </w:rPr>
-              <w:t>i</w:t>
-            </w:r>
-          </w:p>
-        </w:tc>
-        <w:tc>
-          <w:tcPr>
-            <w:tcW w:w="7618" w:type="dxa"/>
-          </w:tcPr>
-          <w:p>
-            <w:pPr>
-              <w:pStyle w:val="WW-Sangra2detindependiente"/>
               <w:keepNext/>
               <w:ind w:left="0"/>
               <w:rPr>
@@ -1849,421 +2945,7 @@
               <w:rPr>
                 <w:color w:val="000000"/>
               </w:rPr>
-              <w:t xml:space="preserve">Restringir que los usuarios que contraten servicios </w:t>
-            </w:r>
-            <w:proofErr w:type="gramStart"/>
-            <w:r>
-              <w:rPr>
-                <w:color w:val="000000"/>
-              </w:rPr>
-              <w:t>tengan que tener</w:t>
-            </w:r>
-            <w:proofErr w:type="gramEnd"/>
-            <w:r>
-              <w:rPr>
-                <w:color w:val="000000"/>
-              </w:rPr>
-              <w:t xml:space="preserve"> teléfono.</w:t>
-            </w:r>
-          </w:p>
-        </w:tc>
-      </w:tr>
-      <w:tr>
-        <w:tc>
-          <w:tcPr>
-            <w:tcW w:w="1100" w:type="dxa"/>
-          </w:tcPr>
-          <w:p>
-            <w:pPr>
-              <w:pStyle w:val="WW-Sangra2detindependiente"/>
-              <w:ind w:left="0"/>
-              <w:jc w:val="center"/>
-              <w:rPr>
-                <w:color w:val="000000"/>
-                <w:sz w:val="22"/>
-              </w:rPr>
-            </w:pPr>
-          </w:p>
-        </w:tc>
-        <w:tc>
-          <w:tcPr>
-            <w:tcW w:w="7618" w:type="dxa"/>
-          </w:tcPr>
-          <w:p>
-            <w:pPr>
-              <w:pStyle w:val="WW-Sangra2detindependiente"/>
-              <w:keepNext/>
-              <w:ind w:left="0"/>
-              <w:rPr>
-                <w:color w:val="000000"/>
-              </w:rPr>
-            </w:pPr>
-            <w:r>
-              <w:rPr>
-                <w:color w:val="000000"/>
-              </w:rPr>
-              <w:t>Vigilar la coherencia de las fechas.</w:t>
-            </w:r>
-          </w:p>
-        </w:tc>
-      </w:tr>
-      <w:tr>
-        <w:tc>
-          <w:tcPr>
-            <w:tcW w:w="1100" w:type="dxa"/>
-          </w:tcPr>
-          <w:p>
-            <w:pPr>
-              <w:pStyle w:val="WW-Sangra2detindependiente"/>
-              <w:ind w:left="0"/>
-              <w:jc w:val="center"/>
-              <w:rPr>
-                <w:color w:val="000000"/>
-                <w:sz w:val="22"/>
-              </w:rPr>
-            </w:pPr>
-          </w:p>
-        </w:tc>
-        <w:tc>
-          <w:tcPr>
-            <w:tcW w:w="7618" w:type="dxa"/>
-          </w:tcPr>
-          <w:p>
-            <w:pPr>
-              <w:pStyle w:val="WW-Sangra2detindependiente"/>
-              <w:keepNext/>
-              <w:ind w:left="0"/>
-              <w:rPr>
-                <w:color w:val="000000"/>
-              </w:rPr>
-            </w:pPr>
-            <w:r>
-              <w:rPr>
-                <w:color w:val="000000"/>
-              </w:rPr>
-              <w:t xml:space="preserve">La fecha de creación no </w:t>
-            </w:r>
-            <w:proofErr w:type="spellStart"/>
-            <w:r>
-              <w:rPr>
-                <w:color w:val="000000"/>
-              </w:rPr>
-              <w:t>esta</w:t>
-            </w:r>
-            <w:proofErr w:type="spellEnd"/>
-            <w:r>
-              <w:rPr>
-                <w:color w:val="000000"/>
-              </w:rPr>
-              <w:t xml:space="preserve"> en club, </w:t>
-            </w:r>
-            <w:proofErr w:type="spellStart"/>
-            <w:r>
-              <w:rPr>
-                <w:color w:val="000000"/>
-              </w:rPr>
-              <w:t>si no</w:t>
-            </w:r>
-            <w:proofErr w:type="spellEnd"/>
-            <w:r>
-              <w:rPr>
-                <w:color w:val="000000"/>
-              </w:rPr>
-              <w:t xml:space="preserve"> que se encuentra en la tabla de creación de club, seria redundante que aparezca en ambos lados.</w:t>
-            </w:r>
-          </w:p>
-        </w:tc>
-      </w:tr>
-      <w:tr>
-        <w:tc>
-          <w:tcPr>
-            <w:tcW w:w="1100" w:type="dxa"/>
-          </w:tcPr>
-          <w:p>
-            <w:pPr>
-              <w:pStyle w:val="WW-Sangra2detindependiente"/>
-              <w:ind w:left="0"/>
-              <w:jc w:val="center"/>
-              <w:rPr>
-                <w:color w:val="000000"/>
-                <w:sz w:val="22"/>
-              </w:rPr>
-            </w:pPr>
-          </w:p>
-        </w:tc>
-        <w:tc>
-          <w:tcPr>
-            <w:tcW w:w="7618" w:type="dxa"/>
-          </w:tcPr>
-          <w:p>
-            <w:pPr>
-              <w:pStyle w:val="WW-Sangra2detindependiente"/>
-              <w:keepNext/>
-              <w:ind w:left="0"/>
-              <w:rPr>
-                <w:color w:val="000000"/>
-              </w:rPr>
-            </w:pPr>
-            <w:r>
-              <w:rPr>
-                <w:color w:val="000000"/>
-              </w:rPr>
-              <w:t>No podemos controlar que cuando un usuario es invitado y acepta dicha invitación, pase a formar parte de club.</w:t>
-            </w:r>
-          </w:p>
-        </w:tc>
-      </w:tr>
-      <w:tr>
-        <w:tc>
-          <w:tcPr>
-            <w:tcW w:w="1100" w:type="dxa"/>
-          </w:tcPr>
-          <w:p>
-            <w:pPr>
-              <w:pStyle w:val="WW-Sangra2detindependiente"/>
-              <w:ind w:left="0"/>
-              <w:jc w:val="center"/>
-              <w:rPr>
-                <w:color w:val="000000"/>
-                <w:sz w:val="22"/>
-              </w:rPr>
-            </w:pPr>
-          </w:p>
-        </w:tc>
-        <w:tc>
-          <w:tcPr>
-            <w:tcW w:w="7618" w:type="dxa"/>
-          </w:tcPr>
-          <w:p>
-            <w:pPr>
-              <w:pStyle w:val="WW-Sangra2detindependiente"/>
-              <w:keepNext/>
-              <w:ind w:left="0"/>
-              <w:rPr>
-                <w:color w:val="000000"/>
-              </w:rPr>
-            </w:pPr>
-            <w:r>
-              <w:rPr>
-                <w:color w:val="000000"/>
-              </w:rPr>
-              <w:t xml:space="preserve">No nos es posible limitar que las solicitudes solo se puedan enviar en caso de que </w:t>
-            </w:r>
-            <w:proofErr w:type="spellStart"/>
-            <w:proofErr w:type="gramStart"/>
-            <w:r>
-              <w:rPr>
-                <w:color w:val="000000"/>
-              </w:rPr>
-              <w:t>club</w:t>
-            </w:r>
-            <w:r>
-              <w:rPr>
-                <w:color w:val="000000"/>
-              </w:rPr>
-              <w:t>.</w:t>
-            </w:r>
-            <w:r>
-              <w:rPr>
-                <w:color w:val="000000"/>
-              </w:rPr>
-              <w:t>abierto</w:t>
-            </w:r>
-            <w:proofErr w:type="spellEnd"/>
-            <w:proofErr w:type="gramEnd"/>
-            <w:r>
-              <w:rPr>
-                <w:color w:val="000000"/>
-              </w:rPr>
-              <w:t xml:space="preserve"> sea falso, que este cerrad</w:t>
-            </w:r>
-            <w:r>
-              <w:rPr>
-                <w:color w:val="000000"/>
-              </w:rPr>
-              <w:t>o</w:t>
-            </w:r>
-            <w:r>
-              <w:rPr>
-                <w:color w:val="000000"/>
-              </w:rPr>
-              <w:t>.</w:t>
-            </w:r>
-          </w:p>
-        </w:tc>
-      </w:tr>
-      <w:tr>
-        <w:tc>
-          <w:tcPr>
-            <w:tcW w:w="1100" w:type="dxa"/>
-          </w:tcPr>
-          <w:p>
-            <w:pPr>
-              <w:pStyle w:val="WW-Sangra2detindependiente"/>
-              <w:ind w:left="0"/>
-              <w:jc w:val="center"/>
-              <w:rPr>
-                <w:color w:val="000000"/>
-                <w:sz w:val="22"/>
-              </w:rPr>
-            </w:pPr>
-          </w:p>
-        </w:tc>
-        <w:tc>
-          <w:tcPr>
-            <w:tcW w:w="7618" w:type="dxa"/>
-          </w:tcPr>
-          <w:p>
-            <w:pPr>
-              <w:pStyle w:val="WW-Sangra2detindependiente"/>
-              <w:keepNext/>
-              <w:ind w:left="0"/>
-              <w:rPr>
-                <w:color w:val="000000"/>
-              </w:rPr>
-            </w:pPr>
-            <w:r>
-              <w:rPr>
-                <w:color w:val="000000"/>
-              </w:rPr>
-              <w:t xml:space="preserve">Que un usuario al crear un club pase a ser miembro </w:t>
-            </w:r>
-            <w:proofErr w:type="gramStart"/>
-            <w:r>
-              <w:rPr>
-                <w:color w:val="000000"/>
-              </w:rPr>
-              <w:t>del mismo</w:t>
-            </w:r>
-            <w:proofErr w:type="gramEnd"/>
-            <w:r>
-              <w:rPr>
-                <w:color w:val="000000"/>
-              </w:rPr>
-              <w:t>.</w:t>
-            </w:r>
-          </w:p>
-        </w:tc>
-      </w:tr>
-      <w:tr>
-        <w:tc>
-          <w:tcPr>
-            <w:tcW w:w="1100" w:type="dxa"/>
-          </w:tcPr>
-          <w:p>
-            <w:pPr>
-              <w:pStyle w:val="WW-Sangra2detindependiente"/>
-              <w:ind w:left="0"/>
-              <w:jc w:val="center"/>
-              <w:rPr>
-                <w:color w:val="000000"/>
-                <w:sz w:val="22"/>
-              </w:rPr>
-            </w:pPr>
-          </w:p>
-        </w:tc>
-        <w:tc>
-          <w:tcPr>
-            <w:tcW w:w="7618" w:type="dxa"/>
-          </w:tcPr>
-          <w:p>
-            <w:pPr>
-              <w:pStyle w:val="WW-Sangra2detindependiente"/>
-              <w:keepNext/>
-              <w:ind w:left="0"/>
-              <w:rPr>
-                <w:color w:val="000000"/>
-              </w:rPr>
-            </w:pPr>
-            <w:r>
-              <w:rPr>
-                <w:color w:val="000000"/>
-              </w:rPr>
-              <w:t>La valoración tendrá valores entre 0 y 10.</w:t>
-            </w:r>
-          </w:p>
-        </w:tc>
-      </w:tr>
-      <w:tr>
-        <w:tc>
-          <w:tcPr>
-            <w:tcW w:w="1100" w:type="dxa"/>
-          </w:tcPr>
-          <w:p>
-            <w:pPr>
-              <w:pStyle w:val="WW-Sangra2detindependiente"/>
-              <w:ind w:left="0"/>
-              <w:jc w:val="center"/>
-              <w:rPr>
-                <w:color w:val="000000"/>
-                <w:sz w:val="22"/>
-              </w:rPr>
-            </w:pPr>
-          </w:p>
-        </w:tc>
-        <w:tc>
-          <w:tcPr>
-            <w:tcW w:w="7618" w:type="dxa"/>
-          </w:tcPr>
-          <w:p>
-            <w:pPr>
-              <w:pStyle w:val="WW-Sangra2detindependiente"/>
-              <w:keepNext/>
-              <w:ind w:left="0"/>
-              <w:rPr>
-                <w:color w:val="000000"/>
-              </w:rPr>
-            </w:pPr>
-            <w:r>
-              <w:rPr>
-                <w:color w:val="000000"/>
-              </w:rPr>
-              <w:t xml:space="preserve">El log de actividades no se ha incluido en el </w:t>
-            </w:r>
-            <w:r>
-              <w:rPr>
-                <w:color w:val="000000"/>
-              </w:rPr>
-              <w:t>diseño por</w:t>
-            </w:r>
-            <w:r>
-              <w:rPr>
-                <w:color w:val="000000"/>
-              </w:rPr>
-              <w:t xml:space="preserve"> falta de información.</w:t>
-            </w:r>
-          </w:p>
-        </w:tc>
-      </w:tr>
-      <w:tr>
-        <w:tc>
-          <w:tcPr>
-            <w:tcW w:w="1100" w:type="dxa"/>
-          </w:tcPr>
-          <w:p>
-            <w:pPr>
-              <w:pStyle w:val="WW-Sangra2detindependiente"/>
-              <w:ind w:left="0"/>
-              <w:jc w:val="center"/>
-              <w:rPr>
-                <w:color w:val="000000"/>
-                <w:sz w:val="22"/>
-              </w:rPr>
-            </w:pPr>
-          </w:p>
-        </w:tc>
-        <w:tc>
-          <w:tcPr>
-            <w:tcW w:w="7618" w:type="dxa"/>
-          </w:tcPr>
-          <w:p>
-            <w:pPr>
-              <w:pStyle w:val="WW-Sangra2detindependiente"/>
-              <w:keepNext/>
-              <w:ind w:left="0"/>
-            </w:pPr>
-            <w:r>
-              <w:t>Cuando un club se va a eliminar se mantendrán sus datos como registro histórico, pero sin actividad. No lo hemos podido añadir a nuestro diseño.</w:t>
+              <w:t>…</w:t>
             </w:r>
           </w:p>
         </w:tc>
@@ -2288,465 +2970,20 @@
         <w:fldChar w:fldCharType="separate"/>
       </w:r>
       <w:r>
-        <w:rPr>
-          <w:noProof/>
-        </w:rPr>
-        <w:t>2</w:t>
-      </w:r>
-      <w:r>
-        <w:rPr>
-          <w:noProof/>
-        </w:rPr>
+        <w:t>3</w:t>
+      </w:r>
+      <w:r>
         <w:fldChar w:fldCharType="end"/>
       </w:r>
       <w:r>
-        <w:t>: Semántica explícita no contemplada</w:t>
-      </w:r>
-    </w:p>
-    <w:p/>
-    <w:p>
-      <w:pPr>
-        <w:pStyle w:val="Ttulo1"/>
-      </w:pPr>
-      <w:r>
-        <w:lastRenderedPageBreak/>
-        <w:t>Implementación de la Estática Relacional en SQL (LDD)</w:t>
-      </w:r>
-    </w:p>
-    <w:p>
-      <w:pPr>
-        <w:pStyle w:val="WW-Sangra2detindependiente"/>
-        <w:ind w:left="0"/>
-        <w:rPr>
-          <w:color w:val="000000"/>
-        </w:rPr>
-      </w:pPr>
-      <w:r>
-        <w:rPr>
-          <w:color w:val="000000"/>
-        </w:rPr>
-        <w:t xml:space="preserve">Esta sección </w:t>
-      </w:r>
-      <w:r>
-        <w:rPr>
-          <w:color w:val="000000"/>
-        </w:rPr>
-        <w:t>complementa</w:t>
-      </w:r>
-      <w:r>
-        <w:rPr>
-          <w:color w:val="000000"/>
-        </w:rPr>
-        <w:t xml:space="preserve"> al fichero </w:t>
-      </w:r>
-      <w:r>
-        <w:rPr>
-          <w:color w:val="000000"/>
-        </w:rPr>
-        <w:t xml:space="preserve">con el script </w:t>
-      </w:r>
-      <w:r>
-        <w:rPr>
-          <w:color w:val="000000"/>
-        </w:rPr>
-        <w:t xml:space="preserve">de creación de </w:t>
-      </w:r>
-      <w:r>
-        <w:rPr>
-          <w:color w:val="000000"/>
-        </w:rPr>
-        <w:t>la base de datos</w:t>
-      </w:r>
-      <w:r>
-        <w:rPr>
-          <w:color w:val="000000"/>
-        </w:rPr>
-        <w:t xml:space="preserve"> (</w:t>
-      </w:r>
-      <w:proofErr w:type="spellStart"/>
-      <w:r>
-        <w:rPr>
-          <w:color w:val="000000"/>
-          <w:highlight w:val="green"/>
-        </w:rPr>
-        <w:t>NEWcreation</w:t>
-      </w:r>
-      <w:r>
-        <w:rPr>
-          <w:color w:val="000000"/>
-          <w:highlight w:val="green"/>
-        </w:rPr>
-        <w:t>.sql</w:t>
-      </w:r>
-      <w:proofErr w:type="spellEnd"/>
-      <w:r>
-        <w:rPr>
-          <w:color w:val="000000"/>
-        </w:rPr>
-        <w:t>)</w:t>
-      </w:r>
-      <w:r>
-        <w:rPr>
-          <w:color w:val="000000"/>
-        </w:rPr>
-        <w:t>.</w:t>
-      </w:r>
-      <w:r>
-        <w:rPr>
-          <w:color w:val="000000"/>
-        </w:rPr>
-        <w:t xml:space="preserve"> </w:t>
-      </w:r>
-      <w:r>
-        <w:rPr>
-          <w:color w:val="000000"/>
-        </w:rPr>
-        <w:t>Añadiendo los siguientes apartados</w:t>
-      </w:r>
-      <w:r>
-        <w:rPr>
-          <w:color w:val="000000"/>
-        </w:rPr>
-        <w:t>:</w:t>
-      </w:r>
-    </w:p>
-    <w:p>
-      <w:pPr>
-        <w:pStyle w:val="WW-Sangra2detindependiente"/>
-        <w:ind w:left="0"/>
-        <w:rPr>
-          <w:color w:val="000000"/>
-        </w:rPr>
-      </w:pPr>
-    </w:p>
-    <w:p>
-      <w:pPr>
-        <w:pStyle w:val="WW-Sangra2detindependiente"/>
-        <w:ind w:left="0"/>
-        <w:rPr>
-          <w:color w:val="000000"/>
-        </w:rPr>
-      </w:pPr>
-      <w:r>
-        <w:rPr>
-          <w:color w:val="000000"/>
-          <w:u w:val="single"/>
-        </w:rPr>
-        <w:t>Semántica</w:t>
-      </w:r>
-      <w:r>
-        <w:rPr>
-          <w:color w:val="000000"/>
-          <w:u w:val="single"/>
-        </w:rPr>
-        <w:t xml:space="preserve"> explícita</w:t>
-      </w:r>
-      <w:r>
-        <w:rPr>
-          <w:color w:val="000000"/>
-          <w:u w:val="single"/>
-        </w:rPr>
-        <w:t xml:space="preserve"> </w:t>
-      </w:r>
-      <w:proofErr w:type="spellStart"/>
-      <w:proofErr w:type="gramStart"/>
-      <w:r>
-        <w:rPr>
-          <w:color w:val="000000"/>
-          <w:u w:val="single"/>
-        </w:rPr>
+        <w:t xml:space="preserve">: </w:t>
+      </w:r>
+      <w:r>
+        <w:t xml:space="preserve">Semántica explícita </w:t>
+      </w:r>
+      <w:r>
         <w:t>re-incorporada</w:t>
       </w:r>
-      <w:proofErr w:type="spellEnd"/>
-      <w:proofErr w:type="gramEnd"/>
-      <w:r>
-        <w:rPr>
-          <w:color w:val="000000"/>
-        </w:rPr>
-        <w:t xml:space="preserve">: </w:t>
-      </w:r>
-      <w:r>
-        <w:rPr>
-          <w:color w:val="000000"/>
-        </w:rPr>
-        <w:t xml:space="preserve">Incluir aquellos supuestos de la Tabla </w:t>
-      </w:r>
-      <w:r>
-        <w:rPr>
-          <w:color w:val="000000"/>
-        </w:rPr>
-        <w:t>2</w:t>
-      </w:r>
-      <w:r>
-        <w:rPr>
-          <w:color w:val="000000"/>
-        </w:rPr>
-        <w:t xml:space="preserve"> que se han podido contemplar con las sentencias de definición de SQL. </w:t>
-      </w:r>
-    </w:p>
-    <w:p>
-      <w:pPr>
-        <w:pStyle w:val="WW-Sangra2detindependiente"/>
-        <w:ind w:left="0"/>
-        <w:rPr>
-          <w:color w:val="000000"/>
-        </w:rPr>
-      </w:pPr>
-    </w:p>
-    <w:tbl>
-      <w:tblPr>
-        <w:tblW w:w="0" w:type="auto"/>
-        <w:tblInd w:w="426" w:type="dxa"/>
-        <w:tblBorders>
-          <w:top w:val="single" w:sz="4" w:space="0" w:color="auto"/>
-          <w:left w:val="single" w:sz="4" w:space="0" w:color="auto"/>
-          <w:bottom w:val="single" w:sz="4" w:space="0" w:color="auto"/>
-          <w:right w:val="single" w:sz="4" w:space="0" w:color="auto"/>
-          <w:insideH w:val="single" w:sz="4" w:space="0" w:color="auto"/>
-          <w:insideV w:val="single" w:sz="4" w:space="0" w:color="auto"/>
-        </w:tblBorders>
-        <w:tblLook w:val="04A0" w:firstRow="1" w:lastRow="0" w:firstColumn="1" w:lastColumn="0" w:noHBand="0" w:noVBand="1"/>
-      </w:tblPr>
-      <w:tblGrid>
-        <w:gridCol w:w="1100"/>
-        <w:gridCol w:w="7618"/>
-      </w:tblGrid>
-      <w:tr>
-        <w:tc>
-          <w:tcPr>
-            <w:tcW w:w="1100" w:type="dxa"/>
-            <w:shd w:val="clear" w:color="auto" w:fill="BFBFBF"/>
-          </w:tcPr>
-          <w:p>
-            <w:pPr>
-              <w:pStyle w:val="WW-Sangra2detindependiente"/>
-              <w:ind w:left="0"/>
-              <w:rPr>
-                <w:b/>
-                <w:color w:val="000000"/>
-              </w:rPr>
-            </w:pPr>
-            <w:proofErr w:type="spellStart"/>
-            <w:r>
-              <w:rPr>
-                <w:b/>
-                <w:color w:val="000000"/>
-              </w:rPr>
-              <w:t>Sup_id</w:t>
-            </w:r>
-            <w:proofErr w:type="spellEnd"/>
-          </w:p>
-        </w:tc>
-        <w:tc>
-          <w:tcPr>
-            <w:tcW w:w="7618" w:type="dxa"/>
-            <w:shd w:val="clear" w:color="auto" w:fill="BFBFBF"/>
-          </w:tcPr>
-          <w:p>
-            <w:pPr>
-              <w:pStyle w:val="WW-Sangra2detindependiente"/>
-              <w:ind w:left="0"/>
-              <w:rPr>
-                <w:b/>
-                <w:color w:val="000000"/>
-              </w:rPr>
-            </w:pPr>
-            <w:r>
-              <w:rPr>
-                <w:b/>
-                <w:color w:val="000000"/>
-              </w:rPr>
-              <w:t>Descripción de la solución</w:t>
-            </w:r>
-          </w:p>
-        </w:tc>
-      </w:tr>
-      <w:tr>
-        <w:tc>
-          <w:tcPr>
-            <w:tcW w:w="1100" w:type="dxa"/>
-          </w:tcPr>
-          <w:p>
-            <w:pPr>
-              <w:pStyle w:val="WW-Sangra2detindependiente"/>
-              <w:ind w:left="0"/>
-              <w:jc w:val="center"/>
-              <w:rPr>
-                <w:color w:val="000000"/>
-              </w:rPr>
-            </w:pPr>
-            <w:r>
-              <w:rPr>
-                <w:color w:val="000000"/>
-              </w:rPr>
-              <w:t>S</w:t>
-            </w:r>
-            <w:r>
-              <w:rPr>
-                <w:color w:val="000000"/>
-                <w:vertAlign w:val="subscript"/>
-              </w:rPr>
-              <w:t>2</w:t>
-            </w:r>
-          </w:p>
-        </w:tc>
-        <w:tc>
-          <w:tcPr>
-            <w:tcW w:w="7618" w:type="dxa"/>
-          </w:tcPr>
-          <w:p>
-            <w:pPr>
-              <w:pStyle w:val="WW-Sangra2detindependiente"/>
-              <w:ind w:left="0"/>
-              <w:rPr>
-                <w:color w:val="000000"/>
-              </w:rPr>
-            </w:pPr>
-            <w:r>
-              <w:rPr>
-                <w:color w:val="000000"/>
-              </w:rPr>
-              <w:t>R</w:t>
-            </w:r>
-            <w:r>
-              <w:rPr>
-                <w:color w:val="000000"/>
-              </w:rPr>
-              <w:t>estricción CHECK (</w:t>
-            </w:r>
-            <w:proofErr w:type="spellStart"/>
-            <w:r>
-              <w:rPr>
-                <w:i/>
-                <w:color w:val="000000"/>
-              </w:rPr>
-              <w:t>constraint_name</w:t>
-            </w:r>
-            <w:proofErr w:type="spellEnd"/>
-            <w:r>
-              <w:rPr>
-                <w:color w:val="000000"/>
-              </w:rPr>
-              <w:t xml:space="preserve">) a la tabla </w:t>
-            </w:r>
-            <w:r>
-              <w:rPr>
-                <w:i/>
-                <w:color w:val="000000"/>
-              </w:rPr>
-              <w:t>&lt;</w:t>
-            </w:r>
-            <w:proofErr w:type="spellStart"/>
-            <w:r>
-              <w:rPr>
-                <w:i/>
-                <w:color w:val="000000"/>
-              </w:rPr>
-              <w:t>tablename</w:t>
-            </w:r>
-            <w:proofErr w:type="spellEnd"/>
-            <w:r>
-              <w:rPr>
-                <w:i/>
-                <w:color w:val="000000"/>
-              </w:rPr>
-              <w:t xml:space="preserve">&gt; </w:t>
-            </w:r>
-          </w:p>
-        </w:tc>
-      </w:tr>
-      <w:tr>
-        <w:tc>
-          <w:tcPr>
-            <w:tcW w:w="1100" w:type="dxa"/>
-          </w:tcPr>
-          <w:p>
-            <w:pPr>
-              <w:pStyle w:val="WW-Sangra2detindependiente"/>
-              <w:ind w:left="0"/>
-              <w:jc w:val="center"/>
-              <w:rPr>
-                <w:color w:val="000000"/>
-                <w:sz w:val="22"/>
-              </w:rPr>
-            </w:pPr>
-            <w:r>
-              <w:rPr>
-                <w:color w:val="000000"/>
-                <w:sz w:val="22"/>
-              </w:rPr>
-              <w:t>S</w:t>
-            </w:r>
-            <w:r>
-              <w:rPr>
-                <w:color w:val="000000"/>
-                <w:sz w:val="22"/>
-                <w:vertAlign w:val="subscript"/>
-              </w:rPr>
-              <w:t>i</w:t>
-            </w:r>
-          </w:p>
-        </w:tc>
-        <w:tc>
-          <w:tcPr>
-            <w:tcW w:w="7618" w:type="dxa"/>
-          </w:tcPr>
-          <w:p>
-            <w:pPr>
-              <w:pStyle w:val="WW-Sangra2detindependiente"/>
-              <w:keepNext/>
-              <w:ind w:left="0"/>
-              <w:rPr>
-                <w:color w:val="000000"/>
-              </w:rPr>
-            </w:pPr>
-            <w:r>
-              <w:rPr>
-                <w:color w:val="000000"/>
-              </w:rPr>
-              <w:t>…</w:t>
-            </w:r>
-          </w:p>
-        </w:tc>
-      </w:tr>
-    </w:tbl>
-    <w:p>
-      <w:pPr>
-        <w:pStyle w:val="Descripcin"/>
-        <w:spacing w:before="120" w:after="240"/>
-        <w:ind w:left="284"/>
-      </w:pPr>
-      <w:r>
-        <w:t xml:space="preserve">Tabla </w:t>
-      </w:r>
-      <w:r>
-        <w:fldChar w:fldCharType="begin"/>
-      </w:r>
-      <w:r>
-        <w:instrText xml:space="preserve"> SEQ Tabla \* ARABIC </w:instrText>
-      </w:r>
-      <w:r>
-        <w:fldChar w:fldCharType="separate"/>
-      </w:r>
-      <w:r>
-        <w:t>3</w:t>
-      </w:r>
-      <w:r>
-        <w:fldChar w:fldCharType="end"/>
-      </w:r>
-      <w:r>
-        <w:t xml:space="preserve">: </w:t>
-      </w:r>
-      <w:r>
-        <w:t xml:space="preserve">Semántica explícita </w:t>
-      </w:r>
-      <w:proofErr w:type="spellStart"/>
-      <w:proofErr w:type="gramStart"/>
-      <w:r>
-        <w:t>re-incorporada</w:t>
-      </w:r>
-      <w:proofErr w:type="spellEnd"/>
-      <w:proofErr w:type="gramEnd"/>
     </w:p>
     <w:p>
       <w:pPr>
@@ -3478,7 +3715,14 @@
               <w:rPr>
                 <w:color w:val="000000"/>
               </w:rPr>
-              <w:t xml:space="preserve"> no contempla esta regla de integridad</w:t>
+              <w:t xml:space="preserve"> no contempla esta regla de </w:t>
+            </w:r>
+            <w:r>
+              <w:rPr>
+                <w:color w:val="000000"/>
+              </w:rPr>
+              <w:lastRenderedPageBreak/>
+              <w:t>integridad</w:t>
             </w:r>
           </w:p>
         </w:tc>
@@ -3500,6 +3744,7 @@
               <w:rPr>
                 <w:color w:val="000000"/>
               </w:rPr>
+              <w:lastRenderedPageBreak/>
               <w:t>Implícita</w:t>
             </w:r>
           </w:p>
@@ -3611,7 +3856,12 @@
         <w:t xml:space="preserve">Semántica </w:t>
       </w:r>
       <w:r>
-        <w:t>excluida en la creación de tabla</w:t>
+        <w:t>exclui</w:t>
+      </w:r>
+      <w:bookmarkStart w:id="1" w:name="_GoBack"/>
+      <w:bookmarkEnd w:id="1"/>
+      <w:r>
+        <w:t>da en la creación de tabla</w:t>
       </w:r>
       <w:r>
         <w:t>s</w:t>
@@ -3758,9 +4008,9 @@
       </w:r>
     </w:p>
     <w:sectPr>
-      <w:headerReference w:type="default" r:id="rId8"/>
-      <w:footerReference w:type="even" r:id="rId9"/>
-      <w:footerReference w:type="default" r:id="rId10"/>
+      <w:headerReference w:type="default" r:id="rId9"/>
+      <w:footerReference w:type="even" r:id="rId10"/>
+      <w:footerReference w:type="default" r:id="rId11"/>
       <w:footnotePr>
         <w:pos w:val="beneathText"/>
       </w:footnotePr>
@@ -6042,7 +6292,7 @@
     </w:rPrDefault>
     <w:pPrDefault/>
   </w:docDefaults>
-  <w:latentStyles w:defLockedState="0" w:defUIPriority="99" w:defSemiHidden="0" w:defUnhideWhenUsed="0" w:defQFormat="0" w:count="377">
+  <w:latentStyles w:defLockedState="0" w:defUIPriority="99" w:defSemiHidden="0" w:defUnhideWhenUsed="0" w:defQFormat="0" w:count="375">
     <w:lsdException w:name="Normal" w:uiPriority="0" w:qFormat="1"/>
     <w:lsdException w:name="heading 1" w:uiPriority="0" w:qFormat="1"/>
     <w:lsdException w:name="heading 2" w:uiPriority="9" w:qFormat="1"/>
@@ -6418,8 +6668,6 @@
     <w:lsdException w:name="Smart Hyperlink" w:semiHidden="1" w:unhideWhenUsed="1"/>
     <w:lsdException w:name="Hashtag" w:semiHidden="1" w:unhideWhenUsed="1"/>
     <w:lsdException w:name="Unresolved Mention" w:semiHidden="1" w:unhideWhenUsed="1"/>
-    <w:lsdException w:name="Smart Link" w:semiHidden="1" w:unhideWhenUsed="1"/>
-    <w:lsdException w:name="Smart Link Error" w:semiHidden="1" w:unhideWhenUsed="1"/>
   </w:latentStyles>
   <w:style w:type="paragraph" w:default="1" w:styleId="Normal">
     <w:name w:val="Normal"/>
@@ -7666,7 +7914,7 @@
 </file>
 
 <file path=customXml/itemProps1.xml><?xml version="1.0" encoding="utf-8"?>
-<ds:datastoreItem xmlns:ds="http://schemas.openxmlformats.org/officeDocument/2006/customXml" ds:itemID="{8C822EDC-B080-4E35-A233-BF1476FCE300}">
+<ds:datastoreItem xmlns:ds="http://schemas.openxmlformats.org/officeDocument/2006/customXml" ds:itemID="{4F3346AF-5D32-7843-8C44-DABD09911FDE}">
   <ds:schemaRefs>
     <ds:schemaRef ds:uri="http://schemas.openxmlformats.org/officeDocument/2006/bibliography"/>
   </ds:schemaRefs>

</xml_diff>

<commit_message>
Borrador FBD 1.4 - Añadido en problemas explicitos el asunto sobre colores de la pelicula
</commit_message>
<xml_diff>
--- a/FBD/Practica 1/FSDB_plantillaMemoria1.docx
+++ b/FBD/Practica 1/FSDB_plantillaMemoria1.docx
@@ -622,7 +622,6 @@
                 <w:color w:val="000000"/>
               </w:rPr>
             </w:pPr>
-            <w:proofErr w:type="spellStart"/>
             <w:r>
               <w:rPr>
                 <w:b/>
@@ -631,7 +630,6 @@
               <w:lastRenderedPageBreak/>
               <w:t>Sup_id</w:t>
             </w:r>
-            <w:proofErr w:type="spellEnd"/>
           </w:p>
         </w:tc>
         <w:tc>
@@ -1032,16 +1030,8 @@
               <w:rPr>
                 <w:color w:val="000000"/>
               </w:rPr>
-              <w:t xml:space="preserve">Tabla con actores y sus </w:t>
-            </w:r>
-            <w:proofErr w:type="spellStart"/>
-            <w:r>
-              <w:rPr>
-                <w:color w:val="000000"/>
-              </w:rPr>
-              <w:t>likes</w:t>
-            </w:r>
-            <w:proofErr w:type="spellEnd"/>
+              <w:t>Tabla con actores y sus likes</w:t>
+            </w:r>
           </w:p>
         </w:tc>
         <w:tc>
@@ -1061,21 +1051,7 @@
               <w:rPr>
                 <w:color w:val="000000"/>
               </w:rPr>
-              <w:t xml:space="preserve">Los actores que protagonizan la película, los consideramos protagonistas de lo que queremos conocer los </w:t>
-            </w:r>
-            <w:proofErr w:type="spellStart"/>
-            <w:r>
-              <w:rPr>
-                <w:color w:val="000000"/>
-              </w:rPr>
-              <w:t>likes</w:t>
-            </w:r>
-            <w:proofErr w:type="spellEnd"/>
-            <w:r>
-              <w:rPr>
-                <w:color w:val="000000"/>
-              </w:rPr>
-              <w:t>.</w:t>
+              <w:t>Los actores que protagonizan la película, los consideramos protagonistas de lo que queremos conocer los likes.</w:t>
             </w:r>
           </w:p>
         </w:tc>
@@ -1796,7 +1772,6 @@
                 <w:color w:val="000000"/>
               </w:rPr>
             </w:pPr>
-            <w:proofErr w:type="spellStart"/>
             <w:r>
               <w:rPr>
                 <w:b/>
@@ -1804,7 +1779,6 @@
               </w:rPr>
               <w:t>Sup_id</w:t>
             </w:r>
-            <w:proofErr w:type="spellEnd"/>
           </w:p>
         </w:tc>
         <w:tc>
@@ -1879,21 +1853,7 @@
               <w:rPr>
                 <w:color w:val="000000"/>
               </w:rPr>
-              <w:t xml:space="preserve">La </w:t>
-            </w:r>
-            <w:proofErr w:type="spellStart"/>
-            <w:r>
-              <w:rPr>
-                <w:color w:val="000000"/>
-              </w:rPr>
-              <w:t>password</w:t>
-            </w:r>
-            <w:proofErr w:type="spellEnd"/>
-            <w:r>
-              <w:rPr>
-                <w:color w:val="000000"/>
-              </w:rPr>
-              <w:t xml:space="preserve"> tenga como mínimo 8 caracteres.</w:t>
+              <w:t>La password tenga como mínimo 8 caracteres.</w:t>
             </w:r>
           </w:p>
         </w:tc>
@@ -1996,6 +1956,7 @@
                 <w:color w:val="000000"/>
                 <w:sz w:val="22"/>
               </w:rPr>
+              <w:lastRenderedPageBreak/>
               <w:t>S</w:t>
             </w:r>
             <w:r>
@@ -2241,14 +2202,7 @@
               <w:rPr>
                 <w:color w:val="000000"/>
               </w:rPr>
-              <w:t xml:space="preserve">No nos es posible limitar que las solicitudes solo se puedan enviar en caso de que </w:t>
-            </w:r>
-            <w:proofErr w:type="spellStart"/>
-            <w:r>
-              <w:rPr>
-                <w:color w:val="000000"/>
-              </w:rPr>
-              <w:t>club</w:t>
+              <w:t>No nos es posible limitar que las solicitudes solo se puedan enviar en caso de que club</w:t>
             </w:r>
             <w:r>
               <w:rPr>
@@ -2260,14 +2214,7 @@
               <w:rPr>
                 <w:color w:val="000000"/>
               </w:rPr>
-              <w:t>abierto</w:t>
-            </w:r>
-            <w:proofErr w:type="spellEnd"/>
-            <w:r>
-              <w:rPr>
-                <w:color w:val="000000"/>
-              </w:rPr>
-              <w:t xml:space="preserve"> sea falso, que este cerrad</w:t>
+              <w:t>abierto sea falso, que este cerrad</w:t>
             </w:r>
             <w:r>
               <w:rPr>
@@ -2519,6 +2466,67 @@
             <w:r>
               <w:t>Cuando un club se va a eliminar se mantendrán sus datos como registro histórico, pero sin actividad. No lo hemos podido añadir a nuestro diseño.</w:t>
             </w:r>
+          </w:p>
+        </w:tc>
+      </w:tr>
+      <w:tr>
+        <w:tc>
+          <w:tcPr>
+            <w:tcW w:w="675" w:type="dxa"/>
+          </w:tcPr>
+          <w:p>
+            <w:pPr>
+              <w:pStyle w:val="WW-Sangra2detindependiente"/>
+              <w:ind w:left="0"/>
+              <w:jc w:val="center"/>
+              <w:rPr>
+                <w:color w:val="000000"/>
+                <w:sz w:val="22"/>
+              </w:rPr>
+            </w:pPr>
+            <w:r>
+              <w:rPr>
+                <w:color w:val="000000"/>
+                <w:sz w:val="22"/>
+              </w:rPr>
+              <w:t>S</w:t>
+            </w:r>
+            <w:r>
+              <w:rPr>
+                <w:color w:val="000000"/>
+                <w:sz w:val="22"/>
+                <w:vertAlign w:val="subscript"/>
+              </w:rPr>
+              <w:t>1</w:t>
+            </w:r>
+            <w:r>
+              <w:rPr>
+                <w:color w:val="000000"/>
+                <w:sz w:val="22"/>
+                <w:vertAlign w:val="subscript"/>
+              </w:rPr>
+              <w:t>2</w:t>
+            </w:r>
+          </w:p>
+        </w:tc>
+        <w:tc>
+          <w:tcPr>
+            <w:tcW w:w="8043" w:type="dxa"/>
+          </w:tcPr>
+          <w:p>
+            <w:pPr>
+              <w:pStyle w:val="WW-Sangra2detindependiente"/>
+              <w:keepNext/>
+              <w:ind w:left="0"/>
+              <w:rPr>
+                <w:u w:val="single"/>
+              </w:rPr>
+            </w:pPr>
+            <w:r>
+              <w:t>No podemos controlar que el color de la película sea solo Black &amp; White o Color, podremos resolverlo mediante una restricción en SQL.</w:t>
+            </w:r>
+            <w:bookmarkStart w:id="1" w:name="_GoBack"/>
+            <w:bookmarkEnd w:id="1"/>
           </w:p>
         </w:tc>
       </w:tr>
@@ -2615,7 +2623,6 @@
         </w:rPr>
         <w:t xml:space="preserve"> (</w:t>
       </w:r>
-      <w:proofErr w:type="spellStart"/>
       <w:r>
         <w:rPr>
           <w:color w:val="000000"/>
@@ -2630,7 +2637,6 @@
         </w:rPr>
         <w:t>.sql</w:t>
       </w:r>
-      <w:proofErr w:type="spellEnd"/>
       <w:r>
         <w:rPr>
           <w:color w:val="000000"/>
@@ -2767,7 +2773,6 @@
                 <w:color w:val="000000"/>
               </w:rPr>
             </w:pPr>
-            <w:proofErr w:type="spellStart"/>
             <w:r>
               <w:rPr>
                 <w:b/>
@@ -2775,7 +2780,6 @@
               </w:rPr>
               <w:t>Sup_id</w:t>
             </w:r>
-            <w:proofErr w:type="spellEnd"/>
           </w:p>
         </w:tc>
         <w:tc>
@@ -2855,7 +2859,6 @@
               </w:rPr>
               <w:t>estricción CHECK (</w:t>
             </w:r>
-            <w:proofErr w:type="spellStart"/>
             <w:r>
               <w:rPr>
                 <w:i/>
@@ -2863,7 +2866,6 @@
               </w:rPr>
               <w:t>constraint_name</w:t>
             </w:r>
-            <w:proofErr w:type="spellEnd"/>
             <w:r>
               <w:rPr>
                 <w:color w:val="000000"/>
@@ -2875,23 +2877,7 @@
                 <w:i/>
                 <w:color w:val="000000"/>
               </w:rPr>
-              <w:t>&lt;</w:t>
-            </w:r>
-            <w:proofErr w:type="spellStart"/>
-            <w:r>
-              <w:rPr>
-                <w:i/>
-                <w:color w:val="000000"/>
-              </w:rPr>
-              <w:t>tablename</w:t>
-            </w:r>
-            <w:proofErr w:type="spellEnd"/>
-            <w:r>
-              <w:rPr>
-                <w:i/>
-                <w:color w:val="000000"/>
-              </w:rPr>
-              <w:t xml:space="preserve">&gt; </w:t>
+              <w:t xml:space="preserve">&lt;tablename&gt; </w:t>
             </w:r>
           </w:p>
         </w:tc>
@@ -3062,7 +3048,6 @@
                 <w:color w:val="000000"/>
               </w:rPr>
             </w:pPr>
-            <w:proofErr w:type="spellStart"/>
             <w:r>
               <w:rPr>
                 <w:b/>
@@ -3070,7 +3055,6 @@
               </w:rPr>
               <w:t>Sup_id</w:t>
             </w:r>
-            <w:proofErr w:type="spellEnd"/>
           </w:p>
         </w:tc>
         <w:tc>
@@ -3161,19 +3145,11 @@
                 <w:color w:val="000000"/>
               </w:rPr>
             </w:pPr>
-            <w:proofErr w:type="spellStart"/>
-            <w:r>
-              <w:rPr>
-                <w:color w:val="000000"/>
-              </w:rPr>
-              <w:t>Check</w:t>
-            </w:r>
-            <w:proofErr w:type="spellEnd"/>
-            <w:r>
-              <w:rPr>
-                <w:color w:val="000000"/>
-              </w:rPr>
-              <w:t xml:space="preserve"> </w:t>
+            <w:r>
+              <w:rPr>
+                <w:color w:val="000000"/>
+              </w:rPr>
+              <w:t xml:space="preserve">Check </w:t>
             </w:r>
             <w:r>
               <w:rPr>
@@ -3181,43 +3157,7 @@
                 <w:sz w:val="20"/>
                 <w:szCs w:val="20"/>
               </w:rPr>
-              <w:t>(</w:t>
-            </w:r>
-            <w:proofErr w:type="spellStart"/>
-            <w:r>
-              <w:rPr>
-                <w:color w:val="000000"/>
-                <w:sz w:val="20"/>
-                <w:szCs w:val="20"/>
-              </w:rPr>
-              <w:t>rest</w:t>
-            </w:r>
-            <w:proofErr w:type="spellEnd"/>
-            <w:r>
-              <w:rPr>
-                <w:color w:val="000000"/>
-                <w:sz w:val="20"/>
-                <w:szCs w:val="20"/>
-              </w:rPr>
-              <w:t xml:space="preserve">. </w:t>
-            </w:r>
-            <w:proofErr w:type="spellStart"/>
-            <w:r>
-              <w:rPr>
-                <w:color w:val="000000"/>
-                <w:sz w:val="20"/>
-                <w:szCs w:val="20"/>
-              </w:rPr>
-              <w:t>sem</w:t>
-            </w:r>
-            <w:proofErr w:type="spellEnd"/>
-            <w:r>
-              <w:rPr>
-                <w:color w:val="000000"/>
-                <w:sz w:val="20"/>
-                <w:szCs w:val="20"/>
-              </w:rPr>
-              <w:t>. simple)</w:t>
+              <w:t>(rest. sem. simple)</w:t>
             </w:r>
           </w:p>
         </w:tc>
@@ -3557,7 +3497,6 @@
                 <w:color w:val="000000"/>
               </w:rPr>
             </w:pPr>
-            <w:proofErr w:type="spellStart"/>
             <w:r>
               <w:rPr>
                 <w:b/>
@@ -3565,7 +3504,6 @@
               </w:rPr>
               <w:t>Sup_id</w:t>
             </w:r>
-            <w:proofErr w:type="spellEnd"/>
           </w:p>
         </w:tc>
         <w:tc>
@@ -3658,6 +3596,7 @@
               <w:rPr>
                 <w:color w:val="000000"/>
               </w:rPr>
+              <w:lastRenderedPageBreak/>
               <w:t>E</w:t>
             </w:r>
             <w:r>
@@ -3715,14 +3654,7 @@
               <w:rPr>
                 <w:color w:val="000000"/>
               </w:rPr>
-              <w:t xml:space="preserve"> no contempla esta regla de </w:t>
-            </w:r>
-            <w:r>
-              <w:rPr>
-                <w:color w:val="000000"/>
-              </w:rPr>
-              <w:lastRenderedPageBreak/>
-              <w:t>integridad</w:t>
+              <w:t xml:space="preserve"> no contempla esta regla de integridad</w:t>
             </w:r>
           </w:p>
         </w:tc>
@@ -3744,7 +3676,6 @@
               <w:rPr>
                 <w:color w:val="000000"/>
               </w:rPr>
-              <w:lastRenderedPageBreak/>
               <w:t>Implícita</w:t>
             </w:r>
           </w:p>
@@ -3856,12 +3787,7 @@
         <w:t xml:space="preserve">Semántica </w:t>
       </w:r>
       <w:r>
-        <w:t>exclui</w:t>
-      </w:r>
-      <w:bookmarkStart w:id="1" w:name="_GoBack"/>
-      <w:bookmarkEnd w:id="1"/>
-      <w:r>
-        <w:t>da en la creación de tabla</w:t>
+        <w:t>excluida en la creación de tabla</w:t>
       </w:r>
       <w:r>
         <w:t>s</w:t>
@@ -3914,7 +3840,6 @@
         </w:rPr>
         <w:t>tablas desnormalizadas entregadas junto con la entrega del fichero de carga (</w:t>
       </w:r>
-      <w:proofErr w:type="spellStart"/>
       <w:r>
         <w:rPr>
           <w:color w:val="000000"/>
@@ -3929,7 +3854,6 @@
         </w:rPr>
         <w:t>.sql</w:t>
       </w:r>
-      <w:proofErr w:type="spellEnd"/>
       <w:r>
         <w:rPr>
           <w:color w:val="000000"/>
@@ -3992,19 +3916,11 @@
         </w:rPr>
         <w:t xml:space="preserve">conversiones de datos, </w:t>
       </w:r>
-      <w:proofErr w:type="spellStart"/>
-      <w:r>
-        <w:rPr>
-          <w:color w:val="000000"/>
-        </w:rPr>
-        <w:t>etc</w:t>
-      </w:r>
-      <w:proofErr w:type="spellEnd"/>
-      <w:r>
-        <w:rPr>
-          <w:color w:val="000000"/>
-        </w:rPr>
-        <w:t>) y las soluciones que se adoptan para superarlos.</w:t>
+      <w:r>
+        <w:rPr>
+          <w:color w:val="000000"/>
+        </w:rPr>
+        <w:t>etc) y las soluciones que se adoptan para superarlos.</w:t>
       </w:r>
     </w:p>
     <w:sectPr>
@@ -6292,7 +6208,7 @@
     </w:rPrDefault>
     <w:pPrDefault/>
   </w:docDefaults>
-  <w:latentStyles w:defLockedState="0" w:defUIPriority="99" w:defSemiHidden="0" w:defUnhideWhenUsed="0" w:defQFormat="0" w:count="375">
+  <w:latentStyles w:defLockedState="0" w:defUIPriority="99" w:defSemiHidden="0" w:defUnhideWhenUsed="0" w:defQFormat="0" w:count="377">
     <w:lsdException w:name="Normal" w:uiPriority="0" w:qFormat="1"/>
     <w:lsdException w:name="heading 1" w:uiPriority="0" w:qFormat="1"/>
     <w:lsdException w:name="heading 2" w:uiPriority="9" w:qFormat="1"/>
@@ -6398,7 +6314,6 @@
     <w:lsdException w:name="HTML Sample" w:semiHidden="1" w:unhideWhenUsed="1"/>
     <w:lsdException w:name="HTML Typewriter" w:semiHidden="1" w:unhideWhenUsed="1"/>
     <w:lsdException w:name="HTML Variable" w:semiHidden="1" w:unhideWhenUsed="1"/>
-    <w:lsdException w:name="Normal Table" w:semiHidden="1" w:unhideWhenUsed="1"/>
     <w:lsdException w:name="annotation subject" w:semiHidden="1" w:unhideWhenUsed="1"/>
     <w:lsdException w:name="No List" w:semiHidden="1" w:unhideWhenUsed="1"/>
     <w:lsdException w:name="Outline List 1" w:semiHidden="1" w:unhideWhenUsed="1"/>
@@ -6444,11 +6359,9 @@
     <w:lsdException w:name="Table Subtle 1" w:semiHidden="1" w:unhideWhenUsed="1"/>
     <w:lsdException w:name="Table Subtle 2" w:semiHidden="1" w:unhideWhenUsed="1"/>
     <w:lsdException w:name="Table Web 1" w:semiHidden="1" w:unhideWhenUsed="1"/>
-    <w:lsdException w:name="Table Web 2" w:semiHidden="1" w:unhideWhenUsed="1"/>
     <w:lsdException w:name="Table Web 3" w:semiHidden="1" w:unhideWhenUsed="1"/>
     <w:lsdException w:name="Balloon Text" w:semiHidden="1" w:unhideWhenUsed="1"/>
     <w:lsdException w:name="Table Grid" w:uiPriority="59"/>
-    <w:lsdException w:name="Table Theme" w:semiHidden="1" w:unhideWhenUsed="1"/>
     <w:lsdException w:name="Placeholder Text" w:semiHidden="1"/>
     <w:lsdException w:name="No Spacing" w:uiPriority="1" w:qFormat="1"/>
     <w:lsdException w:name="Light Shading" w:uiPriority="60"/>
@@ -6668,6 +6581,8 @@
     <w:lsdException w:name="Smart Hyperlink" w:semiHidden="1" w:unhideWhenUsed="1"/>
     <w:lsdException w:name="Hashtag" w:semiHidden="1" w:unhideWhenUsed="1"/>
     <w:lsdException w:name="Unresolved Mention" w:semiHidden="1" w:unhideWhenUsed="1"/>
+    <w:lsdException w:name="Smart Link" w:semiHidden="1" w:unhideWhenUsed="1"/>
+    <w:lsdException w:name="Smart Link Error" w:semiHidden="1" w:unhideWhenUsed="1"/>
   </w:latentStyles>
   <w:style w:type="paragraph" w:default="1" w:styleId="Normal">
     <w:name w:val="Normal"/>
@@ -7914,7 +7829,7 @@
 </file>
 
 <file path=customXml/itemProps1.xml><?xml version="1.0" encoding="utf-8"?>
-<ds:datastoreItem xmlns:ds="http://schemas.openxmlformats.org/officeDocument/2006/customXml" ds:itemID="{4F3346AF-5D32-7843-8C44-DABD09911FDE}">
+<ds:datastoreItem xmlns:ds="http://schemas.openxmlformats.org/officeDocument/2006/customXml" ds:itemID="{AC6A9AE4-2598-429B-A62D-B47C2DB17688}">
   <ds:schemaRefs>
     <ds:schemaRef ds:uri="http://schemas.openxmlformats.org/officeDocument/2006/bibliography"/>
   </ds:schemaRefs>

</xml_diff>

<commit_message>
Borrador Memoria FSDB 1.6- Añadidos problemas explicitos resueltos y diversos puntos de volcado de datos
</commit_message>
<xml_diff>
--- a/FBD/Practica 1/FSDB_plantillaMemoria1.docx
+++ b/FBD/Practica 1/FSDB_plantillaMemoria1.docx
@@ -622,6 +622,7 @@
                 <w:color w:val="000000"/>
               </w:rPr>
             </w:pPr>
+            <w:proofErr w:type="spellStart"/>
             <w:r>
               <w:rPr>
                 <w:b/>
@@ -630,6 +631,7 @@
               <w:lastRenderedPageBreak/>
               <w:t>Sup_id</w:t>
             </w:r>
+            <w:proofErr w:type="spellEnd"/>
           </w:p>
         </w:tc>
         <w:tc>
@@ -1030,8 +1032,16 @@
               <w:rPr>
                 <w:color w:val="000000"/>
               </w:rPr>
-              <w:t>Tabla con actores y sus likes</w:t>
-            </w:r>
+              <w:t xml:space="preserve">Tabla con actores y sus </w:t>
+            </w:r>
+            <w:proofErr w:type="spellStart"/>
+            <w:r>
+              <w:rPr>
+                <w:color w:val="000000"/>
+              </w:rPr>
+              <w:t>likes</w:t>
+            </w:r>
+            <w:proofErr w:type="spellEnd"/>
           </w:p>
         </w:tc>
         <w:tc>
@@ -1051,7 +1061,21 @@
               <w:rPr>
                 <w:color w:val="000000"/>
               </w:rPr>
-              <w:t>Los actores que protagonizan la película, los consideramos protagonistas de lo que queremos conocer los likes.</w:t>
+              <w:t xml:space="preserve">Los actores que protagonizan la película, los consideramos protagonistas de lo que queremos conocer los </w:t>
+            </w:r>
+            <w:proofErr w:type="spellStart"/>
+            <w:r>
+              <w:rPr>
+                <w:color w:val="000000"/>
+              </w:rPr>
+              <w:t>likes</w:t>
+            </w:r>
+            <w:proofErr w:type="spellEnd"/>
+            <w:r>
+              <w:rPr>
+                <w:color w:val="000000"/>
+              </w:rPr>
+              <w:t>.</w:t>
             </w:r>
           </w:p>
         </w:tc>
@@ -1476,7 +1500,21 @@
               <w:rPr>
                 <w:color w:val="000000"/>
               </w:rPr>
-              <w:t>Los datos que almacenaremos de los cubes cerrados serán los propios datos del club y aquellos miembros que formaban parte del mismo.</w:t>
+              <w:t xml:space="preserve">Los datos que almacenaremos de los cubes cerrados serán los propios datos del club y aquellos miembros que formaban parte </w:t>
+            </w:r>
+            <w:proofErr w:type="gramStart"/>
+            <w:r>
+              <w:rPr>
+                <w:color w:val="000000"/>
+              </w:rPr>
+              <w:t>del mismo</w:t>
+            </w:r>
+            <w:proofErr w:type="gramEnd"/>
+            <w:r>
+              <w:rPr>
+                <w:color w:val="000000"/>
+              </w:rPr>
+              <w:t>.</w:t>
             </w:r>
           </w:p>
         </w:tc>
@@ -1772,6 +1810,7 @@
                 <w:color w:val="000000"/>
               </w:rPr>
             </w:pPr>
+            <w:proofErr w:type="spellStart"/>
             <w:r>
               <w:rPr>
                 <w:b/>
@@ -1779,6 +1818,7 @@
               </w:rPr>
               <w:t>Sup_id</w:t>
             </w:r>
+            <w:proofErr w:type="spellEnd"/>
           </w:p>
         </w:tc>
         <w:tc>
@@ -1853,7 +1893,23 @@
               <w:rPr>
                 <w:color w:val="000000"/>
               </w:rPr>
-              <w:t>La password tenga como mínimo 8 caracteres.</w:t>
+              <w:t xml:space="preserve">La </w:t>
+            </w:r>
+            <w:proofErr w:type="spellStart"/>
+            <w:proofErr w:type="gramStart"/>
+            <w:r>
+              <w:rPr>
+                <w:color w:val="000000"/>
+              </w:rPr>
+              <w:t>password</w:t>
+            </w:r>
+            <w:proofErr w:type="spellEnd"/>
+            <w:proofErr w:type="gramEnd"/>
+            <w:r>
+              <w:rPr>
+                <w:color w:val="000000"/>
+              </w:rPr>
+              <w:t xml:space="preserve"> tenga como mínimo 8 caracteres.</w:t>
             </w:r>
           </w:p>
         </w:tc>
@@ -1906,7 +1962,21 @@
               <w:rPr>
                 <w:color w:val="000000"/>
               </w:rPr>
-              <w:t xml:space="preserve">La edad del usuario, esta directamente relacionado con la fecha de nacimiento, se </w:t>
+              <w:t xml:space="preserve">La edad del usuario, </w:t>
+            </w:r>
+            <w:proofErr w:type="spellStart"/>
+            <w:r>
+              <w:rPr>
+                <w:color w:val="000000"/>
+              </w:rPr>
+              <w:t>esta</w:t>
+            </w:r>
+            <w:proofErr w:type="spellEnd"/>
+            <w:r>
+              <w:rPr>
+                <w:color w:val="000000"/>
+              </w:rPr>
+              <w:t xml:space="preserve"> directamente relacionado con la fecha de nacimiento, se </w:t>
             </w:r>
             <w:r>
               <w:rPr>
@@ -1986,7 +2056,21 @@
               <w:rPr>
                 <w:color w:val="000000"/>
               </w:rPr>
-              <w:t>Restringir que los usuarios que contraten servicios tengan que tener teléfono.</w:t>
+              <w:t xml:space="preserve">Restringir que los usuarios que contraten servicios </w:t>
+            </w:r>
+            <w:proofErr w:type="gramStart"/>
+            <w:r>
+              <w:rPr>
+                <w:color w:val="000000"/>
+              </w:rPr>
+              <w:t>tengan que tener</w:t>
+            </w:r>
+            <w:proofErr w:type="gramEnd"/>
+            <w:r>
+              <w:rPr>
+                <w:color w:val="000000"/>
+              </w:rPr>
+              <w:t xml:space="preserve"> teléfono.</w:t>
             </w:r>
           </w:p>
         </w:tc>
@@ -2094,7 +2178,35 @@
               <w:rPr>
                 <w:color w:val="000000"/>
               </w:rPr>
-              <w:t>La fecha de creación no esta en club, si no que se encuentra en la tabla de creación de club, seria redundante que aparezca en ambos lados.</w:t>
+              <w:t xml:space="preserve">La fecha de creación no </w:t>
+            </w:r>
+            <w:proofErr w:type="spellStart"/>
+            <w:r>
+              <w:rPr>
+                <w:color w:val="000000"/>
+              </w:rPr>
+              <w:t>esta</w:t>
+            </w:r>
+            <w:proofErr w:type="spellEnd"/>
+            <w:r>
+              <w:rPr>
+                <w:color w:val="000000"/>
+              </w:rPr>
+              <w:t xml:space="preserve"> en club, </w:t>
+            </w:r>
+            <w:proofErr w:type="spellStart"/>
+            <w:r>
+              <w:rPr>
+                <w:color w:val="000000"/>
+              </w:rPr>
+              <w:t>si no</w:t>
+            </w:r>
+            <w:proofErr w:type="spellEnd"/>
+            <w:r>
+              <w:rPr>
+                <w:color w:val="000000"/>
+              </w:rPr>
+              <w:t xml:space="preserve"> que se encuentra en la tabla de creación de club, seria redundante que aparezca en ambos lados.</w:t>
             </w:r>
           </w:p>
         </w:tc>
@@ -2202,7 +2314,15 @@
               <w:rPr>
                 <w:color w:val="000000"/>
               </w:rPr>
-              <w:t>No nos es posible limitar que las solicitudes solo se puedan enviar en caso de que club</w:t>
+              <w:t xml:space="preserve">No nos es posible limitar que las solicitudes solo se puedan enviar en caso de que </w:t>
+            </w:r>
+            <w:proofErr w:type="spellStart"/>
+            <w:proofErr w:type="gramStart"/>
+            <w:r>
+              <w:rPr>
+                <w:color w:val="000000"/>
+              </w:rPr>
+              <w:t>club</w:t>
             </w:r>
             <w:r>
               <w:rPr>
@@ -2214,7 +2334,15 @@
               <w:rPr>
                 <w:color w:val="000000"/>
               </w:rPr>
-              <w:t>abierto sea falso, que este cerrad</w:t>
+              <w:t>abierto</w:t>
+            </w:r>
+            <w:proofErr w:type="spellEnd"/>
+            <w:proofErr w:type="gramEnd"/>
+            <w:r>
+              <w:rPr>
+                <w:color w:val="000000"/>
+              </w:rPr>
+              <w:t xml:space="preserve"> sea falso, que este cerrad</w:t>
             </w:r>
             <w:r>
               <w:rPr>
@@ -2280,7 +2408,21 @@
               <w:rPr>
                 <w:color w:val="000000"/>
               </w:rPr>
-              <w:t>Que un usuario al crear un club pase a ser miembro del mismo.</w:t>
+              <w:t xml:space="preserve">Que un usuario al crear un club pase a ser miembro </w:t>
+            </w:r>
+            <w:proofErr w:type="gramStart"/>
+            <w:r>
+              <w:rPr>
+                <w:color w:val="000000"/>
+              </w:rPr>
+              <w:t>del mismo</w:t>
+            </w:r>
+            <w:proofErr w:type="gramEnd"/>
+            <w:r>
+              <w:rPr>
+                <w:color w:val="000000"/>
+              </w:rPr>
+              <w:t>.</w:t>
             </w:r>
           </w:p>
         </w:tc>
@@ -2525,8 +2667,6 @@
             <w:r>
               <w:t>No podemos controlar que el color de la película sea solo Black &amp; White o Color, podremos resolverlo mediante una restricción en SQL.</w:t>
             </w:r>
-            <w:bookmarkStart w:id="1" w:name="_GoBack"/>
-            <w:bookmarkEnd w:id="1"/>
           </w:p>
         </w:tc>
       </w:tr>
@@ -2623,6 +2763,7 @@
         </w:rPr>
         <w:t xml:space="preserve"> (</w:t>
       </w:r>
+      <w:proofErr w:type="spellStart"/>
       <w:r>
         <w:rPr>
           <w:color w:val="000000"/>
@@ -2637,6 +2778,7 @@
         </w:rPr>
         <w:t>.sql</w:t>
       </w:r>
+      <w:proofErr w:type="spellEnd"/>
       <w:r>
         <w:rPr>
           <w:color w:val="000000"/>
@@ -2704,8 +2846,19 @@
           <w:color w:val="000000"/>
           <w:u w:val="single"/>
         </w:rPr>
-        <w:t xml:space="preserve"> re-incorporada</w:t>
-      </w:r>
+        <w:t xml:space="preserve"> </w:t>
+      </w:r>
+      <w:proofErr w:type="spellStart"/>
+      <w:proofErr w:type="gramStart"/>
+      <w:r>
+        <w:rPr>
+          <w:color w:val="000000"/>
+          <w:u w:val="single"/>
+        </w:rPr>
+        <w:t>re-incorporada</w:t>
+      </w:r>
+      <w:proofErr w:type="spellEnd"/>
+      <w:proofErr w:type="gramEnd"/>
       <w:r>
         <w:rPr>
           <w:color w:val="000000"/>
@@ -2773,6 +2926,7 @@
                 <w:color w:val="000000"/>
               </w:rPr>
             </w:pPr>
+            <w:proofErr w:type="spellStart"/>
             <w:r>
               <w:rPr>
                 <w:b/>
@@ -2780,6 +2934,7 @@
               </w:rPr>
               <w:t>Sup_id</w:t>
             </w:r>
+            <w:proofErr w:type="spellEnd"/>
           </w:p>
         </w:tc>
         <w:tc>
@@ -2818,20 +2973,23 @@
               <w:jc w:val="center"/>
               <w:rPr>
                 <w:color w:val="000000"/>
-              </w:rPr>
-            </w:pPr>
-            <w:r>
-              <w:rPr>
-                <w:color w:val="000000"/>
+                <w:sz w:val="22"/>
+              </w:rPr>
+            </w:pPr>
+            <w:r>
+              <w:rPr>
+                <w:color w:val="000000"/>
+                <w:sz w:val="22"/>
               </w:rPr>
               <w:t>S</w:t>
             </w:r>
             <w:r>
               <w:rPr>
                 <w:color w:val="000000"/>
+                <w:sz w:val="22"/>
                 <w:vertAlign w:val="subscript"/>
               </w:rPr>
-              <w:t>2</w:t>
+              <w:t>1</w:t>
             </w:r>
           </w:p>
         </w:tc>
@@ -2851,33 +3009,49 @@
               <w:rPr>
                 <w:color w:val="000000"/>
               </w:rPr>
-              <w:t>R</w:t>
-            </w:r>
-            <w:r>
-              <w:rPr>
-                <w:color w:val="000000"/>
-              </w:rPr>
-              <w:t>estricción CHECK (</w:t>
-            </w:r>
-            <w:r>
-              <w:rPr>
-                <w:i/>
-                <w:color w:val="000000"/>
-              </w:rPr>
-              <w:t>constraint_name</w:t>
-            </w:r>
-            <w:r>
-              <w:rPr>
-                <w:color w:val="000000"/>
-              </w:rPr>
-              <w:t xml:space="preserve">) a la tabla </w:t>
-            </w:r>
-            <w:r>
-              <w:rPr>
-                <w:i/>
-                <w:color w:val="000000"/>
-              </w:rPr>
-              <w:t xml:space="preserve">&lt;tablename&gt; </w:t>
+              <w:t xml:space="preserve">Solucionado el control de que una </w:t>
+            </w:r>
+            <w:proofErr w:type="spellStart"/>
+            <w:r>
+              <w:rPr>
+                <w:color w:val="000000"/>
+              </w:rPr>
+              <w:t>password</w:t>
+            </w:r>
+            <w:proofErr w:type="spellEnd"/>
+            <w:r>
+              <w:rPr>
+                <w:color w:val="000000"/>
+              </w:rPr>
+              <w:t xml:space="preserve"> sea mayor a 8 caracteres </w:t>
+            </w:r>
+            <w:proofErr w:type="gramStart"/>
+            <w:r>
+              <w:rPr>
+                <w:color w:val="000000"/>
+              </w:rPr>
+              <w:t>con  CHECK</w:t>
+            </w:r>
+            <w:proofErr w:type="gramEnd"/>
+            <w:r>
+              <w:rPr>
+                <w:color w:val="000000"/>
+              </w:rPr>
+              <w:t xml:space="preserve"> (LENGTH(</w:t>
+            </w:r>
+            <w:proofErr w:type="spellStart"/>
+            <w:r>
+              <w:rPr>
+                <w:color w:val="000000"/>
+              </w:rPr>
+              <w:t>password</w:t>
+            </w:r>
+            <w:proofErr w:type="spellEnd"/>
+            <w:r>
+              <w:rPr>
+                <w:color w:val="000000"/>
+              </w:rPr>
+              <w:t>) &gt;8</w:t>
             </w:r>
           </w:p>
         </w:tc>
@@ -2927,12 +3101,6 @@
                 <w:color w:val="000000"/>
               </w:rPr>
             </w:pPr>
-            <w:r>
-              <w:rPr>
-                <w:color w:val="000000"/>
-              </w:rPr>
-              <w:t>…</w:t>
-            </w:r>
           </w:p>
         </w:tc>
       </w:tr>
@@ -2967,9 +3135,13 @@
       <w:r>
         <w:t xml:space="preserve">Semántica explícita </w:t>
       </w:r>
+      <w:proofErr w:type="spellStart"/>
+      <w:proofErr w:type="gramStart"/>
       <w:r>
         <w:t>re-incorporada</w:t>
       </w:r>
+      <w:proofErr w:type="spellEnd"/>
+      <w:proofErr w:type="gramEnd"/>
     </w:p>
     <w:p>
       <w:pPr>
@@ -3048,6 +3220,7 @@
                 <w:color w:val="000000"/>
               </w:rPr>
             </w:pPr>
+            <w:proofErr w:type="spellStart"/>
             <w:r>
               <w:rPr>
                 <w:b/>
@@ -3055,6 +3228,7 @@
               </w:rPr>
               <w:t>Sup_id</w:t>
             </w:r>
+            <w:proofErr w:type="spellEnd"/>
           </w:p>
         </w:tc>
         <w:tc>
@@ -3145,11 +3319,19 @@
                 <w:color w:val="000000"/>
               </w:rPr>
             </w:pPr>
-            <w:r>
-              <w:rPr>
-                <w:color w:val="000000"/>
-              </w:rPr>
-              <w:t xml:space="preserve">Check </w:t>
+            <w:proofErr w:type="spellStart"/>
+            <w:r>
+              <w:rPr>
+                <w:color w:val="000000"/>
+              </w:rPr>
+              <w:t>Check</w:t>
+            </w:r>
+            <w:proofErr w:type="spellEnd"/>
+            <w:r>
+              <w:rPr>
+                <w:color w:val="000000"/>
+              </w:rPr>
+              <w:t xml:space="preserve"> </w:t>
             </w:r>
             <w:r>
               <w:rPr>
@@ -3157,7 +3339,43 @@
                 <w:sz w:val="20"/>
                 <w:szCs w:val="20"/>
               </w:rPr>
-              <w:t>(rest. sem. simple)</w:t>
+              <w:t>(</w:t>
+            </w:r>
+            <w:proofErr w:type="spellStart"/>
+            <w:r>
+              <w:rPr>
+                <w:color w:val="000000"/>
+                <w:sz w:val="20"/>
+                <w:szCs w:val="20"/>
+              </w:rPr>
+              <w:t>rest</w:t>
+            </w:r>
+            <w:proofErr w:type="spellEnd"/>
+            <w:r>
+              <w:rPr>
+                <w:color w:val="000000"/>
+                <w:sz w:val="20"/>
+                <w:szCs w:val="20"/>
+              </w:rPr>
+              <w:t xml:space="preserve">. </w:t>
+            </w:r>
+            <w:proofErr w:type="spellStart"/>
+            <w:r>
+              <w:rPr>
+                <w:color w:val="000000"/>
+                <w:sz w:val="20"/>
+                <w:szCs w:val="20"/>
+              </w:rPr>
+              <w:t>sem</w:t>
+            </w:r>
+            <w:proofErr w:type="spellEnd"/>
+            <w:r>
+              <w:rPr>
+                <w:color w:val="000000"/>
+                <w:sz w:val="20"/>
+                <w:szCs w:val="20"/>
+              </w:rPr>
+              <w:t>. simple)</w:t>
             </w:r>
           </w:p>
         </w:tc>
@@ -3497,6 +3715,7 @@
                 <w:color w:val="000000"/>
               </w:rPr>
             </w:pPr>
+            <w:proofErr w:type="spellStart"/>
             <w:r>
               <w:rPr>
                 <w:b/>
@@ -3504,6 +3723,7 @@
               </w:rPr>
               <w:t>Sup_id</w:t>
             </w:r>
+            <w:proofErr w:type="spellEnd"/>
           </w:p>
         </w:tc>
         <w:tc>
@@ -3572,7 +3792,15 @@
                 <w:b/>
                 <w:color w:val="000000"/>
               </w:rPr>
-              <w:t>Explícita/Implícita</w:t>
+              <w:t>Explícita/</w:t>
+            </w:r>
+            <w:r>
+              <w:rPr>
+                <w:b/>
+                <w:color w:val="000000"/>
+              </w:rPr>
+              <w:lastRenderedPageBreak/>
+              <w:t>Implícita</w:t>
             </w:r>
           </w:p>
         </w:tc>
@@ -3840,6 +4068,7 @@
         </w:rPr>
         <w:t>tablas desnormalizadas entregadas junto con la entrega del fichero de carga (</w:t>
       </w:r>
+      <w:proofErr w:type="spellStart"/>
       <w:r>
         <w:rPr>
           <w:color w:val="000000"/>
@@ -3854,6 +4083,7 @@
         </w:rPr>
         <w:t>.sql</w:t>
       </w:r>
+      <w:proofErr w:type="spellEnd"/>
       <w:r>
         <w:rPr>
           <w:color w:val="000000"/>
@@ -3916,12 +4146,234 @@
         </w:rPr>
         <w:t xml:space="preserve">conversiones de datos, </w:t>
       </w:r>
-      <w:r>
-        <w:rPr>
-          <w:color w:val="000000"/>
-        </w:rPr>
-        <w:t>etc) y las soluciones que se adoptan para superarlos.</w:t>
-      </w:r>
+      <w:proofErr w:type="spellStart"/>
+      <w:r>
+        <w:rPr>
+          <w:color w:val="000000"/>
+        </w:rPr>
+        <w:t>etc</w:t>
+      </w:r>
+      <w:proofErr w:type="spellEnd"/>
+      <w:r>
+        <w:rPr>
+          <w:color w:val="000000"/>
+        </w:rPr>
+        <w:t>) y las soluciones que se adoptan para superarlos.</w:t>
+      </w:r>
+    </w:p>
+    <w:p>
+      <w:pPr>
+        <w:pStyle w:val="WW-Sangra2detindependiente"/>
+        <w:ind w:left="851"/>
+        <w:rPr>
+          <w:color w:val="000000"/>
+        </w:rPr>
+      </w:pPr>
+    </w:p>
+    <w:p>
+      <w:pPr>
+        <w:pStyle w:val="WW-Sangra2detindependiente"/>
+        <w:ind w:left="851"/>
+        <w:rPr>
+          <w:color w:val="000000"/>
+        </w:rPr>
+      </w:pPr>
+      <w:bookmarkStart w:id="1" w:name="_GoBack"/>
+      <w:bookmarkEnd w:id="1"/>
+    </w:p>
+    <w:p>
+      <w:pPr>
+        <w:pStyle w:val="WW-Sangra2detindependiente"/>
+        <w:numPr>
+          <w:ilvl w:val="0"/>
+          <w:numId w:val="9"/>
+        </w:numPr>
+        <w:ind w:left="851" w:hanging="284"/>
+        <w:rPr>
+          <w:color w:val="000000"/>
+        </w:rPr>
+      </w:pPr>
+      <w:r>
+        <w:rPr>
+          <w:color w:val="000000"/>
+        </w:rPr>
+        <w:t>El orden que hemos elegido para volcar los datos es el mismo que el de creación, es decir, primero creamos las tuplas que reciben relaciones y después de las que sale la clave ajena, para así evitar errores de atributos y tuplas no creadas</w:t>
+      </w:r>
+      <w:r>
+        <w:rPr>
+          <w:color w:val="000000"/>
+        </w:rPr>
+        <w:t>.</w:t>
+      </w:r>
+    </w:p>
+    <w:p>
+      <w:pPr>
+        <w:pStyle w:val="WW-Sangra2detindependiente"/>
+        <w:numPr>
+          <w:ilvl w:val="0"/>
+          <w:numId w:val="9"/>
+        </w:numPr>
+        <w:ind w:left="851" w:hanging="284"/>
+        <w:rPr>
+          <w:color w:val="000000"/>
+        </w:rPr>
+      </w:pPr>
+      <w:r>
+        <w:rPr>
+          <w:color w:val="000000"/>
+        </w:rPr>
+        <w:t>Uno de los primeros problemas que nos hemos encontrado ha sido al volcar los datos en la tabla ‘USUARIOS’, donde no controlábamos bien que las contraseñas fueran de una longitud mayor a 8 caracteres, que arreglamos con un WHERE (LENGTH (</w:t>
+      </w:r>
+      <w:proofErr w:type="spellStart"/>
+      <w:r>
+        <w:rPr>
+          <w:color w:val="000000"/>
+        </w:rPr>
+        <w:t>passw</w:t>
+      </w:r>
+      <w:proofErr w:type="spellEnd"/>
+      <w:r>
+        <w:rPr>
+          <w:color w:val="000000"/>
+        </w:rPr>
+        <w:t>) &gt; 8)</w:t>
+      </w:r>
+    </w:p>
+    <w:p>
+      <w:pPr>
+        <w:pStyle w:val="WW-Sangra2detindependiente"/>
+        <w:numPr>
+          <w:ilvl w:val="0"/>
+          <w:numId w:val="9"/>
+        </w:numPr>
+        <w:ind w:left="851" w:hanging="284"/>
+        <w:rPr>
+          <w:color w:val="000000"/>
+        </w:rPr>
+      </w:pPr>
+      <w:r>
+        <w:rPr>
+          <w:color w:val="000000"/>
+        </w:rPr>
+        <w:t>Otra de las decisiones que hemos tomado es a la hora de almacenar el atributo edad en la tabla ‘PERFILES’, usar fecha de nacimiento para calcular la edad y así no tener que leer toda la base para almacenar 2 atributos que nos otorgan la misma información.</w:t>
+      </w:r>
+    </w:p>
+    <w:p>
+      <w:pPr>
+        <w:pStyle w:val="WW-Sangra2detindependiente"/>
+        <w:numPr>
+          <w:ilvl w:val="0"/>
+          <w:numId w:val="9"/>
+        </w:numPr>
+        <w:ind w:left="851" w:hanging="284"/>
+        <w:rPr>
+          <w:color w:val="000000"/>
+        </w:rPr>
+      </w:pPr>
+      <w:r>
+        <w:rPr>
+          <w:color w:val="000000"/>
+        </w:rPr>
+        <w:t>Para almacenar todos los géneros, hemos ido volcando todos los datos de las columnas genre1-5, con un SELECT DISTINCT para no repetir datos, y un WHERE (</w:t>
+      </w:r>
+      <w:proofErr w:type="spellStart"/>
+      <w:r>
+        <w:rPr>
+          <w:color w:val="000000"/>
+        </w:rPr>
+        <w:t>genreX</w:t>
+      </w:r>
+      <w:proofErr w:type="spellEnd"/>
+      <w:r>
+        <w:rPr>
+          <w:color w:val="000000"/>
+        </w:rPr>
+        <w:t xml:space="preserve"> NOT IN (SELECT tipo FROM GENEROS) para evitar que se repitan los mismos géneros al hacer consultas en columnas que pueden tener los mismos datos almacenados.</w:t>
+      </w:r>
+    </w:p>
+    <w:p>
+      <w:pPr>
+        <w:pStyle w:val="WW-Sangra2detindependiente"/>
+        <w:numPr>
+          <w:ilvl w:val="0"/>
+          <w:numId w:val="9"/>
+        </w:numPr>
+        <w:ind w:left="851" w:hanging="284"/>
+        <w:rPr>
+          <w:color w:val="000000"/>
+        </w:rPr>
+      </w:pPr>
+      <w:r>
+        <w:rPr>
+          <w:color w:val="000000"/>
+        </w:rPr>
+        <w:t xml:space="preserve">En la tabla ‘IMBDS’ hemos cambiado </w:t>
+      </w:r>
+      <w:proofErr w:type="spellStart"/>
+      <w:r>
+        <w:rPr>
+          <w:color w:val="000000"/>
+        </w:rPr>
+        <w:t>imbd_score</w:t>
+      </w:r>
+      <w:proofErr w:type="spellEnd"/>
+      <w:r>
+        <w:rPr>
+          <w:color w:val="000000"/>
+        </w:rPr>
+        <w:t xml:space="preserve"> de </w:t>
+      </w:r>
+      <w:proofErr w:type="spellStart"/>
+      <w:r>
+        <w:rPr>
+          <w:color w:val="000000"/>
+        </w:rPr>
+        <w:t>string</w:t>
+      </w:r>
+      <w:proofErr w:type="spellEnd"/>
+      <w:r>
+        <w:rPr>
+          <w:color w:val="000000"/>
+        </w:rPr>
+        <w:t xml:space="preserve"> a numero mediante un TO_NUMBER, al igual que con </w:t>
+      </w:r>
+      <w:proofErr w:type="spellStart"/>
+      <w:r>
+        <w:rPr>
+          <w:color w:val="000000"/>
+        </w:rPr>
+        <w:t>num_user_for_reviews</w:t>
+      </w:r>
+      <w:proofErr w:type="spellEnd"/>
+      <w:r>
+        <w:rPr>
+          <w:color w:val="000000"/>
+        </w:rPr>
+        <w:t xml:space="preserve"> y </w:t>
+      </w:r>
+      <w:proofErr w:type="spellStart"/>
+      <w:r>
+        <w:rPr>
+          <w:color w:val="000000"/>
+        </w:rPr>
+        <w:t>num_critic_for_reviews</w:t>
+      </w:r>
+      <w:proofErr w:type="spellEnd"/>
+      <w:r>
+        <w:rPr>
+          <w:color w:val="000000"/>
+        </w:rPr>
+        <w:t>.</w:t>
+      </w:r>
+    </w:p>
+    <w:p>
+      <w:pPr>
+        <w:pStyle w:val="WW-Sangra2detindependiente"/>
+        <w:ind w:left="0"/>
+        <w:rPr>
+          <w:color w:val="000000"/>
+        </w:rPr>
+      </w:pPr>
     </w:p>
     <w:sectPr>
       <w:headerReference w:type="default" r:id="rId9"/>
@@ -6314,6 +6766,7 @@
     <w:lsdException w:name="HTML Sample" w:semiHidden="1" w:unhideWhenUsed="1"/>
     <w:lsdException w:name="HTML Typewriter" w:semiHidden="1" w:unhideWhenUsed="1"/>
     <w:lsdException w:name="HTML Variable" w:semiHidden="1" w:unhideWhenUsed="1"/>
+    <w:lsdException w:name="Normal Table" w:semiHidden="1" w:unhideWhenUsed="1"/>
     <w:lsdException w:name="annotation subject" w:semiHidden="1" w:unhideWhenUsed="1"/>
     <w:lsdException w:name="No List" w:semiHidden="1" w:unhideWhenUsed="1"/>
     <w:lsdException w:name="Outline List 1" w:semiHidden="1" w:unhideWhenUsed="1"/>
@@ -6359,9 +6812,11 @@
     <w:lsdException w:name="Table Subtle 1" w:semiHidden="1" w:unhideWhenUsed="1"/>
     <w:lsdException w:name="Table Subtle 2" w:semiHidden="1" w:unhideWhenUsed="1"/>
     <w:lsdException w:name="Table Web 1" w:semiHidden="1" w:unhideWhenUsed="1"/>
+    <w:lsdException w:name="Table Web 2" w:semiHidden="1" w:unhideWhenUsed="1"/>
     <w:lsdException w:name="Table Web 3" w:semiHidden="1" w:unhideWhenUsed="1"/>
     <w:lsdException w:name="Balloon Text" w:semiHidden="1" w:unhideWhenUsed="1"/>
     <w:lsdException w:name="Table Grid" w:uiPriority="59"/>
+    <w:lsdException w:name="Table Theme" w:semiHidden="1" w:unhideWhenUsed="1"/>
     <w:lsdException w:name="Placeholder Text" w:semiHidden="1"/>
     <w:lsdException w:name="No Spacing" w:uiPriority="1" w:qFormat="1"/>
     <w:lsdException w:name="Light Shading" w:uiPriority="60"/>
@@ -7829,7 +8284,7 @@
 </file>
 
 <file path=customXml/itemProps1.xml><?xml version="1.0" encoding="utf-8"?>
-<ds:datastoreItem xmlns:ds="http://schemas.openxmlformats.org/officeDocument/2006/customXml" ds:itemID="{AC6A9AE4-2598-429B-A62D-B47C2DB17688}">
+<ds:datastoreItem xmlns:ds="http://schemas.openxmlformats.org/officeDocument/2006/customXml" ds:itemID="{3D8AC722-D020-469A-9158-D80DE2112129}">
   <ds:schemaRefs>
     <ds:schemaRef ds:uri="http://schemas.openxmlformats.org/officeDocument/2006/bibliography"/>
   </ds:schemaRefs>

</xml_diff>

<commit_message>
Borrado Memoria FSDB 1.7 Añadidos avances de Script 2.0
</commit_message>
<xml_diff>
--- a/FBD/Practica 1/FSDB_plantillaMemoria1.docx
+++ b/FBD/Practica 1/FSDB_plantillaMemoria1.docx
@@ -622,7 +622,6 @@
                 <w:color w:val="000000"/>
               </w:rPr>
             </w:pPr>
-            <w:proofErr w:type="spellStart"/>
             <w:r>
               <w:rPr>
                 <w:b/>
@@ -631,7 +630,6 @@
               <w:lastRenderedPageBreak/>
               <w:t>Sup_id</w:t>
             </w:r>
-            <w:proofErr w:type="spellEnd"/>
           </w:p>
         </w:tc>
         <w:tc>
@@ -1032,16 +1030,8 @@
               <w:rPr>
                 <w:color w:val="000000"/>
               </w:rPr>
-              <w:t xml:space="preserve">Tabla con actores y sus </w:t>
-            </w:r>
-            <w:proofErr w:type="spellStart"/>
-            <w:r>
-              <w:rPr>
-                <w:color w:val="000000"/>
-              </w:rPr>
-              <w:t>likes</w:t>
-            </w:r>
-            <w:proofErr w:type="spellEnd"/>
+              <w:t>Tabla con actores y sus likes</w:t>
+            </w:r>
           </w:p>
         </w:tc>
         <w:tc>
@@ -1061,21 +1051,7 @@
               <w:rPr>
                 <w:color w:val="000000"/>
               </w:rPr>
-              <w:t xml:space="preserve">Los actores que protagonizan la película, los consideramos protagonistas de lo que queremos conocer los </w:t>
-            </w:r>
-            <w:proofErr w:type="spellStart"/>
-            <w:r>
-              <w:rPr>
-                <w:color w:val="000000"/>
-              </w:rPr>
-              <w:t>likes</w:t>
-            </w:r>
-            <w:proofErr w:type="spellEnd"/>
-            <w:r>
-              <w:rPr>
-                <w:color w:val="000000"/>
-              </w:rPr>
-              <w:t>.</w:t>
+              <w:t>Los actores que protagonizan la película, los consideramos protagonistas de lo que queremos conocer los likes.</w:t>
             </w:r>
           </w:p>
         </w:tc>
@@ -1500,21 +1476,7 @@
               <w:rPr>
                 <w:color w:val="000000"/>
               </w:rPr>
-              <w:t xml:space="preserve">Los datos que almacenaremos de los cubes cerrados serán los propios datos del club y aquellos miembros que formaban parte </w:t>
-            </w:r>
-            <w:proofErr w:type="gramStart"/>
-            <w:r>
-              <w:rPr>
-                <w:color w:val="000000"/>
-              </w:rPr>
-              <w:t>del mismo</w:t>
-            </w:r>
-            <w:proofErr w:type="gramEnd"/>
-            <w:r>
-              <w:rPr>
-                <w:color w:val="000000"/>
-              </w:rPr>
-              <w:t>.</w:t>
+              <w:t>Los datos que almacenaremos de los cubes cerrados serán los propios datos del club y aquellos miembros que formaban parte del mismo.</w:t>
             </w:r>
           </w:p>
         </w:tc>
@@ -1810,7 +1772,6 @@
                 <w:color w:val="000000"/>
               </w:rPr>
             </w:pPr>
-            <w:proofErr w:type="spellStart"/>
             <w:r>
               <w:rPr>
                 <w:b/>
@@ -1818,7 +1779,6 @@
               </w:rPr>
               <w:t>Sup_id</w:t>
             </w:r>
-            <w:proofErr w:type="spellEnd"/>
           </w:p>
         </w:tc>
         <w:tc>
@@ -1893,23 +1853,7 @@
               <w:rPr>
                 <w:color w:val="000000"/>
               </w:rPr>
-              <w:t xml:space="preserve">La </w:t>
-            </w:r>
-            <w:proofErr w:type="spellStart"/>
-            <w:proofErr w:type="gramStart"/>
-            <w:r>
-              <w:rPr>
-                <w:color w:val="000000"/>
-              </w:rPr>
-              <w:t>password</w:t>
-            </w:r>
-            <w:proofErr w:type="spellEnd"/>
-            <w:proofErr w:type="gramEnd"/>
-            <w:r>
-              <w:rPr>
-                <w:color w:val="000000"/>
-              </w:rPr>
-              <w:t xml:space="preserve"> tenga como mínimo 8 caracteres.</w:t>
+              <w:t>La password tenga como mínimo 8 caracteres.</w:t>
             </w:r>
           </w:p>
         </w:tc>
@@ -1962,21 +1906,7 @@
               <w:rPr>
                 <w:color w:val="000000"/>
               </w:rPr>
-              <w:t xml:space="preserve">La edad del usuario, </w:t>
-            </w:r>
-            <w:proofErr w:type="spellStart"/>
-            <w:r>
-              <w:rPr>
-                <w:color w:val="000000"/>
-              </w:rPr>
-              <w:t>esta</w:t>
-            </w:r>
-            <w:proofErr w:type="spellEnd"/>
-            <w:r>
-              <w:rPr>
-                <w:color w:val="000000"/>
-              </w:rPr>
-              <w:t xml:space="preserve"> directamente relacionado con la fecha de nacimiento, se </w:t>
+              <w:t xml:space="preserve">La edad del usuario, esta directamente relacionado con la fecha de nacimiento, se </w:t>
             </w:r>
             <w:r>
               <w:rPr>
@@ -2056,21 +1986,7 @@
               <w:rPr>
                 <w:color w:val="000000"/>
               </w:rPr>
-              <w:t xml:space="preserve">Restringir que los usuarios que contraten servicios </w:t>
-            </w:r>
-            <w:proofErr w:type="gramStart"/>
-            <w:r>
-              <w:rPr>
-                <w:color w:val="000000"/>
-              </w:rPr>
-              <w:t>tengan que tener</w:t>
-            </w:r>
-            <w:proofErr w:type="gramEnd"/>
-            <w:r>
-              <w:rPr>
-                <w:color w:val="000000"/>
-              </w:rPr>
-              <w:t xml:space="preserve"> teléfono.</w:t>
+              <w:t>Restringir que los usuarios que contraten servicios tengan que tener teléfono.</w:t>
             </w:r>
           </w:p>
         </w:tc>
@@ -2178,35 +2094,7 @@
               <w:rPr>
                 <w:color w:val="000000"/>
               </w:rPr>
-              <w:t xml:space="preserve">La fecha de creación no </w:t>
-            </w:r>
-            <w:proofErr w:type="spellStart"/>
-            <w:r>
-              <w:rPr>
-                <w:color w:val="000000"/>
-              </w:rPr>
-              <w:t>esta</w:t>
-            </w:r>
-            <w:proofErr w:type="spellEnd"/>
-            <w:r>
-              <w:rPr>
-                <w:color w:val="000000"/>
-              </w:rPr>
-              <w:t xml:space="preserve"> en club, </w:t>
-            </w:r>
-            <w:proofErr w:type="spellStart"/>
-            <w:r>
-              <w:rPr>
-                <w:color w:val="000000"/>
-              </w:rPr>
-              <w:t>si no</w:t>
-            </w:r>
-            <w:proofErr w:type="spellEnd"/>
-            <w:r>
-              <w:rPr>
-                <w:color w:val="000000"/>
-              </w:rPr>
-              <w:t xml:space="preserve"> que se encuentra en la tabla de creación de club, seria redundante que aparezca en ambos lados.</w:t>
+              <w:t>La fecha de creación no esta en club, si no que se encuentra en la tabla de creación de club, seria redundante que aparezca en ambos lados.</w:t>
             </w:r>
           </w:p>
         </w:tc>
@@ -2314,15 +2202,7 @@
               <w:rPr>
                 <w:color w:val="000000"/>
               </w:rPr>
-              <w:t xml:space="preserve">No nos es posible limitar que las solicitudes solo se puedan enviar en caso de que </w:t>
-            </w:r>
-            <w:proofErr w:type="spellStart"/>
-            <w:proofErr w:type="gramStart"/>
-            <w:r>
-              <w:rPr>
-                <w:color w:val="000000"/>
-              </w:rPr>
-              <w:t>club</w:t>
+              <w:t>No nos es posible limitar que las solicitudes solo se puedan enviar en caso de que club</w:t>
             </w:r>
             <w:r>
               <w:rPr>
@@ -2334,15 +2214,7 @@
               <w:rPr>
                 <w:color w:val="000000"/>
               </w:rPr>
-              <w:t>abierto</w:t>
-            </w:r>
-            <w:proofErr w:type="spellEnd"/>
-            <w:proofErr w:type="gramEnd"/>
-            <w:r>
-              <w:rPr>
-                <w:color w:val="000000"/>
-              </w:rPr>
-              <w:t xml:space="preserve"> sea falso, que este cerrad</w:t>
+              <w:t>abierto sea falso, que este cerrad</w:t>
             </w:r>
             <w:r>
               <w:rPr>
@@ -2408,21 +2280,7 @@
               <w:rPr>
                 <w:color w:val="000000"/>
               </w:rPr>
-              <w:t xml:space="preserve">Que un usuario al crear un club pase a ser miembro </w:t>
-            </w:r>
-            <w:proofErr w:type="gramStart"/>
-            <w:r>
-              <w:rPr>
-                <w:color w:val="000000"/>
-              </w:rPr>
-              <w:t>del mismo</w:t>
-            </w:r>
-            <w:proofErr w:type="gramEnd"/>
-            <w:r>
-              <w:rPr>
-                <w:color w:val="000000"/>
-              </w:rPr>
-              <w:t>.</w:t>
+              <w:t>Que un usuario al crear un club pase a ser miembro del mismo.</w:t>
             </w:r>
           </w:p>
         </w:tc>
@@ -2763,7 +2621,6 @@
         </w:rPr>
         <w:t xml:space="preserve"> (</w:t>
       </w:r>
-      <w:proofErr w:type="spellStart"/>
       <w:r>
         <w:rPr>
           <w:color w:val="000000"/>
@@ -2778,7 +2635,6 @@
         </w:rPr>
         <w:t>.sql</w:t>
       </w:r>
-      <w:proofErr w:type="spellEnd"/>
       <w:r>
         <w:rPr>
           <w:color w:val="000000"/>
@@ -2846,19 +2702,8 @@
           <w:color w:val="000000"/>
           <w:u w:val="single"/>
         </w:rPr>
-        <w:t xml:space="preserve"> </w:t>
-      </w:r>
-      <w:proofErr w:type="spellStart"/>
-      <w:proofErr w:type="gramStart"/>
-      <w:r>
-        <w:rPr>
-          <w:color w:val="000000"/>
-          <w:u w:val="single"/>
-        </w:rPr>
-        <w:t>re-incorporada</w:t>
-      </w:r>
-      <w:proofErr w:type="spellEnd"/>
-      <w:proofErr w:type="gramEnd"/>
+        <w:t xml:space="preserve"> re-incorporada</w:t>
+      </w:r>
       <w:r>
         <w:rPr>
           <w:color w:val="000000"/>
@@ -2926,7 +2771,6 @@
                 <w:color w:val="000000"/>
               </w:rPr>
             </w:pPr>
-            <w:proofErr w:type="spellStart"/>
             <w:r>
               <w:rPr>
                 <w:b/>
@@ -2934,7 +2778,6 @@
               </w:rPr>
               <w:t>Sup_id</w:t>
             </w:r>
-            <w:proofErr w:type="spellEnd"/>
           </w:p>
         </w:tc>
         <w:tc>
@@ -3009,49 +2852,7 @@
               <w:rPr>
                 <w:color w:val="000000"/>
               </w:rPr>
-              <w:t xml:space="preserve">Solucionado el control de que una </w:t>
-            </w:r>
-            <w:proofErr w:type="spellStart"/>
-            <w:r>
-              <w:rPr>
-                <w:color w:val="000000"/>
-              </w:rPr>
-              <w:t>password</w:t>
-            </w:r>
-            <w:proofErr w:type="spellEnd"/>
-            <w:r>
-              <w:rPr>
-                <w:color w:val="000000"/>
-              </w:rPr>
-              <w:t xml:space="preserve"> sea mayor a 8 caracteres </w:t>
-            </w:r>
-            <w:proofErr w:type="gramStart"/>
-            <w:r>
-              <w:rPr>
-                <w:color w:val="000000"/>
-              </w:rPr>
-              <w:t>con  CHECK</w:t>
-            </w:r>
-            <w:proofErr w:type="gramEnd"/>
-            <w:r>
-              <w:rPr>
-                <w:color w:val="000000"/>
-              </w:rPr>
-              <w:t xml:space="preserve"> (LENGTH(</w:t>
-            </w:r>
-            <w:proofErr w:type="spellStart"/>
-            <w:r>
-              <w:rPr>
-                <w:color w:val="000000"/>
-              </w:rPr>
-              <w:t>password</w:t>
-            </w:r>
-            <w:proofErr w:type="spellEnd"/>
-            <w:r>
-              <w:rPr>
-                <w:color w:val="000000"/>
-              </w:rPr>
-              <w:t>) &gt;8</w:t>
+              <w:t>Solucionado el control de que una password sea mayor a 8 caracteres con  CHECK (LENGTH(password) &gt;8</w:t>
             </w:r>
           </w:p>
         </w:tc>
@@ -3135,13 +2936,9 @@
       <w:r>
         <w:t xml:space="preserve">Semántica explícita </w:t>
       </w:r>
-      <w:proofErr w:type="spellStart"/>
-      <w:proofErr w:type="gramStart"/>
       <w:r>
         <w:t>re-incorporada</w:t>
       </w:r>
-      <w:proofErr w:type="spellEnd"/>
-      <w:proofErr w:type="gramEnd"/>
     </w:p>
     <w:p>
       <w:pPr>
@@ -3220,7 +3017,6 @@
                 <w:color w:val="000000"/>
               </w:rPr>
             </w:pPr>
-            <w:proofErr w:type="spellStart"/>
             <w:r>
               <w:rPr>
                 <w:b/>
@@ -3228,7 +3024,6 @@
               </w:rPr>
               <w:t>Sup_id</w:t>
             </w:r>
-            <w:proofErr w:type="spellEnd"/>
           </w:p>
         </w:tc>
         <w:tc>
@@ -3319,19 +3114,11 @@
                 <w:color w:val="000000"/>
               </w:rPr>
             </w:pPr>
-            <w:proofErr w:type="spellStart"/>
-            <w:r>
-              <w:rPr>
-                <w:color w:val="000000"/>
-              </w:rPr>
-              <w:t>Check</w:t>
-            </w:r>
-            <w:proofErr w:type="spellEnd"/>
-            <w:r>
-              <w:rPr>
-                <w:color w:val="000000"/>
-              </w:rPr>
-              <w:t xml:space="preserve"> </w:t>
+            <w:r>
+              <w:rPr>
+                <w:color w:val="000000"/>
+              </w:rPr>
+              <w:t xml:space="preserve">Check </w:t>
             </w:r>
             <w:r>
               <w:rPr>
@@ -3339,43 +3126,7 @@
                 <w:sz w:val="20"/>
                 <w:szCs w:val="20"/>
               </w:rPr>
-              <w:t>(</w:t>
-            </w:r>
-            <w:proofErr w:type="spellStart"/>
-            <w:r>
-              <w:rPr>
-                <w:color w:val="000000"/>
-                <w:sz w:val="20"/>
-                <w:szCs w:val="20"/>
-              </w:rPr>
-              <w:t>rest</w:t>
-            </w:r>
-            <w:proofErr w:type="spellEnd"/>
-            <w:r>
-              <w:rPr>
-                <w:color w:val="000000"/>
-                <w:sz w:val="20"/>
-                <w:szCs w:val="20"/>
-              </w:rPr>
-              <w:t xml:space="preserve">. </w:t>
-            </w:r>
-            <w:proofErr w:type="spellStart"/>
-            <w:r>
-              <w:rPr>
-                <w:color w:val="000000"/>
-                <w:sz w:val="20"/>
-                <w:szCs w:val="20"/>
-              </w:rPr>
-              <w:t>sem</w:t>
-            </w:r>
-            <w:proofErr w:type="spellEnd"/>
-            <w:r>
-              <w:rPr>
-                <w:color w:val="000000"/>
-                <w:sz w:val="20"/>
-                <w:szCs w:val="20"/>
-              </w:rPr>
-              <w:t>. simple)</w:t>
+              <w:t>(rest. sem. simple)</w:t>
             </w:r>
           </w:p>
         </w:tc>
@@ -3715,7 +3466,6 @@
                 <w:color w:val="000000"/>
               </w:rPr>
             </w:pPr>
-            <w:proofErr w:type="spellStart"/>
             <w:r>
               <w:rPr>
                 <w:b/>
@@ -3723,7 +3473,6 @@
               </w:rPr>
               <w:t>Sup_id</w:t>
             </w:r>
-            <w:proofErr w:type="spellEnd"/>
           </w:p>
         </w:tc>
         <w:tc>
@@ -4068,7 +3817,6 @@
         </w:rPr>
         <w:t>tablas desnormalizadas entregadas junto con la entrega del fichero de carga (</w:t>
       </w:r>
-      <w:proofErr w:type="spellStart"/>
       <w:r>
         <w:rPr>
           <w:color w:val="000000"/>
@@ -4083,7 +3831,6 @@
         </w:rPr>
         <w:t>.sql</w:t>
       </w:r>
-      <w:proofErr w:type="spellEnd"/>
       <w:r>
         <w:rPr>
           <w:color w:val="000000"/>
@@ -4146,19 +3893,11 @@
         </w:rPr>
         <w:t xml:space="preserve">conversiones de datos, </w:t>
       </w:r>
-      <w:proofErr w:type="spellStart"/>
-      <w:r>
-        <w:rPr>
-          <w:color w:val="000000"/>
-        </w:rPr>
-        <w:t>etc</w:t>
-      </w:r>
-      <w:proofErr w:type="spellEnd"/>
-      <w:r>
-        <w:rPr>
-          <w:color w:val="000000"/>
-        </w:rPr>
-        <w:t>) y las soluciones que se adoptan para superarlos.</w:t>
+      <w:r>
+        <w:rPr>
+          <w:color w:val="000000"/>
+        </w:rPr>
+        <w:t>etc) y las soluciones que se adoptan para superarlos.</w:t>
       </w:r>
     </w:p>
     <w:p>
@@ -4178,8 +3917,6 @@
           <w:color w:val="000000"/>
         </w:rPr>
       </w:pPr>
-      <w:bookmarkStart w:id="1" w:name="_GoBack"/>
-      <w:bookmarkEnd w:id="1"/>
     </w:p>
     <w:p>
       <w:pPr>
@@ -4222,21 +3959,7 @@
         <w:rPr>
           <w:color w:val="000000"/>
         </w:rPr>
-        <w:t>Uno de los primeros problemas que nos hemos encontrado ha sido al volcar los datos en la tabla ‘USUARIOS’, donde no controlábamos bien que las contraseñas fueran de una longitud mayor a 8 caracteres, que arreglamos con un WHERE (LENGTH (</w:t>
-      </w:r>
-      <w:proofErr w:type="spellStart"/>
-      <w:r>
-        <w:rPr>
-          <w:color w:val="000000"/>
-        </w:rPr>
-        <w:t>passw</w:t>
-      </w:r>
-      <w:proofErr w:type="spellEnd"/>
-      <w:r>
-        <w:rPr>
-          <w:color w:val="000000"/>
-        </w:rPr>
-        <w:t>) &gt; 8)</w:t>
+        <w:t>Uno de los primeros problemas que nos hemos encontrado ha sido al volcar los datos en la tabla ‘USUARIOS’, donde no controlábamos bien que las contraseñas fueran de una longitud mayor a 8 caracteres, que arreglamos con un WHERE (LENGTH (passw) &gt; 8)</w:t>
       </w:r>
     </w:p>
     <w:p>
@@ -4274,21 +3997,7 @@
         <w:rPr>
           <w:color w:val="000000"/>
         </w:rPr>
-        <w:t>Para almacenar todos los géneros, hemos ido volcando todos los datos de las columnas genre1-5, con un SELECT DISTINCT para no repetir datos, y un WHERE (</w:t>
-      </w:r>
-      <w:proofErr w:type="spellStart"/>
-      <w:r>
-        <w:rPr>
-          <w:color w:val="000000"/>
-        </w:rPr>
-        <w:t>genreX</w:t>
-      </w:r>
-      <w:proofErr w:type="spellEnd"/>
-      <w:r>
-        <w:rPr>
-          <w:color w:val="000000"/>
-        </w:rPr>
-        <w:t xml:space="preserve"> NOT IN (SELECT tipo FROM GENEROS) para evitar que se repitan los mismos géneros al hacer consultas en columnas que pueden tener los mismos datos almacenados.</w:t>
+        <w:t>Para almacenar todos los géneros, hemos ido volcando todos los datos de las columnas genre1-5, con un SELECT DISTINCT para no repetir datos, y un WHERE (genreX NOT IN (SELECT tipo FROM GENEROS) para evitar que se repitan los mismos géneros al hacer consultas en columnas que pueden tener los mismos datos almacenados.</w:t>
       </w:r>
     </w:p>
     <w:p>
@@ -4307,63 +4016,198 @@
         <w:rPr>
           <w:color w:val="000000"/>
         </w:rPr>
-        <w:t xml:space="preserve">En la tabla ‘IMBDS’ hemos cambiado </w:t>
-      </w:r>
-      <w:proofErr w:type="spellStart"/>
-      <w:r>
-        <w:rPr>
-          <w:color w:val="000000"/>
-        </w:rPr>
-        <w:t>imbd_score</w:t>
-      </w:r>
-      <w:proofErr w:type="spellEnd"/>
-      <w:r>
-        <w:rPr>
-          <w:color w:val="000000"/>
-        </w:rPr>
-        <w:t xml:space="preserve"> de </w:t>
-      </w:r>
-      <w:proofErr w:type="spellStart"/>
-      <w:r>
-        <w:rPr>
-          <w:color w:val="000000"/>
-        </w:rPr>
-        <w:t>string</w:t>
-      </w:r>
-      <w:proofErr w:type="spellEnd"/>
-      <w:r>
-        <w:rPr>
-          <w:color w:val="000000"/>
-        </w:rPr>
-        <w:t xml:space="preserve"> a numero mediante un TO_NUMBER, al igual que con </w:t>
-      </w:r>
-      <w:proofErr w:type="spellStart"/>
-      <w:r>
-        <w:rPr>
-          <w:color w:val="000000"/>
-        </w:rPr>
-        <w:t>num_user_for_reviews</w:t>
-      </w:r>
-      <w:proofErr w:type="spellEnd"/>
-      <w:r>
-        <w:rPr>
-          <w:color w:val="000000"/>
-        </w:rPr>
-        <w:t xml:space="preserve"> y </w:t>
-      </w:r>
-      <w:proofErr w:type="spellStart"/>
-      <w:r>
-        <w:rPr>
-          <w:color w:val="000000"/>
-        </w:rPr>
-        <w:t>num_critic_for_reviews</w:t>
-      </w:r>
-      <w:proofErr w:type="spellEnd"/>
-      <w:r>
-        <w:rPr>
-          <w:color w:val="000000"/>
-        </w:rPr>
-        <w:t>.</w:t>
+        <w:t>En la tabla ‘IMBDS’ hemos cambiado imbd_score de string a numero mediante un TO_NUMBER, al igual que con num_user_for_reviews y num_critic_for_reviews.</w:t>
+      </w:r>
+    </w:p>
+    <w:p>
+      <w:pPr>
+        <w:pStyle w:val="WW-Sangra2detindependiente"/>
+        <w:numPr>
+          <w:ilvl w:val="0"/>
+          <w:numId w:val="9"/>
+        </w:numPr>
+        <w:ind w:left="851" w:hanging="284"/>
+        <w:rPr>
+          <w:color w:val="000000"/>
+        </w:rPr>
+      </w:pPr>
+      <w:r>
+        <w:rPr>
+          <w:color w:val="000000"/>
+        </w:rPr>
+        <w:t>En la tabla PALABRAS_PELICULA hemos hecho palabras clave principal junto con película_titulo y película_director</w:t>
+      </w:r>
+    </w:p>
+    <w:p>
+      <w:pPr>
+        <w:pStyle w:val="WW-Sangra2detindependiente"/>
+        <w:numPr>
+          <w:ilvl w:val="0"/>
+          <w:numId w:val="9"/>
+        </w:numPr>
+        <w:ind w:left="851" w:hanging="284"/>
+        <w:rPr>
+          <w:color w:val="000000"/>
+        </w:rPr>
+      </w:pPr>
+      <w:r>
+        <w:rPr>
+          <w:color w:val="000000"/>
+        </w:rPr>
+        <w:t>En PROTAGONISTAS hemos eliminado apellido y hemos combinado todo el nombre en un solo atributo.</w:t>
+      </w:r>
+    </w:p>
+    <w:p>
+      <w:pPr>
+        <w:pStyle w:val="WW-Sangra2detindependiente"/>
+        <w:numPr>
+          <w:ilvl w:val="0"/>
+          <w:numId w:val="9"/>
+        </w:numPr>
+        <w:ind w:left="851" w:hanging="284"/>
+        <w:rPr>
+          <w:color w:val="000000"/>
+        </w:rPr>
+      </w:pPr>
+      <w:r>
+        <w:rPr>
+          <w:color w:val="000000"/>
+        </w:rPr>
+        <w:t xml:space="preserve">En CLUBES se ha cambiado el formato de abierto a VARCHAR2(100) y se han eliminado cod_postal, ciudad y país ya que no se contemplaban en el diseño relacional, por otro lado, hemos añadido el atributo </w:t>
+      </w:r>
+      <w:r>
+        <w:rPr>
+          <w:color w:val="000000"/>
+        </w:rPr>
+        <w:t>slogan, ya que el volcado de datos lo requería. En CLUBES_HISTORICOS hemos hecho las mismas modificaciones, solo que sin añadir slogan.</w:t>
+      </w:r>
+    </w:p>
+    <w:p>
+      <w:pPr>
+        <w:pStyle w:val="WW-Sangra2detindependiente"/>
+        <w:numPr>
+          <w:ilvl w:val="0"/>
+          <w:numId w:val="9"/>
+        </w:numPr>
+        <w:ind w:left="851" w:hanging="284"/>
+        <w:rPr>
+          <w:color w:val="000000"/>
+        </w:rPr>
+      </w:pPr>
+      <w:r>
+        <w:rPr>
+          <w:color w:val="000000"/>
+        </w:rPr>
+        <w:t>En INVITACIONES hemos eliminado aceptado, ya que no podemos usarlo a la hora de pasar los datos.</w:t>
+      </w:r>
+    </w:p>
+    <w:p>
+      <w:pPr>
+        <w:pStyle w:val="WW-Sangra2detindependiente"/>
+        <w:numPr>
+          <w:ilvl w:val="0"/>
+          <w:numId w:val="9"/>
+        </w:numPr>
+        <w:ind w:left="851" w:hanging="284"/>
+        <w:rPr>
+          <w:color w:val="000000"/>
+        </w:rPr>
+      </w:pPr>
+      <w:r>
+        <w:rPr>
+          <w:color w:val="000000"/>
+        </w:rPr>
+        <w:lastRenderedPageBreak/>
+        <w:t>Respecto a SOLICITUDES hemos eliminado el atributo aceptado, al igual que en INVITACIONES, pero hemos añadido frase_aceptacion, para hacerlo coincidir con el formato de datos antiguo.</w:t>
+      </w:r>
+    </w:p>
+    <w:p>
+      <w:pPr>
+        <w:pStyle w:val="WW-Sangra2detindependiente"/>
+        <w:numPr>
+          <w:ilvl w:val="0"/>
+          <w:numId w:val="9"/>
+        </w:numPr>
+        <w:ind w:left="851" w:hanging="284"/>
+        <w:rPr>
+          <w:color w:val="000000"/>
+        </w:rPr>
+      </w:pPr>
+      <w:r>
+        <w:rPr>
+          <w:color w:val="000000"/>
+        </w:rPr>
+        <w:t xml:space="preserve">En diversas tablas había datos mal introducidos, </w:t>
+      </w:r>
+      <w:r>
+        <w:rPr>
+          <w:color w:val="000000"/>
+        </w:rPr>
+        <w:t>como,</w:t>
+      </w:r>
+      <w:r>
+        <w:rPr>
+          <w:color w:val="000000"/>
+        </w:rPr>
+        <w:t xml:space="preserve"> por ejemplo, géneros que no exisitían, películas y usuarios no guardadas en la base de datos, para ello hemos usado la expresión (NOT) IN, y hacer coherente el volcado de código. Las tablas donde hemos encontrado problemas han sido: GENEROS,</w:t>
+      </w:r>
+      <w:r>
+        <w:rPr>
+          <w:color w:val="000000"/>
+        </w:rPr>
+        <w:t xml:space="preserve"> </w:t>
+      </w:r>
+      <w:r>
+        <w:rPr>
+          <w:color w:val="000000"/>
+        </w:rPr>
+        <w:t>PELICULAS</w:t>
+      </w:r>
+      <w:r>
+        <w:rPr>
+          <w:color w:val="000000"/>
+        </w:rPr>
+        <w:t>, PALABRAS_PELICULA,GENEROS_PELICULA,PROTAGONISTA, MEMBRESIA, PROPUESTAS, INVITACIONES, SOLICITUDES Y CREACIONES USUARIO.</w:t>
+      </w:r>
+      <w:bookmarkStart w:id="1" w:name="_GoBack"/>
+      <w:bookmarkEnd w:id="1"/>
+    </w:p>
+    <w:p>
+      <w:pPr>
+        <w:pStyle w:val="WW-Sangra2detindependiente"/>
+        <w:numPr>
+          <w:ilvl w:val="0"/>
+          <w:numId w:val="9"/>
+        </w:numPr>
+        <w:ind w:left="851" w:hanging="284"/>
+        <w:rPr>
+          <w:color w:val="000000"/>
+        </w:rPr>
+      </w:pPr>
+      <w:r>
+        <w:rPr>
+          <w:color w:val="000000"/>
+        </w:rPr>
+        <w:t>En PELICULAS, hemos hecho cast de diversos atributos como duración o numero de likes de Facebook para que se ajustara mejor al diseño de la tabla.</w:t>
+      </w:r>
+    </w:p>
+    <w:p>
+      <w:pPr>
+        <w:pStyle w:val="WW-Sangra2detindependiente"/>
+        <w:numPr>
+          <w:ilvl w:val="0"/>
+          <w:numId w:val="9"/>
+        </w:numPr>
+        <w:ind w:left="851" w:hanging="284"/>
+        <w:rPr>
+          <w:color w:val="000000"/>
+        </w:rPr>
+      </w:pPr>
+      <w:r>
+        <w:rPr>
+          <w:color w:val="000000"/>
+        </w:rPr>
+        <w:t>En PROPUESTAS, hemos supuesto que el asunto y el mensaje sean obligatorios, por la integridad del volcado de datos.</w:t>
       </w:r>
     </w:p>
     <w:p>
@@ -8284,7 +8128,7 @@
 </file>
 
 <file path=customXml/itemProps1.xml><?xml version="1.0" encoding="utf-8"?>
-<ds:datastoreItem xmlns:ds="http://schemas.openxmlformats.org/officeDocument/2006/customXml" ds:itemID="{3D8AC722-D020-469A-9158-D80DE2112129}">
+<ds:datastoreItem xmlns:ds="http://schemas.openxmlformats.org/officeDocument/2006/customXml" ds:itemID="{2C3694AB-68AC-49A8-90A5-DF68319C28FD}">
   <ds:schemaRefs>
     <ds:schemaRef ds:uri="http://schemas.openxmlformats.org/officeDocument/2006/bibliography"/>
   </ds:schemaRefs>

</xml_diff>

<commit_message>
Borrador Memoria FSDB 1.8 Terminadas de rellenar todas las tablas Adiccion completa de todos los problemas de volcado de datos
</commit_message>
<xml_diff>
--- a/FBD/Practica 1/FSDB_plantillaMemoria1.docx
+++ b/FBD/Practica 1/FSDB_plantillaMemoria1.docx
@@ -494,6 +494,7 @@
           <w:color w:val="000000"/>
         </w:rPr>
       </w:pPr>
+      <w:bookmarkStart w:id="1" w:name="_GoBack"/>
       <w:r>
         <w:rPr>
           <w:noProof/>
@@ -549,6 +550,7 @@
           </wp:inline>
         </w:drawing>
       </w:r>
+      <w:bookmarkEnd w:id="1"/>
     </w:p>
     <w:p>
       <w:pPr>
@@ -622,6 +624,7 @@
                 <w:color w:val="000000"/>
               </w:rPr>
             </w:pPr>
+            <w:proofErr w:type="spellStart"/>
             <w:r>
               <w:rPr>
                 <w:b/>
@@ -630,6 +633,7 @@
               <w:lastRenderedPageBreak/>
               <w:t>Sup_id</w:t>
             </w:r>
+            <w:proofErr w:type="spellEnd"/>
           </w:p>
         </w:tc>
         <w:tc>
@@ -1030,8 +1034,16 @@
               <w:rPr>
                 <w:color w:val="000000"/>
               </w:rPr>
-              <w:t>Tabla con actores y sus likes</w:t>
-            </w:r>
+              <w:t xml:space="preserve">Tabla con actores y sus </w:t>
+            </w:r>
+            <w:proofErr w:type="spellStart"/>
+            <w:r>
+              <w:rPr>
+                <w:color w:val="000000"/>
+              </w:rPr>
+              <w:t>likes</w:t>
+            </w:r>
+            <w:proofErr w:type="spellEnd"/>
           </w:p>
         </w:tc>
         <w:tc>
@@ -1051,7 +1063,21 @@
               <w:rPr>
                 <w:color w:val="000000"/>
               </w:rPr>
-              <w:t>Los actores que protagonizan la película, los consideramos protagonistas de lo que queremos conocer los likes.</w:t>
+              <w:t xml:space="preserve">Los actores que protagonizan la película, los consideramos protagonistas de lo que queremos conocer los </w:t>
+            </w:r>
+            <w:proofErr w:type="spellStart"/>
+            <w:r>
+              <w:rPr>
+                <w:color w:val="000000"/>
+              </w:rPr>
+              <w:t>likes</w:t>
+            </w:r>
+            <w:proofErr w:type="spellEnd"/>
+            <w:r>
+              <w:rPr>
+                <w:color w:val="000000"/>
+              </w:rPr>
+              <w:t>.</w:t>
             </w:r>
           </w:p>
         </w:tc>
@@ -1476,7 +1502,21 @@
               <w:rPr>
                 <w:color w:val="000000"/>
               </w:rPr>
-              <w:t>Los datos que almacenaremos de los cubes cerrados serán los propios datos del club y aquellos miembros que formaban parte del mismo.</w:t>
+              <w:t xml:space="preserve">Los datos que almacenaremos de los cubes cerrados serán los propios datos del club y aquellos miembros que formaban parte </w:t>
+            </w:r>
+            <w:proofErr w:type="gramStart"/>
+            <w:r>
+              <w:rPr>
+                <w:color w:val="000000"/>
+              </w:rPr>
+              <w:t>del mismo</w:t>
+            </w:r>
+            <w:proofErr w:type="gramEnd"/>
+            <w:r>
+              <w:rPr>
+                <w:color w:val="000000"/>
+              </w:rPr>
+              <w:t>.</w:t>
             </w:r>
           </w:p>
         </w:tc>
@@ -1728,6 +1768,36 @@
         </w:rPr>
         <w:t>supuestos semánticos indicados en el enunciado que no han podido representarse en el esquema relacional. Para cada uno de los supuestos, crea una fila en la tabla presentada a continuación.</w:t>
       </w:r>
+    </w:p>
+    <w:p>
+      <w:pPr>
+        <w:pStyle w:val="WW-Sangra2detindependiente"/>
+        <w:ind w:left="426"/>
+        <w:rPr>
+          <w:color w:val="000000"/>
+          <w:u w:val="single"/>
+        </w:rPr>
+      </w:pPr>
+    </w:p>
+    <w:p>
+      <w:pPr>
+        <w:pStyle w:val="WW-Sangra2detindependiente"/>
+        <w:ind w:left="426"/>
+        <w:rPr>
+          <w:color w:val="000000"/>
+          <w:u w:val="single"/>
+        </w:rPr>
+      </w:pPr>
+    </w:p>
+    <w:p>
+      <w:pPr>
+        <w:pStyle w:val="WW-Sangra2detindependiente"/>
+        <w:ind w:left="426"/>
+        <w:rPr>
+          <w:color w:val="000000"/>
+          <w:u w:val="single"/>
+        </w:rPr>
+      </w:pPr>
     </w:p>
     <w:p>
       <w:pPr>
@@ -1760,7 +1830,7 @@
       <w:tr>
         <w:tc>
           <w:tcPr>
-            <w:tcW w:w="675" w:type="dxa"/>
+            <w:tcW w:w="937" w:type="dxa"/>
             <w:shd w:val="clear" w:color="auto" w:fill="BFBFBF"/>
           </w:tcPr>
           <w:p>
@@ -1772,13 +1842,16 @@
                 <w:color w:val="000000"/>
               </w:rPr>
             </w:pPr>
+            <w:proofErr w:type="spellStart"/>
             <w:r>
               <w:rPr>
                 <w:b/>
                 <w:color w:val="000000"/>
               </w:rPr>
+              <w:lastRenderedPageBreak/>
               <w:t>Sup_id</w:t>
             </w:r>
+            <w:proofErr w:type="spellEnd"/>
           </w:p>
         </w:tc>
         <w:tc>
@@ -1808,7 +1881,7 @@
       <w:tr>
         <w:tc>
           <w:tcPr>
-            <w:tcW w:w="675" w:type="dxa"/>
+            <w:tcW w:w="937" w:type="dxa"/>
           </w:tcPr>
           <w:p>
             <w:pPr>
@@ -1853,7 +1926,23 @@
               <w:rPr>
                 <w:color w:val="000000"/>
               </w:rPr>
-              <w:t>La password tenga como mínimo 8 caracteres.</w:t>
+              <w:t xml:space="preserve">La </w:t>
+            </w:r>
+            <w:proofErr w:type="spellStart"/>
+            <w:proofErr w:type="gramStart"/>
+            <w:r>
+              <w:rPr>
+                <w:color w:val="000000"/>
+              </w:rPr>
+              <w:t>password</w:t>
+            </w:r>
+            <w:proofErr w:type="spellEnd"/>
+            <w:proofErr w:type="gramEnd"/>
+            <w:r>
+              <w:rPr>
+                <w:color w:val="000000"/>
+              </w:rPr>
+              <w:t xml:space="preserve"> tenga como mínimo 8 caracteres.</w:t>
             </w:r>
           </w:p>
         </w:tc>
@@ -1861,7 +1950,7 @@
       <w:tr>
         <w:tc>
           <w:tcPr>
-            <w:tcW w:w="675" w:type="dxa"/>
+            <w:tcW w:w="937" w:type="dxa"/>
           </w:tcPr>
           <w:p>
             <w:pPr>
@@ -1906,13 +1995,26 @@
               <w:rPr>
                 <w:color w:val="000000"/>
               </w:rPr>
-              <w:t xml:space="preserve">La edad del usuario, esta directamente relacionado con la fecha de nacimiento, se </w:t>
-            </w:r>
-            <w:r>
-              <w:rPr>
-                <w:color w:val="000000"/>
-              </w:rPr>
-              <w:lastRenderedPageBreak/>
+              <w:t xml:space="preserve">La edad del usuario, </w:t>
+            </w:r>
+            <w:proofErr w:type="spellStart"/>
+            <w:r>
+              <w:rPr>
+                <w:color w:val="000000"/>
+              </w:rPr>
+              <w:t>esta</w:t>
+            </w:r>
+            <w:proofErr w:type="spellEnd"/>
+            <w:r>
+              <w:rPr>
+                <w:color w:val="000000"/>
+              </w:rPr>
+              <w:t xml:space="preserve"> directamente relacionado con la fecha de nacimiento, se </w:t>
+            </w:r>
+            <w:r>
+              <w:rPr>
+                <w:color w:val="000000"/>
+              </w:rPr>
               <w:t>contemplará</w:t>
             </w:r>
             <w:r>
@@ -1939,7 +2041,7 @@
       <w:tr>
         <w:tc>
           <w:tcPr>
-            <w:tcW w:w="675" w:type="dxa"/>
+            <w:tcW w:w="937" w:type="dxa"/>
           </w:tcPr>
           <w:p>
             <w:pPr>
@@ -1956,7 +2058,6 @@
                 <w:color w:val="000000"/>
                 <w:sz w:val="22"/>
               </w:rPr>
-              <w:lastRenderedPageBreak/>
               <w:t>S</w:t>
             </w:r>
             <w:r>
@@ -1986,7 +2087,21 @@
               <w:rPr>
                 <w:color w:val="000000"/>
               </w:rPr>
-              <w:t>Restringir que los usuarios que contraten servicios tengan que tener teléfono.</w:t>
+              <w:t xml:space="preserve">Restringir que los usuarios que contraten servicios </w:t>
+            </w:r>
+            <w:proofErr w:type="gramStart"/>
+            <w:r>
+              <w:rPr>
+                <w:color w:val="000000"/>
+              </w:rPr>
+              <w:t>tengan que tener</w:t>
+            </w:r>
+            <w:proofErr w:type="gramEnd"/>
+            <w:r>
+              <w:rPr>
+                <w:color w:val="000000"/>
+              </w:rPr>
+              <w:t xml:space="preserve"> teléfono.</w:t>
             </w:r>
           </w:p>
         </w:tc>
@@ -1994,7 +2109,7 @@
       <w:tr>
         <w:tc>
           <w:tcPr>
-            <w:tcW w:w="675" w:type="dxa"/>
+            <w:tcW w:w="937" w:type="dxa"/>
           </w:tcPr>
           <w:p>
             <w:pPr>
@@ -2048,7 +2163,7 @@
       <w:tr>
         <w:tc>
           <w:tcPr>
-            <w:tcW w:w="675" w:type="dxa"/>
+            <w:tcW w:w="937" w:type="dxa"/>
           </w:tcPr>
           <w:p>
             <w:pPr>
@@ -2094,7 +2209,7 @@
               <w:rPr>
                 <w:color w:val="000000"/>
               </w:rPr>
-              <w:t>La fecha de creación no esta en club, si no que se encuentra en la tabla de creación de club, seria redundante que aparezca en ambos lados.</w:t>
+              <w:t>No podemos controlar que cuando un usuario es invitado y acepta dicha invitación, pase a formar parte de club.</w:t>
             </w:r>
           </w:p>
         </w:tc>
@@ -2102,7 +2217,7 @@
       <w:tr>
         <w:tc>
           <w:tcPr>
-            <w:tcW w:w="675" w:type="dxa"/>
+            <w:tcW w:w="937" w:type="dxa"/>
           </w:tcPr>
           <w:p>
             <w:pPr>
@@ -2148,7 +2263,19 @@
               <w:rPr>
                 <w:color w:val="000000"/>
               </w:rPr>
-              <w:t>No podemos controlar que cuando un usuario es invitado y acepta dicha invitación, pase a formar parte de club.</w:t>
+              <w:t>No nos es posible limitar que las solicitudes solo se puedan enviar en caso de que club este cerrad</w:t>
+            </w:r>
+            <w:r>
+              <w:rPr>
+                <w:color w:val="000000"/>
+              </w:rPr>
+              <w:t>o</w:t>
+            </w:r>
+            <w:r>
+              <w:rPr>
+                <w:color w:val="000000"/>
+              </w:rPr>
+              <w:t>.</w:t>
             </w:r>
           </w:p>
         </w:tc>
@@ -2156,7 +2283,7 @@
       <w:tr>
         <w:tc>
           <w:tcPr>
-            <w:tcW w:w="675" w:type="dxa"/>
+            <w:tcW w:w="937" w:type="dxa"/>
           </w:tcPr>
           <w:p>
             <w:pPr>
@@ -2202,26 +2329,16 @@
               <w:rPr>
                 <w:color w:val="000000"/>
               </w:rPr>
-              <w:t>No nos es posible limitar que las solicitudes solo se puedan enviar en caso de que club</w:t>
-            </w:r>
-            <w:r>
-              <w:rPr>
-                <w:color w:val="000000"/>
-              </w:rPr>
-              <w:t>.</w:t>
-            </w:r>
-            <w:r>
-              <w:rPr>
-                <w:color w:val="000000"/>
-              </w:rPr>
-              <w:t>abierto sea falso, que este cerrad</w:t>
-            </w:r>
-            <w:r>
-              <w:rPr>
-                <w:color w:val="000000"/>
-              </w:rPr>
-              <w:t>o</w:t>
-            </w:r>
+              <w:t xml:space="preserve">Que un usuario al crear un club pase a ser miembro </w:t>
+            </w:r>
+            <w:proofErr w:type="gramStart"/>
+            <w:r>
+              <w:rPr>
+                <w:color w:val="000000"/>
+              </w:rPr>
+              <w:t>del mismo</w:t>
+            </w:r>
+            <w:proofErr w:type="gramEnd"/>
             <w:r>
               <w:rPr>
                 <w:color w:val="000000"/>
@@ -2234,7 +2351,7 @@
       <w:tr>
         <w:tc>
           <w:tcPr>
-            <w:tcW w:w="675" w:type="dxa"/>
+            <w:tcW w:w="937" w:type="dxa"/>
           </w:tcPr>
           <w:p>
             <w:pPr>
@@ -2280,7 +2397,7 @@
               <w:rPr>
                 <w:color w:val="000000"/>
               </w:rPr>
-              <w:t>Que un usuario al crear un club pase a ser miembro del mismo.</w:t>
+              <w:t>La valoración tendrá valores entre 0 y 10.</w:t>
             </w:r>
           </w:p>
         </w:tc>
@@ -2288,7 +2405,7 @@
       <w:tr>
         <w:tc>
           <w:tcPr>
-            <w:tcW w:w="675" w:type="dxa"/>
+            <w:tcW w:w="937" w:type="dxa"/>
           </w:tcPr>
           <w:p>
             <w:pPr>
@@ -2326,15 +2443,9 @@
               <w:pStyle w:val="WW-Sangra2detindependiente"/>
               <w:keepNext/>
               <w:ind w:left="0"/>
-              <w:rPr>
-                <w:color w:val="000000"/>
-              </w:rPr>
-            </w:pPr>
-            <w:r>
-              <w:rPr>
-                <w:color w:val="000000"/>
-              </w:rPr>
-              <w:t>La valoración tendrá valores entre 0 y 10.</w:t>
+            </w:pPr>
+            <w:r>
+              <w:t>Cuando un club se va a eliminar se mantendrán sus datos como registro histórico, pero sin actividad. No lo hemos podido añadir a nuestro diseño.</w:t>
             </w:r>
           </w:p>
         </w:tc>
@@ -2342,7 +2453,7 @@
       <w:tr>
         <w:tc>
           <w:tcPr>
-            <w:tcW w:w="675" w:type="dxa"/>
+            <w:tcW w:w="937" w:type="dxa"/>
           </w:tcPr>
           <w:p>
             <w:pPr>
@@ -2389,141 +2500,14 @@
               <w:keepNext/>
               <w:ind w:left="0"/>
               <w:rPr>
-                <w:color w:val="000000"/>
-              </w:rPr>
-            </w:pPr>
-            <w:r>
-              <w:rPr>
-                <w:color w:val="000000"/>
-              </w:rPr>
-              <w:t xml:space="preserve">El log de actividades no se ha incluido en el </w:t>
-            </w:r>
-            <w:r>
-              <w:rPr>
-                <w:color w:val="000000"/>
-              </w:rPr>
-              <w:t>diseño por</w:t>
-            </w:r>
-            <w:r>
-              <w:rPr>
-                <w:color w:val="000000"/>
-              </w:rPr>
-              <w:t xml:space="preserve"> falta de información.</w:t>
-            </w:r>
-          </w:p>
-        </w:tc>
-      </w:tr>
-      <w:tr>
-        <w:tc>
-          <w:tcPr>
-            <w:tcW w:w="675" w:type="dxa"/>
-          </w:tcPr>
-          <w:p>
-            <w:pPr>
-              <w:pStyle w:val="WW-Sangra2detindependiente"/>
-              <w:ind w:left="0"/>
-              <w:jc w:val="center"/>
-              <w:rPr>
-                <w:color w:val="000000"/>
-                <w:sz w:val="22"/>
-              </w:rPr>
-            </w:pPr>
-            <w:r>
-              <w:rPr>
-                <w:color w:val="000000"/>
-                <w:sz w:val="22"/>
-              </w:rPr>
-              <w:t>S</w:t>
-            </w:r>
-            <w:r>
-              <w:rPr>
-                <w:color w:val="000000"/>
-                <w:sz w:val="22"/>
-                <w:vertAlign w:val="subscript"/>
-              </w:rPr>
-              <w:t>1</w:t>
-            </w:r>
-            <w:r>
-              <w:rPr>
-                <w:color w:val="000000"/>
-                <w:sz w:val="22"/>
-                <w:vertAlign w:val="subscript"/>
-              </w:rPr>
-              <w:t>1</w:t>
-            </w:r>
-          </w:p>
-        </w:tc>
-        <w:tc>
-          <w:tcPr>
-            <w:tcW w:w="8043" w:type="dxa"/>
-          </w:tcPr>
-          <w:p>
-            <w:pPr>
-              <w:pStyle w:val="WW-Sangra2detindependiente"/>
-              <w:keepNext/>
-              <w:ind w:left="0"/>
-            </w:pPr>
-            <w:r>
-              <w:t>Cuando un club se va a eliminar se mantendrán sus datos como registro histórico, pero sin actividad. No lo hemos podido añadir a nuestro diseño.</w:t>
-            </w:r>
-          </w:p>
-        </w:tc>
-      </w:tr>
-      <w:tr>
-        <w:tc>
-          <w:tcPr>
-            <w:tcW w:w="675" w:type="dxa"/>
-          </w:tcPr>
-          <w:p>
-            <w:pPr>
-              <w:pStyle w:val="WW-Sangra2detindependiente"/>
-              <w:ind w:left="0"/>
-              <w:jc w:val="center"/>
-              <w:rPr>
-                <w:color w:val="000000"/>
-                <w:sz w:val="22"/>
-              </w:rPr>
-            </w:pPr>
-            <w:r>
-              <w:rPr>
-                <w:color w:val="000000"/>
-                <w:sz w:val="22"/>
-              </w:rPr>
-              <w:t>S</w:t>
-            </w:r>
-            <w:r>
-              <w:rPr>
-                <w:color w:val="000000"/>
-                <w:sz w:val="22"/>
-                <w:vertAlign w:val="subscript"/>
-              </w:rPr>
-              <w:t>1</w:t>
-            </w:r>
-            <w:r>
-              <w:rPr>
-                <w:color w:val="000000"/>
-                <w:sz w:val="22"/>
-                <w:vertAlign w:val="subscript"/>
-              </w:rPr>
-              <w:t>2</w:t>
-            </w:r>
-          </w:p>
-        </w:tc>
-        <w:tc>
-          <w:tcPr>
-            <w:tcW w:w="8043" w:type="dxa"/>
-          </w:tcPr>
-          <w:p>
-            <w:pPr>
-              <w:pStyle w:val="WW-Sangra2detindependiente"/>
-              <w:keepNext/>
-              <w:ind w:left="0"/>
-              <w:rPr>
                 <w:u w:val="single"/>
               </w:rPr>
             </w:pPr>
             <w:r>
-              <w:t>No podemos controlar que el color de la película sea solo Black &amp; White o Color, podremos resolverlo mediante una restricción en SQL.</w:t>
+              <w:t>No podemos controlar que el color de la película sea solo Black &amp; White o Colo</w:t>
+            </w:r>
+            <w:r>
+              <w:t>r</w:t>
             </w:r>
           </w:p>
         </w:tc>
@@ -2621,6 +2605,7 @@
         </w:rPr>
         <w:t xml:space="preserve"> (</w:t>
       </w:r>
+      <w:proofErr w:type="spellStart"/>
       <w:r>
         <w:rPr>
           <w:color w:val="000000"/>
@@ -2635,6 +2620,7 @@
         </w:rPr>
         <w:t>.sql</w:t>
       </w:r>
+      <w:proofErr w:type="spellEnd"/>
       <w:r>
         <w:rPr>
           <w:color w:val="000000"/>
@@ -2702,8 +2688,19 @@
           <w:color w:val="000000"/>
           <w:u w:val="single"/>
         </w:rPr>
-        <w:t xml:space="preserve"> re-incorporada</w:t>
-      </w:r>
+        <w:t xml:space="preserve"> </w:t>
+      </w:r>
+      <w:proofErr w:type="spellStart"/>
+      <w:proofErr w:type="gramStart"/>
+      <w:r>
+        <w:rPr>
+          <w:color w:val="000000"/>
+          <w:u w:val="single"/>
+        </w:rPr>
+        <w:t>re-incorporada</w:t>
+      </w:r>
+      <w:proofErr w:type="spellEnd"/>
+      <w:proofErr w:type="gramEnd"/>
       <w:r>
         <w:rPr>
           <w:color w:val="000000"/>
@@ -2728,6 +2725,24 @@
         </w:rPr>
         <w:t xml:space="preserve"> que se han podido contemplar con las sentencias de definición de SQL. </w:t>
       </w:r>
+    </w:p>
+    <w:p>
+      <w:pPr>
+        <w:pStyle w:val="WW-Sangra2detindependiente"/>
+        <w:ind w:left="0"/>
+        <w:rPr>
+          <w:color w:val="000000"/>
+        </w:rPr>
+      </w:pPr>
+    </w:p>
+    <w:p>
+      <w:pPr>
+        <w:pStyle w:val="WW-Sangra2detindependiente"/>
+        <w:ind w:left="0"/>
+        <w:rPr>
+          <w:color w:val="000000"/>
+        </w:rPr>
+      </w:pPr>
     </w:p>
     <w:p>
       <w:pPr>
@@ -2771,6 +2786,7 @@
                 <w:color w:val="000000"/>
               </w:rPr>
             </w:pPr>
+            <w:proofErr w:type="spellStart"/>
             <w:r>
               <w:rPr>
                 <w:b/>
@@ -2778,6 +2794,7 @@
               </w:rPr>
               <w:t>Sup_id</w:t>
             </w:r>
+            <w:proofErr w:type="spellEnd"/>
           </w:p>
         </w:tc>
         <w:tc>
@@ -2852,7 +2869,49 @@
               <w:rPr>
                 <w:color w:val="000000"/>
               </w:rPr>
-              <w:t>Solucionado el control de que una password sea mayor a 8 caracteres con  CHECK (LENGTH(password) &gt;8</w:t>
+              <w:t xml:space="preserve">Solucionado el control de que una </w:t>
+            </w:r>
+            <w:proofErr w:type="spellStart"/>
+            <w:r>
+              <w:rPr>
+                <w:color w:val="000000"/>
+              </w:rPr>
+              <w:t>password</w:t>
+            </w:r>
+            <w:proofErr w:type="spellEnd"/>
+            <w:r>
+              <w:rPr>
+                <w:color w:val="000000"/>
+              </w:rPr>
+              <w:t xml:space="preserve"> sea mayor a 8 caracteres </w:t>
+            </w:r>
+            <w:proofErr w:type="gramStart"/>
+            <w:r>
+              <w:rPr>
+                <w:color w:val="000000"/>
+              </w:rPr>
+              <w:t>con  CHECK</w:t>
+            </w:r>
+            <w:proofErr w:type="gramEnd"/>
+            <w:r>
+              <w:rPr>
+                <w:color w:val="000000"/>
+              </w:rPr>
+              <w:t xml:space="preserve"> (LENGTH(</w:t>
+            </w:r>
+            <w:proofErr w:type="spellStart"/>
+            <w:r>
+              <w:rPr>
+                <w:color w:val="000000"/>
+              </w:rPr>
+              <w:t>password</w:t>
+            </w:r>
+            <w:proofErr w:type="spellEnd"/>
+            <w:r>
+              <w:rPr>
+                <w:color w:val="000000"/>
+              </w:rPr>
+              <w:t>) &gt;8</w:t>
             </w:r>
           </w:p>
         </w:tc>
@@ -2885,7 +2944,7 @@
                 <w:sz w:val="22"/>
                 <w:vertAlign w:val="subscript"/>
               </w:rPr>
-              <w:t>i</w:t>
+              <w:t>2</w:t>
             </w:r>
           </w:p>
         </w:tc>
@@ -2902,6 +2961,707 @@
                 <w:color w:val="000000"/>
               </w:rPr>
             </w:pPr>
+            <w:r>
+              <w:rPr>
+                <w:color w:val="000000"/>
+              </w:rPr>
+              <w:t xml:space="preserve">Solucionado el problema de volcado de datos solo de </w:t>
+            </w:r>
+            <w:proofErr w:type="spellStart"/>
+            <w:r>
+              <w:rPr>
+                <w:color w:val="000000"/>
+              </w:rPr>
+              <w:t>fecha_nacimiento</w:t>
+            </w:r>
+            <w:proofErr w:type="spellEnd"/>
+            <w:r>
+              <w:rPr>
+                <w:color w:val="000000"/>
+              </w:rPr>
+              <w:t xml:space="preserve"> y usarlo para calcular edad mediante </w:t>
+            </w:r>
+            <w:r>
+              <w:rPr>
+                <w:color w:val="000000"/>
+              </w:rPr>
+              <w:t>(SYSDATE-(TO_</w:t>
+            </w:r>
+            <w:proofErr w:type="gramStart"/>
+            <w:r>
+              <w:rPr>
+                <w:color w:val="000000"/>
+              </w:rPr>
+              <w:t>DATE(</w:t>
+            </w:r>
+            <w:proofErr w:type="spellStart"/>
+            <w:proofErr w:type="gramEnd"/>
+            <w:r>
+              <w:rPr>
+                <w:color w:val="000000"/>
+              </w:rPr>
+              <w:t>birthdate</w:t>
+            </w:r>
+            <w:proofErr w:type="spellEnd"/>
+            <w:r>
+              <w:rPr>
+                <w:color w:val="000000"/>
+              </w:rPr>
+              <w:t>, 'YYYY-MM-DD')))/365.2422</w:t>
+            </w:r>
+          </w:p>
+        </w:tc>
+      </w:tr>
+      <w:tr>
+        <w:tc>
+          <w:tcPr>
+            <w:tcW w:w="1100" w:type="dxa"/>
+          </w:tcPr>
+          <w:p>
+            <w:pPr>
+              <w:pStyle w:val="WW-Sangra2detindependiente"/>
+              <w:ind w:left="0"/>
+              <w:jc w:val="center"/>
+              <w:rPr>
+                <w:color w:val="000000"/>
+                <w:sz w:val="22"/>
+              </w:rPr>
+            </w:pPr>
+            <w:r>
+              <w:rPr>
+                <w:color w:val="000000"/>
+                <w:sz w:val="22"/>
+              </w:rPr>
+              <w:t>S</w:t>
+            </w:r>
+            <w:r>
+              <w:rPr>
+                <w:color w:val="000000"/>
+                <w:sz w:val="22"/>
+                <w:vertAlign w:val="subscript"/>
+              </w:rPr>
+              <w:t>3</w:t>
+            </w:r>
+          </w:p>
+        </w:tc>
+        <w:tc>
+          <w:tcPr>
+            <w:tcW w:w="7618" w:type="dxa"/>
+          </w:tcPr>
+          <w:p>
+            <w:pPr>
+              <w:pStyle w:val="WW-Sangra2detindependiente"/>
+              <w:keepNext/>
+              <w:ind w:left="0"/>
+              <w:rPr>
+                <w:color w:val="000000"/>
+              </w:rPr>
+            </w:pPr>
+            <w:r>
+              <w:rPr>
+                <w:color w:val="000000"/>
+              </w:rPr>
+              <w:t xml:space="preserve">Para solucionar esto, al insertar en la tabla CONTRATOS hemos puesto la restricción </w:t>
+            </w:r>
+            <w:proofErr w:type="spellStart"/>
+            <w:r>
+              <w:rPr>
+                <w:color w:val="000000"/>
+              </w:rPr>
+              <w:t>poneN</w:t>
+            </w:r>
+            <w:proofErr w:type="spellEnd"/>
+            <w:r>
+              <w:rPr>
+                <w:color w:val="000000"/>
+              </w:rPr>
+              <w:t xml:space="preserve"> IS NOT NULL</w:t>
+            </w:r>
+          </w:p>
+        </w:tc>
+      </w:tr>
+      <w:tr>
+        <w:tc>
+          <w:tcPr>
+            <w:tcW w:w="1100" w:type="dxa"/>
+          </w:tcPr>
+          <w:p>
+            <w:pPr>
+              <w:pStyle w:val="WW-Sangra2detindependiente"/>
+              <w:ind w:left="0"/>
+              <w:jc w:val="center"/>
+              <w:rPr>
+                <w:color w:val="000000"/>
+                <w:sz w:val="22"/>
+              </w:rPr>
+            </w:pPr>
+            <w:r>
+              <w:rPr>
+                <w:color w:val="000000"/>
+                <w:sz w:val="22"/>
+              </w:rPr>
+              <w:t>S</w:t>
+            </w:r>
+            <w:r>
+              <w:rPr>
+                <w:color w:val="000000"/>
+                <w:sz w:val="22"/>
+                <w:vertAlign w:val="subscript"/>
+              </w:rPr>
+              <w:t>4</w:t>
+            </w:r>
+          </w:p>
+        </w:tc>
+        <w:tc>
+          <w:tcPr>
+            <w:tcW w:w="7618" w:type="dxa"/>
+          </w:tcPr>
+          <w:p>
+            <w:pPr>
+              <w:pStyle w:val="WW-Sangra2detindependiente"/>
+              <w:keepNext/>
+              <w:ind w:left="0"/>
+              <w:rPr>
+                <w:color w:val="000000"/>
+              </w:rPr>
+            </w:pPr>
+            <w:r>
+              <w:rPr>
+                <w:color w:val="000000"/>
+              </w:rPr>
+              <w:t xml:space="preserve">Lo hemos resuelto mediante una comparación aritmética en el WHERE al insertar: </w:t>
+            </w:r>
+            <w:r>
+              <w:rPr>
+                <w:color w:val="000000"/>
+              </w:rPr>
+              <w:t>(TO_</w:t>
+            </w:r>
+            <w:proofErr w:type="gramStart"/>
+            <w:r>
+              <w:rPr>
+                <w:color w:val="000000"/>
+              </w:rPr>
+              <w:t>DATE(</w:t>
+            </w:r>
+            <w:proofErr w:type="spellStart"/>
+            <w:proofErr w:type="gramEnd"/>
+            <w:r>
+              <w:rPr>
+                <w:color w:val="000000"/>
+              </w:rPr>
+              <w:t>enddate</w:t>
+            </w:r>
+            <w:proofErr w:type="spellEnd"/>
+            <w:r>
+              <w:rPr>
+                <w:color w:val="000000"/>
+              </w:rPr>
+              <w:t>, 'YYYY-MM-DD') &gt; TO_DATE(</w:t>
+            </w:r>
+            <w:proofErr w:type="spellStart"/>
+            <w:r>
+              <w:rPr>
+                <w:color w:val="000000"/>
+              </w:rPr>
+              <w:t>startdate</w:t>
+            </w:r>
+            <w:proofErr w:type="spellEnd"/>
+            <w:r>
+              <w:rPr>
+                <w:color w:val="000000"/>
+              </w:rPr>
+              <w:t>, 'YYYY-MM-DD'))</w:t>
+            </w:r>
+          </w:p>
+        </w:tc>
+      </w:tr>
+      <w:tr>
+        <w:tc>
+          <w:tcPr>
+            <w:tcW w:w="1100" w:type="dxa"/>
+          </w:tcPr>
+          <w:p>
+            <w:pPr>
+              <w:pStyle w:val="WW-Sangra2detindependiente"/>
+              <w:ind w:left="0"/>
+              <w:jc w:val="center"/>
+              <w:rPr>
+                <w:color w:val="000000"/>
+                <w:sz w:val="22"/>
+              </w:rPr>
+            </w:pPr>
+            <w:r>
+              <w:rPr>
+                <w:color w:val="000000"/>
+                <w:sz w:val="22"/>
+              </w:rPr>
+              <w:t>S</w:t>
+            </w:r>
+            <w:r>
+              <w:rPr>
+                <w:color w:val="000000"/>
+                <w:sz w:val="22"/>
+                <w:vertAlign w:val="subscript"/>
+              </w:rPr>
+              <w:t>5</w:t>
+            </w:r>
+          </w:p>
+        </w:tc>
+        <w:tc>
+          <w:tcPr>
+            <w:tcW w:w="7618" w:type="dxa"/>
+          </w:tcPr>
+          <w:p>
+            <w:pPr>
+              <w:pStyle w:val="WW-Sangra2detindependiente"/>
+              <w:keepNext/>
+              <w:ind w:left="0"/>
+              <w:rPr>
+                <w:color w:val="000000"/>
+              </w:rPr>
+            </w:pPr>
+            <w:r>
+              <w:rPr>
+                <w:color w:val="000000"/>
+              </w:rPr>
+              <w:t>No hemos podido solucionar este problema ya que se tendría que resolver con un ‘</w:t>
+            </w:r>
+            <w:proofErr w:type="spellStart"/>
+            <w:r>
+              <w:rPr>
+                <w:color w:val="000000"/>
+              </w:rPr>
+              <w:t>trigger</w:t>
+            </w:r>
+            <w:proofErr w:type="spellEnd"/>
+            <w:r>
+              <w:rPr>
+                <w:color w:val="000000"/>
+              </w:rPr>
+              <w:t>’</w:t>
+            </w:r>
+          </w:p>
+        </w:tc>
+      </w:tr>
+      <w:tr>
+        <w:tc>
+          <w:tcPr>
+            <w:tcW w:w="1100" w:type="dxa"/>
+          </w:tcPr>
+          <w:p>
+            <w:pPr>
+              <w:pStyle w:val="WW-Sangra2detindependiente"/>
+              <w:ind w:left="0"/>
+              <w:jc w:val="center"/>
+              <w:rPr>
+                <w:color w:val="000000"/>
+                <w:sz w:val="22"/>
+              </w:rPr>
+            </w:pPr>
+            <w:r>
+              <w:rPr>
+                <w:color w:val="000000"/>
+                <w:sz w:val="22"/>
+              </w:rPr>
+              <w:t>S</w:t>
+            </w:r>
+            <w:r>
+              <w:rPr>
+                <w:color w:val="000000"/>
+                <w:sz w:val="22"/>
+                <w:vertAlign w:val="subscript"/>
+              </w:rPr>
+              <w:t>6</w:t>
+            </w:r>
+          </w:p>
+        </w:tc>
+        <w:tc>
+          <w:tcPr>
+            <w:tcW w:w="7618" w:type="dxa"/>
+          </w:tcPr>
+          <w:p>
+            <w:pPr>
+              <w:pStyle w:val="WW-Sangra2detindependiente"/>
+              <w:keepNext/>
+              <w:ind w:left="0"/>
+              <w:rPr>
+                <w:color w:val="000000"/>
+              </w:rPr>
+            </w:pPr>
+            <w:r>
+              <w:rPr>
+                <w:color w:val="000000"/>
+              </w:rPr>
+              <w:t xml:space="preserve">Este </w:t>
+            </w:r>
+            <w:r>
+              <w:rPr>
+                <w:color w:val="000000"/>
+              </w:rPr>
+              <w:t xml:space="preserve">problema lo hemos resuelto mediante un JOIN entre clubes y </w:t>
+            </w:r>
+            <w:proofErr w:type="spellStart"/>
+            <w:r>
+              <w:rPr>
+                <w:color w:val="000000"/>
+              </w:rPr>
+              <w:t>old_events</w:t>
+            </w:r>
+            <w:proofErr w:type="spellEnd"/>
+            <w:r>
+              <w:rPr>
+                <w:color w:val="000000"/>
+              </w:rPr>
+              <w:t xml:space="preserve"> para poder sacar el estado del club y que solo añada filas si coincide con ‘Open’</w:t>
+            </w:r>
+          </w:p>
+        </w:tc>
+      </w:tr>
+      <w:tr>
+        <w:tc>
+          <w:tcPr>
+            <w:tcW w:w="1100" w:type="dxa"/>
+          </w:tcPr>
+          <w:p>
+            <w:pPr>
+              <w:pStyle w:val="WW-Sangra2detindependiente"/>
+              <w:ind w:left="0"/>
+              <w:jc w:val="center"/>
+              <w:rPr>
+                <w:color w:val="000000"/>
+                <w:sz w:val="22"/>
+              </w:rPr>
+            </w:pPr>
+            <w:r>
+              <w:rPr>
+                <w:color w:val="000000"/>
+                <w:sz w:val="22"/>
+              </w:rPr>
+              <w:t>S</w:t>
+            </w:r>
+            <w:r>
+              <w:rPr>
+                <w:color w:val="000000"/>
+                <w:sz w:val="22"/>
+                <w:vertAlign w:val="subscript"/>
+              </w:rPr>
+              <w:t>7</w:t>
+            </w:r>
+          </w:p>
+        </w:tc>
+        <w:tc>
+          <w:tcPr>
+            <w:tcW w:w="7618" w:type="dxa"/>
+          </w:tcPr>
+          <w:p>
+            <w:pPr>
+              <w:pStyle w:val="WW-Sangra2detindependiente"/>
+              <w:keepNext/>
+              <w:ind w:left="0"/>
+              <w:rPr>
+                <w:color w:val="000000"/>
+              </w:rPr>
+            </w:pPr>
+            <w:r>
+              <w:rPr>
+                <w:color w:val="000000"/>
+              </w:rPr>
+              <w:t>No se ha resuelto, de nuevo, se puede utilizar un ‘</w:t>
+            </w:r>
+            <w:proofErr w:type="spellStart"/>
+            <w:r>
+              <w:rPr>
+                <w:color w:val="000000"/>
+              </w:rPr>
+              <w:t>trigger</w:t>
+            </w:r>
+            <w:proofErr w:type="spellEnd"/>
+            <w:r>
+              <w:rPr>
+                <w:color w:val="000000"/>
+              </w:rPr>
+              <w:t>’ para eliminar este problema</w:t>
+            </w:r>
+          </w:p>
+        </w:tc>
+      </w:tr>
+      <w:tr>
+        <w:tc>
+          <w:tcPr>
+            <w:tcW w:w="1100" w:type="dxa"/>
+          </w:tcPr>
+          <w:p>
+            <w:pPr>
+              <w:pStyle w:val="WW-Sangra2detindependiente"/>
+              <w:ind w:left="0"/>
+              <w:jc w:val="center"/>
+              <w:rPr>
+                <w:color w:val="000000"/>
+                <w:sz w:val="22"/>
+              </w:rPr>
+            </w:pPr>
+            <w:r>
+              <w:rPr>
+                <w:color w:val="000000"/>
+                <w:sz w:val="22"/>
+              </w:rPr>
+              <w:lastRenderedPageBreak/>
+              <w:t>S</w:t>
+            </w:r>
+            <w:r>
+              <w:rPr>
+                <w:color w:val="000000"/>
+                <w:sz w:val="22"/>
+                <w:vertAlign w:val="subscript"/>
+              </w:rPr>
+              <w:t>8</w:t>
+            </w:r>
+          </w:p>
+        </w:tc>
+        <w:tc>
+          <w:tcPr>
+            <w:tcW w:w="7618" w:type="dxa"/>
+          </w:tcPr>
+          <w:p>
+            <w:pPr>
+              <w:pStyle w:val="WW-Sangra2detindependiente"/>
+              <w:keepNext/>
+              <w:ind w:left="0"/>
+              <w:rPr>
+                <w:color w:val="000000"/>
+              </w:rPr>
+            </w:pPr>
+            <w:r>
+              <w:rPr>
+                <w:color w:val="000000"/>
+              </w:rPr>
+              <w:t xml:space="preserve">Este problema se ha resuelto con el siguiente código: </w:t>
+            </w:r>
+            <w:r>
+              <w:rPr>
+                <w:color w:val="000000"/>
+              </w:rPr>
+              <w:t>(SUBSTR(Etype,0,</w:t>
+            </w:r>
+            <w:proofErr w:type="gramStart"/>
+            <w:r>
+              <w:rPr>
+                <w:color w:val="000000"/>
+              </w:rPr>
+              <w:t>9)=</w:t>
+            </w:r>
+            <w:proofErr w:type="gramEnd"/>
+            <w:r>
+              <w:rPr>
+                <w:color w:val="000000"/>
+              </w:rPr>
+              <w:t>'</w:t>
+            </w:r>
+            <w:proofErr w:type="spellStart"/>
+            <w:r>
+              <w:rPr>
+                <w:color w:val="000000"/>
+              </w:rPr>
+              <w:t>opinion</w:t>
+            </w:r>
+            <w:proofErr w:type="spellEnd"/>
+            <w:r>
+              <w:rPr>
+                <w:color w:val="000000"/>
+              </w:rPr>
+              <w:t xml:space="preserve">' OR </w:t>
+            </w:r>
+            <w:proofErr w:type="spellStart"/>
+            <w:r>
+              <w:rPr>
+                <w:color w:val="000000"/>
+              </w:rPr>
+              <w:t>ltrim</w:t>
+            </w:r>
+            <w:proofErr w:type="spellEnd"/>
+            <w:r>
+              <w:rPr>
+                <w:color w:val="000000"/>
+              </w:rPr>
+              <w:t>(</w:t>
+            </w:r>
+            <w:proofErr w:type="spellStart"/>
+            <w:r>
+              <w:rPr>
+                <w:color w:val="000000"/>
+              </w:rPr>
+              <w:t>Etype</w:t>
+            </w:r>
+            <w:proofErr w:type="spellEnd"/>
+            <w:r>
+              <w:rPr>
+                <w:color w:val="000000"/>
+              </w:rPr>
+              <w:t>,'</w:t>
+            </w:r>
+            <w:proofErr w:type="spellStart"/>
+            <w:r>
+              <w:rPr>
+                <w:color w:val="000000"/>
+              </w:rPr>
+              <w:t>opinion</w:t>
+            </w:r>
+            <w:proofErr w:type="spellEnd"/>
+            <w:r>
+              <w:rPr>
+                <w:color w:val="000000"/>
+              </w:rPr>
+              <w:t>:') BETWEEN '0' AND '9</w:t>
+            </w:r>
+            <w:r>
+              <w:rPr>
+                <w:color w:val="000000"/>
+              </w:rPr>
+              <w:t>’</w:t>
+            </w:r>
+          </w:p>
+        </w:tc>
+      </w:tr>
+      <w:tr>
+        <w:tc>
+          <w:tcPr>
+            <w:tcW w:w="1100" w:type="dxa"/>
+          </w:tcPr>
+          <w:p>
+            <w:pPr>
+              <w:pStyle w:val="WW-Sangra2detindependiente"/>
+              <w:ind w:left="0"/>
+              <w:jc w:val="center"/>
+              <w:rPr>
+                <w:color w:val="000000"/>
+                <w:sz w:val="22"/>
+              </w:rPr>
+            </w:pPr>
+            <w:r>
+              <w:rPr>
+                <w:color w:val="000000"/>
+                <w:sz w:val="22"/>
+              </w:rPr>
+              <w:t>S</w:t>
+            </w:r>
+            <w:r>
+              <w:rPr>
+                <w:color w:val="000000"/>
+                <w:sz w:val="22"/>
+                <w:vertAlign w:val="subscript"/>
+              </w:rPr>
+              <w:t>9</w:t>
+            </w:r>
+          </w:p>
+        </w:tc>
+        <w:tc>
+          <w:tcPr>
+            <w:tcW w:w="7618" w:type="dxa"/>
+          </w:tcPr>
+          <w:p>
+            <w:pPr>
+              <w:pStyle w:val="WW-Sangra2detindependiente"/>
+              <w:keepNext/>
+              <w:ind w:left="0"/>
+              <w:rPr>
+                <w:color w:val="000000"/>
+              </w:rPr>
+            </w:pPr>
+            <w:r>
+              <w:rPr>
+                <w:color w:val="000000"/>
+              </w:rPr>
+              <w:t xml:space="preserve">Esto lo hemos resuelto haciendo un JOIN para poder tomar </w:t>
+            </w:r>
+          </w:p>
+        </w:tc>
+      </w:tr>
+      <w:tr>
+        <w:tc>
+          <w:tcPr>
+            <w:tcW w:w="1100" w:type="dxa"/>
+          </w:tcPr>
+          <w:p>
+            <w:pPr>
+              <w:pStyle w:val="WW-Sangra2detindependiente"/>
+              <w:ind w:left="0"/>
+              <w:jc w:val="center"/>
+              <w:rPr>
+                <w:color w:val="000000"/>
+                <w:sz w:val="22"/>
+              </w:rPr>
+            </w:pPr>
+            <w:r>
+              <w:rPr>
+                <w:color w:val="000000"/>
+                <w:sz w:val="22"/>
+              </w:rPr>
+              <w:t>S</w:t>
+            </w:r>
+            <w:r>
+              <w:rPr>
+                <w:color w:val="000000"/>
+                <w:sz w:val="22"/>
+                <w:vertAlign w:val="subscript"/>
+              </w:rPr>
+              <w:t>10</w:t>
+            </w:r>
+          </w:p>
+        </w:tc>
+        <w:tc>
+          <w:tcPr>
+            <w:tcW w:w="7618" w:type="dxa"/>
+          </w:tcPr>
+          <w:p>
+            <w:pPr>
+              <w:pStyle w:val="WW-Sangra2detindependiente"/>
+              <w:keepNext/>
+              <w:ind w:left="0"/>
+              <w:rPr>
+                <w:color w:val="000000"/>
+              </w:rPr>
+            </w:pPr>
+            <w:r>
+              <w:rPr>
+                <w:color w:val="000000"/>
+              </w:rPr>
+              <w:t xml:space="preserve">Al haber pocos tipos de valores, hemos creado esta restricción dentro de la propia creación </w:t>
+            </w:r>
+            <w:proofErr w:type="gramStart"/>
+            <w:r>
+              <w:rPr>
+                <w:color w:val="000000"/>
+              </w:rPr>
+              <w:t>de la tabal</w:t>
+            </w:r>
+            <w:proofErr w:type="gramEnd"/>
+            <w:r>
+              <w:rPr>
+                <w:color w:val="000000"/>
+              </w:rPr>
+              <w:t xml:space="preserve"> películas de la siguiente manera: </w:t>
+            </w:r>
+            <w:r>
+              <w:rPr>
+                <w:color w:val="000000"/>
+              </w:rPr>
+              <w:t>CHECK (color IN ('</w:t>
+            </w:r>
+            <w:proofErr w:type="spellStart"/>
+            <w:r>
+              <w:rPr>
+                <w:color w:val="000000"/>
+              </w:rPr>
+              <w:t>Color','Black</w:t>
+            </w:r>
+            <w:proofErr w:type="spellEnd"/>
+            <w:r>
+              <w:rPr>
+                <w:color w:val="000000"/>
+              </w:rPr>
+              <w:t xml:space="preserve"> and White')</w:t>
+            </w:r>
           </w:p>
         </w:tc>
       </w:tr>
@@ -2936,9 +3696,13 @@
       <w:r>
         <w:t xml:space="preserve">Semántica explícita </w:t>
       </w:r>
+      <w:proofErr w:type="spellStart"/>
+      <w:proofErr w:type="gramStart"/>
       <w:r>
         <w:t>re-incorporada</w:t>
       </w:r>
+      <w:proofErr w:type="spellEnd"/>
+      <w:proofErr w:type="gramEnd"/>
     </w:p>
     <w:p>
       <w:pPr>
@@ -3017,6 +3781,7 @@
                 <w:color w:val="000000"/>
               </w:rPr>
             </w:pPr>
+            <w:proofErr w:type="spellStart"/>
             <w:r>
               <w:rPr>
                 <w:b/>
@@ -3024,6 +3789,7 @@
               </w:rPr>
               <w:t>Sup_id</w:t>
             </w:r>
+            <w:proofErr w:type="spellEnd"/>
           </w:p>
         </w:tc>
         <w:tc>
@@ -3098,7 +3864,7 @@
                 <w:color w:val="000000"/>
                 <w:vertAlign w:val="subscript"/>
               </w:rPr>
-              <w:t>j+1</w:t>
+              <w:t>13</w:t>
             </w:r>
           </w:p>
         </w:tc>
@@ -3118,15 +3884,7 @@
               <w:rPr>
                 <w:color w:val="000000"/>
               </w:rPr>
-              <w:t xml:space="preserve">Check </w:t>
-            </w:r>
-            <w:r>
-              <w:rPr>
-                <w:color w:val="000000"/>
-                <w:sz w:val="20"/>
-                <w:szCs w:val="20"/>
-              </w:rPr>
-              <w:t>(rest. sem. simple)</w:t>
+              <w:t>Tabla Visualizaciones</w:t>
             </w:r>
           </w:p>
         </w:tc>
@@ -3146,20 +3904,21 @@
               <w:rPr>
                 <w:color w:val="000000"/>
               </w:rPr>
-              <w:t xml:space="preserve">No existe valor de </w:t>
-            </w:r>
-            <w:r>
-              <w:rPr>
-                <w:i/>
-                <w:color w:val="000000"/>
-              </w:rPr>
-              <w:t>edad</w:t>
-            </w:r>
-            <w:r>
-              <w:rPr>
-                <w:color w:val="000000"/>
-              </w:rPr>
-              <w:t xml:space="preserve"> mayor de 120 años</w:t>
+              <w:t xml:space="preserve">Hemos supuesto que la </w:t>
+            </w:r>
+            <w:proofErr w:type="spellStart"/>
+            <w:r>
+              <w:rPr>
+                <w:color w:val="000000"/>
+              </w:rPr>
+              <w:t>media_actividad</w:t>
+            </w:r>
+            <w:proofErr w:type="spellEnd"/>
+            <w:r>
+              <w:rPr>
+                <w:color w:val="000000"/>
+              </w:rPr>
+              <w:t xml:space="preserve"> de un usuario serán sus visualizaciones en un año, y para almacenarlas hemos creado esta tabla.</w:t>
             </w:r>
           </w:p>
         </w:tc>
@@ -3189,7 +3948,7 @@
                 <w:color w:val="000000"/>
                 <w:vertAlign w:val="subscript"/>
               </w:rPr>
-              <w:t>k</w:t>
+              <w:t>14</w:t>
             </w:r>
           </w:p>
         </w:tc>
@@ -3205,6 +3964,12 @@
                 <w:color w:val="000000"/>
               </w:rPr>
             </w:pPr>
+            <w:r>
+              <w:rPr>
+                <w:color w:val="000000"/>
+              </w:rPr>
+              <w:t>Fecha Completa</w:t>
+            </w:r>
           </w:p>
         </w:tc>
         <w:tc>
@@ -3223,8 +3988,45 @@
               <w:rPr>
                 <w:color w:val="000000"/>
               </w:rPr>
-              <w:t xml:space="preserve">… </w:t>
-            </w:r>
+              <w:t xml:space="preserve">Para relaciones que requerían una fecha completa (como invitación o solicitud) hemos hecho una concatenación de </w:t>
+            </w:r>
+            <w:proofErr w:type="spellStart"/>
+            <w:r>
+              <w:rPr>
+                <w:color w:val="000000"/>
+              </w:rPr>
+              <w:t>ev_date</w:t>
+            </w:r>
+            <w:proofErr w:type="spellEnd"/>
+            <w:r>
+              <w:rPr>
+                <w:color w:val="000000"/>
+              </w:rPr>
+              <w:t xml:space="preserve"> con </w:t>
+            </w:r>
+            <w:proofErr w:type="spellStart"/>
+            <w:r>
+              <w:rPr>
+                <w:color w:val="000000"/>
+              </w:rPr>
+              <w:t>ev_hour</w:t>
+            </w:r>
+            <w:proofErr w:type="spellEnd"/>
+            <w:r>
+              <w:rPr>
+                <w:color w:val="000000"/>
+              </w:rPr>
+              <w:t>.</w:t>
+            </w:r>
+          </w:p>
+          <w:p>
+            <w:pPr>
+              <w:pStyle w:val="WW-Sangra2detindependiente"/>
+              <w:ind w:left="0"/>
+              <w:rPr>
+                <w:color w:val="000000"/>
+              </w:rPr>
+            </w:pPr>
           </w:p>
         </w:tc>
       </w:tr>
@@ -3246,7 +4048,21 @@
               <w:rPr>
                 <w:color w:val="000000"/>
               </w:rPr>
-              <w:t>…</w:t>
+              <w:t>I</w:t>
+            </w:r>
+            <w:r>
+              <w:rPr>
+                <w:color w:val="000000"/>
+                <w:vertAlign w:val="subscript"/>
+              </w:rPr>
+              <w:t>1</w:t>
+            </w:r>
+            <w:r>
+              <w:rPr>
+                <w:color w:val="000000"/>
+                <w:vertAlign w:val="subscript"/>
+              </w:rPr>
+              <w:t>5</w:t>
             </w:r>
           </w:p>
         </w:tc>
@@ -3263,6 +4079,12 @@
                 <w:color w:val="000000"/>
               </w:rPr>
             </w:pPr>
+            <w:r>
+              <w:rPr>
+                <w:color w:val="000000"/>
+              </w:rPr>
+              <w:t>Longitud de DNI</w:t>
+            </w:r>
           </w:p>
         </w:tc>
         <w:tc>
@@ -3278,6 +4100,254 @@
                 <w:color w:val="000000"/>
               </w:rPr>
             </w:pPr>
+            <w:r>
+              <w:rPr>
+                <w:color w:val="000000"/>
+              </w:rPr>
+              <w:t xml:space="preserve">Hemos supuesto una </w:t>
+            </w:r>
+            <w:proofErr w:type="gramStart"/>
+            <w:r>
+              <w:rPr>
+                <w:color w:val="000000"/>
+              </w:rPr>
+              <w:t>longitud  9</w:t>
+            </w:r>
+            <w:proofErr w:type="gramEnd"/>
+            <w:r>
+              <w:rPr>
+                <w:color w:val="000000"/>
+              </w:rPr>
+              <w:t xml:space="preserve"> para DNI</w:t>
+            </w:r>
+          </w:p>
+        </w:tc>
+      </w:tr>
+      <w:tr>
+        <w:tc>
+          <w:tcPr>
+            <w:tcW w:w="969" w:type="dxa"/>
+          </w:tcPr>
+          <w:p>
+            <w:pPr>
+              <w:pStyle w:val="WW-Sangra2detindependiente"/>
+              <w:ind w:left="0"/>
+              <w:jc w:val="center"/>
+              <w:rPr>
+                <w:color w:val="000000"/>
+              </w:rPr>
+            </w:pPr>
+            <w:r>
+              <w:rPr>
+                <w:color w:val="000000"/>
+              </w:rPr>
+              <w:t>I</w:t>
+            </w:r>
+            <w:r>
+              <w:rPr>
+                <w:color w:val="000000"/>
+                <w:vertAlign w:val="subscript"/>
+              </w:rPr>
+              <w:t>1</w:t>
+            </w:r>
+            <w:r>
+              <w:rPr>
+                <w:color w:val="000000"/>
+                <w:vertAlign w:val="subscript"/>
+              </w:rPr>
+              <w:t>6</w:t>
+            </w:r>
+          </w:p>
+        </w:tc>
+        <w:tc>
+          <w:tcPr>
+            <w:tcW w:w="2368" w:type="dxa"/>
+          </w:tcPr>
+          <w:p>
+            <w:pPr>
+              <w:pStyle w:val="WW-Sangra2detindependiente"/>
+              <w:keepNext/>
+              <w:ind w:left="0"/>
+              <w:rPr>
+                <w:color w:val="000000"/>
+              </w:rPr>
+            </w:pPr>
+            <w:r>
+              <w:rPr>
+                <w:color w:val="000000"/>
+              </w:rPr>
+              <w:t>Longitud de duración</w:t>
+            </w:r>
+          </w:p>
+        </w:tc>
+        <w:tc>
+          <w:tcPr>
+            <w:tcW w:w="4394" w:type="dxa"/>
+          </w:tcPr>
+          <w:p>
+            <w:pPr>
+              <w:pStyle w:val="WW-Sangra2detindependiente"/>
+              <w:keepNext/>
+              <w:ind w:left="0"/>
+              <w:rPr>
+                <w:color w:val="000000"/>
+              </w:rPr>
+            </w:pPr>
+            <w:r>
+              <w:rPr>
+                <w:color w:val="000000"/>
+              </w:rPr>
+              <w:t xml:space="preserve">Hemos supuesto que la </w:t>
+            </w:r>
+            <w:proofErr w:type="spellStart"/>
+            <w:r>
+              <w:rPr>
+                <w:color w:val="000000"/>
+              </w:rPr>
+              <w:t>la</w:t>
+            </w:r>
+            <w:proofErr w:type="spellEnd"/>
+            <w:r>
+              <w:rPr>
+                <w:color w:val="000000"/>
+              </w:rPr>
+              <w:t xml:space="preserve"> duración de las películas estarán expresadas en minutos, por tanto la hemos introducido como un </w:t>
+            </w:r>
+            <w:proofErr w:type="gramStart"/>
+            <w:r>
+              <w:rPr>
+                <w:color w:val="000000"/>
+              </w:rPr>
+              <w:t>NUMBER(</w:t>
+            </w:r>
+            <w:proofErr w:type="gramEnd"/>
+            <w:r>
+              <w:rPr>
+                <w:color w:val="000000"/>
+              </w:rPr>
+              <w:t>4).</w:t>
+            </w:r>
+          </w:p>
+        </w:tc>
+      </w:tr>
+      <w:tr>
+        <w:tc>
+          <w:tcPr>
+            <w:tcW w:w="969" w:type="dxa"/>
+          </w:tcPr>
+          <w:p>
+            <w:pPr>
+              <w:pStyle w:val="WW-Sangra2detindependiente"/>
+              <w:ind w:left="0"/>
+              <w:jc w:val="center"/>
+              <w:rPr>
+                <w:color w:val="000000"/>
+              </w:rPr>
+            </w:pPr>
+            <w:r>
+              <w:rPr>
+                <w:color w:val="000000"/>
+              </w:rPr>
+              <w:t>I</w:t>
+            </w:r>
+            <w:r>
+              <w:rPr>
+                <w:color w:val="000000"/>
+                <w:vertAlign w:val="subscript"/>
+              </w:rPr>
+              <w:t>1</w:t>
+            </w:r>
+            <w:r>
+              <w:rPr>
+                <w:color w:val="000000"/>
+                <w:vertAlign w:val="subscript"/>
+              </w:rPr>
+              <w:t>7</w:t>
+            </w:r>
+          </w:p>
+        </w:tc>
+        <w:tc>
+          <w:tcPr>
+            <w:tcW w:w="2368" w:type="dxa"/>
+          </w:tcPr>
+          <w:p>
+            <w:pPr>
+              <w:pStyle w:val="WW-Sangra2detindependiente"/>
+              <w:keepNext/>
+              <w:ind w:left="0"/>
+              <w:rPr>
+                <w:color w:val="000000"/>
+              </w:rPr>
+            </w:pPr>
+            <w:r>
+              <w:rPr>
+                <w:color w:val="000000"/>
+              </w:rPr>
+              <w:t>TO_NUMBER</w:t>
+            </w:r>
+          </w:p>
+        </w:tc>
+        <w:tc>
+          <w:tcPr>
+            <w:tcW w:w="4394" w:type="dxa"/>
+          </w:tcPr>
+          <w:p>
+            <w:pPr>
+              <w:pStyle w:val="WW-Sangra2detindependiente"/>
+              <w:keepNext/>
+              <w:ind w:left="0"/>
+              <w:rPr>
+                <w:color w:val="000000"/>
+              </w:rPr>
+            </w:pPr>
+            <w:r>
+              <w:rPr>
+                <w:color w:val="000000"/>
+              </w:rPr>
+              <w:t xml:space="preserve">Para diversos atributos, como por ejemplo cantidad de </w:t>
+            </w:r>
+            <w:proofErr w:type="spellStart"/>
+            <w:r>
+              <w:rPr>
+                <w:color w:val="000000"/>
+              </w:rPr>
+              <w:t>likes</w:t>
+            </w:r>
+            <w:proofErr w:type="spellEnd"/>
+            <w:r>
+              <w:rPr>
+                <w:color w:val="000000"/>
+              </w:rPr>
+              <w:t xml:space="preserve"> en Facebook que estaban almacenados como un VARCHAR2 hemos </w:t>
+            </w:r>
+            <w:proofErr w:type="spellStart"/>
+            <w:r>
+              <w:rPr>
+                <w:color w:val="000000"/>
+              </w:rPr>
+              <w:t>utlizado</w:t>
+            </w:r>
+            <w:proofErr w:type="spellEnd"/>
+            <w:r>
+              <w:rPr>
+                <w:color w:val="000000"/>
+              </w:rPr>
+              <w:t xml:space="preserve"> un </w:t>
+            </w:r>
+            <w:proofErr w:type="spellStart"/>
+            <w:r>
+              <w:rPr>
+                <w:color w:val="000000"/>
+              </w:rPr>
+              <w:t>cast</w:t>
+            </w:r>
+            <w:proofErr w:type="spellEnd"/>
+            <w:r>
+              <w:rPr>
+                <w:color w:val="000000"/>
+              </w:rPr>
+              <w:t xml:space="preserve"> a un entero para optimizar el guardado de datos.</w:t>
+            </w:r>
           </w:p>
         </w:tc>
       </w:tr>
@@ -3306,6 +4376,16 @@
       <w:r>
         <w:t xml:space="preserve">plícita </w:t>
       </w:r>
+    </w:p>
+    <w:p>
+      <w:pPr>
+        <w:pStyle w:val="WW-Sangra2detindependiente"/>
+        <w:ind w:left="0"/>
+        <w:rPr>
+          <w:color w:val="000000"/>
+          <w:u w:val="single"/>
+        </w:rPr>
+      </w:pPr>
     </w:p>
     <w:p>
       <w:pPr>
@@ -3466,6 +4546,7 @@
                 <w:color w:val="000000"/>
               </w:rPr>
             </w:pPr>
+            <w:proofErr w:type="spellStart"/>
             <w:r>
               <w:rPr>
                 <w:b/>
@@ -3473,6 +4554,7 @@
               </w:rPr>
               <w:t>Sup_id</w:t>
             </w:r>
+            <w:proofErr w:type="spellEnd"/>
           </w:p>
         </w:tc>
         <w:tc>
@@ -3541,15 +4623,7 @@
                 <w:b/>
                 <w:color w:val="000000"/>
               </w:rPr>
-              <w:t>Explícita/</w:t>
-            </w:r>
-            <w:r>
-              <w:rPr>
-                <w:b/>
-                <w:color w:val="000000"/>
-              </w:rPr>
-              <w:lastRenderedPageBreak/>
-              <w:t>Implícita</w:t>
+              <w:t>Explícita/Implícita</w:t>
             </w:r>
           </w:p>
         </w:tc>
@@ -3573,7 +4647,6 @@
               <w:rPr>
                 <w:color w:val="000000"/>
               </w:rPr>
-              <w:lastRenderedPageBreak/>
               <w:t>E</w:t>
             </w:r>
             <w:r>
@@ -3603,7 +4676,7 @@
               <w:rPr>
                 <w:color w:val="000000"/>
               </w:rPr>
-              <w:t xml:space="preserve">Las modificaciones en cascada definidas en el grafo relacional </w:t>
+              <w:t>No hemos podido establecer las relaciones de modificación entre tablas</w:t>
             </w:r>
           </w:p>
         </w:tc>
@@ -3625,13 +4698,7 @@
               <w:rPr>
                 <w:color w:val="000000"/>
               </w:rPr>
-              <w:t>El SGBD Oracle 11g</w:t>
-            </w:r>
-            <w:r>
-              <w:rPr>
-                <w:color w:val="000000"/>
-              </w:rPr>
-              <w:t xml:space="preserve"> no contempla esta regla de integridad</w:t>
+              <w:t>Esta versión de SQL no respalda esta regla.</w:t>
             </w:r>
           </w:p>
         </w:tc>
@@ -3655,92 +4722,6 @@
               </w:rPr>
               <w:t>Implícita</w:t>
             </w:r>
-          </w:p>
-        </w:tc>
-      </w:tr>
-      <w:tr>
-        <w:tc>
-          <w:tcPr>
-            <w:tcW w:w="974" w:type="dxa"/>
-          </w:tcPr>
-          <w:p>
-            <w:pPr>
-              <w:pStyle w:val="WW-Sangra2detindependiente"/>
-              <w:ind w:left="0"/>
-              <w:jc w:val="center"/>
-              <w:rPr>
-                <w:color w:val="000000"/>
-              </w:rPr>
-            </w:pPr>
-            <w:r>
-              <w:rPr>
-                <w:color w:val="000000"/>
-              </w:rPr>
-              <w:t>E</w:t>
-            </w:r>
-            <w:r>
-              <w:rPr>
-                <w:color w:val="000000"/>
-                <w:vertAlign w:val="subscript"/>
-              </w:rPr>
-              <w:t>i</w:t>
-            </w:r>
-          </w:p>
-        </w:tc>
-        <w:tc>
-          <w:tcPr>
-            <w:tcW w:w="3386" w:type="dxa"/>
-          </w:tcPr>
-          <w:p>
-            <w:pPr>
-              <w:pStyle w:val="WW-Sangra2detindependiente"/>
-              <w:ind w:left="0"/>
-              <w:rPr>
-                <w:color w:val="000000"/>
-              </w:rPr>
-            </w:pPr>
-            <w:r>
-              <w:rPr>
-                <w:color w:val="000000"/>
-              </w:rPr>
-              <w:t>…</w:t>
-            </w:r>
-          </w:p>
-        </w:tc>
-        <w:tc>
-          <w:tcPr>
-            <w:tcW w:w="3402" w:type="dxa"/>
-          </w:tcPr>
-          <w:p>
-            <w:pPr>
-              <w:pStyle w:val="WW-Sangra2detindependiente"/>
-              <w:ind w:left="0"/>
-              <w:rPr>
-                <w:color w:val="000000"/>
-              </w:rPr>
-            </w:pPr>
-            <w:r>
-              <w:rPr>
-                <w:color w:val="000000"/>
-              </w:rPr>
-              <w:t>…</w:t>
-            </w:r>
-          </w:p>
-        </w:tc>
-        <w:tc>
-          <w:tcPr>
-            <w:tcW w:w="1242" w:type="dxa"/>
-            <w:vAlign w:val="center"/>
-          </w:tcPr>
-          <w:p>
-            <w:pPr>
-              <w:pStyle w:val="WW-Sangra2detindependiente"/>
-              <w:ind w:left="0"/>
-              <w:jc w:val="center"/>
-              <w:rPr>
-                <w:color w:val="000000"/>
-              </w:rPr>
-            </w:pPr>
           </w:p>
         </w:tc>
       </w:tr>
@@ -3775,6 +4756,7 @@
         <w:pStyle w:val="Ttulo1"/>
       </w:pPr>
       <w:r>
+        <w:lastRenderedPageBreak/>
         <w:t>Carga de datos (LMD)</w:t>
       </w:r>
     </w:p>
@@ -3817,6 +4799,7 @@
         </w:rPr>
         <w:t>tablas desnormalizadas entregadas junto con la entrega del fichero de carga (</w:t>
       </w:r>
+      <w:proofErr w:type="spellStart"/>
       <w:r>
         <w:rPr>
           <w:color w:val="000000"/>
@@ -3831,6 +4814,7 @@
         </w:rPr>
         <w:t>.sql</w:t>
       </w:r>
+      <w:proofErr w:type="spellEnd"/>
       <w:r>
         <w:rPr>
           <w:color w:val="000000"/>
@@ -3893,11 +4877,19 @@
         </w:rPr>
         <w:t xml:space="preserve">conversiones de datos, </w:t>
       </w:r>
-      <w:r>
-        <w:rPr>
-          <w:color w:val="000000"/>
-        </w:rPr>
-        <w:t>etc) y las soluciones que se adoptan para superarlos.</w:t>
+      <w:proofErr w:type="spellStart"/>
+      <w:r>
+        <w:rPr>
+          <w:color w:val="000000"/>
+        </w:rPr>
+        <w:t>etc</w:t>
+      </w:r>
+      <w:proofErr w:type="spellEnd"/>
+      <w:r>
+        <w:rPr>
+          <w:color w:val="000000"/>
+        </w:rPr>
+        <w:t>) y las soluciones que se adoptan para superarlos.</w:t>
       </w:r>
     </w:p>
     <w:p>
@@ -3959,7 +4951,21 @@
         <w:rPr>
           <w:color w:val="000000"/>
         </w:rPr>
-        <w:t>Uno de los primeros problemas que nos hemos encontrado ha sido al volcar los datos en la tabla ‘USUARIOS’, donde no controlábamos bien que las contraseñas fueran de una longitud mayor a 8 caracteres, que arreglamos con un WHERE (LENGTH (passw) &gt; 8)</w:t>
+        <w:t>Uno de los primeros problemas que nos hemos encontrado ha sido al volcar los datos en la tabla ‘USUARIOS’, donde no controlábamos bien que las contraseñas fueran de una longitud mayor a 8 caracteres, que arreglamos con un WHERE (LENGTH (</w:t>
+      </w:r>
+      <w:proofErr w:type="spellStart"/>
+      <w:r>
+        <w:rPr>
+          <w:color w:val="000000"/>
+        </w:rPr>
+        <w:t>passw</w:t>
+      </w:r>
+      <w:proofErr w:type="spellEnd"/>
+      <w:r>
+        <w:rPr>
+          <w:color w:val="000000"/>
+        </w:rPr>
+        <w:t>) &gt; 8)</w:t>
       </w:r>
     </w:p>
     <w:p>
@@ -3997,7 +5003,21 @@
         <w:rPr>
           <w:color w:val="000000"/>
         </w:rPr>
-        <w:t>Para almacenar todos los géneros, hemos ido volcando todos los datos de las columnas genre1-5, con un SELECT DISTINCT para no repetir datos, y un WHERE (genreX NOT IN (SELECT tipo FROM GENEROS) para evitar que se repitan los mismos géneros al hacer consultas en columnas que pueden tener los mismos datos almacenados.</w:t>
+        <w:t>Para almacenar todos los géneros, hemos ido volcando todos los datos de las columnas genre1-5, con un SELECT DISTINCT para no repetir datos, y un WHERE (</w:t>
+      </w:r>
+      <w:proofErr w:type="spellStart"/>
+      <w:r>
+        <w:rPr>
+          <w:color w:val="000000"/>
+        </w:rPr>
+        <w:t>genreX</w:t>
+      </w:r>
+      <w:proofErr w:type="spellEnd"/>
+      <w:r>
+        <w:rPr>
+          <w:color w:val="000000"/>
+        </w:rPr>
+        <w:t xml:space="preserve"> NOT IN (SELECT tipo FROM GENEROS) para evitar que se repitan los mismos géneros al hacer consultas en columnas que pueden tener los mismos datos almacenados.</w:t>
       </w:r>
     </w:p>
     <w:p>
@@ -4016,7 +5036,77 @@
         <w:rPr>
           <w:color w:val="000000"/>
         </w:rPr>
-        <w:t>En la tabla ‘IMBDS’ hemos cambiado imbd_score de string a numero mediante un TO_NUMBER, al igual que con num_user_for_reviews y num_critic_for_reviews.</w:t>
+        <w:t xml:space="preserve">En la tabla ‘IMBDS’ hemos cambiado </w:t>
+      </w:r>
+      <w:proofErr w:type="spellStart"/>
+      <w:r>
+        <w:rPr>
+          <w:color w:val="000000"/>
+        </w:rPr>
+        <w:t>imbd_score</w:t>
+      </w:r>
+      <w:proofErr w:type="spellEnd"/>
+      <w:r>
+        <w:rPr>
+          <w:color w:val="000000"/>
+        </w:rPr>
+        <w:t xml:space="preserve"> de </w:t>
+      </w:r>
+      <w:proofErr w:type="spellStart"/>
+      <w:r>
+        <w:rPr>
+          <w:color w:val="000000"/>
+        </w:rPr>
+        <w:t>string</w:t>
+      </w:r>
+      <w:proofErr w:type="spellEnd"/>
+      <w:r>
+        <w:rPr>
+          <w:color w:val="000000"/>
+        </w:rPr>
+        <w:t xml:space="preserve"> a </w:t>
+      </w:r>
+      <w:proofErr w:type="spellStart"/>
+      <w:r>
+        <w:rPr>
+          <w:color w:val="000000"/>
+        </w:rPr>
+        <w:t>numero</w:t>
+      </w:r>
+      <w:proofErr w:type="spellEnd"/>
+      <w:r>
+        <w:rPr>
+          <w:color w:val="000000"/>
+        </w:rPr>
+        <w:t xml:space="preserve"> mediante un TO_NUMBER, al igual que con </w:t>
+      </w:r>
+      <w:proofErr w:type="spellStart"/>
+      <w:r>
+        <w:rPr>
+          <w:color w:val="000000"/>
+        </w:rPr>
+        <w:t>num_user_for_reviews</w:t>
+      </w:r>
+      <w:proofErr w:type="spellEnd"/>
+      <w:r>
+        <w:rPr>
+          <w:color w:val="000000"/>
+        </w:rPr>
+        <w:t xml:space="preserve"> y </w:t>
+      </w:r>
+      <w:proofErr w:type="spellStart"/>
+      <w:r>
+        <w:rPr>
+          <w:color w:val="000000"/>
+        </w:rPr>
+        <w:t>num_critic_for_reviews</w:t>
+      </w:r>
+      <w:proofErr w:type="spellEnd"/>
+      <w:r>
+        <w:rPr>
+          <w:color w:val="000000"/>
+        </w:rPr>
+        <w:t>.</w:t>
       </w:r>
     </w:p>
     <w:p>
@@ -4035,8 +5125,30 @@
         <w:rPr>
           <w:color w:val="000000"/>
         </w:rPr>
-        <w:t>En la tabla PALABRAS_PELICULA hemos hecho palabras clave principal junto con película_titulo y película_director</w:t>
-      </w:r>
+        <w:t xml:space="preserve">En la tabla PALABRAS_PELICULA hemos hecho palabras clave principal junto con </w:t>
+      </w:r>
+      <w:proofErr w:type="spellStart"/>
+      <w:r>
+        <w:rPr>
+          <w:color w:val="000000"/>
+        </w:rPr>
+        <w:t>película_titulo</w:t>
+      </w:r>
+      <w:proofErr w:type="spellEnd"/>
+      <w:r>
+        <w:rPr>
+          <w:color w:val="000000"/>
+        </w:rPr>
+        <w:t xml:space="preserve"> y </w:t>
+      </w:r>
+      <w:proofErr w:type="spellStart"/>
+      <w:r>
+        <w:rPr>
+          <w:color w:val="000000"/>
+        </w:rPr>
+        <w:t>película_director</w:t>
+      </w:r>
+      <w:proofErr w:type="spellEnd"/>
     </w:p>
     <w:p>
       <w:pPr>
@@ -4073,7 +5185,21 @@
         <w:rPr>
           <w:color w:val="000000"/>
         </w:rPr>
-        <w:t xml:space="preserve">En CLUBES se ha cambiado el formato de abierto a VARCHAR2(100) y se han eliminado cod_postal, ciudad y país ya que no se contemplaban en el diseño relacional, por otro lado, hemos añadido el atributo </w:t>
+        <w:t xml:space="preserve">En CLUBES se ha cambiado el formato de abierto a VARCHAR2(100) y se han eliminado </w:t>
+      </w:r>
+      <w:proofErr w:type="spellStart"/>
+      <w:r>
+        <w:rPr>
+          <w:color w:val="000000"/>
+        </w:rPr>
+        <w:t>cod_postal</w:t>
+      </w:r>
+      <w:proofErr w:type="spellEnd"/>
+      <w:r>
+        <w:rPr>
+          <w:color w:val="000000"/>
+        </w:rPr>
+        <w:t xml:space="preserve">, ciudad y país ya que no se contemplaban en el diseño relacional, por otro lado, hemos añadido el atributo </w:t>
       </w:r>
       <w:r>
         <w:rPr>
@@ -4117,8 +5243,21 @@
         <w:rPr>
           <w:color w:val="000000"/>
         </w:rPr>
-        <w:lastRenderedPageBreak/>
-        <w:t>Respecto a SOLICITUDES hemos eliminado el atributo aceptado, al igual que en INVITACIONES, pero hemos añadido frase_aceptacion, para hacerlo coincidir con el formato de datos antiguo.</w:t>
+        <w:t xml:space="preserve">Respecto a SOLICITUDES hemos eliminado el atributo aceptado, al igual que en INVITACIONES, pero hemos añadido </w:t>
+      </w:r>
+      <w:proofErr w:type="spellStart"/>
+      <w:r>
+        <w:rPr>
+          <w:color w:val="000000"/>
+        </w:rPr>
+        <w:t>frase_aceptacion</w:t>
+      </w:r>
+      <w:proofErr w:type="spellEnd"/>
+      <w:r>
+        <w:rPr>
+          <w:color w:val="000000"/>
+        </w:rPr>
+        <w:t>, para hacerlo coincidir con el formato de datos antiguo.</w:t>
       </w:r>
     </w:p>
     <w:p>
@@ -4149,7 +5288,21 @@
         <w:rPr>
           <w:color w:val="000000"/>
         </w:rPr>
-        <w:t xml:space="preserve"> por ejemplo, géneros que no exisitían, películas y usuarios no guardadas en la base de datos, para ello hemos usado la expresión (NOT) IN, y hacer coherente el volcado de código. Las tablas donde hemos encontrado problemas han sido: GENEROS,</w:t>
+        <w:t xml:space="preserve"> por ejemplo, géneros que no </w:t>
+      </w:r>
+      <w:proofErr w:type="spellStart"/>
+      <w:r>
+        <w:rPr>
+          <w:color w:val="000000"/>
+        </w:rPr>
+        <w:t>exisitían</w:t>
+      </w:r>
+      <w:proofErr w:type="spellEnd"/>
+      <w:r>
+        <w:rPr>
+          <w:color w:val="000000"/>
+        </w:rPr>
+        <w:t>, películas y usuarios no guardadas en la base de datos, para ello hemos usado la expresión (NOT) IN, y hacer coherente el volcado de código. Las tablas donde hemos encontrado problemas han sido: GENEROS,</w:t>
       </w:r>
       <w:r>
         <w:rPr>
@@ -4167,10 +5320,57 @@
         <w:rPr>
           <w:color w:val="000000"/>
         </w:rPr>
-        <w:t>, PALABRAS_PELICULA,GENEROS_PELICULA,PROTAGONISTA, MEMBRESIA, PROPUESTAS, INVITACIONES, SOLICITUDES Y CREACIONES USUARIO.</w:t>
-      </w:r>
-      <w:bookmarkStart w:id="1" w:name="_GoBack"/>
-      <w:bookmarkEnd w:id="1"/>
+        <w:t>, PALABRAS_PELICULA,</w:t>
+      </w:r>
+      <w:r>
+        <w:rPr>
+          <w:color w:val="000000"/>
+        </w:rPr>
+        <w:t xml:space="preserve"> </w:t>
+      </w:r>
+      <w:r>
+        <w:rPr>
+          <w:color w:val="000000"/>
+        </w:rPr>
+        <w:t>GENEROS_PELICULA,</w:t>
+      </w:r>
+      <w:r>
+        <w:rPr>
+          <w:color w:val="000000"/>
+        </w:rPr>
+        <w:t xml:space="preserve"> </w:t>
+      </w:r>
+      <w:r>
+        <w:rPr>
+          <w:color w:val="000000"/>
+        </w:rPr>
+        <w:t xml:space="preserve">PROTAGONISTA, </w:t>
+      </w:r>
+      <w:r>
+        <w:rPr>
+          <w:color w:val="000000"/>
+        </w:rPr>
+        <w:lastRenderedPageBreak/>
+        <w:t>MEMBRESIA, PROPUESTAS, INVITACIONES, SOLICITUDES</w:t>
+      </w:r>
+      <w:r>
+        <w:rPr>
+          <w:color w:val="000000"/>
+        </w:rPr>
+        <w:t xml:space="preserve">, </w:t>
+      </w:r>
+      <w:r>
+        <w:rPr>
+          <w:color w:val="000000"/>
+        </w:rPr>
+        <w:t xml:space="preserve">CREACIONES </w:t>
+      </w:r>
+      <w:r>
+        <w:rPr>
+          <w:color w:val="000000"/>
+        </w:rPr>
+        <w:t>_CLUB, CLUBES_HISTORICOS, VISUALIZACIONES Y OPINIONES.</w:t>
+      </w:r>
     </w:p>
     <w:p>
       <w:pPr>
@@ -4188,7 +5388,49 @@
         <w:rPr>
           <w:color w:val="000000"/>
         </w:rPr>
-        <w:t>En PELICULAS, hemos hecho cast de diversos atributos como duración o numero de likes de Facebook para que se ajustara mejor al diseño de la tabla.</w:t>
+        <w:t xml:space="preserve">En PELICULAS, hemos hecho </w:t>
+      </w:r>
+      <w:proofErr w:type="spellStart"/>
+      <w:r>
+        <w:rPr>
+          <w:color w:val="000000"/>
+        </w:rPr>
+        <w:t>cast</w:t>
+      </w:r>
+      <w:proofErr w:type="spellEnd"/>
+      <w:r>
+        <w:rPr>
+          <w:color w:val="000000"/>
+        </w:rPr>
+        <w:t xml:space="preserve"> de diversos atributos como duración o </w:t>
+      </w:r>
+      <w:proofErr w:type="spellStart"/>
+      <w:r>
+        <w:rPr>
+          <w:color w:val="000000"/>
+        </w:rPr>
+        <w:t>numero</w:t>
+      </w:r>
+      <w:proofErr w:type="spellEnd"/>
+      <w:r>
+        <w:rPr>
+          <w:color w:val="000000"/>
+        </w:rPr>
+        <w:t xml:space="preserve"> de </w:t>
+      </w:r>
+      <w:proofErr w:type="spellStart"/>
+      <w:r>
+        <w:rPr>
+          <w:color w:val="000000"/>
+        </w:rPr>
+        <w:t>likes</w:t>
+      </w:r>
+      <w:proofErr w:type="spellEnd"/>
+      <w:r>
+        <w:rPr>
+          <w:color w:val="000000"/>
+        </w:rPr>
+        <w:t xml:space="preserve"> de Facebook para que se ajustara mejor al diseño de la tabla.</w:t>
       </w:r>
     </w:p>
     <w:p>
@@ -4208,6 +5450,171 @@
           <w:color w:val="000000"/>
         </w:rPr>
         <w:t>En PROPUESTAS, hemos supuesto que el asunto y el mensaje sean obligatorios, por la integridad del volcado de datos.</w:t>
+      </w:r>
+    </w:p>
+    <w:p>
+      <w:pPr>
+        <w:pStyle w:val="WW-Sangra2detindependiente"/>
+        <w:numPr>
+          <w:ilvl w:val="0"/>
+          <w:numId w:val="9"/>
+        </w:numPr>
+        <w:ind w:left="851" w:hanging="284"/>
+        <w:rPr>
+          <w:color w:val="000000"/>
+        </w:rPr>
+      </w:pPr>
+      <w:r>
+        <w:rPr>
+          <w:color w:val="000000"/>
+        </w:rPr>
+        <w:t>En CLUBES HISTORICO hemos hecho un INNER JOIN para poder sacar fecha de creación y slogan de clubes.</w:t>
+      </w:r>
+    </w:p>
+    <w:p>
+      <w:pPr>
+        <w:pStyle w:val="WW-Sangra2detindependiente"/>
+        <w:numPr>
+          <w:ilvl w:val="0"/>
+          <w:numId w:val="9"/>
+        </w:numPr>
+        <w:ind w:left="851" w:hanging="284"/>
+        <w:rPr>
+          <w:color w:val="000000"/>
+        </w:rPr>
+      </w:pPr>
+      <w:r>
+        <w:rPr>
+          <w:color w:val="000000"/>
+        </w:rPr>
+        <w:t xml:space="preserve">En VISUALIZACIONES hemos realizado otro JOIN para poder sacar el usuario y a que club pertenece la persona que ha realizado los </w:t>
+      </w:r>
+      <w:proofErr w:type="spellStart"/>
+      <w:r>
+        <w:rPr>
+          <w:color w:val="000000"/>
+        </w:rPr>
+        <w:t>viewings</w:t>
+      </w:r>
+      <w:proofErr w:type="spellEnd"/>
+      <w:r>
+        <w:rPr>
+          <w:color w:val="000000"/>
+        </w:rPr>
+        <w:t>.</w:t>
+      </w:r>
+    </w:p>
+    <w:p>
+      <w:pPr>
+        <w:pStyle w:val="WW-Sangra2detindependiente"/>
+        <w:numPr>
+          <w:ilvl w:val="0"/>
+          <w:numId w:val="9"/>
+        </w:numPr>
+        <w:ind w:left="851" w:hanging="284"/>
+        <w:rPr>
+          <w:color w:val="000000"/>
+        </w:rPr>
+      </w:pPr>
+      <w:r>
+        <w:rPr>
+          <w:color w:val="000000"/>
+        </w:rPr>
+        <w:t xml:space="preserve">No hemos usado el atributo </w:t>
+      </w:r>
+      <w:proofErr w:type="spellStart"/>
+      <w:r>
+        <w:rPr>
+          <w:color w:val="000000"/>
+        </w:rPr>
+        <w:t>num_voted_users</w:t>
+      </w:r>
+      <w:proofErr w:type="spellEnd"/>
+      <w:r>
+        <w:rPr>
+          <w:color w:val="000000"/>
+        </w:rPr>
+        <w:t xml:space="preserve"> de la tabla </w:t>
+      </w:r>
+      <w:proofErr w:type="spellStart"/>
+      <w:r>
+        <w:rPr>
+          <w:color w:val="000000"/>
+        </w:rPr>
+        <w:t>old_movies</w:t>
+      </w:r>
+      <w:proofErr w:type="spellEnd"/>
+      <w:r>
+        <w:rPr>
+          <w:color w:val="000000"/>
+        </w:rPr>
+        <w:t xml:space="preserve"> ya que hemos usado la cantidad de votaciones de usuarios y críticos, cuya suma es la del atributo en cuestión, lo que resultaría en guardar el mismo tipo de información dos veces.</w:t>
+      </w:r>
+    </w:p>
+    <w:p>
+      <w:pPr>
+        <w:pStyle w:val="WW-Sangra2detindependiente"/>
+        <w:numPr>
+          <w:ilvl w:val="0"/>
+          <w:numId w:val="9"/>
+        </w:numPr>
+        <w:ind w:left="851" w:hanging="284"/>
+        <w:rPr>
+          <w:color w:val="000000"/>
+        </w:rPr>
+      </w:pPr>
+      <w:r>
+        <w:rPr>
+          <w:color w:val="000000"/>
+        </w:rPr>
+        <w:t>Se había planeado crear una tabla REGISTROS con todos los eventos de tipo ‘</w:t>
+      </w:r>
+      <w:proofErr w:type="spellStart"/>
+      <w:r>
+        <w:rPr>
+          <w:color w:val="000000"/>
+        </w:rPr>
+        <w:t>registration</w:t>
+      </w:r>
+      <w:proofErr w:type="spellEnd"/>
+      <w:r>
+        <w:rPr>
+          <w:color w:val="000000"/>
+        </w:rPr>
+        <w:t>’ pero no se nos es posible porque este evento no nos proporciona la contraseña de un usuario, que es clave para crearlo.</w:t>
+      </w:r>
+    </w:p>
+    <w:p>
+      <w:pPr>
+        <w:pStyle w:val="WW-Sangra2detindependiente"/>
+        <w:numPr>
+          <w:ilvl w:val="0"/>
+          <w:numId w:val="9"/>
+        </w:numPr>
+        <w:ind w:left="851" w:hanging="284"/>
+        <w:rPr>
+          <w:color w:val="000000"/>
+        </w:rPr>
+      </w:pPr>
+      <w:r>
+        <w:rPr>
+          <w:color w:val="000000"/>
+        </w:rPr>
+        <w:t>En cuanto a añadir eventos de aceptados o rechazados, no podemos tratar este problema ya que se usaría un ‘</w:t>
+      </w:r>
+      <w:proofErr w:type="spellStart"/>
+      <w:r>
+        <w:rPr>
+          <w:color w:val="000000"/>
+        </w:rPr>
+        <w:t>trigger</w:t>
+      </w:r>
+      <w:proofErr w:type="spellEnd"/>
+      <w:r>
+        <w:rPr>
+          <w:color w:val="000000"/>
+        </w:rPr>
+        <w:t>’ para hacer que las invitaciones desaparecieran ocurrir este tipo de evento, por tanto, no usamos estos registros de datos.</w:t>
       </w:r>
     </w:p>
     <w:p>
@@ -8128,7 +9535,7 @@
 </file>
 
 <file path=customXml/itemProps1.xml><?xml version="1.0" encoding="utf-8"?>
-<ds:datastoreItem xmlns:ds="http://schemas.openxmlformats.org/officeDocument/2006/customXml" ds:itemID="{2C3694AB-68AC-49A8-90A5-DF68319C28FD}">
+<ds:datastoreItem xmlns:ds="http://schemas.openxmlformats.org/officeDocument/2006/customXml" ds:itemID="{FB2E2E8C-BDC2-448D-A92F-46D0F70547F4}">
   <ds:schemaRefs>
     <ds:schemaRef ds:uri="http://schemas.openxmlformats.org/officeDocument/2006/bibliography"/>
   </ds:schemaRefs>

</xml_diff>

<commit_message>
Borrador Memoria 1.9 Retoques de diseño en Script 2.5
</commit_message>
<xml_diff>
--- a/FBD/Practica 1/FSDB_plantillaMemoria1.docx
+++ b/FBD/Practica 1/FSDB_plantillaMemoria1.docx
@@ -494,7 +494,6 @@
           <w:color w:val="000000"/>
         </w:rPr>
       </w:pPr>
-      <w:bookmarkStart w:id="1" w:name="_GoBack"/>
       <w:r>
         <w:rPr>
           <w:noProof/>
@@ -550,7 +549,6 @@
           </wp:inline>
         </w:drawing>
       </w:r>
-      <w:bookmarkEnd w:id="1"/>
     </w:p>
     <w:p>
       <w:pPr>
@@ -624,7 +622,6 @@
                 <w:color w:val="000000"/>
               </w:rPr>
             </w:pPr>
-            <w:proofErr w:type="spellStart"/>
             <w:r>
               <w:rPr>
                 <w:b/>
@@ -633,7 +630,6 @@
               <w:lastRenderedPageBreak/>
               <w:t>Sup_id</w:t>
             </w:r>
-            <w:proofErr w:type="spellEnd"/>
           </w:p>
         </w:tc>
         <w:tc>
@@ -1034,16 +1030,8 @@
               <w:rPr>
                 <w:color w:val="000000"/>
               </w:rPr>
-              <w:t xml:space="preserve">Tabla con actores y sus </w:t>
-            </w:r>
-            <w:proofErr w:type="spellStart"/>
-            <w:r>
-              <w:rPr>
-                <w:color w:val="000000"/>
-              </w:rPr>
-              <w:t>likes</w:t>
-            </w:r>
-            <w:proofErr w:type="spellEnd"/>
+              <w:t>Tabla con actores y sus likes</w:t>
+            </w:r>
           </w:p>
         </w:tc>
         <w:tc>
@@ -1063,21 +1051,7 @@
               <w:rPr>
                 <w:color w:val="000000"/>
               </w:rPr>
-              <w:t xml:space="preserve">Los actores que protagonizan la película, los consideramos protagonistas de lo que queremos conocer los </w:t>
-            </w:r>
-            <w:proofErr w:type="spellStart"/>
-            <w:r>
-              <w:rPr>
-                <w:color w:val="000000"/>
-              </w:rPr>
-              <w:t>likes</w:t>
-            </w:r>
-            <w:proofErr w:type="spellEnd"/>
-            <w:r>
-              <w:rPr>
-                <w:color w:val="000000"/>
-              </w:rPr>
-              <w:t>.</w:t>
+              <w:t>Los actores que protagonizan la película, los consideramos protagonistas de lo que queremos conocer los likes.</w:t>
             </w:r>
           </w:p>
         </w:tc>
@@ -1502,21 +1476,7 @@
               <w:rPr>
                 <w:color w:val="000000"/>
               </w:rPr>
-              <w:t xml:space="preserve">Los datos que almacenaremos de los cubes cerrados serán los propios datos del club y aquellos miembros que formaban parte </w:t>
-            </w:r>
-            <w:proofErr w:type="gramStart"/>
-            <w:r>
-              <w:rPr>
-                <w:color w:val="000000"/>
-              </w:rPr>
-              <w:t>del mismo</w:t>
-            </w:r>
-            <w:proofErr w:type="gramEnd"/>
-            <w:r>
-              <w:rPr>
-                <w:color w:val="000000"/>
-              </w:rPr>
-              <w:t>.</w:t>
+              <w:t>Los datos que almacenaremos de los cubes cerrados serán los propios datos del club y aquellos miembros que formaban parte del mismo.</w:t>
             </w:r>
           </w:p>
         </w:tc>
@@ -1842,7 +1802,6 @@
                 <w:color w:val="000000"/>
               </w:rPr>
             </w:pPr>
-            <w:proofErr w:type="spellStart"/>
             <w:r>
               <w:rPr>
                 <w:b/>
@@ -1851,7 +1810,6 @@
               <w:lastRenderedPageBreak/>
               <w:t>Sup_id</w:t>
             </w:r>
-            <w:proofErr w:type="spellEnd"/>
           </w:p>
         </w:tc>
         <w:tc>
@@ -1926,23 +1884,7 @@
               <w:rPr>
                 <w:color w:val="000000"/>
               </w:rPr>
-              <w:t xml:space="preserve">La </w:t>
-            </w:r>
-            <w:proofErr w:type="spellStart"/>
-            <w:proofErr w:type="gramStart"/>
-            <w:r>
-              <w:rPr>
-                <w:color w:val="000000"/>
-              </w:rPr>
-              <w:t>password</w:t>
-            </w:r>
-            <w:proofErr w:type="spellEnd"/>
-            <w:proofErr w:type="gramEnd"/>
-            <w:r>
-              <w:rPr>
-                <w:color w:val="000000"/>
-              </w:rPr>
-              <w:t xml:space="preserve"> tenga como mínimo 8 caracteres.</w:t>
+              <w:t>La password tenga como mínimo 8 caracteres.</w:t>
             </w:r>
           </w:p>
         </w:tc>
@@ -1995,21 +1937,7 @@
               <w:rPr>
                 <w:color w:val="000000"/>
               </w:rPr>
-              <w:t xml:space="preserve">La edad del usuario, </w:t>
-            </w:r>
-            <w:proofErr w:type="spellStart"/>
-            <w:r>
-              <w:rPr>
-                <w:color w:val="000000"/>
-              </w:rPr>
-              <w:t>esta</w:t>
-            </w:r>
-            <w:proofErr w:type="spellEnd"/>
-            <w:r>
-              <w:rPr>
-                <w:color w:val="000000"/>
-              </w:rPr>
-              <w:t xml:space="preserve"> directamente relacionado con la fecha de nacimiento, se </w:t>
+              <w:t xml:space="preserve">La edad del usuario, esta directamente relacionado con la fecha de nacimiento, se </w:t>
             </w:r>
             <w:r>
               <w:rPr>
@@ -2087,21 +2015,7 @@
               <w:rPr>
                 <w:color w:val="000000"/>
               </w:rPr>
-              <w:t xml:space="preserve">Restringir que los usuarios que contraten servicios </w:t>
-            </w:r>
-            <w:proofErr w:type="gramStart"/>
-            <w:r>
-              <w:rPr>
-                <w:color w:val="000000"/>
-              </w:rPr>
-              <w:t>tengan que tener</w:t>
-            </w:r>
-            <w:proofErr w:type="gramEnd"/>
-            <w:r>
-              <w:rPr>
-                <w:color w:val="000000"/>
-              </w:rPr>
-              <w:t xml:space="preserve"> teléfono.</w:t>
+              <w:t>Restringir que los usuarios que contraten servicios tengan que tener teléfono.</w:t>
             </w:r>
           </w:p>
         </w:tc>
@@ -2329,21 +2243,7 @@
               <w:rPr>
                 <w:color w:val="000000"/>
               </w:rPr>
-              <w:t xml:space="preserve">Que un usuario al crear un club pase a ser miembro </w:t>
-            </w:r>
-            <w:proofErr w:type="gramStart"/>
-            <w:r>
-              <w:rPr>
-                <w:color w:val="000000"/>
-              </w:rPr>
-              <w:t>del mismo</w:t>
-            </w:r>
-            <w:proofErr w:type="gramEnd"/>
-            <w:r>
-              <w:rPr>
-                <w:color w:val="000000"/>
-              </w:rPr>
-              <w:t>.</w:t>
+              <w:t>Que un usuario al crear un club pase a ser miembro del mismo.</w:t>
             </w:r>
           </w:p>
         </w:tc>
@@ -2605,7 +2505,6 @@
         </w:rPr>
         <w:t xml:space="preserve"> (</w:t>
       </w:r>
-      <w:proofErr w:type="spellStart"/>
       <w:r>
         <w:rPr>
           <w:color w:val="000000"/>
@@ -2620,7 +2519,6 @@
         </w:rPr>
         <w:t>.sql</w:t>
       </w:r>
-      <w:proofErr w:type="spellEnd"/>
       <w:r>
         <w:rPr>
           <w:color w:val="000000"/>
@@ -2688,19 +2586,8 @@
           <w:color w:val="000000"/>
           <w:u w:val="single"/>
         </w:rPr>
-        <w:t xml:space="preserve"> </w:t>
-      </w:r>
-      <w:proofErr w:type="spellStart"/>
-      <w:proofErr w:type="gramStart"/>
-      <w:r>
-        <w:rPr>
-          <w:color w:val="000000"/>
-          <w:u w:val="single"/>
-        </w:rPr>
-        <w:t>re-incorporada</w:t>
-      </w:r>
-      <w:proofErr w:type="spellEnd"/>
-      <w:proofErr w:type="gramEnd"/>
+        <w:t xml:space="preserve"> re-incorporada</w:t>
+      </w:r>
       <w:r>
         <w:rPr>
           <w:color w:val="000000"/>
@@ -2786,7 +2673,6 @@
                 <w:color w:val="000000"/>
               </w:rPr>
             </w:pPr>
-            <w:proofErr w:type="spellStart"/>
             <w:r>
               <w:rPr>
                 <w:b/>
@@ -2794,7 +2680,6 @@
               </w:rPr>
               <w:t>Sup_id</w:t>
             </w:r>
-            <w:proofErr w:type="spellEnd"/>
           </w:p>
         </w:tc>
         <w:tc>
@@ -2869,49 +2754,7 @@
               <w:rPr>
                 <w:color w:val="000000"/>
               </w:rPr>
-              <w:t xml:space="preserve">Solucionado el control de que una </w:t>
-            </w:r>
-            <w:proofErr w:type="spellStart"/>
-            <w:r>
-              <w:rPr>
-                <w:color w:val="000000"/>
-              </w:rPr>
-              <w:t>password</w:t>
-            </w:r>
-            <w:proofErr w:type="spellEnd"/>
-            <w:r>
-              <w:rPr>
-                <w:color w:val="000000"/>
-              </w:rPr>
-              <w:t xml:space="preserve"> sea mayor a 8 caracteres </w:t>
-            </w:r>
-            <w:proofErr w:type="gramStart"/>
-            <w:r>
-              <w:rPr>
-                <w:color w:val="000000"/>
-              </w:rPr>
-              <w:t>con  CHECK</w:t>
-            </w:r>
-            <w:proofErr w:type="gramEnd"/>
-            <w:r>
-              <w:rPr>
-                <w:color w:val="000000"/>
-              </w:rPr>
-              <w:t xml:space="preserve"> (LENGTH(</w:t>
-            </w:r>
-            <w:proofErr w:type="spellStart"/>
-            <w:r>
-              <w:rPr>
-                <w:color w:val="000000"/>
-              </w:rPr>
-              <w:t>password</w:t>
-            </w:r>
-            <w:proofErr w:type="spellEnd"/>
-            <w:r>
-              <w:rPr>
-                <w:color w:val="000000"/>
-              </w:rPr>
-              <w:t>) &gt;8</w:t>
+              <w:t>Solucionado el control de que una password sea mayor a 8 caracteres con  CHECK (LENGTH(password) &gt;8</w:t>
             </w:r>
           </w:p>
         </w:tc>
@@ -2965,49 +2808,13 @@
               <w:rPr>
                 <w:color w:val="000000"/>
               </w:rPr>
-              <w:t xml:space="preserve">Solucionado el problema de volcado de datos solo de </w:t>
-            </w:r>
-            <w:proofErr w:type="spellStart"/>
-            <w:r>
-              <w:rPr>
-                <w:color w:val="000000"/>
-              </w:rPr>
-              <w:t>fecha_nacimiento</w:t>
-            </w:r>
-            <w:proofErr w:type="spellEnd"/>
-            <w:r>
-              <w:rPr>
-                <w:color w:val="000000"/>
-              </w:rPr>
-              <w:t xml:space="preserve"> y usarlo para calcular edad mediante </w:t>
-            </w:r>
-            <w:r>
-              <w:rPr>
-                <w:color w:val="000000"/>
-              </w:rPr>
-              <w:t>(SYSDATE-(TO_</w:t>
-            </w:r>
-            <w:proofErr w:type="gramStart"/>
-            <w:r>
-              <w:rPr>
-                <w:color w:val="000000"/>
-              </w:rPr>
-              <w:t>DATE(</w:t>
-            </w:r>
-            <w:proofErr w:type="spellStart"/>
-            <w:proofErr w:type="gramEnd"/>
-            <w:r>
-              <w:rPr>
-                <w:color w:val="000000"/>
-              </w:rPr>
-              <w:t>birthdate</w:t>
-            </w:r>
-            <w:proofErr w:type="spellEnd"/>
-            <w:r>
-              <w:rPr>
-                <w:color w:val="000000"/>
-              </w:rPr>
-              <w:t>, 'YYYY-MM-DD')))/365.2422</w:t>
+              <w:t xml:space="preserve">Solucionado el problema de volcado de datos solo de fecha_nacimiento y usarlo para calcular edad mediante </w:t>
+            </w:r>
+            <w:r>
+              <w:rPr>
+                <w:color w:val="000000"/>
+              </w:rPr>
+              <w:t>(SYSDATE-(TO_DATE(birthdate, 'YYYY-MM-DD')))/365.2422</w:t>
             </w:r>
           </w:p>
         </w:tc>
@@ -3061,21 +2868,7 @@
               <w:rPr>
                 <w:color w:val="000000"/>
               </w:rPr>
-              <w:t xml:space="preserve">Para solucionar esto, al insertar en la tabla CONTRATOS hemos puesto la restricción </w:t>
-            </w:r>
-            <w:proofErr w:type="spellStart"/>
-            <w:r>
-              <w:rPr>
-                <w:color w:val="000000"/>
-              </w:rPr>
-              <w:t>poneN</w:t>
-            </w:r>
-            <w:proofErr w:type="spellEnd"/>
-            <w:r>
-              <w:rPr>
-                <w:color w:val="000000"/>
-              </w:rPr>
-              <w:t xml:space="preserve"> IS NOT NULL</w:t>
+              <w:t>Para solucionar esto, al insertar en la tabla CONTRATOS hemos puesto la restricción poneN IS NOT NULL</w:t>
             </w:r>
           </w:p>
         </w:tc>
@@ -3135,43 +2928,7 @@
               <w:rPr>
                 <w:color w:val="000000"/>
               </w:rPr>
-              <w:t>(TO_</w:t>
-            </w:r>
-            <w:proofErr w:type="gramStart"/>
-            <w:r>
-              <w:rPr>
-                <w:color w:val="000000"/>
-              </w:rPr>
-              <w:t>DATE(</w:t>
-            </w:r>
-            <w:proofErr w:type="spellStart"/>
-            <w:proofErr w:type="gramEnd"/>
-            <w:r>
-              <w:rPr>
-                <w:color w:val="000000"/>
-              </w:rPr>
-              <w:t>enddate</w:t>
-            </w:r>
-            <w:proofErr w:type="spellEnd"/>
-            <w:r>
-              <w:rPr>
-                <w:color w:val="000000"/>
-              </w:rPr>
-              <w:t>, 'YYYY-MM-DD') &gt; TO_DATE(</w:t>
-            </w:r>
-            <w:proofErr w:type="spellStart"/>
-            <w:r>
-              <w:rPr>
-                <w:color w:val="000000"/>
-              </w:rPr>
-              <w:t>startdate</w:t>
-            </w:r>
-            <w:proofErr w:type="spellEnd"/>
-            <w:r>
-              <w:rPr>
-                <w:color w:val="000000"/>
-              </w:rPr>
-              <w:t>, 'YYYY-MM-DD'))</w:t>
+              <w:t>(TO_DATE(enddate, 'YYYY-MM-DD') &gt; TO_DATE(startdate, 'YYYY-MM-DD'))</w:t>
             </w:r>
           </w:p>
         </w:tc>
@@ -3225,21 +2982,7 @@
               <w:rPr>
                 <w:color w:val="000000"/>
               </w:rPr>
-              <w:t>No hemos podido solucionar este problema ya que se tendría que resolver con un ‘</w:t>
-            </w:r>
-            <w:proofErr w:type="spellStart"/>
-            <w:r>
-              <w:rPr>
-                <w:color w:val="000000"/>
-              </w:rPr>
-              <w:t>trigger</w:t>
-            </w:r>
-            <w:proofErr w:type="spellEnd"/>
-            <w:r>
-              <w:rPr>
-                <w:color w:val="000000"/>
-              </w:rPr>
-              <w:t>’</w:t>
+              <w:t>No hemos podido solucionar este problema ya que se tendría que resolver con un ‘trigger’</w:t>
             </w:r>
           </w:p>
         </w:tc>
@@ -3299,21 +3042,7 @@
               <w:rPr>
                 <w:color w:val="000000"/>
               </w:rPr>
-              <w:t xml:space="preserve">problema lo hemos resuelto mediante un JOIN entre clubes y </w:t>
-            </w:r>
-            <w:proofErr w:type="spellStart"/>
-            <w:r>
-              <w:rPr>
-                <w:color w:val="000000"/>
-              </w:rPr>
-              <w:t>old_events</w:t>
-            </w:r>
-            <w:proofErr w:type="spellEnd"/>
-            <w:r>
-              <w:rPr>
-                <w:color w:val="000000"/>
-              </w:rPr>
-              <w:t xml:space="preserve"> para poder sacar el estado del club y que solo añada filas si coincide con ‘Open’</w:t>
+              <w:t>problema lo hemos resuelto mediante un JOIN entre clubes y old_events para poder sacar el estado del club y que solo añada filas si coincide con ‘Open’</w:t>
             </w:r>
           </w:p>
         </w:tc>
@@ -3367,21 +3096,7 @@
               <w:rPr>
                 <w:color w:val="000000"/>
               </w:rPr>
-              <w:t>No se ha resuelto, de nuevo, se puede utilizar un ‘</w:t>
-            </w:r>
-            <w:proofErr w:type="spellStart"/>
-            <w:r>
-              <w:rPr>
-                <w:color w:val="000000"/>
-              </w:rPr>
-              <w:t>trigger</w:t>
-            </w:r>
-            <w:proofErr w:type="spellEnd"/>
-            <w:r>
-              <w:rPr>
-                <w:color w:val="000000"/>
-              </w:rPr>
-              <w:t>’ para eliminar este problema</w:t>
+              <w:t>No se ha resuelto, de nuevo, se puede utilizar un ‘trigger’ para eliminar este problema</w:t>
             </w:r>
           </w:p>
         </w:tc>
@@ -3442,77 +3157,7 @@
               <w:rPr>
                 <w:color w:val="000000"/>
               </w:rPr>
-              <w:t>(SUBSTR(Etype,0,</w:t>
-            </w:r>
-            <w:proofErr w:type="gramStart"/>
-            <w:r>
-              <w:rPr>
-                <w:color w:val="000000"/>
-              </w:rPr>
-              <w:t>9)=</w:t>
-            </w:r>
-            <w:proofErr w:type="gramEnd"/>
-            <w:r>
-              <w:rPr>
-                <w:color w:val="000000"/>
-              </w:rPr>
-              <w:t>'</w:t>
-            </w:r>
-            <w:proofErr w:type="spellStart"/>
-            <w:r>
-              <w:rPr>
-                <w:color w:val="000000"/>
-              </w:rPr>
-              <w:t>opinion</w:t>
-            </w:r>
-            <w:proofErr w:type="spellEnd"/>
-            <w:r>
-              <w:rPr>
-                <w:color w:val="000000"/>
-              </w:rPr>
-              <w:t xml:space="preserve">' OR </w:t>
-            </w:r>
-            <w:proofErr w:type="spellStart"/>
-            <w:r>
-              <w:rPr>
-                <w:color w:val="000000"/>
-              </w:rPr>
-              <w:t>ltrim</w:t>
-            </w:r>
-            <w:proofErr w:type="spellEnd"/>
-            <w:r>
-              <w:rPr>
-                <w:color w:val="000000"/>
-              </w:rPr>
-              <w:t>(</w:t>
-            </w:r>
-            <w:proofErr w:type="spellStart"/>
-            <w:r>
-              <w:rPr>
-                <w:color w:val="000000"/>
-              </w:rPr>
-              <w:t>Etype</w:t>
-            </w:r>
-            <w:proofErr w:type="spellEnd"/>
-            <w:r>
-              <w:rPr>
-                <w:color w:val="000000"/>
-              </w:rPr>
-              <w:t>,'</w:t>
-            </w:r>
-            <w:proofErr w:type="spellStart"/>
-            <w:r>
-              <w:rPr>
-                <w:color w:val="000000"/>
-              </w:rPr>
-              <w:t>opinion</w:t>
-            </w:r>
-            <w:proofErr w:type="spellEnd"/>
-            <w:r>
-              <w:rPr>
-                <w:color w:val="000000"/>
-              </w:rPr>
-              <w:t>:') BETWEEN '0' AND '9</w:t>
+              <w:t>(SUBSTR(Etype,0,9)='opinion' OR ltrim(Etype,'opinion:') BETWEEN '0' AND '9</w:t>
             </w:r>
             <w:r>
               <w:rPr>
@@ -3626,41 +3271,13 @@
               <w:rPr>
                 <w:color w:val="000000"/>
               </w:rPr>
-              <w:t xml:space="preserve">Al haber pocos tipos de valores, hemos creado esta restricción dentro de la propia creación </w:t>
-            </w:r>
-            <w:proofErr w:type="gramStart"/>
-            <w:r>
-              <w:rPr>
-                <w:color w:val="000000"/>
-              </w:rPr>
-              <w:t>de la tabal</w:t>
-            </w:r>
-            <w:proofErr w:type="gramEnd"/>
-            <w:r>
-              <w:rPr>
-                <w:color w:val="000000"/>
-              </w:rPr>
-              <w:t xml:space="preserve"> películas de la siguiente manera: </w:t>
-            </w:r>
-            <w:r>
-              <w:rPr>
-                <w:color w:val="000000"/>
-              </w:rPr>
-              <w:t>CHECK (color IN ('</w:t>
-            </w:r>
-            <w:proofErr w:type="spellStart"/>
-            <w:r>
-              <w:rPr>
-                <w:color w:val="000000"/>
-              </w:rPr>
-              <w:t>Color','Black</w:t>
-            </w:r>
-            <w:proofErr w:type="spellEnd"/>
-            <w:r>
-              <w:rPr>
-                <w:color w:val="000000"/>
-              </w:rPr>
-              <w:t xml:space="preserve"> and White')</w:t>
+              <w:t xml:space="preserve">Al haber pocos tipos de valores, hemos creado esta restricción dentro de la propia creación de la tabal películas de la siguiente manera: </w:t>
+            </w:r>
+            <w:r>
+              <w:rPr>
+                <w:color w:val="000000"/>
+              </w:rPr>
+              <w:t>CHECK (color IN ('Color','Black and White')</w:t>
             </w:r>
           </w:p>
         </w:tc>
@@ -3696,13 +3313,9 @@
       <w:r>
         <w:t xml:space="preserve">Semántica explícita </w:t>
       </w:r>
-      <w:proofErr w:type="spellStart"/>
-      <w:proofErr w:type="gramStart"/>
       <w:r>
         <w:t>re-incorporada</w:t>
       </w:r>
-      <w:proofErr w:type="spellEnd"/>
-      <w:proofErr w:type="gramEnd"/>
     </w:p>
     <w:p>
       <w:pPr>
@@ -3781,7 +3394,6 @@
                 <w:color w:val="000000"/>
               </w:rPr>
             </w:pPr>
-            <w:proofErr w:type="spellStart"/>
             <w:r>
               <w:rPr>
                 <w:b/>
@@ -3789,7 +3401,6 @@
               </w:rPr>
               <w:t>Sup_id</w:t>
             </w:r>
-            <w:proofErr w:type="spellEnd"/>
           </w:p>
         </w:tc>
         <w:tc>
@@ -3904,21 +3515,7 @@
               <w:rPr>
                 <w:color w:val="000000"/>
               </w:rPr>
-              <w:t xml:space="preserve">Hemos supuesto que la </w:t>
-            </w:r>
-            <w:proofErr w:type="spellStart"/>
-            <w:r>
-              <w:rPr>
-                <w:color w:val="000000"/>
-              </w:rPr>
-              <w:t>media_actividad</w:t>
-            </w:r>
-            <w:proofErr w:type="spellEnd"/>
-            <w:r>
-              <w:rPr>
-                <w:color w:val="000000"/>
-              </w:rPr>
-              <w:t xml:space="preserve"> de un usuario serán sus visualizaciones en un año, y para almacenarlas hemos creado esta tabla.</w:t>
+              <w:t>Hemos supuesto que la media_actividad de un usuario serán sus visualizaciones en un año, y para almacenarlas hemos creado esta tabla.</w:t>
             </w:r>
           </w:p>
         </w:tc>
@@ -3988,35 +3585,7 @@
               <w:rPr>
                 <w:color w:val="000000"/>
               </w:rPr>
-              <w:t xml:space="preserve">Para relaciones que requerían una fecha completa (como invitación o solicitud) hemos hecho una concatenación de </w:t>
-            </w:r>
-            <w:proofErr w:type="spellStart"/>
-            <w:r>
-              <w:rPr>
-                <w:color w:val="000000"/>
-              </w:rPr>
-              <w:t>ev_date</w:t>
-            </w:r>
-            <w:proofErr w:type="spellEnd"/>
-            <w:r>
-              <w:rPr>
-                <w:color w:val="000000"/>
-              </w:rPr>
-              <w:t xml:space="preserve"> con </w:t>
-            </w:r>
-            <w:proofErr w:type="spellStart"/>
-            <w:r>
-              <w:rPr>
-                <w:color w:val="000000"/>
-              </w:rPr>
-              <w:t>ev_hour</w:t>
-            </w:r>
-            <w:proofErr w:type="spellEnd"/>
-            <w:r>
-              <w:rPr>
-                <w:color w:val="000000"/>
-              </w:rPr>
-              <w:t>.</w:t>
+              <w:t>Para relaciones que requerían una fecha completa (como invitación o solicitud) hemos hecho una concatenación de ev_date con ev_hour.</w:t>
             </w:r>
           </w:p>
           <w:p>
@@ -4104,21 +3673,7 @@
               <w:rPr>
                 <w:color w:val="000000"/>
               </w:rPr>
-              <w:t xml:space="preserve">Hemos supuesto una </w:t>
-            </w:r>
-            <w:proofErr w:type="gramStart"/>
-            <w:r>
-              <w:rPr>
-                <w:color w:val="000000"/>
-              </w:rPr>
-              <w:t>longitud  9</w:t>
-            </w:r>
-            <w:proofErr w:type="gramEnd"/>
-            <w:r>
-              <w:rPr>
-                <w:color w:val="000000"/>
-              </w:rPr>
-              <w:t xml:space="preserve"> para DNI</w:t>
+              <w:t>Hemos supuesto una longitud  9 para DNI</w:t>
             </w:r>
           </w:p>
         </w:tc>
@@ -4197,35 +3752,7 @@
               <w:rPr>
                 <w:color w:val="000000"/>
               </w:rPr>
-              <w:t xml:space="preserve">Hemos supuesto que la </w:t>
-            </w:r>
-            <w:proofErr w:type="spellStart"/>
-            <w:r>
-              <w:rPr>
-                <w:color w:val="000000"/>
-              </w:rPr>
-              <w:t>la</w:t>
-            </w:r>
-            <w:proofErr w:type="spellEnd"/>
-            <w:r>
-              <w:rPr>
-                <w:color w:val="000000"/>
-              </w:rPr>
-              <w:t xml:space="preserve"> duración de las películas estarán expresadas en minutos, por tanto la hemos introducido como un </w:t>
-            </w:r>
-            <w:proofErr w:type="gramStart"/>
-            <w:r>
-              <w:rPr>
-                <w:color w:val="000000"/>
-              </w:rPr>
-              <w:t>NUMBER(</w:t>
-            </w:r>
-            <w:proofErr w:type="gramEnd"/>
-            <w:r>
-              <w:rPr>
-                <w:color w:val="000000"/>
-              </w:rPr>
-              <w:t>4).</w:t>
+              <w:t>Hemos supuesto que la la duración de las películas estarán expresadas en minutos, por tanto la hemos introducido como un NUMBER(4).</w:t>
             </w:r>
           </w:p>
         </w:tc>
@@ -4255,6 +3782,78 @@
                 <w:color w:val="000000"/>
                 <w:vertAlign w:val="subscript"/>
               </w:rPr>
+              <w:t>17</w:t>
+            </w:r>
+          </w:p>
+        </w:tc>
+        <w:tc>
+          <w:tcPr>
+            <w:tcW w:w="2368" w:type="dxa"/>
+          </w:tcPr>
+          <w:p>
+            <w:pPr>
+              <w:pStyle w:val="WW-Sangra2detindependiente"/>
+              <w:keepNext/>
+              <w:ind w:left="0"/>
+              <w:rPr>
+                <w:color w:val="000000"/>
+              </w:rPr>
+            </w:pPr>
+            <w:r>
+              <w:rPr>
+                <w:color w:val="000000"/>
+              </w:rPr>
+              <w:t>TO_NUMBER</w:t>
+            </w:r>
+          </w:p>
+        </w:tc>
+        <w:tc>
+          <w:tcPr>
+            <w:tcW w:w="4394" w:type="dxa"/>
+          </w:tcPr>
+          <w:p>
+            <w:pPr>
+              <w:pStyle w:val="WW-Sangra2detindependiente"/>
+              <w:keepNext/>
+              <w:ind w:left="0"/>
+              <w:rPr>
+                <w:color w:val="000000"/>
+              </w:rPr>
+            </w:pPr>
+            <w:r>
+              <w:rPr>
+                <w:color w:val="000000"/>
+              </w:rPr>
+              <w:t>Para diversos atributos, como por ejemplo cantidad de likes en Facebook que estaban almacenados como un VARCHAR2 hemos utlizado un cast a un entero para optimizar el guardado de datos.</w:t>
+            </w:r>
+          </w:p>
+        </w:tc>
+      </w:tr>
+      <w:tr>
+        <w:tc>
+          <w:tcPr>
+            <w:tcW w:w="969" w:type="dxa"/>
+          </w:tcPr>
+          <w:p>
+            <w:pPr>
+              <w:pStyle w:val="WW-Sangra2detindependiente"/>
+              <w:ind w:left="0"/>
+              <w:jc w:val="center"/>
+              <w:rPr>
+                <w:color w:val="000000"/>
+              </w:rPr>
+            </w:pPr>
+            <w:r>
+              <w:rPr>
+                <w:color w:val="000000"/>
+              </w:rPr>
+              <w:t>I</w:t>
+            </w:r>
+            <w:r>
+              <w:rPr>
+                <w:color w:val="000000"/>
+                <w:vertAlign w:val="subscript"/>
+              </w:rPr>
               <w:t>1</w:t>
             </w:r>
             <w:r>
@@ -4262,7 +3861,7 @@
                 <w:color w:val="000000"/>
                 <w:vertAlign w:val="subscript"/>
               </w:rPr>
-              <w:t>7</w:t>
+              <w:t>8</w:t>
             </w:r>
           </w:p>
         </w:tc>
@@ -4283,7 +3882,7 @@
               <w:rPr>
                 <w:color w:val="000000"/>
               </w:rPr>
-              <w:t>TO_NUMBER</w:t>
+              <w:t>Cambio de Primary Key en opiniones</w:t>
             </w:r>
           </w:p>
         </w:tc>
@@ -4304,49 +3903,33 @@
               <w:rPr>
                 <w:color w:val="000000"/>
               </w:rPr>
-              <w:t xml:space="preserve">Para diversos atributos, como por ejemplo cantidad de </w:t>
-            </w:r>
-            <w:proofErr w:type="spellStart"/>
-            <w:r>
-              <w:rPr>
-                <w:color w:val="000000"/>
-              </w:rPr>
-              <w:t>likes</w:t>
-            </w:r>
-            <w:proofErr w:type="spellEnd"/>
-            <w:r>
-              <w:rPr>
-                <w:color w:val="000000"/>
-              </w:rPr>
-              <w:t xml:space="preserve"> en Facebook que estaban almacenados como un VARCHAR2 hemos </w:t>
-            </w:r>
-            <w:proofErr w:type="spellStart"/>
-            <w:r>
-              <w:rPr>
-                <w:color w:val="000000"/>
-              </w:rPr>
-              <w:t>utlizado</w:t>
-            </w:r>
-            <w:proofErr w:type="spellEnd"/>
-            <w:r>
-              <w:rPr>
-                <w:color w:val="000000"/>
-              </w:rPr>
-              <w:t xml:space="preserve"> un </w:t>
-            </w:r>
-            <w:proofErr w:type="spellStart"/>
-            <w:r>
-              <w:rPr>
-                <w:color w:val="000000"/>
-              </w:rPr>
-              <w:t>cast</w:t>
-            </w:r>
-            <w:proofErr w:type="spellEnd"/>
-            <w:r>
-              <w:rPr>
-                <w:color w:val="000000"/>
-              </w:rPr>
-              <w:t xml:space="preserve"> a un entero para optimizar el guardado de datos.</w:t>
+              <w:t>Una opinión vendrá identificada por el usuario que la hace a qué hora se realiza</w:t>
+            </w:r>
+            <w:r>
+              <w:rPr>
+                <w:color w:val="000000"/>
+              </w:rPr>
+              <w:t>, y la película a la que se refiere</w:t>
+            </w:r>
+            <w:r>
+              <w:rPr>
+                <w:color w:val="000000"/>
+              </w:rPr>
+              <w:t>. Suponemos que un usuario</w:t>
+            </w:r>
+            <w:r>
+              <w:rPr>
+                <w:color w:val="000000"/>
+              </w:rPr>
+              <w:t xml:space="preserve"> no</w:t>
+            </w:r>
+            <w:bookmarkStart w:id="1" w:name="_GoBack"/>
+            <w:bookmarkEnd w:id="1"/>
+            <w:r>
+              <w:rPr>
+                <w:color w:val="000000"/>
+              </w:rPr>
+              <w:t xml:space="preserve"> puede hacer más de una opinión en una película.</w:t>
             </w:r>
           </w:p>
         </w:tc>
@@ -4546,7 +4129,6 @@
                 <w:color w:val="000000"/>
               </w:rPr>
             </w:pPr>
-            <w:proofErr w:type="spellStart"/>
             <w:r>
               <w:rPr>
                 <w:b/>
@@ -4554,7 +4136,6 @@
               </w:rPr>
               <w:t>Sup_id</w:t>
             </w:r>
-            <w:proofErr w:type="spellEnd"/>
           </w:p>
         </w:tc>
         <w:tc>
@@ -4676,7 +4257,14 @@
               <w:rPr>
                 <w:color w:val="000000"/>
               </w:rPr>
-              <w:t>No hemos podido establecer las relaciones de modificación entre tablas</w:t>
+              <w:t xml:space="preserve">No hemos podido establecer las </w:t>
+            </w:r>
+            <w:r>
+              <w:rPr>
+                <w:color w:val="000000"/>
+              </w:rPr>
+              <w:lastRenderedPageBreak/>
+              <w:t>relaciones de modificación entre tablas</w:t>
             </w:r>
           </w:p>
         </w:tc>
@@ -4698,7 +4286,15 @@
               <w:rPr>
                 <w:color w:val="000000"/>
               </w:rPr>
-              <w:t>Esta versión de SQL no respalda esta regla.</w:t>
+              <w:lastRenderedPageBreak/>
+              <w:t xml:space="preserve">Esta versión de SQL no respalda </w:t>
+            </w:r>
+            <w:r>
+              <w:rPr>
+                <w:color w:val="000000"/>
+              </w:rPr>
+              <w:lastRenderedPageBreak/>
+              <w:t>esta regla.</w:t>
             </w:r>
           </w:p>
         </w:tc>
@@ -4720,6 +4316,7 @@
               <w:rPr>
                 <w:color w:val="000000"/>
               </w:rPr>
+              <w:lastRenderedPageBreak/>
               <w:t>Implícita</w:t>
             </w:r>
           </w:p>
@@ -4756,7 +4353,6 @@
         <w:pStyle w:val="Ttulo1"/>
       </w:pPr>
       <w:r>
-        <w:lastRenderedPageBreak/>
         <w:t>Carga de datos (LMD)</w:t>
       </w:r>
     </w:p>
@@ -4799,7 +4395,6 @@
         </w:rPr>
         <w:t>tablas desnormalizadas entregadas junto con la entrega del fichero de carga (</w:t>
       </w:r>
-      <w:proofErr w:type="spellStart"/>
       <w:r>
         <w:rPr>
           <w:color w:val="000000"/>
@@ -4814,7 +4409,6 @@
         </w:rPr>
         <w:t>.sql</w:t>
       </w:r>
-      <w:proofErr w:type="spellEnd"/>
       <w:r>
         <w:rPr>
           <w:color w:val="000000"/>
@@ -4877,19 +4471,11 @@
         </w:rPr>
         <w:t xml:space="preserve">conversiones de datos, </w:t>
       </w:r>
-      <w:proofErr w:type="spellStart"/>
-      <w:r>
-        <w:rPr>
-          <w:color w:val="000000"/>
-        </w:rPr>
-        <w:t>etc</w:t>
-      </w:r>
-      <w:proofErr w:type="spellEnd"/>
-      <w:r>
-        <w:rPr>
-          <w:color w:val="000000"/>
-        </w:rPr>
-        <w:t>) y las soluciones que se adoptan para superarlos.</w:t>
+      <w:r>
+        <w:rPr>
+          <w:color w:val="000000"/>
+        </w:rPr>
+        <w:t>etc) y las soluciones que se adoptan para superarlos.</w:t>
       </w:r>
     </w:p>
     <w:p>
@@ -4951,21 +4537,7 @@
         <w:rPr>
           <w:color w:val="000000"/>
         </w:rPr>
-        <w:t>Uno de los primeros problemas que nos hemos encontrado ha sido al volcar los datos en la tabla ‘USUARIOS’, donde no controlábamos bien que las contraseñas fueran de una longitud mayor a 8 caracteres, que arreglamos con un WHERE (LENGTH (</w:t>
-      </w:r>
-      <w:proofErr w:type="spellStart"/>
-      <w:r>
-        <w:rPr>
-          <w:color w:val="000000"/>
-        </w:rPr>
-        <w:t>passw</w:t>
-      </w:r>
-      <w:proofErr w:type="spellEnd"/>
-      <w:r>
-        <w:rPr>
-          <w:color w:val="000000"/>
-        </w:rPr>
-        <w:t>) &gt; 8)</w:t>
+        <w:t>Uno de los primeros problemas que nos hemos encontrado ha sido al volcar los datos en la tabla ‘USUARIOS’, donde no controlábamos bien que las contraseñas fueran de una longitud mayor a 8 caracteres, que arreglamos con un WHERE (LENGTH (passw) &gt; 8)</w:t>
       </w:r>
     </w:p>
     <w:p>
@@ -5003,21 +4575,7 @@
         <w:rPr>
           <w:color w:val="000000"/>
         </w:rPr>
-        <w:t>Para almacenar todos los géneros, hemos ido volcando todos los datos de las columnas genre1-5, con un SELECT DISTINCT para no repetir datos, y un WHERE (</w:t>
-      </w:r>
-      <w:proofErr w:type="spellStart"/>
-      <w:r>
-        <w:rPr>
-          <w:color w:val="000000"/>
-        </w:rPr>
-        <w:t>genreX</w:t>
-      </w:r>
-      <w:proofErr w:type="spellEnd"/>
-      <w:r>
-        <w:rPr>
-          <w:color w:val="000000"/>
-        </w:rPr>
-        <w:t xml:space="preserve"> NOT IN (SELECT tipo FROM GENEROS) para evitar que se repitan los mismos géneros al hacer consultas en columnas que pueden tener los mismos datos almacenados.</w:t>
+        <w:t>Para almacenar todos los géneros, hemos ido volcando todos los datos de las columnas genre1-5, con un SELECT DISTINCT para no repetir datos, y un WHERE (genreX NOT IN (SELECT tipo FROM GENEROS) para evitar que se repitan los mismos géneros al hacer consultas en columnas que pueden tener los mismos datos almacenados.</w:t>
       </w:r>
     </w:p>
     <w:p>
@@ -5036,77 +4594,7 @@
         <w:rPr>
           <w:color w:val="000000"/>
         </w:rPr>
-        <w:t xml:space="preserve">En la tabla ‘IMBDS’ hemos cambiado </w:t>
-      </w:r>
-      <w:proofErr w:type="spellStart"/>
-      <w:r>
-        <w:rPr>
-          <w:color w:val="000000"/>
-        </w:rPr>
-        <w:t>imbd_score</w:t>
-      </w:r>
-      <w:proofErr w:type="spellEnd"/>
-      <w:r>
-        <w:rPr>
-          <w:color w:val="000000"/>
-        </w:rPr>
-        <w:t xml:space="preserve"> de </w:t>
-      </w:r>
-      <w:proofErr w:type="spellStart"/>
-      <w:r>
-        <w:rPr>
-          <w:color w:val="000000"/>
-        </w:rPr>
-        <w:t>string</w:t>
-      </w:r>
-      <w:proofErr w:type="spellEnd"/>
-      <w:r>
-        <w:rPr>
-          <w:color w:val="000000"/>
-        </w:rPr>
-        <w:t xml:space="preserve"> a </w:t>
-      </w:r>
-      <w:proofErr w:type="spellStart"/>
-      <w:r>
-        <w:rPr>
-          <w:color w:val="000000"/>
-        </w:rPr>
-        <w:t>numero</w:t>
-      </w:r>
-      <w:proofErr w:type="spellEnd"/>
-      <w:r>
-        <w:rPr>
-          <w:color w:val="000000"/>
-        </w:rPr>
-        <w:t xml:space="preserve"> mediante un TO_NUMBER, al igual que con </w:t>
-      </w:r>
-      <w:proofErr w:type="spellStart"/>
-      <w:r>
-        <w:rPr>
-          <w:color w:val="000000"/>
-        </w:rPr>
-        <w:t>num_user_for_reviews</w:t>
-      </w:r>
-      <w:proofErr w:type="spellEnd"/>
-      <w:r>
-        <w:rPr>
-          <w:color w:val="000000"/>
-        </w:rPr>
-        <w:t xml:space="preserve"> y </w:t>
-      </w:r>
-      <w:proofErr w:type="spellStart"/>
-      <w:r>
-        <w:rPr>
-          <w:color w:val="000000"/>
-        </w:rPr>
-        <w:t>num_critic_for_reviews</w:t>
-      </w:r>
-      <w:proofErr w:type="spellEnd"/>
-      <w:r>
-        <w:rPr>
-          <w:color w:val="000000"/>
-        </w:rPr>
-        <w:t>.</w:t>
+        <w:t>En la tabla ‘IMBDS’ hemos cambiado imbd_score de string a numero mediante un TO_NUMBER, al igual que con num_user_for_reviews y num_critic_for_reviews.</w:t>
       </w:r>
     </w:p>
     <w:p>
@@ -5125,30 +4613,8 @@
         <w:rPr>
           <w:color w:val="000000"/>
         </w:rPr>
-        <w:t xml:space="preserve">En la tabla PALABRAS_PELICULA hemos hecho palabras clave principal junto con </w:t>
-      </w:r>
-      <w:proofErr w:type="spellStart"/>
-      <w:r>
-        <w:rPr>
-          <w:color w:val="000000"/>
-        </w:rPr>
-        <w:t>película_titulo</w:t>
-      </w:r>
-      <w:proofErr w:type="spellEnd"/>
-      <w:r>
-        <w:rPr>
-          <w:color w:val="000000"/>
-        </w:rPr>
-        <w:t xml:space="preserve"> y </w:t>
-      </w:r>
-      <w:proofErr w:type="spellStart"/>
-      <w:r>
-        <w:rPr>
-          <w:color w:val="000000"/>
-        </w:rPr>
-        <w:t>película_director</w:t>
-      </w:r>
-      <w:proofErr w:type="spellEnd"/>
+        <w:t>En la tabla PALABRAS_PELICULA hemos hecho palabras clave principal junto con película_titulo y película_director</w:t>
+      </w:r>
     </w:p>
     <w:p>
       <w:pPr>
@@ -5185,21 +4651,7 @@
         <w:rPr>
           <w:color w:val="000000"/>
         </w:rPr>
-        <w:t xml:space="preserve">En CLUBES se ha cambiado el formato de abierto a VARCHAR2(100) y se han eliminado </w:t>
-      </w:r>
-      <w:proofErr w:type="spellStart"/>
-      <w:r>
-        <w:rPr>
-          <w:color w:val="000000"/>
-        </w:rPr>
-        <w:t>cod_postal</w:t>
-      </w:r>
-      <w:proofErr w:type="spellEnd"/>
-      <w:r>
-        <w:rPr>
-          <w:color w:val="000000"/>
-        </w:rPr>
-        <w:t xml:space="preserve">, ciudad y país ya que no se contemplaban en el diseño relacional, por otro lado, hemos añadido el atributo </w:t>
+        <w:t xml:space="preserve">En CLUBES se ha cambiado el formato de abierto a VARCHAR2(100) y se han eliminado cod_postal, ciudad y país ya que no se contemplaban en el diseño relacional, por otro lado, hemos añadido el atributo </w:t>
       </w:r>
       <w:r>
         <w:rPr>
@@ -5243,21 +4695,7 @@
         <w:rPr>
           <w:color w:val="000000"/>
         </w:rPr>
-        <w:t xml:space="preserve">Respecto a SOLICITUDES hemos eliminado el atributo aceptado, al igual que en INVITACIONES, pero hemos añadido </w:t>
-      </w:r>
-      <w:proofErr w:type="spellStart"/>
-      <w:r>
-        <w:rPr>
-          <w:color w:val="000000"/>
-        </w:rPr>
-        <w:t>frase_aceptacion</w:t>
-      </w:r>
-      <w:proofErr w:type="spellEnd"/>
-      <w:r>
-        <w:rPr>
-          <w:color w:val="000000"/>
-        </w:rPr>
-        <w:t>, para hacerlo coincidir con el formato de datos antiguo.</w:t>
+        <w:t>Respecto a SOLICITUDES hemos eliminado el atributo aceptado, al igual que en INVITACIONES, pero hemos añadido frase_aceptacion, para hacerlo coincidir con el formato de datos antiguo.</w:t>
       </w:r>
     </w:p>
     <w:p>
@@ -5276,6 +4714,7 @@
         <w:rPr>
           <w:color w:val="000000"/>
         </w:rPr>
+        <w:lastRenderedPageBreak/>
         <w:t xml:space="preserve">En diversas tablas había datos mal introducidos, </w:t>
       </w:r>
       <w:r>
@@ -5288,21 +4727,7 @@
         <w:rPr>
           <w:color w:val="000000"/>
         </w:rPr>
-        <w:t xml:space="preserve"> por ejemplo, géneros que no </w:t>
-      </w:r>
-      <w:proofErr w:type="spellStart"/>
-      <w:r>
-        <w:rPr>
-          <w:color w:val="000000"/>
-        </w:rPr>
-        <w:t>exisitían</w:t>
-      </w:r>
-      <w:proofErr w:type="spellEnd"/>
-      <w:r>
-        <w:rPr>
-          <w:color w:val="000000"/>
-        </w:rPr>
-        <w:t>, películas y usuarios no guardadas en la base de datos, para ello hemos usado la expresión (NOT) IN, y hacer coherente el volcado de código. Las tablas donde hemos encontrado problemas han sido: GENEROS,</w:t>
+        <w:t xml:space="preserve"> por ejemplo, géneros que no exisitían, películas y usuarios no guardadas en la base de datos, para ello hemos usado la expresión (NOT) IN, y hacer coherente el volcado de código. Las tablas donde hemos encontrado problemas han sido: GENEROS,</w:t>
       </w:r>
       <w:r>
         <w:rPr>
@@ -5344,14 +4769,7 @@
         <w:rPr>
           <w:color w:val="000000"/>
         </w:rPr>
-        <w:t xml:space="preserve">PROTAGONISTA, </w:t>
-      </w:r>
-      <w:r>
-        <w:rPr>
-          <w:color w:val="000000"/>
-        </w:rPr>
-        <w:lastRenderedPageBreak/>
-        <w:t>MEMBRESIA, PROPUESTAS, INVITACIONES, SOLICITUDES</w:t>
+        <w:t>PROTAGONISTA, MEMBRESIA, PROPUESTAS, INVITACIONES, SOLICITUDES</w:t>
       </w:r>
       <w:r>
         <w:rPr>
@@ -5388,49 +4806,7 @@
         <w:rPr>
           <w:color w:val="000000"/>
         </w:rPr>
-        <w:t xml:space="preserve">En PELICULAS, hemos hecho </w:t>
-      </w:r>
-      <w:proofErr w:type="spellStart"/>
-      <w:r>
-        <w:rPr>
-          <w:color w:val="000000"/>
-        </w:rPr>
-        <w:t>cast</w:t>
-      </w:r>
-      <w:proofErr w:type="spellEnd"/>
-      <w:r>
-        <w:rPr>
-          <w:color w:val="000000"/>
-        </w:rPr>
-        <w:t xml:space="preserve"> de diversos atributos como duración o </w:t>
-      </w:r>
-      <w:proofErr w:type="spellStart"/>
-      <w:r>
-        <w:rPr>
-          <w:color w:val="000000"/>
-        </w:rPr>
-        <w:t>numero</w:t>
-      </w:r>
-      <w:proofErr w:type="spellEnd"/>
-      <w:r>
-        <w:rPr>
-          <w:color w:val="000000"/>
-        </w:rPr>
-        <w:t xml:space="preserve"> de </w:t>
-      </w:r>
-      <w:proofErr w:type="spellStart"/>
-      <w:r>
-        <w:rPr>
-          <w:color w:val="000000"/>
-        </w:rPr>
-        <w:t>likes</w:t>
-      </w:r>
-      <w:proofErr w:type="spellEnd"/>
-      <w:r>
-        <w:rPr>
-          <w:color w:val="000000"/>
-        </w:rPr>
-        <w:t xml:space="preserve"> de Facebook para que se ajustara mejor al diseño de la tabla.</w:t>
+        <w:t>En PELICULAS, hemos hecho cast de diversos atributos como duración o numero de likes de Facebook para que se ajustara mejor al diseño de la tabla.</w:t>
       </w:r>
     </w:p>
     <w:p>
@@ -5487,21 +4863,7 @@
         <w:rPr>
           <w:color w:val="000000"/>
         </w:rPr>
-        <w:t xml:space="preserve">En VISUALIZACIONES hemos realizado otro JOIN para poder sacar el usuario y a que club pertenece la persona que ha realizado los </w:t>
-      </w:r>
-      <w:proofErr w:type="spellStart"/>
-      <w:r>
-        <w:rPr>
-          <w:color w:val="000000"/>
-        </w:rPr>
-        <w:t>viewings</w:t>
-      </w:r>
-      <w:proofErr w:type="spellEnd"/>
-      <w:r>
-        <w:rPr>
-          <w:color w:val="000000"/>
-        </w:rPr>
-        <w:t>.</w:t>
+        <w:t>En VISUALIZACIONES hemos realizado otro JOIN para poder sacar el usuario y a que club pertenece la persona que ha realizado los viewings.</w:t>
       </w:r>
     </w:p>
     <w:p>
@@ -5520,35 +4882,7 @@
         <w:rPr>
           <w:color w:val="000000"/>
         </w:rPr>
-        <w:t xml:space="preserve">No hemos usado el atributo </w:t>
-      </w:r>
-      <w:proofErr w:type="spellStart"/>
-      <w:r>
-        <w:rPr>
-          <w:color w:val="000000"/>
-        </w:rPr>
-        <w:t>num_voted_users</w:t>
-      </w:r>
-      <w:proofErr w:type="spellEnd"/>
-      <w:r>
-        <w:rPr>
-          <w:color w:val="000000"/>
-        </w:rPr>
-        <w:t xml:space="preserve"> de la tabla </w:t>
-      </w:r>
-      <w:proofErr w:type="spellStart"/>
-      <w:r>
-        <w:rPr>
-          <w:color w:val="000000"/>
-        </w:rPr>
-        <w:t>old_movies</w:t>
-      </w:r>
-      <w:proofErr w:type="spellEnd"/>
-      <w:r>
-        <w:rPr>
-          <w:color w:val="000000"/>
-        </w:rPr>
-        <w:t xml:space="preserve"> ya que hemos usado la cantidad de votaciones de usuarios y críticos, cuya suma es la del atributo en cuestión, lo que resultaría en guardar el mismo tipo de información dos veces.</w:t>
+        <w:t>No hemos usado el atributo num_voted_users de la tabla old_movies ya que hemos usado la cantidad de votaciones de usuarios y críticos, cuya suma es la del atributo en cuestión, lo que resultaría en guardar el mismo tipo de información dos veces.</w:t>
       </w:r>
     </w:p>
     <w:p>
@@ -5567,21 +4901,7 @@
         <w:rPr>
           <w:color w:val="000000"/>
         </w:rPr>
-        <w:t>Se había planeado crear una tabla REGISTROS con todos los eventos de tipo ‘</w:t>
-      </w:r>
-      <w:proofErr w:type="spellStart"/>
-      <w:r>
-        <w:rPr>
-          <w:color w:val="000000"/>
-        </w:rPr>
-        <w:t>registration</w:t>
-      </w:r>
-      <w:proofErr w:type="spellEnd"/>
-      <w:r>
-        <w:rPr>
-          <w:color w:val="000000"/>
-        </w:rPr>
-        <w:t>’ pero no se nos es posible porque este evento no nos proporciona la contraseña de un usuario, que es clave para crearlo.</w:t>
+        <w:t>Se había planeado crear una tabla REGISTROS con todos los eventos de tipo ‘registration’ pero no se nos es posible porque este evento no nos proporciona la contraseña de un usuario, que es clave para crearlo.</w:t>
       </w:r>
     </w:p>
     <w:p>
@@ -5600,21 +4920,7 @@
         <w:rPr>
           <w:color w:val="000000"/>
         </w:rPr>
-        <w:t>En cuanto a añadir eventos de aceptados o rechazados, no podemos tratar este problema ya que se usaría un ‘</w:t>
-      </w:r>
-      <w:proofErr w:type="spellStart"/>
-      <w:r>
-        <w:rPr>
-          <w:color w:val="000000"/>
-        </w:rPr>
-        <w:t>trigger</w:t>
-      </w:r>
-      <w:proofErr w:type="spellEnd"/>
-      <w:r>
-        <w:rPr>
-          <w:color w:val="000000"/>
-        </w:rPr>
-        <w:t>’ para hacer que las invitaciones desaparecieran ocurrir este tipo de evento, por tanto, no usamos estos registros de datos.</w:t>
+        <w:t>En cuanto a añadir eventos de aceptados o rechazados, no podemos tratar este problema ya que se usaría un ‘trigger’ para hacer que las invitaciones desaparecieran ocurrir este tipo de evento, por tanto, no usamos estos registros de datos.</w:t>
       </w:r>
     </w:p>
     <w:p>
@@ -9535,7 +8841,7 @@
 </file>
 
 <file path=customXml/itemProps1.xml><?xml version="1.0" encoding="utf-8"?>
-<ds:datastoreItem xmlns:ds="http://schemas.openxmlformats.org/officeDocument/2006/customXml" ds:itemID="{FB2E2E8C-BDC2-448D-A92F-46D0F70547F4}">
+<ds:datastoreItem xmlns:ds="http://schemas.openxmlformats.org/officeDocument/2006/customXml" ds:itemID="{14A85563-088A-4250-A1DB-938CEE3C7A0C}">
   <ds:schemaRefs>
     <ds:schemaRef ds:uri="http://schemas.openxmlformats.org/officeDocument/2006/bibliography"/>
   </ds:schemaRefs>

</xml_diff>

<commit_message>
Borrador Memoria 2.0 Semantica Implicita añadida Introduccion añadida
</commit_message>
<xml_diff>
--- a/FBD/Practica 1/FSDB_plantillaMemoria1.docx
+++ b/FBD/Practica 1/FSDB_plantillaMemoria1.docx
@@ -356,37 +356,41 @@
         <w:rPr>
           <w:color w:val="000000"/>
         </w:rPr>
-        <w:t>Una intro</w:t>
-      </w:r>
-      <w:r>
-        <w:rPr>
-          <w:color w:val="000000"/>
-        </w:rPr>
-        <w:t xml:space="preserve">ducción que </w:t>
-      </w:r>
-      <w:r>
-        <w:rPr>
-          <w:color w:val="000000"/>
-        </w:rPr>
-        <w:t xml:space="preserve">sea el punto de partida del trabajo y </w:t>
-      </w:r>
-      <w:r>
-        <w:rPr>
-          <w:color w:val="000000"/>
-        </w:rPr>
-        <w:t xml:space="preserve">sirva para </w:t>
-      </w:r>
-      <w:r>
-        <w:rPr>
-          <w:color w:val="000000"/>
-        </w:rPr>
-        <w:t>analizar el problema que se va a resolver, fije los objetivos que se persiguen, y describa la estructura del documento.</w:t>
-      </w:r>
-      <w:r>
-        <w:rPr>
-          <w:color w:val="000000"/>
-        </w:rPr>
         <w:t xml:space="preserve"> </w:t>
+      </w:r>
+      <w:r>
+        <w:rPr>
+          <w:color w:val="000000"/>
+        </w:rPr>
+        <w:t>El objetivo principal de este trabajo es crear un nuevo diseño de base de datos para traspasar todos los datos, para ello, nos hemos fijado pequeñas metas para ir avanzando poco a poco en nuestro proyecto. El primer paso será conseguir un diseño relacional óptimo, es decir, que podamos implementar el mayor porcentaje de nuestras ideas en SQL sin problema, y que las que no podamos,</w:t>
+      </w:r>
+      <w:bookmarkStart w:id="1" w:name="_GoBack"/>
+      <w:bookmarkEnd w:id="1"/>
+      <w:r>
+        <w:rPr>
+          <w:color w:val="000000"/>
+        </w:rPr>
+        <w:t xml:space="preserve"> que no formen parte del ‘esqueleto’ de nuestro diseño. El siguiente paso consistirá en la creación de todas las relaciones en SQL, aquí podremos introducir diver</w:t>
+      </w:r>
+      <w:r>
+        <w:rPr>
+          <w:color w:val="000000"/>
+        </w:rPr>
+        <w:t xml:space="preserve">sos puntos que no hemos podido insertar en nuestro diseño como restricciones, es muy importante mantener la integridad del diseño creando en un orden razonable todas las tablas. Por </w:t>
+      </w:r>
+      <w:proofErr w:type="gramStart"/>
+      <w:r>
+        <w:rPr>
+          <w:color w:val="000000"/>
+        </w:rPr>
+        <w:t>último</w:t>
+      </w:r>
+      <w:proofErr w:type="gramEnd"/>
+      <w:r>
+        <w:rPr>
+          <w:color w:val="000000"/>
+        </w:rPr>
+        <w:t xml:space="preserve"> pasaremos al volcado de datos a partir de la base antigua, en esta parte deberemos ser muy cuidadosos, ya que puede ser que algunos datos estén mal introducidos, o que incluso nuestro diseño no soporte algunos datos de la base antigua, esto requerirá diversas modificaciones.</w:t>
       </w:r>
     </w:p>
     <w:p>
@@ -622,6 +626,7 @@
                 <w:color w:val="000000"/>
               </w:rPr>
             </w:pPr>
+            <w:proofErr w:type="spellStart"/>
             <w:r>
               <w:rPr>
                 <w:b/>
@@ -630,6 +635,7 @@
               <w:lastRenderedPageBreak/>
               <w:t>Sup_id</w:t>
             </w:r>
+            <w:proofErr w:type="spellEnd"/>
           </w:p>
         </w:tc>
         <w:tc>
@@ -1030,8 +1036,16 @@
               <w:rPr>
                 <w:color w:val="000000"/>
               </w:rPr>
-              <w:t>Tabla con actores y sus likes</w:t>
-            </w:r>
+              <w:t xml:space="preserve">Tabla con actores y sus </w:t>
+            </w:r>
+            <w:proofErr w:type="spellStart"/>
+            <w:r>
+              <w:rPr>
+                <w:color w:val="000000"/>
+              </w:rPr>
+              <w:t>likes</w:t>
+            </w:r>
+            <w:proofErr w:type="spellEnd"/>
           </w:p>
         </w:tc>
         <w:tc>
@@ -1051,7 +1065,21 @@
               <w:rPr>
                 <w:color w:val="000000"/>
               </w:rPr>
-              <w:t>Los actores que protagonizan la película, los consideramos protagonistas de lo que queremos conocer los likes.</w:t>
+              <w:t xml:space="preserve">Los actores que protagonizan la película, los consideramos protagonistas de lo que queremos conocer los </w:t>
+            </w:r>
+            <w:proofErr w:type="spellStart"/>
+            <w:r>
+              <w:rPr>
+                <w:color w:val="000000"/>
+              </w:rPr>
+              <w:t>likes</w:t>
+            </w:r>
+            <w:proofErr w:type="spellEnd"/>
+            <w:r>
+              <w:rPr>
+                <w:color w:val="000000"/>
+              </w:rPr>
+              <w:t>.</w:t>
             </w:r>
           </w:p>
         </w:tc>
@@ -1476,7 +1504,21 @@
               <w:rPr>
                 <w:color w:val="000000"/>
               </w:rPr>
-              <w:t>Los datos que almacenaremos de los cubes cerrados serán los propios datos del club y aquellos miembros que formaban parte del mismo.</w:t>
+              <w:t xml:space="preserve">Los datos que almacenaremos de los cubes cerrados serán los propios datos del club y aquellos miembros que formaban parte </w:t>
+            </w:r>
+            <w:proofErr w:type="gramStart"/>
+            <w:r>
+              <w:rPr>
+                <w:color w:val="000000"/>
+              </w:rPr>
+              <w:t>del mismo</w:t>
+            </w:r>
+            <w:proofErr w:type="gramEnd"/>
+            <w:r>
+              <w:rPr>
+                <w:color w:val="000000"/>
+              </w:rPr>
+              <w:t>.</w:t>
             </w:r>
           </w:p>
         </w:tc>
@@ -1645,6 +1687,87 @@
                 <w:color w:val="000000"/>
               </w:rPr>
               <w:t xml:space="preserve">Hemos supuesto que para ver si una propuesta de visualización está vigente o no mediante el atributo aceptado que es booleano; si es false, dicha propuesta todavía no se ha visualizado, y si es true, la película está vigente para visualizarla en el club. </w:t>
+            </w:r>
+          </w:p>
+        </w:tc>
+      </w:tr>
+      <w:tr>
+        <w:trPr>
+          <w:trHeight w:val="309"/>
+        </w:trPr>
+        <w:tc>
+          <w:tcPr>
+            <w:tcW w:w="958" w:type="dxa"/>
+          </w:tcPr>
+          <w:p>
+            <w:pPr>
+              <w:pStyle w:val="WW-Sangra2detindependiente"/>
+              <w:ind w:left="0"/>
+              <w:jc w:val="center"/>
+              <w:rPr>
+                <w:color w:val="000000"/>
+              </w:rPr>
+            </w:pPr>
+            <w:r>
+              <w:rPr>
+                <w:color w:val="000000"/>
+              </w:rPr>
+              <w:t>I</w:t>
+            </w:r>
+            <w:r>
+              <w:rPr>
+                <w:color w:val="000000"/>
+                <w:vertAlign w:val="subscript"/>
+              </w:rPr>
+              <w:t>1</w:t>
+            </w:r>
+            <w:r>
+              <w:rPr>
+                <w:color w:val="000000"/>
+                <w:vertAlign w:val="subscript"/>
+              </w:rPr>
+              <w:t>3</w:t>
+            </w:r>
+          </w:p>
+        </w:tc>
+        <w:tc>
+          <w:tcPr>
+            <w:tcW w:w="1843" w:type="dxa"/>
+          </w:tcPr>
+          <w:p>
+            <w:pPr>
+              <w:pStyle w:val="WW-Sangra2detindependiente"/>
+              <w:ind w:left="0"/>
+              <w:jc w:val="center"/>
+              <w:rPr>
+                <w:color w:val="000000"/>
+              </w:rPr>
+            </w:pPr>
+            <w:r>
+              <w:rPr>
+                <w:color w:val="000000"/>
+              </w:rPr>
+              <w:t>Definición de reglas de integridad referencial</w:t>
+            </w:r>
+          </w:p>
+        </w:tc>
+        <w:tc>
+          <w:tcPr>
+            <w:tcW w:w="6203" w:type="dxa"/>
+          </w:tcPr>
+          <w:p>
+            <w:pPr>
+              <w:pStyle w:val="WW-Sangra2detindependiente"/>
+              <w:ind w:left="0"/>
+              <w:rPr>
+                <w:color w:val="000000"/>
+              </w:rPr>
+            </w:pPr>
+            <w:r>
+              <w:rPr>
+                <w:color w:val="000000"/>
+              </w:rPr>
+              <w:t>En este tipo de reglas de las cuales solo algunas se han sido definidas nos hemos tomado la libertad de etiquetar a cada regla de manera que mejor se adapte a nuestro diseño, por ejemplo, nunca borramos en cascada una película, pero si las tablas que se relacionan con ella.</w:t>
             </w:r>
           </w:p>
         </w:tc>
@@ -1707,6 +1830,7 @@
           <w:color w:val="000000"/>
           <w:u w:val="single"/>
         </w:rPr>
+        <w:lastRenderedPageBreak/>
         <w:t>Semántica explícita no contemplada</w:t>
       </w:r>
       <w:r>
@@ -1802,14 +1926,15 @@
                 <w:color w:val="000000"/>
               </w:rPr>
             </w:pPr>
+            <w:proofErr w:type="spellStart"/>
             <w:r>
               <w:rPr>
                 <w:b/>
                 <w:color w:val="000000"/>
               </w:rPr>
-              <w:lastRenderedPageBreak/>
               <w:t>Sup_id</w:t>
             </w:r>
+            <w:proofErr w:type="spellEnd"/>
           </w:p>
         </w:tc>
         <w:tc>
@@ -1884,7 +2009,23 @@
               <w:rPr>
                 <w:color w:val="000000"/>
               </w:rPr>
-              <w:t>La password tenga como mínimo 8 caracteres.</w:t>
+              <w:t xml:space="preserve">La </w:t>
+            </w:r>
+            <w:proofErr w:type="spellStart"/>
+            <w:proofErr w:type="gramStart"/>
+            <w:r>
+              <w:rPr>
+                <w:color w:val="000000"/>
+              </w:rPr>
+              <w:t>password</w:t>
+            </w:r>
+            <w:proofErr w:type="spellEnd"/>
+            <w:proofErr w:type="gramEnd"/>
+            <w:r>
+              <w:rPr>
+                <w:color w:val="000000"/>
+              </w:rPr>
+              <w:t xml:space="preserve"> tenga como mínimo 8 caracteres.</w:t>
             </w:r>
           </w:p>
         </w:tc>
@@ -1937,7 +2078,21 @@
               <w:rPr>
                 <w:color w:val="000000"/>
               </w:rPr>
-              <w:t xml:space="preserve">La edad del usuario, esta directamente relacionado con la fecha de nacimiento, se </w:t>
+              <w:t xml:space="preserve">La edad del usuario, </w:t>
+            </w:r>
+            <w:proofErr w:type="spellStart"/>
+            <w:r>
+              <w:rPr>
+                <w:color w:val="000000"/>
+              </w:rPr>
+              <w:t>esta</w:t>
+            </w:r>
+            <w:proofErr w:type="spellEnd"/>
+            <w:r>
+              <w:rPr>
+                <w:color w:val="000000"/>
+              </w:rPr>
+              <w:t xml:space="preserve"> directamente relacionado con la fecha de nacimiento, se </w:t>
             </w:r>
             <w:r>
               <w:rPr>
@@ -2015,7 +2170,21 @@
               <w:rPr>
                 <w:color w:val="000000"/>
               </w:rPr>
-              <w:t>Restringir que los usuarios que contraten servicios tengan que tener teléfono.</w:t>
+              <w:t xml:space="preserve">Restringir que los usuarios que contraten servicios </w:t>
+            </w:r>
+            <w:proofErr w:type="gramStart"/>
+            <w:r>
+              <w:rPr>
+                <w:color w:val="000000"/>
+              </w:rPr>
+              <w:t>tengan que tener</w:t>
+            </w:r>
+            <w:proofErr w:type="gramEnd"/>
+            <w:r>
+              <w:rPr>
+                <w:color w:val="000000"/>
+              </w:rPr>
+              <w:t xml:space="preserve"> teléfono.</w:t>
             </w:r>
           </w:p>
         </w:tc>
@@ -2243,7 +2412,21 @@
               <w:rPr>
                 <w:color w:val="000000"/>
               </w:rPr>
-              <w:t>Que un usuario al crear un club pase a ser miembro del mismo.</w:t>
+              <w:t xml:space="preserve">Que un usuario al crear un club pase a ser miembro </w:t>
+            </w:r>
+            <w:proofErr w:type="gramStart"/>
+            <w:r>
+              <w:rPr>
+                <w:color w:val="000000"/>
+              </w:rPr>
+              <w:t>del mismo</w:t>
+            </w:r>
+            <w:proofErr w:type="gramEnd"/>
+            <w:r>
+              <w:rPr>
+                <w:color w:val="000000"/>
+              </w:rPr>
+              <w:t>.</w:t>
             </w:r>
           </w:p>
         </w:tc>
@@ -2505,6 +2688,7 @@
         </w:rPr>
         <w:t xml:space="preserve"> (</w:t>
       </w:r>
+      <w:proofErr w:type="spellStart"/>
       <w:r>
         <w:rPr>
           <w:color w:val="000000"/>
@@ -2519,6 +2703,7 @@
         </w:rPr>
         <w:t>.sql</w:t>
       </w:r>
+      <w:proofErr w:type="spellEnd"/>
       <w:r>
         <w:rPr>
           <w:color w:val="000000"/>
@@ -2586,8 +2771,19 @@
           <w:color w:val="000000"/>
           <w:u w:val="single"/>
         </w:rPr>
-        <w:t xml:space="preserve"> re-incorporada</w:t>
-      </w:r>
+        <w:t xml:space="preserve"> </w:t>
+      </w:r>
+      <w:proofErr w:type="spellStart"/>
+      <w:proofErr w:type="gramStart"/>
+      <w:r>
+        <w:rPr>
+          <w:color w:val="000000"/>
+          <w:u w:val="single"/>
+        </w:rPr>
+        <w:t>re-incorporada</w:t>
+      </w:r>
+      <w:proofErr w:type="spellEnd"/>
+      <w:proofErr w:type="gramEnd"/>
       <w:r>
         <w:rPr>
           <w:color w:val="000000"/>
@@ -2673,6 +2869,7 @@
                 <w:color w:val="000000"/>
               </w:rPr>
             </w:pPr>
+            <w:proofErr w:type="spellStart"/>
             <w:r>
               <w:rPr>
                 <w:b/>
@@ -2680,6 +2877,7 @@
               </w:rPr>
               <w:t>Sup_id</w:t>
             </w:r>
+            <w:proofErr w:type="spellEnd"/>
           </w:p>
         </w:tc>
         <w:tc>
@@ -2754,7 +2952,49 @@
               <w:rPr>
                 <w:color w:val="000000"/>
               </w:rPr>
-              <w:t>Solucionado el control de que una password sea mayor a 8 caracteres con  CHECK (LENGTH(password) &gt;8</w:t>
+              <w:t xml:space="preserve">Solucionado el control de que una </w:t>
+            </w:r>
+            <w:proofErr w:type="spellStart"/>
+            <w:r>
+              <w:rPr>
+                <w:color w:val="000000"/>
+              </w:rPr>
+              <w:t>password</w:t>
+            </w:r>
+            <w:proofErr w:type="spellEnd"/>
+            <w:r>
+              <w:rPr>
+                <w:color w:val="000000"/>
+              </w:rPr>
+              <w:t xml:space="preserve"> sea mayor a 8 caracteres </w:t>
+            </w:r>
+            <w:proofErr w:type="gramStart"/>
+            <w:r>
+              <w:rPr>
+                <w:color w:val="000000"/>
+              </w:rPr>
+              <w:t>con  CHECK</w:t>
+            </w:r>
+            <w:proofErr w:type="gramEnd"/>
+            <w:r>
+              <w:rPr>
+                <w:color w:val="000000"/>
+              </w:rPr>
+              <w:t xml:space="preserve"> (LENGTH(</w:t>
+            </w:r>
+            <w:proofErr w:type="spellStart"/>
+            <w:r>
+              <w:rPr>
+                <w:color w:val="000000"/>
+              </w:rPr>
+              <w:t>password</w:t>
+            </w:r>
+            <w:proofErr w:type="spellEnd"/>
+            <w:r>
+              <w:rPr>
+                <w:color w:val="000000"/>
+              </w:rPr>
+              <w:t>) &gt;8</w:t>
             </w:r>
           </w:p>
         </w:tc>
@@ -2808,13 +3048,49 @@
               <w:rPr>
                 <w:color w:val="000000"/>
               </w:rPr>
-              <w:t xml:space="preserve">Solucionado el problema de volcado de datos solo de fecha_nacimiento y usarlo para calcular edad mediante </w:t>
-            </w:r>
-            <w:r>
-              <w:rPr>
-                <w:color w:val="000000"/>
-              </w:rPr>
-              <w:t>(SYSDATE-(TO_DATE(birthdate, 'YYYY-MM-DD')))/365.2422</w:t>
+              <w:t xml:space="preserve">Solucionado el problema de volcado de datos solo de </w:t>
+            </w:r>
+            <w:proofErr w:type="spellStart"/>
+            <w:r>
+              <w:rPr>
+                <w:color w:val="000000"/>
+              </w:rPr>
+              <w:t>fecha_nacimiento</w:t>
+            </w:r>
+            <w:proofErr w:type="spellEnd"/>
+            <w:r>
+              <w:rPr>
+                <w:color w:val="000000"/>
+              </w:rPr>
+              <w:t xml:space="preserve"> y usarlo para calcular edad mediante </w:t>
+            </w:r>
+            <w:r>
+              <w:rPr>
+                <w:color w:val="000000"/>
+              </w:rPr>
+              <w:t>(SYSDATE-(TO_</w:t>
+            </w:r>
+            <w:proofErr w:type="gramStart"/>
+            <w:r>
+              <w:rPr>
+                <w:color w:val="000000"/>
+              </w:rPr>
+              <w:t>DATE(</w:t>
+            </w:r>
+            <w:proofErr w:type="spellStart"/>
+            <w:proofErr w:type="gramEnd"/>
+            <w:r>
+              <w:rPr>
+                <w:color w:val="000000"/>
+              </w:rPr>
+              <w:t>birthdate</w:t>
+            </w:r>
+            <w:proofErr w:type="spellEnd"/>
+            <w:r>
+              <w:rPr>
+                <w:color w:val="000000"/>
+              </w:rPr>
+              <w:t>, 'YYYY-MM-DD')))/365.2422</w:t>
             </w:r>
           </w:p>
         </w:tc>
@@ -2868,7 +3144,21 @@
               <w:rPr>
                 <w:color w:val="000000"/>
               </w:rPr>
-              <w:t>Para solucionar esto, al insertar en la tabla CONTRATOS hemos puesto la restricción poneN IS NOT NULL</w:t>
+              <w:t xml:space="preserve">Para solucionar esto, al insertar en la tabla CONTRATOS hemos puesto la restricción </w:t>
+            </w:r>
+            <w:proofErr w:type="spellStart"/>
+            <w:r>
+              <w:rPr>
+                <w:color w:val="000000"/>
+              </w:rPr>
+              <w:t>poneN</w:t>
+            </w:r>
+            <w:proofErr w:type="spellEnd"/>
+            <w:r>
+              <w:rPr>
+                <w:color w:val="000000"/>
+              </w:rPr>
+              <w:t xml:space="preserve"> IS NOT NULL</w:t>
             </w:r>
           </w:p>
         </w:tc>
@@ -2928,7 +3218,43 @@
               <w:rPr>
                 <w:color w:val="000000"/>
               </w:rPr>
-              <w:t>(TO_DATE(enddate, 'YYYY-MM-DD') &gt; TO_DATE(startdate, 'YYYY-MM-DD'))</w:t>
+              <w:t>(TO_</w:t>
+            </w:r>
+            <w:proofErr w:type="gramStart"/>
+            <w:r>
+              <w:rPr>
+                <w:color w:val="000000"/>
+              </w:rPr>
+              <w:t>DATE(</w:t>
+            </w:r>
+            <w:proofErr w:type="spellStart"/>
+            <w:proofErr w:type="gramEnd"/>
+            <w:r>
+              <w:rPr>
+                <w:color w:val="000000"/>
+              </w:rPr>
+              <w:t>enddate</w:t>
+            </w:r>
+            <w:proofErr w:type="spellEnd"/>
+            <w:r>
+              <w:rPr>
+                <w:color w:val="000000"/>
+              </w:rPr>
+              <w:t>, 'YYYY-MM-DD') &gt; TO_DATE(</w:t>
+            </w:r>
+            <w:proofErr w:type="spellStart"/>
+            <w:r>
+              <w:rPr>
+                <w:color w:val="000000"/>
+              </w:rPr>
+              <w:t>startdate</w:t>
+            </w:r>
+            <w:proofErr w:type="spellEnd"/>
+            <w:r>
+              <w:rPr>
+                <w:color w:val="000000"/>
+              </w:rPr>
+              <w:t>, 'YYYY-MM-DD'))</w:t>
             </w:r>
           </w:p>
         </w:tc>
@@ -2953,6 +3279,7 @@
                 <w:color w:val="000000"/>
                 <w:sz w:val="22"/>
               </w:rPr>
+              <w:lastRenderedPageBreak/>
               <w:t>S</w:t>
             </w:r>
             <w:r>
@@ -2982,7 +3309,21 @@
               <w:rPr>
                 <w:color w:val="000000"/>
               </w:rPr>
-              <w:t>No hemos podido solucionar este problema ya que se tendría que resolver con un ‘trigger’</w:t>
+              <w:t>No hemos podido solucionar este problema ya que se tendría que resolver con un ‘</w:t>
+            </w:r>
+            <w:proofErr w:type="spellStart"/>
+            <w:r>
+              <w:rPr>
+                <w:color w:val="000000"/>
+              </w:rPr>
+              <w:t>trigger</w:t>
+            </w:r>
+            <w:proofErr w:type="spellEnd"/>
+            <w:r>
+              <w:rPr>
+                <w:color w:val="000000"/>
+              </w:rPr>
+              <w:t>’</w:t>
             </w:r>
           </w:p>
         </w:tc>
@@ -3042,7 +3383,21 @@
               <w:rPr>
                 <w:color w:val="000000"/>
               </w:rPr>
-              <w:t>problema lo hemos resuelto mediante un JOIN entre clubes y old_events para poder sacar el estado del club y que solo añada filas si coincide con ‘Open’</w:t>
+              <w:t xml:space="preserve">problema lo hemos resuelto mediante un JOIN entre clubes y </w:t>
+            </w:r>
+            <w:proofErr w:type="spellStart"/>
+            <w:r>
+              <w:rPr>
+                <w:color w:val="000000"/>
+              </w:rPr>
+              <w:t>old_events</w:t>
+            </w:r>
+            <w:proofErr w:type="spellEnd"/>
+            <w:r>
+              <w:rPr>
+                <w:color w:val="000000"/>
+              </w:rPr>
+              <w:t xml:space="preserve"> para poder sacar el estado del club y que solo añada filas si coincide con ‘Open’</w:t>
             </w:r>
           </w:p>
         </w:tc>
@@ -3096,7 +3451,21 @@
               <w:rPr>
                 <w:color w:val="000000"/>
               </w:rPr>
-              <w:t>No se ha resuelto, de nuevo, se puede utilizar un ‘trigger’ para eliminar este problema</w:t>
+              <w:t>No se ha resuelto, de nuevo, se puede utilizar un ‘</w:t>
+            </w:r>
+            <w:proofErr w:type="spellStart"/>
+            <w:r>
+              <w:rPr>
+                <w:color w:val="000000"/>
+              </w:rPr>
+              <w:t>trigger</w:t>
+            </w:r>
+            <w:proofErr w:type="spellEnd"/>
+            <w:r>
+              <w:rPr>
+                <w:color w:val="000000"/>
+              </w:rPr>
+              <w:t>’ para eliminar este problema</w:t>
             </w:r>
           </w:p>
         </w:tc>
@@ -3121,7 +3490,6 @@
                 <w:color w:val="000000"/>
                 <w:sz w:val="22"/>
               </w:rPr>
-              <w:lastRenderedPageBreak/>
               <w:t>S</w:t>
             </w:r>
             <w:r>
@@ -3157,7 +3525,77 @@
               <w:rPr>
                 <w:color w:val="000000"/>
               </w:rPr>
-              <w:t>(SUBSTR(Etype,0,9)='opinion' OR ltrim(Etype,'opinion:') BETWEEN '0' AND '9</w:t>
+              <w:t>(SUBSTR(Etype,0,</w:t>
+            </w:r>
+            <w:proofErr w:type="gramStart"/>
+            <w:r>
+              <w:rPr>
+                <w:color w:val="000000"/>
+              </w:rPr>
+              <w:t>9)=</w:t>
+            </w:r>
+            <w:proofErr w:type="gramEnd"/>
+            <w:r>
+              <w:rPr>
+                <w:color w:val="000000"/>
+              </w:rPr>
+              <w:t>'</w:t>
+            </w:r>
+            <w:proofErr w:type="spellStart"/>
+            <w:r>
+              <w:rPr>
+                <w:color w:val="000000"/>
+              </w:rPr>
+              <w:t>opinion</w:t>
+            </w:r>
+            <w:proofErr w:type="spellEnd"/>
+            <w:r>
+              <w:rPr>
+                <w:color w:val="000000"/>
+              </w:rPr>
+              <w:t xml:space="preserve">' OR </w:t>
+            </w:r>
+            <w:proofErr w:type="spellStart"/>
+            <w:r>
+              <w:rPr>
+                <w:color w:val="000000"/>
+              </w:rPr>
+              <w:t>ltrim</w:t>
+            </w:r>
+            <w:proofErr w:type="spellEnd"/>
+            <w:r>
+              <w:rPr>
+                <w:color w:val="000000"/>
+              </w:rPr>
+              <w:t>(</w:t>
+            </w:r>
+            <w:proofErr w:type="spellStart"/>
+            <w:r>
+              <w:rPr>
+                <w:color w:val="000000"/>
+              </w:rPr>
+              <w:t>Etype</w:t>
+            </w:r>
+            <w:proofErr w:type="spellEnd"/>
+            <w:r>
+              <w:rPr>
+                <w:color w:val="000000"/>
+              </w:rPr>
+              <w:t>,'</w:t>
+            </w:r>
+            <w:proofErr w:type="spellStart"/>
+            <w:r>
+              <w:rPr>
+                <w:color w:val="000000"/>
+              </w:rPr>
+              <w:t>opinion</w:t>
+            </w:r>
+            <w:proofErr w:type="spellEnd"/>
+            <w:r>
+              <w:rPr>
+                <w:color w:val="000000"/>
+              </w:rPr>
+              <w:t>:') BETWEEN '0' AND '9</w:t>
             </w:r>
             <w:r>
               <w:rPr>
@@ -3271,13 +3709,41 @@
               <w:rPr>
                 <w:color w:val="000000"/>
               </w:rPr>
-              <w:t xml:space="preserve">Al haber pocos tipos de valores, hemos creado esta restricción dentro de la propia creación de la tabal películas de la siguiente manera: </w:t>
-            </w:r>
-            <w:r>
-              <w:rPr>
-                <w:color w:val="000000"/>
-              </w:rPr>
-              <w:t>CHECK (color IN ('Color','Black and White')</w:t>
+              <w:t xml:space="preserve">Al haber pocos tipos de valores, hemos creado esta restricción dentro de la propia creación </w:t>
+            </w:r>
+            <w:proofErr w:type="gramStart"/>
+            <w:r>
+              <w:rPr>
+                <w:color w:val="000000"/>
+              </w:rPr>
+              <w:t>de la tabal</w:t>
+            </w:r>
+            <w:proofErr w:type="gramEnd"/>
+            <w:r>
+              <w:rPr>
+                <w:color w:val="000000"/>
+              </w:rPr>
+              <w:t xml:space="preserve"> películas de la siguiente manera: </w:t>
+            </w:r>
+            <w:r>
+              <w:rPr>
+                <w:color w:val="000000"/>
+              </w:rPr>
+              <w:t>CHECK (color IN ('</w:t>
+            </w:r>
+            <w:proofErr w:type="spellStart"/>
+            <w:r>
+              <w:rPr>
+                <w:color w:val="000000"/>
+              </w:rPr>
+              <w:t>Color','Black</w:t>
+            </w:r>
+            <w:proofErr w:type="spellEnd"/>
+            <w:r>
+              <w:rPr>
+                <w:color w:val="000000"/>
+              </w:rPr>
+              <w:t xml:space="preserve"> and White')</w:t>
             </w:r>
           </w:p>
         </w:tc>
@@ -3313,9 +3779,13 @@
       <w:r>
         <w:t xml:space="preserve">Semántica explícita </w:t>
       </w:r>
+      <w:proofErr w:type="spellStart"/>
+      <w:proofErr w:type="gramStart"/>
       <w:r>
         <w:t>re-incorporada</w:t>
       </w:r>
+      <w:proofErr w:type="spellEnd"/>
+      <w:proofErr w:type="gramEnd"/>
     </w:p>
     <w:p>
       <w:pPr>
@@ -3394,6 +3864,7 @@
                 <w:color w:val="000000"/>
               </w:rPr>
             </w:pPr>
+            <w:proofErr w:type="spellStart"/>
             <w:r>
               <w:rPr>
                 <w:b/>
@@ -3401,6 +3872,7 @@
               </w:rPr>
               <w:t>Sup_id</w:t>
             </w:r>
+            <w:proofErr w:type="spellEnd"/>
           </w:p>
         </w:tc>
         <w:tc>
@@ -3515,7 +3987,21 @@
               <w:rPr>
                 <w:color w:val="000000"/>
               </w:rPr>
-              <w:t>Hemos supuesto que la media_actividad de un usuario serán sus visualizaciones en un año, y para almacenarlas hemos creado esta tabla.</w:t>
+              <w:t xml:space="preserve">Hemos supuesto que la </w:t>
+            </w:r>
+            <w:proofErr w:type="spellStart"/>
+            <w:r>
+              <w:rPr>
+                <w:color w:val="000000"/>
+              </w:rPr>
+              <w:t>media_actividad</w:t>
+            </w:r>
+            <w:proofErr w:type="spellEnd"/>
+            <w:r>
+              <w:rPr>
+                <w:color w:val="000000"/>
+              </w:rPr>
+              <w:t xml:space="preserve"> de un usuario serán sus visualizaciones en un año, y para almacenarlas hemos creado esta tabla.</w:t>
             </w:r>
           </w:p>
         </w:tc>
@@ -3585,7 +4071,35 @@
               <w:rPr>
                 <w:color w:val="000000"/>
               </w:rPr>
-              <w:t>Para relaciones que requerían una fecha completa (como invitación o solicitud) hemos hecho una concatenación de ev_date con ev_hour.</w:t>
+              <w:t xml:space="preserve">Para relaciones que requerían una fecha completa (como invitación o solicitud) hemos hecho una concatenación de </w:t>
+            </w:r>
+            <w:proofErr w:type="spellStart"/>
+            <w:r>
+              <w:rPr>
+                <w:color w:val="000000"/>
+              </w:rPr>
+              <w:t>ev_date</w:t>
+            </w:r>
+            <w:proofErr w:type="spellEnd"/>
+            <w:r>
+              <w:rPr>
+                <w:color w:val="000000"/>
+              </w:rPr>
+              <w:t xml:space="preserve"> con </w:t>
+            </w:r>
+            <w:proofErr w:type="spellStart"/>
+            <w:r>
+              <w:rPr>
+                <w:color w:val="000000"/>
+              </w:rPr>
+              <w:t>ev_hour</w:t>
+            </w:r>
+            <w:proofErr w:type="spellEnd"/>
+            <w:r>
+              <w:rPr>
+                <w:color w:val="000000"/>
+              </w:rPr>
+              <w:t>.</w:t>
             </w:r>
           </w:p>
           <w:p>
@@ -3624,14 +4138,7 @@
                 <w:color w:val="000000"/>
                 <w:vertAlign w:val="subscript"/>
               </w:rPr>
-              <w:t>1</w:t>
-            </w:r>
-            <w:r>
-              <w:rPr>
-                <w:color w:val="000000"/>
-                <w:vertAlign w:val="subscript"/>
-              </w:rPr>
-              <w:t>5</w:t>
+              <w:t>15</w:t>
             </w:r>
           </w:p>
         </w:tc>
@@ -3673,7 +4180,21 @@
               <w:rPr>
                 <w:color w:val="000000"/>
               </w:rPr>
-              <w:t>Hemos supuesto una longitud  9 para DNI</w:t>
+              <w:t xml:space="preserve">Hemos supuesto una </w:t>
+            </w:r>
+            <w:proofErr w:type="gramStart"/>
+            <w:r>
+              <w:rPr>
+                <w:color w:val="000000"/>
+              </w:rPr>
+              <w:t>longitud  9</w:t>
+            </w:r>
+            <w:proofErr w:type="gramEnd"/>
+            <w:r>
+              <w:rPr>
+                <w:color w:val="000000"/>
+              </w:rPr>
+              <w:t xml:space="preserve"> para DNI</w:t>
             </w:r>
           </w:p>
         </w:tc>
@@ -3703,14 +4224,7 @@
                 <w:color w:val="000000"/>
                 <w:vertAlign w:val="subscript"/>
               </w:rPr>
-              <w:t>1</w:t>
-            </w:r>
-            <w:r>
-              <w:rPr>
-                <w:color w:val="000000"/>
-                <w:vertAlign w:val="subscript"/>
-              </w:rPr>
-              <w:t>6</w:t>
+              <w:t>16</w:t>
             </w:r>
           </w:p>
         </w:tc>
@@ -3752,7 +4266,35 @@
               <w:rPr>
                 <w:color w:val="000000"/>
               </w:rPr>
-              <w:t>Hemos supuesto que la la duración de las películas estarán expresadas en minutos, por tanto la hemos introducido como un NUMBER(4).</w:t>
+              <w:t xml:space="preserve">Hemos supuesto que la </w:t>
+            </w:r>
+            <w:proofErr w:type="spellStart"/>
+            <w:r>
+              <w:rPr>
+                <w:color w:val="000000"/>
+              </w:rPr>
+              <w:t>la</w:t>
+            </w:r>
+            <w:proofErr w:type="spellEnd"/>
+            <w:r>
+              <w:rPr>
+                <w:color w:val="000000"/>
+              </w:rPr>
+              <w:t xml:space="preserve"> duración de las películas estarán expresadas en minutos, por tanto la hemos introducido como un </w:t>
+            </w:r>
+            <w:proofErr w:type="gramStart"/>
+            <w:r>
+              <w:rPr>
+                <w:color w:val="000000"/>
+              </w:rPr>
+              <w:t>NUMBER(</w:t>
+            </w:r>
+            <w:proofErr w:type="gramEnd"/>
+            <w:r>
+              <w:rPr>
+                <w:color w:val="000000"/>
+              </w:rPr>
+              <w:t>4).</w:t>
             </w:r>
           </w:p>
         </w:tc>
@@ -3824,7 +4366,49 @@
               <w:rPr>
                 <w:color w:val="000000"/>
               </w:rPr>
-              <w:t>Para diversos atributos, como por ejemplo cantidad de likes en Facebook que estaban almacenados como un VARCHAR2 hemos utlizado un cast a un entero para optimizar el guardado de datos.</w:t>
+              <w:t xml:space="preserve">Para diversos atributos, como por ejemplo cantidad de </w:t>
+            </w:r>
+            <w:proofErr w:type="spellStart"/>
+            <w:r>
+              <w:rPr>
+                <w:color w:val="000000"/>
+              </w:rPr>
+              <w:t>likes</w:t>
+            </w:r>
+            <w:proofErr w:type="spellEnd"/>
+            <w:r>
+              <w:rPr>
+                <w:color w:val="000000"/>
+              </w:rPr>
+              <w:t xml:space="preserve"> en Facebook que estaban almacenados como un VARCHAR2 hemos </w:t>
+            </w:r>
+            <w:proofErr w:type="spellStart"/>
+            <w:r>
+              <w:rPr>
+                <w:color w:val="000000"/>
+              </w:rPr>
+              <w:t>utlizado</w:t>
+            </w:r>
+            <w:proofErr w:type="spellEnd"/>
+            <w:r>
+              <w:rPr>
+                <w:color w:val="000000"/>
+              </w:rPr>
+              <w:t xml:space="preserve"> un </w:t>
+            </w:r>
+            <w:proofErr w:type="spellStart"/>
+            <w:r>
+              <w:rPr>
+                <w:color w:val="000000"/>
+              </w:rPr>
+              <w:t>cast</w:t>
+            </w:r>
+            <w:proofErr w:type="spellEnd"/>
+            <w:r>
+              <w:rPr>
+                <w:color w:val="000000"/>
+              </w:rPr>
+              <w:t xml:space="preserve"> a un entero para optimizar el guardado de datos.</w:t>
             </w:r>
           </w:p>
         </w:tc>
@@ -3854,14 +4438,7 @@
                 <w:color w:val="000000"/>
                 <w:vertAlign w:val="subscript"/>
               </w:rPr>
-              <w:t>1</w:t>
-            </w:r>
-            <w:r>
-              <w:rPr>
-                <w:color w:val="000000"/>
-                <w:vertAlign w:val="subscript"/>
-              </w:rPr>
-              <w:t>8</w:t>
+              <w:t>18</w:t>
             </w:r>
           </w:p>
         </w:tc>
@@ -3882,7 +4459,21 @@
               <w:rPr>
                 <w:color w:val="000000"/>
               </w:rPr>
-              <w:t>Cambio de Primary Key en opiniones</w:t>
+              <w:t xml:space="preserve">Cambio de </w:t>
+            </w:r>
+            <w:proofErr w:type="spellStart"/>
+            <w:r>
+              <w:rPr>
+                <w:color w:val="000000"/>
+              </w:rPr>
+              <w:t>Primary</w:t>
+            </w:r>
+            <w:proofErr w:type="spellEnd"/>
+            <w:r>
+              <w:rPr>
+                <w:color w:val="000000"/>
+              </w:rPr>
+              <w:t xml:space="preserve"> Key en opiniones</w:t>
             </w:r>
           </w:p>
         </w:tc>
@@ -3923,8 +4514,6 @@
               </w:rPr>
               <w:t xml:space="preserve"> no</w:t>
             </w:r>
-            <w:bookmarkStart w:id="1" w:name="_GoBack"/>
-            <w:bookmarkEnd w:id="1"/>
             <w:r>
               <w:rPr>
                 <w:color w:val="000000"/>
@@ -3983,6 +4572,7 @@
           <w:color w:val="000000"/>
           <w:u w:val="single"/>
         </w:rPr>
+        <w:lastRenderedPageBreak/>
         <w:t xml:space="preserve">Semántica </w:t>
       </w:r>
       <w:r>
@@ -4129,6 +4719,7 @@
                 <w:color w:val="000000"/>
               </w:rPr>
             </w:pPr>
+            <w:proofErr w:type="spellStart"/>
             <w:r>
               <w:rPr>
                 <w:b/>
@@ -4136,6 +4727,7 @@
               </w:rPr>
               <w:t>Sup_id</w:t>
             </w:r>
+            <w:proofErr w:type="spellEnd"/>
           </w:p>
         </w:tc>
         <w:tc>
@@ -4257,14 +4849,7 @@
               <w:rPr>
                 <w:color w:val="000000"/>
               </w:rPr>
-              <w:t xml:space="preserve">No hemos podido establecer las </w:t>
-            </w:r>
-            <w:r>
-              <w:rPr>
-                <w:color w:val="000000"/>
-              </w:rPr>
-              <w:lastRenderedPageBreak/>
-              <w:t>relaciones de modificación entre tablas</w:t>
+              <w:t>No hemos podido establecer las relaciones de modificación entre tablas</w:t>
             </w:r>
           </w:p>
         </w:tc>
@@ -4286,15 +4871,7 @@
               <w:rPr>
                 <w:color w:val="000000"/>
               </w:rPr>
-              <w:lastRenderedPageBreak/>
-              <w:t xml:space="preserve">Esta versión de SQL no respalda </w:t>
-            </w:r>
-            <w:r>
-              <w:rPr>
-                <w:color w:val="000000"/>
-              </w:rPr>
-              <w:lastRenderedPageBreak/>
-              <w:t>esta regla.</w:t>
+              <w:t>Esta versión de SQL no respalda esta regla.</w:t>
             </w:r>
           </w:p>
         </w:tc>
@@ -4316,7 +4893,6 @@
               <w:rPr>
                 <w:color w:val="000000"/>
               </w:rPr>
-              <w:lastRenderedPageBreak/>
               <w:t>Implícita</w:t>
             </w:r>
           </w:p>
@@ -4395,6 +4971,7 @@
         </w:rPr>
         <w:t>tablas desnormalizadas entregadas junto con la entrega del fichero de carga (</w:t>
       </w:r>
+      <w:proofErr w:type="spellStart"/>
       <w:r>
         <w:rPr>
           <w:color w:val="000000"/>
@@ -4409,6 +4986,7 @@
         </w:rPr>
         <w:t>.sql</w:t>
       </w:r>
+      <w:proofErr w:type="spellEnd"/>
       <w:r>
         <w:rPr>
           <w:color w:val="000000"/>
@@ -4471,11 +5049,19 @@
         </w:rPr>
         <w:t xml:space="preserve">conversiones de datos, </w:t>
       </w:r>
-      <w:r>
-        <w:rPr>
-          <w:color w:val="000000"/>
-        </w:rPr>
-        <w:t>etc) y las soluciones que se adoptan para superarlos.</w:t>
+      <w:proofErr w:type="spellStart"/>
+      <w:r>
+        <w:rPr>
+          <w:color w:val="000000"/>
+        </w:rPr>
+        <w:t>etc</w:t>
+      </w:r>
+      <w:proofErr w:type="spellEnd"/>
+      <w:r>
+        <w:rPr>
+          <w:color w:val="000000"/>
+        </w:rPr>
+        <w:t>) y las soluciones que se adoptan para superarlos.</w:t>
       </w:r>
     </w:p>
     <w:p>
@@ -4537,7 +5123,21 @@
         <w:rPr>
           <w:color w:val="000000"/>
         </w:rPr>
-        <w:t>Uno de los primeros problemas que nos hemos encontrado ha sido al volcar los datos en la tabla ‘USUARIOS’, donde no controlábamos bien que las contraseñas fueran de una longitud mayor a 8 caracteres, que arreglamos con un WHERE (LENGTH (passw) &gt; 8)</w:t>
+        <w:t>Uno de los primeros problemas que nos hemos encontrado ha sido al volcar los datos en la tabla ‘USUARIOS’, donde no controlábamos bien que las contraseñas fueran de una longitud mayor a 8 caracteres, que arreglamos con un WHERE (LENGTH (</w:t>
+      </w:r>
+      <w:proofErr w:type="spellStart"/>
+      <w:r>
+        <w:rPr>
+          <w:color w:val="000000"/>
+        </w:rPr>
+        <w:t>passw</w:t>
+      </w:r>
+      <w:proofErr w:type="spellEnd"/>
+      <w:r>
+        <w:rPr>
+          <w:color w:val="000000"/>
+        </w:rPr>
+        <w:t>) &gt; 8)</w:t>
       </w:r>
     </w:p>
     <w:p>
@@ -4575,7 +5175,21 @@
         <w:rPr>
           <w:color w:val="000000"/>
         </w:rPr>
-        <w:t>Para almacenar todos los géneros, hemos ido volcando todos los datos de las columnas genre1-5, con un SELECT DISTINCT para no repetir datos, y un WHERE (genreX NOT IN (SELECT tipo FROM GENEROS) para evitar que se repitan los mismos géneros al hacer consultas en columnas que pueden tener los mismos datos almacenados.</w:t>
+        <w:t>Para almacenar todos los géneros, hemos ido volcando todos los datos de las columnas genre1-5, con un SELECT DISTINCT para no repetir datos, y un WHERE (</w:t>
+      </w:r>
+      <w:proofErr w:type="spellStart"/>
+      <w:r>
+        <w:rPr>
+          <w:color w:val="000000"/>
+        </w:rPr>
+        <w:t>genreX</w:t>
+      </w:r>
+      <w:proofErr w:type="spellEnd"/>
+      <w:r>
+        <w:rPr>
+          <w:color w:val="000000"/>
+        </w:rPr>
+        <w:t xml:space="preserve"> NOT IN (SELECT tipo FROM GENEROS) para evitar que se repitan los mismos géneros al hacer consultas en columnas que pueden tener los mismos datos almacenados.</w:t>
       </w:r>
     </w:p>
     <w:p>
@@ -4594,7 +5208,77 @@
         <w:rPr>
           <w:color w:val="000000"/>
         </w:rPr>
-        <w:t>En la tabla ‘IMBDS’ hemos cambiado imbd_score de string a numero mediante un TO_NUMBER, al igual que con num_user_for_reviews y num_critic_for_reviews.</w:t>
+        <w:t xml:space="preserve">En la tabla ‘IMBDS’ hemos cambiado </w:t>
+      </w:r>
+      <w:proofErr w:type="spellStart"/>
+      <w:r>
+        <w:rPr>
+          <w:color w:val="000000"/>
+        </w:rPr>
+        <w:t>imbd_score</w:t>
+      </w:r>
+      <w:proofErr w:type="spellEnd"/>
+      <w:r>
+        <w:rPr>
+          <w:color w:val="000000"/>
+        </w:rPr>
+        <w:t xml:space="preserve"> de </w:t>
+      </w:r>
+      <w:proofErr w:type="spellStart"/>
+      <w:r>
+        <w:rPr>
+          <w:color w:val="000000"/>
+        </w:rPr>
+        <w:t>string</w:t>
+      </w:r>
+      <w:proofErr w:type="spellEnd"/>
+      <w:r>
+        <w:rPr>
+          <w:color w:val="000000"/>
+        </w:rPr>
+        <w:t xml:space="preserve"> a </w:t>
+      </w:r>
+      <w:proofErr w:type="spellStart"/>
+      <w:r>
+        <w:rPr>
+          <w:color w:val="000000"/>
+        </w:rPr>
+        <w:t>numero</w:t>
+      </w:r>
+      <w:proofErr w:type="spellEnd"/>
+      <w:r>
+        <w:rPr>
+          <w:color w:val="000000"/>
+        </w:rPr>
+        <w:t xml:space="preserve"> mediante un TO_NUMBER, al igual que con </w:t>
+      </w:r>
+      <w:proofErr w:type="spellStart"/>
+      <w:r>
+        <w:rPr>
+          <w:color w:val="000000"/>
+        </w:rPr>
+        <w:t>num_user_for_reviews</w:t>
+      </w:r>
+      <w:proofErr w:type="spellEnd"/>
+      <w:r>
+        <w:rPr>
+          <w:color w:val="000000"/>
+        </w:rPr>
+        <w:t xml:space="preserve"> y </w:t>
+      </w:r>
+      <w:proofErr w:type="spellStart"/>
+      <w:r>
+        <w:rPr>
+          <w:color w:val="000000"/>
+        </w:rPr>
+        <w:t>num_critic_for_reviews</w:t>
+      </w:r>
+      <w:proofErr w:type="spellEnd"/>
+      <w:r>
+        <w:rPr>
+          <w:color w:val="000000"/>
+        </w:rPr>
+        <w:t>.</w:t>
       </w:r>
     </w:p>
     <w:p>
@@ -4613,8 +5297,30 @@
         <w:rPr>
           <w:color w:val="000000"/>
         </w:rPr>
-        <w:t>En la tabla PALABRAS_PELICULA hemos hecho palabras clave principal junto con película_titulo y película_director</w:t>
-      </w:r>
+        <w:t xml:space="preserve">En la tabla PALABRAS_PELICULA hemos hecho palabras clave principal junto con </w:t>
+      </w:r>
+      <w:proofErr w:type="spellStart"/>
+      <w:r>
+        <w:rPr>
+          <w:color w:val="000000"/>
+        </w:rPr>
+        <w:t>película_titulo</w:t>
+      </w:r>
+      <w:proofErr w:type="spellEnd"/>
+      <w:r>
+        <w:rPr>
+          <w:color w:val="000000"/>
+        </w:rPr>
+        <w:t xml:space="preserve"> y </w:t>
+      </w:r>
+      <w:proofErr w:type="spellStart"/>
+      <w:r>
+        <w:rPr>
+          <w:color w:val="000000"/>
+        </w:rPr>
+        <w:t>película_director</w:t>
+      </w:r>
+      <w:proofErr w:type="spellEnd"/>
     </w:p>
     <w:p>
       <w:pPr>
@@ -4651,13 +5357,34 @@
         <w:rPr>
           <w:color w:val="000000"/>
         </w:rPr>
-        <w:t xml:space="preserve">En CLUBES se ha cambiado el formato de abierto a VARCHAR2(100) y se han eliminado cod_postal, ciudad y país ya que no se contemplaban en el diseño relacional, por otro lado, hemos añadido el atributo </w:t>
-      </w:r>
-      <w:r>
-        <w:rPr>
-          <w:color w:val="000000"/>
-        </w:rPr>
-        <w:t>slogan, ya que el volcado de datos lo requería. En CLUBES_HISTORICOS hemos hecho las mismas modificaciones, solo que sin añadir slogan.</w:t>
+        <w:t xml:space="preserve">En CLUBES se ha cambiado el formato de abierto a VARCHAR2(100) y se han eliminado </w:t>
+      </w:r>
+      <w:proofErr w:type="spellStart"/>
+      <w:r>
+        <w:rPr>
+          <w:color w:val="000000"/>
+        </w:rPr>
+        <w:t>cod_postal</w:t>
+      </w:r>
+      <w:proofErr w:type="spellEnd"/>
+      <w:r>
+        <w:rPr>
+          <w:color w:val="000000"/>
+        </w:rPr>
+        <w:t xml:space="preserve">, ciudad y país ya que no se contemplaban en el diseño relacional, por otro lado, hemos añadido el atributo </w:t>
+      </w:r>
+      <w:r>
+        <w:rPr>
+          <w:color w:val="000000"/>
+        </w:rPr>
+        <w:t xml:space="preserve">slogan, ya que el volcado de datos </w:t>
+      </w:r>
+      <w:r>
+        <w:rPr>
+          <w:color w:val="000000"/>
+        </w:rPr>
+        <w:lastRenderedPageBreak/>
+        <w:t>lo requería. En CLUBES_HISTORICOS hemos hecho las mismas modificaciones, solo que sin añadir slogan.</w:t>
       </w:r>
     </w:p>
     <w:p>
@@ -4695,7 +5422,21 @@
         <w:rPr>
           <w:color w:val="000000"/>
         </w:rPr>
-        <w:t>Respecto a SOLICITUDES hemos eliminado el atributo aceptado, al igual que en INVITACIONES, pero hemos añadido frase_aceptacion, para hacerlo coincidir con el formato de datos antiguo.</w:t>
+        <w:t xml:space="preserve">Respecto a SOLICITUDES hemos eliminado el atributo aceptado, al igual que en INVITACIONES, pero hemos añadido </w:t>
+      </w:r>
+      <w:proofErr w:type="spellStart"/>
+      <w:r>
+        <w:rPr>
+          <w:color w:val="000000"/>
+        </w:rPr>
+        <w:t>frase_aceptacion</w:t>
+      </w:r>
+      <w:proofErr w:type="spellEnd"/>
+      <w:r>
+        <w:rPr>
+          <w:color w:val="000000"/>
+        </w:rPr>
+        <w:t>, para hacerlo coincidir con el formato de datos antiguo.</w:t>
       </w:r>
     </w:p>
     <w:p>
@@ -4714,7 +5455,6 @@
         <w:rPr>
           <w:color w:val="000000"/>
         </w:rPr>
-        <w:lastRenderedPageBreak/>
         <w:t xml:space="preserve">En diversas tablas había datos mal introducidos, </w:t>
       </w:r>
       <w:r>
@@ -4727,7 +5467,21 @@
         <w:rPr>
           <w:color w:val="000000"/>
         </w:rPr>
-        <w:t xml:space="preserve"> por ejemplo, géneros que no exisitían, películas y usuarios no guardadas en la base de datos, para ello hemos usado la expresión (NOT) IN, y hacer coherente el volcado de código. Las tablas donde hemos encontrado problemas han sido: GENEROS,</w:t>
+        <w:t xml:space="preserve"> por ejemplo, géneros que no </w:t>
+      </w:r>
+      <w:proofErr w:type="spellStart"/>
+      <w:r>
+        <w:rPr>
+          <w:color w:val="000000"/>
+        </w:rPr>
+        <w:t>exisitían</w:t>
+      </w:r>
+      <w:proofErr w:type="spellEnd"/>
+      <w:r>
+        <w:rPr>
+          <w:color w:val="000000"/>
+        </w:rPr>
+        <w:t>, películas y usuarios no guardadas en la base de datos, para ello hemos usado la expresión (NOT) IN, y hacer coherente el volcado de código. Las tablas donde hemos encontrado problemas han sido: GENEROS,</w:t>
       </w:r>
       <w:r>
         <w:rPr>
@@ -4806,7 +5560,49 @@
         <w:rPr>
           <w:color w:val="000000"/>
         </w:rPr>
-        <w:t>En PELICULAS, hemos hecho cast de diversos atributos como duración o numero de likes de Facebook para que se ajustara mejor al diseño de la tabla.</w:t>
+        <w:t xml:space="preserve">En PELICULAS, hemos hecho </w:t>
+      </w:r>
+      <w:proofErr w:type="spellStart"/>
+      <w:r>
+        <w:rPr>
+          <w:color w:val="000000"/>
+        </w:rPr>
+        <w:t>cast</w:t>
+      </w:r>
+      <w:proofErr w:type="spellEnd"/>
+      <w:r>
+        <w:rPr>
+          <w:color w:val="000000"/>
+        </w:rPr>
+        <w:t xml:space="preserve"> de diversos atributos como duración o </w:t>
+      </w:r>
+      <w:proofErr w:type="spellStart"/>
+      <w:r>
+        <w:rPr>
+          <w:color w:val="000000"/>
+        </w:rPr>
+        <w:t>numero</w:t>
+      </w:r>
+      <w:proofErr w:type="spellEnd"/>
+      <w:r>
+        <w:rPr>
+          <w:color w:val="000000"/>
+        </w:rPr>
+        <w:t xml:space="preserve"> de </w:t>
+      </w:r>
+      <w:proofErr w:type="spellStart"/>
+      <w:r>
+        <w:rPr>
+          <w:color w:val="000000"/>
+        </w:rPr>
+        <w:t>likes</w:t>
+      </w:r>
+      <w:proofErr w:type="spellEnd"/>
+      <w:r>
+        <w:rPr>
+          <w:color w:val="000000"/>
+        </w:rPr>
+        <w:t xml:space="preserve"> de Facebook para que se ajustara mejor al diseño de la tabla.</w:t>
       </w:r>
     </w:p>
     <w:p>
@@ -4863,7 +5659,21 @@
         <w:rPr>
           <w:color w:val="000000"/>
         </w:rPr>
-        <w:t>En VISUALIZACIONES hemos realizado otro JOIN para poder sacar el usuario y a que club pertenece la persona que ha realizado los viewings.</w:t>
+        <w:t xml:space="preserve">En VISUALIZACIONES hemos realizado otro JOIN para poder sacar el usuario y a que club pertenece la persona que ha realizado los </w:t>
+      </w:r>
+      <w:proofErr w:type="spellStart"/>
+      <w:r>
+        <w:rPr>
+          <w:color w:val="000000"/>
+        </w:rPr>
+        <w:t>viewings</w:t>
+      </w:r>
+      <w:proofErr w:type="spellEnd"/>
+      <w:r>
+        <w:rPr>
+          <w:color w:val="000000"/>
+        </w:rPr>
+        <w:t>.</w:t>
       </w:r>
     </w:p>
     <w:p>
@@ -4882,7 +5692,35 @@
         <w:rPr>
           <w:color w:val="000000"/>
         </w:rPr>
-        <w:t>No hemos usado el atributo num_voted_users de la tabla old_movies ya que hemos usado la cantidad de votaciones de usuarios y críticos, cuya suma es la del atributo en cuestión, lo que resultaría en guardar el mismo tipo de información dos veces.</w:t>
+        <w:t xml:space="preserve">No hemos usado el atributo </w:t>
+      </w:r>
+      <w:proofErr w:type="spellStart"/>
+      <w:r>
+        <w:rPr>
+          <w:color w:val="000000"/>
+        </w:rPr>
+        <w:t>num_voted_users</w:t>
+      </w:r>
+      <w:proofErr w:type="spellEnd"/>
+      <w:r>
+        <w:rPr>
+          <w:color w:val="000000"/>
+        </w:rPr>
+        <w:t xml:space="preserve"> de la tabla </w:t>
+      </w:r>
+      <w:proofErr w:type="spellStart"/>
+      <w:r>
+        <w:rPr>
+          <w:color w:val="000000"/>
+        </w:rPr>
+        <w:t>old_movies</w:t>
+      </w:r>
+      <w:proofErr w:type="spellEnd"/>
+      <w:r>
+        <w:rPr>
+          <w:color w:val="000000"/>
+        </w:rPr>
+        <w:t xml:space="preserve"> ya que hemos usado la cantidad de votaciones de usuarios y críticos, cuya suma es la del atributo en cuestión, lo que resultaría en guardar el mismo tipo de información dos veces.</w:t>
       </w:r>
     </w:p>
     <w:p>
@@ -4901,7 +5739,21 @@
         <w:rPr>
           <w:color w:val="000000"/>
         </w:rPr>
-        <w:t>Se había planeado crear una tabla REGISTROS con todos los eventos de tipo ‘registration’ pero no se nos es posible porque este evento no nos proporciona la contraseña de un usuario, que es clave para crearlo.</w:t>
+        <w:t>Se había planeado crear una tabla REGISTROS con todos los eventos de tipo ‘</w:t>
+      </w:r>
+      <w:proofErr w:type="spellStart"/>
+      <w:r>
+        <w:rPr>
+          <w:color w:val="000000"/>
+        </w:rPr>
+        <w:t>registration</w:t>
+      </w:r>
+      <w:proofErr w:type="spellEnd"/>
+      <w:r>
+        <w:rPr>
+          <w:color w:val="000000"/>
+        </w:rPr>
+        <w:t>’ pero no se nos es posible porque este evento no nos proporciona la contraseña de un usuario, que es clave para crearlo.</w:t>
       </w:r>
     </w:p>
     <w:p>
@@ -4920,7 +5772,21 @@
         <w:rPr>
           <w:color w:val="000000"/>
         </w:rPr>
-        <w:t>En cuanto a añadir eventos de aceptados o rechazados, no podemos tratar este problema ya que se usaría un ‘trigger’ para hacer que las invitaciones desaparecieran ocurrir este tipo de evento, por tanto, no usamos estos registros de datos.</w:t>
+        <w:t>En cuanto a añadir eventos de aceptados o rechazados, no podemos tratar este problema ya que se usaría un ‘</w:t>
+      </w:r>
+      <w:proofErr w:type="spellStart"/>
+      <w:r>
+        <w:rPr>
+          <w:color w:val="000000"/>
+        </w:rPr>
+        <w:t>trigger</w:t>
+      </w:r>
+      <w:proofErr w:type="spellEnd"/>
+      <w:r>
+        <w:rPr>
+          <w:color w:val="000000"/>
+        </w:rPr>
+        <w:t>’ para hacer que las invitaciones desaparecieran ocurrir este tipo de evento, por tanto, no usamos estos registros de datos.</w:t>
       </w:r>
     </w:p>
     <w:p>
@@ -8841,7 +9707,7 @@
 </file>
 
 <file path=customXml/itemProps1.xml><?xml version="1.0" encoding="utf-8"?>
-<ds:datastoreItem xmlns:ds="http://schemas.openxmlformats.org/officeDocument/2006/customXml" ds:itemID="{14A85563-088A-4250-A1DB-938CEE3C7A0C}">
+<ds:datastoreItem xmlns:ds="http://schemas.openxmlformats.org/officeDocument/2006/customXml" ds:itemID="{6B47EA50-52AB-4D3B-B907-37BD42B0E8E7}">
   <ds:schemaRefs>
     <ds:schemaRef ds:uri="http://schemas.openxmlformats.org/officeDocument/2006/bibliography"/>
   </ds:schemaRefs>

</xml_diff>

<commit_message>
Borrador Memoria 2.1 Correccion de faltas ortográficas.
</commit_message>
<xml_diff>
--- a/FBD/Practica 1/FSDB_plantillaMemoria1.docx
+++ b/FBD/Practica 1/FSDB_plantillaMemoria1.docx
@@ -347,30 +347,16 @@
     <w:p>
       <w:pPr>
         <w:pStyle w:val="WW-Sangra2detindependiente"/>
-        <w:ind w:left="0"/>
-        <w:rPr>
-          <w:color w:val="000000"/>
-        </w:rPr>
-      </w:pPr>
-      <w:r>
-        <w:rPr>
-          <w:color w:val="000000"/>
-        </w:rPr>
-        <w:t xml:space="preserve"> </w:t>
-      </w:r>
-      <w:r>
-        <w:rPr>
-          <w:color w:val="000000"/>
-        </w:rPr>
-        <w:t>El objetivo principal de este trabajo es crear un nuevo diseño de base de datos para traspasar todos los datos, para ello, nos hemos fijado pequeñas metas para ir avanzando poco a poco en nuestro proyecto. El primer paso será conseguir un diseño relacional óptimo, es decir, que podamos implementar el mayor porcentaje de nuestras ideas en SQL sin problema, y que las que no podamos,</w:t>
-      </w:r>
-      <w:bookmarkStart w:id="1" w:name="_GoBack"/>
-      <w:bookmarkEnd w:id="1"/>
-      <w:r>
-        <w:rPr>
-          <w:color w:val="000000"/>
-        </w:rPr>
-        <w:t xml:space="preserve"> que no formen parte del ‘esqueleto’ de nuestro diseño. El siguiente paso consistirá en la creación de todas las relaciones en SQL, aquí podremos introducir diver</w:t>
+        <w:ind w:left="0" w:firstLine="708"/>
+        <w:rPr>
+          <w:color w:val="000000"/>
+        </w:rPr>
+      </w:pPr>
+      <w:r>
+        <w:rPr>
+          <w:color w:val="000000"/>
+        </w:rPr>
+        <w:t>El objetivo principal de este trabajo es crear un nuevo diseño de base de datos para traspasar todos los datos, para ello, nos hemos fijado pequeñas metas para ir avanzando poco a poco en nuestro proyecto. El primer paso será conseguir un diseño relacional óptimo, es decir, que podamos implementar el mayor porcentaje de nuestras ideas en SQL sin problema, y que las que no podamos, que no formen parte del ‘esqueleto’ de nuestro diseño. El siguiente paso consistirá en la creación de todas las relaciones en SQL, aquí podremos introducir diver</w:t>
       </w:r>
       <w:r>
         <w:rPr>
@@ -378,14 +364,12 @@
         </w:rPr>
         <w:t xml:space="preserve">sos puntos que no hemos podido insertar en nuestro diseño como restricciones, es muy importante mantener la integridad del diseño creando en un orden razonable todas las tablas. Por </w:t>
       </w:r>
-      <w:proofErr w:type="gramStart"/>
-      <w:r>
-        <w:rPr>
-          <w:color w:val="000000"/>
-        </w:rPr>
-        <w:t>último</w:t>
-      </w:r>
-      <w:proofErr w:type="gramEnd"/>
+      <w:r>
+        <w:rPr>
+          <w:color w:val="000000"/>
+        </w:rPr>
+        <w:t>último,</w:t>
+      </w:r>
       <w:r>
         <w:rPr>
           <w:color w:val="000000"/>
@@ -626,7 +610,6 @@
                 <w:color w:val="000000"/>
               </w:rPr>
             </w:pPr>
-            <w:proofErr w:type="spellStart"/>
             <w:r>
               <w:rPr>
                 <w:b/>
@@ -635,7 +618,6 @@
               <w:lastRenderedPageBreak/>
               <w:t>Sup_id</w:t>
             </w:r>
-            <w:proofErr w:type="spellEnd"/>
           </w:p>
         </w:tc>
         <w:tc>
@@ -1036,16 +1018,8 @@
               <w:rPr>
                 <w:color w:val="000000"/>
               </w:rPr>
-              <w:t xml:space="preserve">Tabla con actores y sus </w:t>
-            </w:r>
-            <w:proofErr w:type="spellStart"/>
-            <w:r>
-              <w:rPr>
-                <w:color w:val="000000"/>
-              </w:rPr>
-              <w:t>likes</w:t>
-            </w:r>
-            <w:proofErr w:type="spellEnd"/>
+              <w:t>Tabla con actores y sus likes</w:t>
+            </w:r>
           </w:p>
         </w:tc>
         <w:tc>
@@ -1065,21 +1039,7 @@
               <w:rPr>
                 <w:color w:val="000000"/>
               </w:rPr>
-              <w:t xml:space="preserve">Los actores que protagonizan la película, los consideramos protagonistas de lo que queremos conocer los </w:t>
-            </w:r>
-            <w:proofErr w:type="spellStart"/>
-            <w:r>
-              <w:rPr>
-                <w:color w:val="000000"/>
-              </w:rPr>
-              <w:t>likes</w:t>
-            </w:r>
-            <w:proofErr w:type="spellEnd"/>
-            <w:r>
-              <w:rPr>
-                <w:color w:val="000000"/>
-              </w:rPr>
-              <w:t>.</w:t>
+              <w:t>Los actores que protagonizan la película, los consideramos protagonistas de lo que queremos conocer los likes.</w:t>
             </w:r>
           </w:p>
         </w:tc>
@@ -1504,21 +1464,7 @@
               <w:rPr>
                 <w:color w:val="000000"/>
               </w:rPr>
-              <w:t xml:space="preserve">Los datos que almacenaremos de los cubes cerrados serán los propios datos del club y aquellos miembros que formaban parte </w:t>
-            </w:r>
-            <w:proofErr w:type="gramStart"/>
-            <w:r>
-              <w:rPr>
-                <w:color w:val="000000"/>
-              </w:rPr>
-              <w:t>del mismo</w:t>
-            </w:r>
-            <w:proofErr w:type="gramEnd"/>
-            <w:r>
-              <w:rPr>
-                <w:color w:val="000000"/>
-              </w:rPr>
-              <w:t>.</w:t>
+              <w:t>Los datos que almacenaremos de los cubes cerrados serán los propios datos del club y aquellos miembros que formaban parte del mismo.</w:t>
             </w:r>
           </w:p>
         </w:tc>
@@ -1856,37 +1802,7 @@
     <w:p>
       <w:pPr>
         <w:pStyle w:val="WW-Sangra2detindependiente"/>
-        <w:ind w:left="426"/>
-        <w:rPr>
-          <w:color w:val="000000"/>
-          <w:u w:val="single"/>
-        </w:rPr>
-      </w:pPr>
-    </w:p>
-    <w:p>
-      <w:pPr>
-        <w:pStyle w:val="WW-Sangra2detindependiente"/>
-        <w:ind w:left="426"/>
-        <w:rPr>
-          <w:color w:val="000000"/>
-          <w:u w:val="single"/>
-        </w:rPr>
-      </w:pPr>
-    </w:p>
-    <w:p>
-      <w:pPr>
-        <w:pStyle w:val="WW-Sangra2detindependiente"/>
-        <w:ind w:left="426"/>
-        <w:rPr>
-          <w:color w:val="000000"/>
-          <w:u w:val="single"/>
-        </w:rPr>
-      </w:pPr>
-    </w:p>
-    <w:p>
-      <w:pPr>
-        <w:pStyle w:val="WW-Sangra2detindependiente"/>
-        <w:ind w:left="426"/>
+        <w:ind w:left="0"/>
         <w:rPr>
           <w:color w:val="000000"/>
           <w:u w:val="single"/>
@@ -1926,7 +1842,6 @@
                 <w:color w:val="000000"/>
               </w:rPr>
             </w:pPr>
-            <w:proofErr w:type="spellStart"/>
             <w:r>
               <w:rPr>
                 <w:b/>
@@ -1934,7 +1849,6 @@
               </w:rPr>
               <w:t>Sup_id</w:t>
             </w:r>
-            <w:proofErr w:type="spellEnd"/>
           </w:p>
         </w:tc>
         <w:tc>
@@ -2009,23 +1923,7 @@
               <w:rPr>
                 <w:color w:val="000000"/>
               </w:rPr>
-              <w:t xml:space="preserve">La </w:t>
-            </w:r>
-            <w:proofErr w:type="spellStart"/>
-            <w:proofErr w:type="gramStart"/>
-            <w:r>
-              <w:rPr>
-                <w:color w:val="000000"/>
-              </w:rPr>
-              <w:t>password</w:t>
-            </w:r>
-            <w:proofErr w:type="spellEnd"/>
-            <w:proofErr w:type="gramEnd"/>
-            <w:r>
-              <w:rPr>
-                <w:color w:val="000000"/>
-              </w:rPr>
-              <w:t xml:space="preserve"> tenga como mínimo 8 caracteres.</w:t>
+              <w:t>La password tenga como mínimo 8 caracteres.</w:t>
             </w:r>
           </w:p>
         </w:tc>
@@ -2080,14 +1978,12 @@
               </w:rPr>
               <w:t xml:space="preserve">La edad del usuario, </w:t>
             </w:r>
-            <w:proofErr w:type="spellStart"/>
-            <w:r>
-              <w:rPr>
-                <w:color w:val="000000"/>
-              </w:rPr>
-              <w:t>esta</w:t>
-            </w:r>
-            <w:proofErr w:type="spellEnd"/>
+            <w:r>
+              <w:rPr>
+                <w:color w:val="000000"/>
+              </w:rPr>
+              <w:t>está</w:t>
+            </w:r>
             <w:r>
               <w:rPr>
                 <w:color w:val="000000"/>
@@ -2170,21 +2066,7 @@
               <w:rPr>
                 <w:color w:val="000000"/>
               </w:rPr>
-              <w:t xml:space="preserve">Restringir que los usuarios que contraten servicios </w:t>
-            </w:r>
-            <w:proofErr w:type="gramStart"/>
-            <w:r>
-              <w:rPr>
-                <w:color w:val="000000"/>
-              </w:rPr>
-              <w:t>tengan que tener</w:t>
-            </w:r>
-            <w:proofErr w:type="gramEnd"/>
-            <w:r>
-              <w:rPr>
-                <w:color w:val="000000"/>
-              </w:rPr>
-              <w:t xml:space="preserve"> teléfono.</w:t>
+              <w:t>Restringir que los usuarios que contraten servicios tengan que tener teléfono.</w:t>
             </w:r>
           </w:p>
         </w:tc>
@@ -2412,21 +2294,7 @@
               <w:rPr>
                 <w:color w:val="000000"/>
               </w:rPr>
-              <w:t xml:space="preserve">Que un usuario al crear un club pase a ser miembro </w:t>
-            </w:r>
-            <w:proofErr w:type="gramStart"/>
-            <w:r>
-              <w:rPr>
-                <w:color w:val="000000"/>
-              </w:rPr>
-              <w:t>del mismo</w:t>
-            </w:r>
-            <w:proofErr w:type="gramEnd"/>
-            <w:r>
-              <w:rPr>
-                <w:color w:val="000000"/>
-              </w:rPr>
-              <w:t>.</w:t>
+              <w:t>Que un usuario al crear un club pase a ser miembro del mismo.</w:t>
             </w:r>
           </w:p>
         </w:tc>
@@ -2688,7 +2556,6 @@
         </w:rPr>
         <w:t xml:space="preserve"> (</w:t>
       </w:r>
-      <w:proofErr w:type="spellStart"/>
       <w:r>
         <w:rPr>
           <w:color w:val="000000"/>
@@ -2703,7 +2570,6 @@
         </w:rPr>
         <w:t>.sql</w:t>
       </w:r>
-      <w:proofErr w:type="spellEnd"/>
       <w:r>
         <w:rPr>
           <w:color w:val="000000"/>
@@ -2771,19 +2637,8 @@
           <w:color w:val="000000"/>
           <w:u w:val="single"/>
         </w:rPr>
-        <w:t xml:space="preserve"> </w:t>
-      </w:r>
-      <w:proofErr w:type="spellStart"/>
-      <w:proofErr w:type="gramStart"/>
-      <w:r>
-        <w:rPr>
-          <w:color w:val="000000"/>
-          <w:u w:val="single"/>
-        </w:rPr>
-        <w:t>re-incorporada</w:t>
-      </w:r>
-      <w:proofErr w:type="spellEnd"/>
-      <w:proofErr w:type="gramEnd"/>
+        <w:t xml:space="preserve"> re-incorporada</w:t>
+      </w:r>
       <w:r>
         <w:rPr>
           <w:color w:val="000000"/>
@@ -2808,24 +2663,6 @@
         </w:rPr>
         <w:t xml:space="preserve"> que se han podido contemplar con las sentencias de definición de SQL. </w:t>
       </w:r>
-    </w:p>
-    <w:p>
-      <w:pPr>
-        <w:pStyle w:val="WW-Sangra2detindependiente"/>
-        <w:ind w:left="0"/>
-        <w:rPr>
-          <w:color w:val="000000"/>
-        </w:rPr>
-      </w:pPr>
-    </w:p>
-    <w:p>
-      <w:pPr>
-        <w:pStyle w:val="WW-Sangra2detindependiente"/>
-        <w:ind w:left="0"/>
-        <w:rPr>
-          <w:color w:val="000000"/>
-        </w:rPr>
-      </w:pPr>
     </w:p>
     <w:p>
       <w:pPr>
@@ -2869,7 +2706,6 @@
                 <w:color w:val="000000"/>
               </w:rPr>
             </w:pPr>
-            <w:proofErr w:type="spellStart"/>
             <w:r>
               <w:rPr>
                 <w:b/>
@@ -2877,7 +2713,6 @@
               </w:rPr>
               <w:t>Sup_id</w:t>
             </w:r>
-            <w:proofErr w:type="spellEnd"/>
           </w:p>
         </w:tc>
         <w:tc>
@@ -2952,49 +2787,19 @@
               <w:rPr>
                 <w:color w:val="000000"/>
               </w:rPr>
-              <w:t xml:space="preserve">Solucionado el control de que una </w:t>
-            </w:r>
-            <w:proofErr w:type="spellStart"/>
-            <w:r>
-              <w:rPr>
-                <w:color w:val="000000"/>
-              </w:rPr>
-              <w:t>password</w:t>
-            </w:r>
-            <w:proofErr w:type="spellEnd"/>
-            <w:r>
-              <w:rPr>
-                <w:color w:val="000000"/>
-              </w:rPr>
-              <w:t xml:space="preserve"> sea mayor a 8 caracteres </w:t>
-            </w:r>
-            <w:proofErr w:type="gramStart"/>
-            <w:r>
-              <w:rPr>
-                <w:color w:val="000000"/>
-              </w:rPr>
-              <w:t>con  CHECK</w:t>
-            </w:r>
-            <w:proofErr w:type="gramEnd"/>
-            <w:r>
-              <w:rPr>
-                <w:color w:val="000000"/>
-              </w:rPr>
-              <w:t xml:space="preserve"> (LENGTH(</w:t>
-            </w:r>
-            <w:proofErr w:type="spellStart"/>
-            <w:r>
-              <w:rPr>
-                <w:color w:val="000000"/>
-              </w:rPr>
-              <w:t>password</w:t>
-            </w:r>
-            <w:proofErr w:type="spellEnd"/>
-            <w:r>
-              <w:rPr>
-                <w:color w:val="000000"/>
-              </w:rPr>
-              <w:t>) &gt;8</w:t>
+              <w:t xml:space="preserve">Solucionado el control de que una password sea mayor a 8 caracteres </w:t>
+            </w:r>
+            <w:r>
+              <w:rPr>
+                <w:color w:val="000000"/>
+              </w:rPr>
+              <w:t>con CHECK</w:t>
+            </w:r>
+            <w:r>
+              <w:rPr>
+                <w:color w:val="000000"/>
+              </w:rPr>
+              <w:t xml:space="preserve"> (LENGTH(password) &gt;8</w:t>
             </w:r>
           </w:p>
         </w:tc>
@@ -3048,49 +2853,13 @@
               <w:rPr>
                 <w:color w:val="000000"/>
               </w:rPr>
-              <w:t xml:space="preserve">Solucionado el problema de volcado de datos solo de </w:t>
-            </w:r>
-            <w:proofErr w:type="spellStart"/>
-            <w:r>
-              <w:rPr>
-                <w:color w:val="000000"/>
-              </w:rPr>
-              <w:t>fecha_nacimiento</w:t>
-            </w:r>
-            <w:proofErr w:type="spellEnd"/>
-            <w:r>
-              <w:rPr>
-                <w:color w:val="000000"/>
-              </w:rPr>
-              <w:t xml:space="preserve"> y usarlo para calcular edad mediante </w:t>
-            </w:r>
-            <w:r>
-              <w:rPr>
-                <w:color w:val="000000"/>
-              </w:rPr>
-              <w:t>(SYSDATE-(TO_</w:t>
-            </w:r>
-            <w:proofErr w:type="gramStart"/>
-            <w:r>
-              <w:rPr>
-                <w:color w:val="000000"/>
-              </w:rPr>
-              <w:t>DATE(</w:t>
-            </w:r>
-            <w:proofErr w:type="spellStart"/>
-            <w:proofErr w:type="gramEnd"/>
-            <w:r>
-              <w:rPr>
-                <w:color w:val="000000"/>
-              </w:rPr>
-              <w:t>birthdate</w:t>
-            </w:r>
-            <w:proofErr w:type="spellEnd"/>
-            <w:r>
-              <w:rPr>
-                <w:color w:val="000000"/>
-              </w:rPr>
-              <w:t>, 'YYYY-MM-DD')))/365.2422</w:t>
+              <w:t xml:space="preserve">Solucionado el problema de volcado de datos solo de fecha_nacimiento y usarlo para calcular edad mediante </w:t>
+            </w:r>
+            <w:r>
+              <w:rPr>
+                <w:color w:val="000000"/>
+              </w:rPr>
+              <w:t>(SYSDATE-(TO_DATE(birthdate, 'YYYY-MM-DD')))/365.2422</w:t>
             </w:r>
           </w:p>
         </w:tc>
@@ -3144,21 +2913,19 @@
               <w:rPr>
                 <w:color w:val="000000"/>
               </w:rPr>
-              <w:t xml:space="preserve">Para solucionar esto, al insertar en la tabla CONTRATOS hemos puesto la restricción </w:t>
-            </w:r>
-            <w:proofErr w:type="spellStart"/>
-            <w:r>
-              <w:rPr>
-                <w:color w:val="000000"/>
-              </w:rPr>
-              <w:t>poneN</w:t>
-            </w:r>
-            <w:proofErr w:type="spellEnd"/>
-            <w:r>
-              <w:rPr>
-                <w:color w:val="000000"/>
-              </w:rPr>
-              <w:t xml:space="preserve"> IS NOT NULL</w:t>
+              <w:t>Para solucionar esto, al insertar en la tabla CONTRATOS hemos puesto la restricción p</w:t>
+            </w:r>
+            <w:r>
+              <w:rPr>
+                <w:color w:val="000000"/>
+              </w:rPr>
+              <w:t>h</w:t>
+            </w:r>
+            <w:r>
+              <w:rPr>
+                <w:color w:val="000000"/>
+              </w:rPr>
+              <w:t>oneN IS NOT NULL</w:t>
             </w:r>
           </w:p>
         </w:tc>
@@ -3218,43 +2985,7 @@
               <w:rPr>
                 <w:color w:val="000000"/>
               </w:rPr>
-              <w:t>(TO_</w:t>
-            </w:r>
-            <w:proofErr w:type="gramStart"/>
-            <w:r>
-              <w:rPr>
-                <w:color w:val="000000"/>
-              </w:rPr>
-              <w:t>DATE(</w:t>
-            </w:r>
-            <w:proofErr w:type="spellStart"/>
-            <w:proofErr w:type="gramEnd"/>
-            <w:r>
-              <w:rPr>
-                <w:color w:val="000000"/>
-              </w:rPr>
-              <w:t>enddate</w:t>
-            </w:r>
-            <w:proofErr w:type="spellEnd"/>
-            <w:r>
-              <w:rPr>
-                <w:color w:val="000000"/>
-              </w:rPr>
-              <w:t>, 'YYYY-MM-DD') &gt; TO_DATE(</w:t>
-            </w:r>
-            <w:proofErr w:type="spellStart"/>
-            <w:r>
-              <w:rPr>
-                <w:color w:val="000000"/>
-              </w:rPr>
-              <w:t>startdate</w:t>
-            </w:r>
-            <w:proofErr w:type="spellEnd"/>
-            <w:r>
-              <w:rPr>
-                <w:color w:val="000000"/>
-              </w:rPr>
-              <w:t>, 'YYYY-MM-DD'))</w:t>
+              <w:t>(TO_DATE(enddate, 'YYYY-MM-DD') &gt; TO_DATE(startdate, 'YYYY-MM-DD'))</w:t>
             </w:r>
           </w:p>
         </w:tc>
@@ -3279,6 +3010,120 @@
                 <w:color w:val="000000"/>
                 <w:sz w:val="22"/>
               </w:rPr>
+              <w:t>S</w:t>
+            </w:r>
+            <w:r>
+              <w:rPr>
+                <w:color w:val="000000"/>
+                <w:sz w:val="22"/>
+                <w:vertAlign w:val="subscript"/>
+              </w:rPr>
+              <w:t>5</w:t>
+            </w:r>
+          </w:p>
+        </w:tc>
+        <w:tc>
+          <w:tcPr>
+            <w:tcW w:w="7618" w:type="dxa"/>
+          </w:tcPr>
+          <w:p>
+            <w:pPr>
+              <w:pStyle w:val="WW-Sangra2detindependiente"/>
+              <w:keepNext/>
+              <w:ind w:left="0"/>
+              <w:rPr>
+                <w:color w:val="000000"/>
+              </w:rPr>
+            </w:pPr>
+            <w:r>
+              <w:rPr>
+                <w:color w:val="000000"/>
+              </w:rPr>
+              <w:t>No hemos podido solucionar este problema ya que se tendría que resolver con un ‘trigger’</w:t>
+            </w:r>
+          </w:p>
+        </w:tc>
+      </w:tr>
+      <w:tr>
+        <w:tc>
+          <w:tcPr>
+            <w:tcW w:w="1100" w:type="dxa"/>
+          </w:tcPr>
+          <w:p>
+            <w:pPr>
+              <w:pStyle w:val="WW-Sangra2detindependiente"/>
+              <w:ind w:left="0"/>
+              <w:jc w:val="center"/>
+              <w:rPr>
+                <w:color w:val="000000"/>
+                <w:sz w:val="22"/>
+              </w:rPr>
+            </w:pPr>
+            <w:r>
+              <w:rPr>
+                <w:color w:val="000000"/>
+                <w:sz w:val="22"/>
+              </w:rPr>
+              <w:t>S</w:t>
+            </w:r>
+            <w:r>
+              <w:rPr>
+                <w:color w:val="000000"/>
+                <w:sz w:val="22"/>
+                <w:vertAlign w:val="subscript"/>
+              </w:rPr>
+              <w:t>6</w:t>
+            </w:r>
+          </w:p>
+        </w:tc>
+        <w:tc>
+          <w:tcPr>
+            <w:tcW w:w="7618" w:type="dxa"/>
+          </w:tcPr>
+          <w:p>
+            <w:pPr>
+              <w:pStyle w:val="WW-Sangra2detindependiente"/>
+              <w:keepNext/>
+              <w:ind w:left="0"/>
+              <w:rPr>
+                <w:color w:val="000000"/>
+              </w:rPr>
+            </w:pPr>
+            <w:r>
+              <w:rPr>
+                <w:color w:val="000000"/>
+              </w:rPr>
+              <w:t xml:space="preserve">Este </w:t>
+            </w:r>
+            <w:r>
+              <w:rPr>
+                <w:color w:val="000000"/>
+              </w:rPr>
+              <w:t>problema lo hemos resuelto mediante un JOIN entre clubes y old_events para poder sacar el estado del club y que solo añada filas si coincide con ‘Open’</w:t>
+            </w:r>
+          </w:p>
+        </w:tc>
+      </w:tr>
+      <w:tr>
+        <w:tc>
+          <w:tcPr>
+            <w:tcW w:w="1100" w:type="dxa"/>
+          </w:tcPr>
+          <w:p>
+            <w:pPr>
+              <w:pStyle w:val="WW-Sangra2detindependiente"/>
+              <w:ind w:left="0"/>
+              <w:jc w:val="center"/>
+              <w:rPr>
+                <w:color w:val="000000"/>
+                <w:sz w:val="22"/>
+              </w:rPr>
+            </w:pPr>
+            <w:r>
+              <w:rPr>
+                <w:color w:val="000000"/>
+                <w:sz w:val="22"/>
+              </w:rPr>
               <w:lastRenderedPageBreak/>
               <w:t>S</w:t>
             </w:r>
@@ -3288,7 +3133,7 @@
                 <w:sz w:val="22"/>
                 <w:vertAlign w:val="subscript"/>
               </w:rPr>
-              <w:t>5</w:t>
+              <w:t>7</w:t>
             </w:r>
           </w:p>
         </w:tc>
@@ -3309,21 +3154,7 @@
               <w:rPr>
                 <w:color w:val="000000"/>
               </w:rPr>
-              <w:t>No hemos podido solucionar este problema ya que se tendría que resolver con un ‘</w:t>
-            </w:r>
-            <w:proofErr w:type="spellStart"/>
-            <w:r>
-              <w:rPr>
-                <w:color w:val="000000"/>
-              </w:rPr>
-              <w:t>trigger</w:t>
-            </w:r>
-            <w:proofErr w:type="spellEnd"/>
-            <w:r>
-              <w:rPr>
-                <w:color w:val="000000"/>
-              </w:rPr>
-              <w:t>’</w:t>
+              <w:t>No se ha resuelto, de nuevo, se puede utilizar un ‘trigger’ para eliminar este problema</w:t>
             </w:r>
           </w:p>
         </w:tc>
@@ -3356,7 +3187,7 @@
                 <w:sz w:val="22"/>
                 <w:vertAlign w:val="subscript"/>
               </w:rPr>
-              <w:t>6</w:t>
+              <w:t>8</w:t>
             </w:r>
           </w:p>
         </w:tc>
@@ -3377,27 +3208,19 @@
               <w:rPr>
                 <w:color w:val="000000"/>
               </w:rPr>
-              <w:t xml:space="preserve">Este </w:t>
-            </w:r>
-            <w:r>
-              <w:rPr>
-                <w:color w:val="000000"/>
-              </w:rPr>
-              <w:t xml:space="preserve">problema lo hemos resuelto mediante un JOIN entre clubes y </w:t>
-            </w:r>
-            <w:proofErr w:type="spellStart"/>
-            <w:r>
-              <w:rPr>
-                <w:color w:val="000000"/>
-              </w:rPr>
-              <w:t>old_events</w:t>
-            </w:r>
-            <w:proofErr w:type="spellEnd"/>
-            <w:r>
-              <w:rPr>
-                <w:color w:val="000000"/>
-              </w:rPr>
-              <w:t xml:space="preserve"> para poder sacar el estado del club y que solo añada filas si coincide con ‘Open’</w:t>
+              <w:t xml:space="preserve">Este problema se ha resuelto con el siguiente código: </w:t>
+            </w:r>
+            <w:r>
+              <w:rPr>
+                <w:color w:val="000000"/>
+              </w:rPr>
+              <w:t>(SUBSTR(Etype,0,9)='opinion' OR ltrim(Etype,'opinion:') BETWEEN '0' AND '9</w:t>
+            </w:r>
+            <w:r>
+              <w:rPr>
+                <w:color w:val="000000"/>
+              </w:rPr>
+              <w:t>’</w:t>
             </w:r>
           </w:p>
         </w:tc>
@@ -3430,7 +3253,7 @@
                 <w:sz w:val="22"/>
                 <w:vertAlign w:val="subscript"/>
               </w:rPr>
-              <w:t>7</w:t>
+              <w:t>9</w:t>
             </w:r>
           </w:p>
         </w:tc>
@@ -3451,21 +3274,7 @@
               <w:rPr>
                 <w:color w:val="000000"/>
               </w:rPr>
-              <w:t>No se ha resuelto, de nuevo, se puede utilizar un ‘</w:t>
-            </w:r>
-            <w:proofErr w:type="spellStart"/>
-            <w:r>
-              <w:rPr>
-                <w:color w:val="000000"/>
-              </w:rPr>
-              <w:t>trigger</w:t>
-            </w:r>
-            <w:proofErr w:type="spellEnd"/>
-            <w:r>
-              <w:rPr>
-                <w:color w:val="000000"/>
-              </w:rPr>
-              <w:t>’ para eliminar este problema</w:t>
+              <w:t xml:space="preserve">Esto lo hemos resuelto haciendo un JOIN para poder tomar </w:t>
             </w:r>
           </w:p>
         </w:tc>
@@ -3498,7 +3307,7 @@
                 <w:sz w:val="22"/>
                 <w:vertAlign w:val="subscript"/>
               </w:rPr>
-              <w:t>8</w:t>
+              <w:t>10</w:t>
             </w:r>
           </w:p>
         </w:tc>
@@ -3519,206 +3328,14 @@
               <w:rPr>
                 <w:color w:val="000000"/>
               </w:rPr>
-              <w:t xml:space="preserve">Este problema se ha resuelto con el siguiente código: </w:t>
-            </w:r>
-            <w:r>
-              <w:rPr>
-                <w:color w:val="000000"/>
-              </w:rPr>
-              <w:t>(SUBSTR(Etype,0,</w:t>
-            </w:r>
-            <w:proofErr w:type="gramStart"/>
-            <w:r>
-              <w:rPr>
-                <w:color w:val="000000"/>
-              </w:rPr>
-              <w:t>9)=</w:t>
-            </w:r>
-            <w:proofErr w:type="gramEnd"/>
-            <w:r>
-              <w:rPr>
-                <w:color w:val="000000"/>
-              </w:rPr>
-              <w:t>'</w:t>
-            </w:r>
-            <w:proofErr w:type="spellStart"/>
-            <w:r>
-              <w:rPr>
-                <w:color w:val="000000"/>
-              </w:rPr>
-              <w:t>opinion</w:t>
-            </w:r>
-            <w:proofErr w:type="spellEnd"/>
-            <w:r>
-              <w:rPr>
-                <w:color w:val="000000"/>
-              </w:rPr>
-              <w:t xml:space="preserve">' OR </w:t>
-            </w:r>
-            <w:proofErr w:type="spellStart"/>
-            <w:r>
-              <w:rPr>
-                <w:color w:val="000000"/>
-              </w:rPr>
-              <w:t>ltrim</w:t>
-            </w:r>
-            <w:proofErr w:type="spellEnd"/>
-            <w:r>
-              <w:rPr>
-                <w:color w:val="000000"/>
-              </w:rPr>
-              <w:t>(</w:t>
-            </w:r>
-            <w:proofErr w:type="spellStart"/>
-            <w:r>
-              <w:rPr>
-                <w:color w:val="000000"/>
-              </w:rPr>
-              <w:t>Etype</w:t>
-            </w:r>
-            <w:proofErr w:type="spellEnd"/>
-            <w:r>
-              <w:rPr>
-                <w:color w:val="000000"/>
-              </w:rPr>
-              <w:t>,'</w:t>
-            </w:r>
-            <w:proofErr w:type="spellStart"/>
-            <w:r>
-              <w:rPr>
-                <w:color w:val="000000"/>
-              </w:rPr>
-              <w:t>opinion</w:t>
-            </w:r>
-            <w:proofErr w:type="spellEnd"/>
-            <w:r>
-              <w:rPr>
-                <w:color w:val="000000"/>
-              </w:rPr>
-              <w:t>:') BETWEEN '0' AND '9</w:t>
-            </w:r>
-            <w:r>
-              <w:rPr>
-                <w:color w:val="000000"/>
-              </w:rPr>
-              <w:t>’</w:t>
-            </w:r>
-          </w:p>
-        </w:tc>
-      </w:tr>
-      <w:tr>
-        <w:tc>
-          <w:tcPr>
-            <w:tcW w:w="1100" w:type="dxa"/>
-          </w:tcPr>
-          <w:p>
-            <w:pPr>
-              <w:pStyle w:val="WW-Sangra2detindependiente"/>
-              <w:ind w:left="0"/>
-              <w:jc w:val="center"/>
-              <w:rPr>
-                <w:color w:val="000000"/>
-                <w:sz w:val="22"/>
-              </w:rPr>
-            </w:pPr>
-            <w:r>
-              <w:rPr>
-                <w:color w:val="000000"/>
-                <w:sz w:val="22"/>
-              </w:rPr>
-              <w:t>S</w:t>
-            </w:r>
-            <w:r>
-              <w:rPr>
-                <w:color w:val="000000"/>
-                <w:sz w:val="22"/>
-                <w:vertAlign w:val="subscript"/>
-              </w:rPr>
-              <w:t>9</w:t>
-            </w:r>
-          </w:p>
-        </w:tc>
-        <w:tc>
-          <w:tcPr>
-            <w:tcW w:w="7618" w:type="dxa"/>
-          </w:tcPr>
-          <w:p>
-            <w:pPr>
-              <w:pStyle w:val="WW-Sangra2detindependiente"/>
-              <w:keepNext/>
-              <w:ind w:left="0"/>
-              <w:rPr>
-                <w:color w:val="000000"/>
-              </w:rPr>
-            </w:pPr>
-            <w:r>
-              <w:rPr>
-                <w:color w:val="000000"/>
-              </w:rPr>
-              <w:t xml:space="preserve">Esto lo hemos resuelto haciendo un JOIN para poder tomar </w:t>
-            </w:r>
-          </w:p>
-        </w:tc>
-      </w:tr>
-      <w:tr>
-        <w:tc>
-          <w:tcPr>
-            <w:tcW w:w="1100" w:type="dxa"/>
-          </w:tcPr>
-          <w:p>
-            <w:pPr>
-              <w:pStyle w:val="WW-Sangra2detindependiente"/>
-              <w:ind w:left="0"/>
-              <w:jc w:val="center"/>
-              <w:rPr>
-                <w:color w:val="000000"/>
-                <w:sz w:val="22"/>
-              </w:rPr>
-            </w:pPr>
-            <w:r>
-              <w:rPr>
-                <w:color w:val="000000"/>
-                <w:sz w:val="22"/>
-              </w:rPr>
-              <w:t>S</w:t>
-            </w:r>
-            <w:r>
-              <w:rPr>
-                <w:color w:val="000000"/>
-                <w:sz w:val="22"/>
-                <w:vertAlign w:val="subscript"/>
-              </w:rPr>
-              <w:t>10</w:t>
-            </w:r>
-          </w:p>
-        </w:tc>
-        <w:tc>
-          <w:tcPr>
-            <w:tcW w:w="7618" w:type="dxa"/>
-          </w:tcPr>
-          <w:p>
-            <w:pPr>
-              <w:pStyle w:val="WW-Sangra2detindependiente"/>
-              <w:keepNext/>
-              <w:ind w:left="0"/>
-              <w:rPr>
-                <w:color w:val="000000"/>
-              </w:rPr>
-            </w:pPr>
-            <w:r>
-              <w:rPr>
-                <w:color w:val="000000"/>
-              </w:rPr>
-              <w:t xml:space="preserve">Al haber pocos tipos de valores, hemos creado esta restricción dentro de la propia creación </w:t>
-            </w:r>
-            <w:proofErr w:type="gramStart"/>
-            <w:r>
-              <w:rPr>
-                <w:color w:val="000000"/>
-              </w:rPr>
-              <w:t>de la tabal</w:t>
-            </w:r>
-            <w:proofErr w:type="gramEnd"/>
+              <w:t>Al haber pocos tipos de valores, hemos creado esta restricción dentro de la propia creación de la tabl</w:t>
+            </w:r>
+            <w:r>
+              <w:rPr>
+                <w:color w:val="000000"/>
+              </w:rPr>
+              <w:t>a</w:t>
+            </w:r>
             <w:r>
               <w:rPr>
                 <w:color w:val="000000"/>
@@ -3729,21 +3346,7 @@
               <w:rPr>
                 <w:color w:val="000000"/>
               </w:rPr>
-              <w:t>CHECK (color IN ('</w:t>
-            </w:r>
-            <w:proofErr w:type="spellStart"/>
-            <w:r>
-              <w:rPr>
-                <w:color w:val="000000"/>
-              </w:rPr>
-              <w:t>Color','Black</w:t>
-            </w:r>
-            <w:proofErr w:type="spellEnd"/>
-            <w:r>
-              <w:rPr>
-                <w:color w:val="000000"/>
-              </w:rPr>
-              <w:t xml:space="preserve"> and White')</w:t>
+              <w:t>CHECK (color IN ('Color','Black and White')</w:t>
             </w:r>
           </w:p>
         </w:tc>
@@ -3779,13 +3382,9 @@
       <w:r>
         <w:t xml:space="preserve">Semántica explícita </w:t>
       </w:r>
-      <w:proofErr w:type="spellStart"/>
-      <w:proofErr w:type="gramStart"/>
       <w:r>
         <w:t>re-incorporada</w:t>
       </w:r>
-      <w:proofErr w:type="spellEnd"/>
-      <w:proofErr w:type="gramEnd"/>
     </w:p>
     <w:p>
       <w:pPr>
@@ -3864,7 +3463,6 @@
                 <w:color w:val="000000"/>
               </w:rPr>
             </w:pPr>
-            <w:proofErr w:type="spellStart"/>
             <w:r>
               <w:rPr>
                 <w:b/>
@@ -3872,7 +3470,6 @@
               </w:rPr>
               <w:t>Sup_id</w:t>
             </w:r>
-            <w:proofErr w:type="spellEnd"/>
           </w:p>
         </w:tc>
         <w:tc>
@@ -3987,21 +3584,7 @@
               <w:rPr>
                 <w:color w:val="000000"/>
               </w:rPr>
-              <w:t xml:space="preserve">Hemos supuesto que la </w:t>
-            </w:r>
-            <w:proofErr w:type="spellStart"/>
-            <w:r>
-              <w:rPr>
-                <w:color w:val="000000"/>
-              </w:rPr>
-              <w:t>media_actividad</w:t>
-            </w:r>
-            <w:proofErr w:type="spellEnd"/>
-            <w:r>
-              <w:rPr>
-                <w:color w:val="000000"/>
-              </w:rPr>
-              <w:t xml:space="preserve"> de un usuario serán sus visualizaciones en un año, y para almacenarlas hemos creado esta tabla.</w:t>
+              <w:t>Hemos supuesto que la media_actividad de un usuario serán sus visualizaciones en un año, y para almacenarlas hemos creado esta tabla.</w:t>
             </w:r>
           </w:p>
         </w:tc>
@@ -4071,35 +3654,7 @@
               <w:rPr>
                 <w:color w:val="000000"/>
               </w:rPr>
-              <w:t xml:space="preserve">Para relaciones que requerían una fecha completa (como invitación o solicitud) hemos hecho una concatenación de </w:t>
-            </w:r>
-            <w:proofErr w:type="spellStart"/>
-            <w:r>
-              <w:rPr>
-                <w:color w:val="000000"/>
-              </w:rPr>
-              <w:t>ev_date</w:t>
-            </w:r>
-            <w:proofErr w:type="spellEnd"/>
-            <w:r>
-              <w:rPr>
-                <w:color w:val="000000"/>
-              </w:rPr>
-              <w:t xml:space="preserve"> con </w:t>
-            </w:r>
-            <w:proofErr w:type="spellStart"/>
-            <w:r>
-              <w:rPr>
-                <w:color w:val="000000"/>
-              </w:rPr>
-              <w:t>ev_hour</w:t>
-            </w:r>
-            <w:proofErr w:type="spellEnd"/>
-            <w:r>
-              <w:rPr>
-                <w:color w:val="000000"/>
-              </w:rPr>
-              <w:t>.</w:t>
+              <w:t>Para relaciones que requerían una fecha completa (como invitación o solicitud) hemos hecho una concatenación de ev_date con ev_hour.</w:t>
             </w:r>
           </w:p>
           <w:p>
@@ -4182,14 +3737,12 @@
               </w:rPr>
               <w:t xml:space="preserve">Hemos supuesto una </w:t>
             </w:r>
-            <w:proofErr w:type="gramStart"/>
-            <w:r>
-              <w:rPr>
-                <w:color w:val="000000"/>
-              </w:rPr>
-              <w:t>longitud  9</w:t>
-            </w:r>
-            <w:proofErr w:type="gramEnd"/>
+            <w:r>
+              <w:rPr>
+                <w:color w:val="000000"/>
+              </w:rPr>
+              <w:t>longitud 9</w:t>
+            </w:r>
             <w:r>
               <w:rPr>
                 <w:color w:val="000000"/>
@@ -4266,35 +3819,51 @@
               <w:rPr>
                 <w:color w:val="000000"/>
               </w:rPr>
-              <w:t xml:space="preserve">Hemos supuesto que la </w:t>
-            </w:r>
-            <w:proofErr w:type="spellStart"/>
-            <w:r>
-              <w:rPr>
-                <w:color w:val="000000"/>
-              </w:rPr>
-              <w:t>la</w:t>
-            </w:r>
-            <w:proofErr w:type="spellEnd"/>
-            <w:r>
-              <w:rPr>
-                <w:color w:val="000000"/>
-              </w:rPr>
-              <w:t xml:space="preserve"> duración de las películas estarán expresadas en minutos, por tanto la hemos introducido como un </w:t>
-            </w:r>
-            <w:proofErr w:type="gramStart"/>
-            <w:r>
-              <w:rPr>
-                <w:color w:val="000000"/>
-              </w:rPr>
-              <w:t>NUMBER(</w:t>
-            </w:r>
-            <w:proofErr w:type="gramEnd"/>
-            <w:r>
-              <w:rPr>
-                <w:color w:val="000000"/>
-              </w:rPr>
-              <w:t>4).</w:t>
+              <w:t>Hemos supuesto que</w:t>
+            </w:r>
+            <w:r>
+              <w:rPr>
+                <w:color w:val="000000"/>
+              </w:rPr>
+              <w:t xml:space="preserve"> </w:t>
+            </w:r>
+            <w:bookmarkStart w:id="1" w:name="_GoBack"/>
+            <w:bookmarkEnd w:id="1"/>
+            <w:r>
+              <w:rPr>
+                <w:color w:val="000000"/>
+              </w:rPr>
+              <w:t>la duración de las películas estará</w:t>
+            </w:r>
+            <w:r>
+              <w:rPr>
+                <w:color w:val="000000"/>
+              </w:rPr>
+              <w:t xml:space="preserve"> </w:t>
+            </w:r>
+            <w:r>
+              <w:rPr>
+                <w:color w:val="000000"/>
+              </w:rPr>
+              <w:t>expresada</w:t>
+            </w:r>
+            <w:r>
+              <w:rPr>
+                <w:color w:val="000000"/>
+              </w:rPr>
+              <w:t xml:space="preserve"> en minutos, por </w:t>
+            </w:r>
+            <w:r>
+              <w:rPr>
+                <w:color w:val="000000"/>
+              </w:rPr>
+              <w:t>tanto,</w:t>
+            </w:r>
+            <w:r>
+              <w:rPr>
+                <w:color w:val="000000"/>
+              </w:rPr>
+              <w:t xml:space="preserve"> la hemos introducido como un NUMBER(4).</w:t>
             </w:r>
           </w:p>
         </w:tc>
@@ -4366,49 +3935,19 @@
               <w:rPr>
                 <w:color w:val="000000"/>
               </w:rPr>
-              <w:t xml:space="preserve">Para diversos atributos, como por ejemplo cantidad de </w:t>
-            </w:r>
-            <w:proofErr w:type="spellStart"/>
-            <w:r>
-              <w:rPr>
-                <w:color w:val="000000"/>
-              </w:rPr>
-              <w:t>likes</w:t>
-            </w:r>
-            <w:proofErr w:type="spellEnd"/>
-            <w:r>
-              <w:rPr>
-                <w:color w:val="000000"/>
-              </w:rPr>
-              <w:t xml:space="preserve"> en Facebook que estaban almacenados como un VARCHAR2 hemos </w:t>
-            </w:r>
-            <w:proofErr w:type="spellStart"/>
-            <w:r>
-              <w:rPr>
-                <w:color w:val="000000"/>
-              </w:rPr>
-              <w:t>utlizado</w:t>
-            </w:r>
-            <w:proofErr w:type="spellEnd"/>
-            <w:r>
-              <w:rPr>
-                <w:color w:val="000000"/>
-              </w:rPr>
-              <w:t xml:space="preserve"> un </w:t>
-            </w:r>
-            <w:proofErr w:type="spellStart"/>
-            <w:r>
-              <w:rPr>
-                <w:color w:val="000000"/>
-              </w:rPr>
-              <w:t>cast</w:t>
-            </w:r>
-            <w:proofErr w:type="spellEnd"/>
-            <w:r>
-              <w:rPr>
-                <w:color w:val="000000"/>
-              </w:rPr>
-              <w:t xml:space="preserve"> a un entero para optimizar el guardado de datos.</w:t>
+              <w:t xml:space="preserve">Para diversos atributos, como por ejemplo cantidad de likes en Facebook que estaban almacenados como un VARCHAR2 hemos </w:t>
+            </w:r>
+            <w:r>
+              <w:rPr>
+                <w:color w:val="000000"/>
+              </w:rPr>
+              <w:t>utilizado</w:t>
+            </w:r>
+            <w:r>
+              <w:rPr>
+                <w:color w:val="000000"/>
+              </w:rPr>
+              <w:t xml:space="preserve"> un cast a un entero para optimizar el guardado de datos.</w:t>
             </w:r>
           </w:p>
         </w:tc>
@@ -4459,21 +3998,7 @@
               <w:rPr>
                 <w:color w:val="000000"/>
               </w:rPr>
-              <w:t xml:space="preserve">Cambio de </w:t>
-            </w:r>
-            <w:proofErr w:type="spellStart"/>
-            <w:r>
-              <w:rPr>
-                <w:color w:val="000000"/>
-              </w:rPr>
-              <w:t>Primary</w:t>
-            </w:r>
-            <w:proofErr w:type="spellEnd"/>
-            <w:r>
-              <w:rPr>
-                <w:color w:val="000000"/>
-              </w:rPr>
-              <w:t xml:space="preserve"> Key en opiniones</w:t>
+              <w:t>Cambio de Primary Key en opiniones</w:t>
             </w:r>
           </w:p>
         </w:tc>
@@ -4565,14 +4090,23 @@
         <w:ind w:left="0"/>
         <w:rPr>
           <w:color w:val="000000"/>
-        </w:rPr>
-      </w:pPr>
-      <w:r>
-        <w:rPr>
-          <w:color w:val="000000"/>
           <w:u w:val="single"/>
         </w:rPr>
-        <w:lastRenderedPageBreak/>
+      </w:pPr>
+    </w:p>
+    <w:p>
+      <w:pPr>
+        <w:pStyle w:val="WW-Sangra2detindependiente"/>
+        <w:ind w:left="0"/>
+        <w:rPr>
+          <w:color w:val="000000"/>
+        </w:rPr>
+      </w:pPr>
+      <w:r>
+        <w:rPr>
+          <w:color w:val="000000"/>
+          <w:u w:val="single"/>
+        </w:rPr>
         <w:t xml:space="preserve">Semántica </w:t>
       </w:r>
       <w:r>
@@ -4719,15 +4253,14 @@
                 <w:color w:val="000000"/>
               </w:rPr>
             </w:pPr>
-            <w:proofErr w:type="spellStart"/>
             <w:r>
               <w:rPr>
                 <w:b/>
                 <w:color w:val="000000"/>
               </w:rPr>
+              <w:lastRenderedPageBreak/>
               <w:t>Sup_id</w:t>
             </w:r>
-            <w:proofErr w:type="spellEnd"/>
           </w:p>
         </w:tc>
         <w:tc>
@@ -4971,7 +4504,6 @@
         </w:rPr>
         <w:t>tablas desnormalizadas entregadas junto con la entrega del fichero de carga (</w:t>
       </w:r>
-      <w:proofErr w:type="spellStart"/>
       <w:r>
         <w:rPr>
           <w:color w:val="000000"/>
@@ -4986,7 +4518,6 @@
         </w:rPr>
         <w:t>.sql</w:t>
       </w:r>
-      <w:proofErr w:type="spellEnd"/>
       <w:r>
         <w:rPr>
           <w:color w:val="000000"/>
@@ -5049,14 +4580,12 @@
         </w:rPr>
         <w:t xml:space="preserve">conversiones de datos, </w:t>
       </w:r>
-      <w:proofErr w:type="spellStart"/>
-      <w:r>
-        <w:rPr>
-          <w:color w:val="000000"/>
-        </w:rPr>
-        <w:t>etc</w:t>
-      </w:r>
-      <w:proofErr w:type="spellEnd"/>
+      <w:r>
+        <w:rPr>
+          <w:color w:val="000000"/>
+        </w:rPr>
+        <w:t>etc.</w:t>
+      </w:r>
       <w:r>
         <w:rPr>
           <w:color w:val="000000"/>
@@ -5123,21 +4652,7 @@
         <w:rPr>
           <w:color w:val="000000"/>
         </w:rPr>
-        <w:t>Uno de los primeros problemas que nos hemos encontrado ha sido al volcar los datos en la tabla ‘USUARIOS’, donde no controlábamos bien que las contraseñas fueran de una longitud mayor a 8 caracteres, que arreglamos con un WHERE (LENGTH (</w:t>
-      </w:r>
-      <w:proofErr w:type="spellStart"/>
-      <w:r>
-        <w:rPr>
-          <w:color w:val="000000"/>
-        </w:rPr>
-        <w:t>passw</w:t>
-      </w:r>
-      <w:proofErr w:type="spellEnd"/>
-      <w:r>
-        <w:rPr>
-          <w:color w:val="000000"/>
-        </w:rPr>
-        <w:t>) &gt; 8)</w:t>
+        <w:t>Uno de los primeros problemas que nos hemos encontrado ha sido al volcar los datos en la tabla ‘USUARIOS’, donde no controlábamos bien que las contraseñas fueran de una longitud mayor a 8 caracteres, que arreglamos con un WHERE (LENGTH (passw) &gt; 8)</w:t>
       </w:r>
     </w:p>
     <w:p>
@@ -5175,21 +4690,7 @@
         <w:rPr>
           <w:color w:val="000000"/>
         </w:rPr>
-        <w:t>Para almacenar todos los géneros, hemos ido volcando todos los datos de las columnas genre1-5, con un SELECT DISTINCT para no repetir datos, y un WHERE (</w:t>
-      </w:r>
-      <w:proofErr w:type="spellStart"/>
-      <w:r>
-        <w:rPr>
-          <w:color w:val="000000"/>
-        </w:rPr>
-        <w:t>genreX</w:t>
-      </w:r>
-      <w:proofErr w:type="spellEnd"/>
-      <w:r>
-        <w:rPr>
-          <w:color w:val="000000"/>
-        </w:rPr>
-        <w:t xml:space="preserve"> NOT IN (SELECT tipo FROM GENEROS) para evitar que se repitan los mismos géneros al hacer consultas en columnas que pueden tener los mismos datos almacenados.</w:t>
+        <w:t>Para almacenar todos los géneros, hemos ido volcando todos los datos de las columnas genre1-5, con un SELECT DISTINCT para no repetir datos, y un WHERE (genreX NOT IN (SELECT tipo FROM GENEROS) para evitar que se repitan los mismos géneros al hacer consultas en columnas que pueden tener los mismos datos almacenados.</w:t>
       </w:r>
     </w:p>
     <w:p>
@@ -5208,77 +4709,7 @@
         <w:rPr>
           <w:color w:val="000000"/>
         </w:rPr>
-        <w:t xml:space="preserve">En la tabla ‘IMBDS’ hemos cambiado </w:t>
-      </w:r>
-      <w:proofErr w:type="spellStart"/>
-      <w:r>
-        <w:rPr>
-          <w:color w:val="000000"/>
-        </w:rPr>
-        <w:t>imbd_score</w:t>
-      </w:r>
-      <w:proofErr w:type="spellEnd"/>
-      <w:r>
-        <w:rPr>
-          <w:color w:val="000000"/>
-        </w:rPr>
-        <w:t xml:space="preserve"> de </w:t>
-      </w:r>
-      <w:proofErr w:type="spellStart"/>
-      <w:r>
-        <w:rPr>
-          <w:color w:val="000000"/>
-        </w:rPr>
-        <w:t>string</w:t>
-      </w:r>
-      <w:proofErr w:type="spellEnd"/>
-      <w:r>
-        <w:rPr>
-          <w:color w:val="000000"/>
-        </w:rPr>
-        <w:t xml:space="preserve"> a </w:t>
-      </w:r>
-      <w:proofErr w:type="spellStart"/>
-      <w:r>
-        <w:rPr>
-          <w:color w:val="000000"/>
-        </w:rPr>
-        <w:t>numero</w:t>
-      </w:r>
-      <w:proofErr w:type="spellEnd"/>
-      <w:r>
-        <w:rPr>
-          <w:color w:val="000000"/>
-        </w:rPr>
-        <w:t xml:space="preserve"> mediante un TO_NUMBER, al igual que con </w:t>
-      </w:r>
-      <w:proofErr w:type="spellStart"/>
-      <w:r>
-        <w:rPr>
-          <w:color w:val="000000"/>
-        </w:rPr>
-        <w:t>num_user_for_reviews</w:t>
-      </w:r>
-      <w:proofErr w:type="spellEnd"/>
-      <w:r>
-        <w:rPr>
-          <w:color w:val="000000"/>
-        </w:rPr>
-        <w:t xml:space="preserve"> y </w:t>
-      </w:r>
-      <w:proofErr w:type="spellStart"/>
-      <w:r>
-        <w:rPr>
-          <w:color w:val="000000"/>
-        </w:rPr>
-        <w:t>num_critic_for_reviews</w:t>
-      </w:r>
-      <w:proofErr w:type="spellEnd"/>
-      <w:r>
-        <w:rPr>
-          <w:color w:val="000000"/>
-        </w:rPr>
-        <w:t>.</w:t>
+        <w:t>En la tabla ‘IMBDS’ hemos cambiado imbd_score de string a numero mediante un TO_NUMBER, al igual que con num_user_for_reviews y num_critic_for_reviews.</w:t>
       </w:r>
     </w:p>
     <w:p>
@@ -5297,30 +4728,8 @@
         <w:rPr>
           <w:color w:val="000000"/>
         </w:rPr>
-        <w:t xml:space="preserve">En la tabla PALABRAS_PELICULA hemos hecho palabras clave principal junto con </w:t>
-      </w:r>
-      <w:proofErr w:type="spellStart"/>
-      <w:r>
-        <w:rPr>
-          <w:color w:val="000000"/>
-        </w:rPr>
-        <w:t>película_titulo</w:t>
-      </w:r>
-      <w:proofErr w:type="spellEnd"/>
-      <w:r>
-        <w:rPr>
-          <w:color w:val="000000"/>
-        </w:rPr>
-        <w:t xml:space="preserve"> y </w:t>
-      </w:r>
-      <w:proofErr w:type="spellStart"/>
-      <w:r>
-        <w:rPr>
-          <w:color w:val="000000"/>
-        </w:rPr>
-        <w:t>película_director</w:t>
-      </w:r>
-      <w:proofErr w:type="spellEnd"/>
+        <w:t>En la tabla PALABRAS_PELICULA hemos hecho palabras clave principal junto con película_titulo y película_director</w:t>
+      </w:r>
     </w:p>
     <w:p>
       <w:pPr>
@@ -5357,34 +4766,13 @@
         <w:rPr>
           <w:color w:val="000000"/>
         </w:rPr>
-        <w:t xml:space="preserve">En CLUBES se ha cambiado el formato de abierto a VARCHAR2(100) y se han eliminado </w:t>
-      </w:r>
-      <w:proofErr w:type="spellStart"/>
-      <w:r>
-        <w:rPr>
-          <w:color w:val="000000"/>
-        </w:rPr>
-        <w:t>cod_postal</w:t>
-      </w:r>
-      <w:proofErr w:type="spellEnd"/>
-      <w:r>
-        <w:rPr>
-          <w:color w:val="000000"/>
-        </w:rPr>
-        <w:t xml:space="preserve">, ciudad y país ya que no se contemplaban en el diseño relacional, por otro lado, hemos añadido el atributo </w:t>
-      </w:r>
-      <w:r>
-        <w:rPr>
-          <w:color w:val="000000"/>
-        </w:rPr>
-        <w:t xml:space="preserve">slogan, ya que el volcado de datos </w:t>
-      </w:r>
-      <w:r>
-        <w:rPr>
-          <w:color w:val="000000"/>
-        </w:rPr>
-        <w:lastRenderedPageBreak/>
-        <w:t>lo requería. En CLUBES_HISTORICOS hemos hecho las mismas modificaciones, solo que sin añadir slogan.</w:t>
+        <w:t xml:space="preserve">En CLUBES se ha cambiado el formato de abierto a VARCHAR2(100) y se han eliminado cod_postal, ciudad y país ya que no se contemplaban en el diseño relacional, por otro lado, hemos añadido el atributo </w:t>
+      </w:r>
+      <w:r>
+        <w:rPr>
+          <w:color w:val="000000"/>
+        </w:rPr>
+        <w:t>slogan, ya que el volcado de datos lo requería. En CLUBES_HISTORICOS hemos hecho las mismas modificaciones, solo que sin añadir slogan.</w:t>
       </w:r>
     </w:p>
     <w:p>
@@ -5422,21 +4810,8 @@
         <w:rPr>
           <w:color w:val="000000"/>
         </w:rPr>
-        <w:t xml:space="preserve">Respecto a SOLICITUDES hemos eliminado el atributo aceptado, al igual que en INVITACIONES, pero hemos añadido </w:t>
-      </w:r>
-      <w:proofErr w:type="spellStart"/>
-      <w:r>
-        <w:rPr>
-          <w:color w:val="000000"/>
-        </w:rPr>
-        <w:t>frase_aceptacion</w:t>
-      </w:r>
-      <w:proofErr w:type="spellEnd"/>
-      <w:r>
-        <w:rPr>
-          <w:color w:val="000000"/>
-        </w:rPr>
-        <w:t>, para hacerlo coincidir con el formato de datos antiguo.</w:t>
+        <w:lastRenderedPageBreak/>
+        <w:t>Respecto a SOLICITUDES hemos eliminado el atributo aceptado, al igual que en INVITACIONES, pero hemos añadido frase_aceptacion, para hacerlo coincidir con el formato de datos antiguo.</w:t>
       </w:r>
     </w:p>
     <w:p>
@@ -5469,14 +4844,12 @@
         </w:rPr>
         <w:t xml:space="preserve"> por ejemplo, géneros que no </w:t>
       </w:r>
-      <w:proofErr w:type="spellStart"/>
-      <w:r>
-        <w:rPr>
-          <w:color w:val="000000"/>
-        </w:rPr>
-        <w:t>exisitían</w:t>
-      </w:r>
-      <w:proofErr w:type="spellEnd"/>
+      <w:r>
+        <w:rPr>
+          <w:color w:val="000000"/>
+        </w:rPr>
+        <w:t>existían</w:t>
+      </w:r>
       <w:r>
         <w:rPr>
           <w:color w:val="000000"/>
@@ -5560,49 +4933,7 @@
         <w:rPr>
           <w:color w:val="000000"/>
         </w:rPr>
-        <w:t xml:space="preserve">En PELICULAS, hemos hecho </w:t>
-      </w:r>
-      <w:proofErr w:type="spellStart"/>
-      <w:r>
-        <w:rPr>
-          <w:color w:val="000000"/>
-        </w:rPr>
-        <w:t>cast</w:t>
-      </w:r>
-      <w:proofErr w:type="spellEnd"/>
-      <w:r>
-        <w:rPr>
-          <w:color w:val="000000"/>
-        </w:rPr>
-        <w:t xml:space="preserve"> de diversos atributos como duración o </w:t>
-      </w:r>
-      <w:proofErr w:type="spellStart"/>
-      <w:r>
-        <w:rPr>
-          <w:color w:val="000000"/>
-        </w:rPr>
-        <w:t>numero</w:t>
-      </w:r>
-      <w:proofErr w:type="spellEnd"/>
-      <w:r>
-        <w:rPr>
-          <w:color w:val="000000"/>
-        </w:rPr>
-        <w:t xml:space="preserve"> de </w:t>
-      </w:r>
-      <w:proofErr w:type="spellStart"/>
-      <w:r>
-        <w:rPr>
-          <w:color w:val="000000"/>
-        </w:rPr>
-        <w:t>likes</w:t>
-      </w:r>
-      <w:proofErr w:type="spellEnd"/>
-      <w:r>
-        <w:rPr>
-          <w:color w:val="000000"/>
-        </w:rPr>
-        <w:t xml:space="preserve"> de Facebook para que se ajustara mejor al diseño de la tabla.</w:t>
+        <w:t>En PELICULAS, hemos hecho cast de diversos atributos como duración o numero de likes de Facebook para que se ajustara mejor al diseño de la tabla.</w:t>
       </w:r>
     </w:p>
     <w:p>
@@ -5659,21 +4990,7 @@
         <w:rPr>
           <w:color w:val="000000"/>
         </w:rPr>
-        <w:t xml:space="preserve">En VISUALIZACIONES hemos realizado otro JOIN para poder sacar el usuario y a que club pertenece la persona que ha realizado los </w:t>
-      </w:r>
-      <w:proofErr w:type="spellStart"/>
-      <w:r>
-        <w:rPr>
-          <w:color w:val="000000"/>
-        </w:rPr>
-        <w:t>viewings</w:t>
-      </w:r>
-      <w:proofErr w:type="spellEnd"/>
-      <w:r>
-        <w:rPr>
-          <w:color w:val="000000"/>
-        </w:rPr>
-        <w:t>.</w:t>
+        <w:t>En VISUALIZACIONES hemos realizado otro JOIN para poder sacar el usuario y a que club pertenece la persona que ha realizado los viewings.</w:t>
       </w:r>
     </w:p>
     <w:p>
@@ -5692,35 +5009,7 @@
         <w:rPr>
           <w:color w:val="000000"/>
         </w:rPr>
-        <w:t xml:space="preserve">No hemos usado el atributo </w:t>
-      </w:r>
-      <w:proofErr w:type="spellStart"/>
-      <w:r>
-        <w:rPr>
-          <w:color w:val="000000"/>
-        </w:rPr>
-        <w:t>num_voted_users</w:t>
-      </w:r>
-      <w:proofErr w:type="spellEnd"/>
-      <w:r>
-        <w:rPr>
-          <w:color w:val="000000"/>
-        </w:rPr>
-        <w:t xml:space="preserve"> de la tabla </w:t>
-      </w:r>
-      <w:proofErr w:type="spellStart"/>
-      <w:r>
-        <w:rPr>
-          <w:color w:val="000000"/>
-        </w:rPr>
-        <w:t>old_movies</w:t>
-      </w:r>
-      <w:proofErr w:type="spellEnd"/>
-      <w:r>
-        <w:rPr>
-          <w:color w:val="000000"/>
-        </w:rPr>
-        <w:t xml:space="preserve"> ya que hemos usado la cantidad de votaciones de usuarios y críticos, cuya suma es la del atributo en cuestión, lo que resultaría en guardar el mismo tipo de información dos veces.</w:t>
+        <w:t>No hemos usado el atributo num_voted_users de la tabla old_movies ya que hemos usado la cantidad de votaciones de usuarios y críticos, cuya suma es la del atributo en cuestión, lo que resultaría en guardar el mismo tipo de información dos veces.</w:t>
       </w:r>
     </w:p>
     <w:p>
@@ -5739,21 +5028,7 @@
         <w:rPr>
           <w:color w:val="000000"/>
         </w:rPr>
-        <w:t>Se había planeado crear una tabla REGISTROS con todos los eventos de tipo ‘</w:t>
-      </w:r>
-      <w:proofErr w:type="spellStart"/>
-      <w:r>
-        <w:rPr>
-          <w:color w:val="000000"/>
-        </w:rPr>
-        <w:t>registration</w:t>
-      </w:r>
-      <w:proofErr w:type="spellEnd"/>
-      <w:r>
-        <w:rPr>
-          <w:color w:val="000000"/>
-        </w:rPr>
-        <w:t>’ pero no se nos es posible porque este evento no nos proporciona la contraseña de un usuario, que es clave para crearlo.</w:t>
+        <w:t>Se había planeado crear una tabla REGISTROS con todos los eventos de tipo ‘registration’ pero no se nos es posible porque este evento no nos proporciona la contraseña de un usuario, que es clave para crearlo.</w:t>
       </w:r>
     </w:p>
     <w:p>
@@ -5772,21 +5047,7 @@
         <w:rPr>
           <w:color w:val="000000"/>
         </w:rPr>
-        <w:t>En cuanto a añadir eventos de aceptados o rechazados, no podemos tratar este problema ya que se usaría un ‘</w:t>
-      </w:r>
-      <w:proofErr w:type="spellStart"/>
-      <w:r>
-        <w:rPr>
-          <w:color w:val="000000"/>
-        </w:rPr>
-        <w:t>trigger</w:t>
-      </w:r>
-      <w:proofErr w:type="spellEnd"/>
-      <w:r>
-        <w:rPr>
-          <w:color w:val="000000"/>
-        </w:rPr>
-        <w:t>’ para hacer que las invitaciones desaparecieran ocurrir este tipo de evento, por tanto, no usamos estos registros de datos.</w:t>
+        <w:t>En cuanto a añadir eventos de aceptados o rechazados, no podemos tratar este problema ya que se usaría un ‘trigger’ para hacer que las invitaciones desaparecieran ocurrir este tipo de evento, por tanto, no usamos estos registros de datos.</w:t>
       </w:r>
     </w:p>
     <w:p>
@@ -8083,7 +7344,7 @@
     </w:rPrDefault>
     <w:pPrDefault/>
   </w:docDefaults>
-  <w:latentStyles w:defLockedState="0" w:defUIPriority="99" w:defSemiHidden="0" w:defUnhideWhenUsed="0" w:defQFormat="0" w:count="377">
+  <w:latentStyles w:defLockedState="0" w:defUIPriority="99" w:defSemiHidden="0" w:defUnhideWhenUsed="0" w:defQFormat="0" w:count="376">
     <w:lsdException w:name="Normal" w:uiPriority="0" w:qFormat="1"/>
     <w:lsdException w:name="heading 1" w:uiPriority="0" w:qFormat="1"/>
     <w:lsdException w:name="heading 2" w:uiPriority="9" w:qFormat="1"/>
@@ -8460,7 +7721,6 @@
     <w:lsdException w:name="Hashtag" w:semiHidden="1" w:unhideWhenUsed="1"/>
     <w:lsdException w:name="Unresolved Mention" w:semiHidden="1" w:unhideWhenUsed="1"/>
     <w:lsdException w:name="Smart Link" w:semiHidden="1" w:unhideWhenUsed="1"/>
-    <w:lsdException w:name="Smart Link Error" w:semiHidden="1" w:unhideWhenUsed="1"/>
   </w:latentStyles>
   <w:style w:type="paragraph" w:default="1" w:styleId="Normal">
     <w:name w:val="Normal"/>
@@ -9707,7 +8967,7 @@
 </file>
 
 <file path=customXml/itemProps1.xml><?xml version="1.0" encoding="utf-8"?>
-<ds:datastoreItem xmlns:ds="http://schemas.openxmlformats.org/officeDocument/2006/customXml" ds:itemID="{6B47EA50-52AB-4D3B-B907-37BD42B0E8E7}">
+<ds:datastoreItem xmlns:ds="http://schemas.openxmlformats.org/officeDocument/2006/customXml" ds:itemID="{AFC360AA-8048-486D-BFAB-65E948DC64BA}">
   <ds:schemaRefs>
     <ds:schemaRef ds:uri="http://schemas.openxmlformats.org/officeDocument/2006/bibliography"/>
   </ds:schemaRefs>

</xml_diff>